<commit_message>
Continued to work on research paper.
</commit_message>
<xml_diff>
--- a/VRP Research Paper/IEEE_VRP_WOC_Genetic_Algorithms.docx
+++ b/VRP Research Paper/IEEE_VRP_WOC_Genetic_Algorithms.docx
@@ -121,12 +121,15 @@
         <w:t>a</w:t>
       </w:r>
       <w:r>
-        <w:t xml:space="preserve">lgorithms.  </w:t>
-      </w:r>
-      <w:r>
-        <w:t>It provides evidence showing improvements in route estimations over standard genetic algorithms at the cost of runtime.</w:t>
-      </w:r>
-    </w:p>
+        <w:t>lgorithms</w:t>
+      </w:r>
+      <w:r>
+        <w:t xml:space="preserve"> as well as a novel approach to injecting cognitive diversity into an artificial crowd of genetic algorithms.  This algorithm was implemented in Python and tested on several datasets showing superiority over similar methods.</w:t>
+      </w:r>
+    </w:p>
+    <w:p/>
+    <w:p/>
+    <w:p/>
     <w:p/>
     <w:p>
       <w:pPr>
@@ -391,7 +394,13 @@
         <w:ind w:firstLine="144"/>
       </w:pPr>
       <w:r>
-        <w:t>Genetic Algorithms were first introduced by John Holland in 196</w:t>
+        <w:t>Genetic Algorithms</w:t>
+      </w:r>
+      <w:r>
+        <w:t xml:space="preserve"> (GA)</w:t>
+      </w:r>
+      <w:r>
+        <w:t xml:space="preserve"> were first introduced by John Holland in 196</w:t>
       </w:r>
       <w:r>
         <w:t>2</w:t>
@@ -465,19 +474,8 @@
       <w:r>
         <w:t>.</w:t>
       </w:r>
-    </w:p>
-    <w:p>
-      <w:pPr>
-        <w:pStyle w:val="Heading2"/>
-      </w:pPr>
-      <w:r>
-        <w:t xml:space="preserve">Wisdom of </w:t>
-      </w:r>
-      <w:r>
-        <w:t xml:space="preserve">Artificial </w:t>
-      </w:r>
-      <w:r>
-        <w:t>Crowds</w:t>
+      <w:r>
+        <w:t xml:space="preserve">  </w:t>
       </w:r>
     </w:p>
     <w:p>
@@ -485,30 +483,54 @@
         <w:ind w:firstLine="144"/>
       </w:pPr>
       <w:r>
-        <w:t>“Wisdom of Crowds”</w:t>
-      </w:r>
-      <w:r>
-        <w:t xml:space="preserve"> (WOC)</w:t>
-      </w:r>
-      <w:r>
-        <w:t xml:space="preserve"> was first coined by James </w:t>
-      </w:r>
-      <w:proofErr w:type="spellStart"/>
-      <w:r>
-        <w:t>Surowiecki</w:t>
-      </w:r>
-      <w:proofErr w:type="spellEnd"/>
-      <w:r>
-        <w:t xml:space="preserve"> in 2004</w:t>
-      </w:r>
-      <w:r>
-        <w:t xml:space="preserve"> where he argues, “Under the right circumstances, groups are remarkably intelligent, and are often smarter than the smartest people in them.  Groups do not need to be dominated by exceptionally intelligent people in order to be smart.  Even if most of the people within a group are not especially well-informed or rational, it can still reach a collectively wise decision” </w:t>
+        <w:t xml:space="preserve">Booker, et al. describes the “central loop” of genetic algorithms </w:t>
+      </w:r>
+      <w:r>
+        <w:t>as</w:t>
+      </w:r>
+      <w:r>
+        <w:t xml:space="preserve"> the following steps:</w:t>
+      </w:r>
+    </w:p>
+    <w:p>
+      <w:pPr>
+        <w:pStyle w:val="Heading3"/>
+      </w:pPr>
+      <w:r>
+        <w:t>Determine fitness of pop</w:t>
+      </w:r>
+      <w:r>
+        <w:t>ulation.  Select pairs from the population according to fitness with preference to choosing pairs with more preferred fitness values.</w:t>
+      </w:r>
+    </w:p>
+    <w:p>
+      <w:pPr>
+        <w:pStyle w:val="Heading3"/>
+      </w:pPr>
+      <w:r>
+        <w:t>Apply genetic operators to the pairs, creating offspring.</w:t>
+      </w:r>
+    </w:p>
+    <w:p>
+      <w:pPr>
+        <w:pStyle w:val="Heading3"/>
+      </w:pPr>
+      <w:r>
+        <w:t>Replace weakest classifiers with offspring.</w:t>
+      </w:r>
+    </w:p>
+    <w:p>
+      <w:pPr>
+        <w:ind w:left="144" w:firstLine="58"/>
+      </w:pPr>
+      <w:r>
+        <w:t xml:space="preserve">Studies to determine preferred genetic operators for TSP have been performed following this central loop method </w:t>
       </w:r>
       <w:r>
         <w:fldChar w:fldCharType="begin"/>
       </w:r>
       <w:r>
-        <w:instrText xml:space="preserve"> ADDIN EN.CITE &lt;EndNote&gt;&lt;Cite&gt;&lt;Author&gt;Surowiecki&lt;/Author&gt;&lt;Year&gt;2004&lt;/Year&gt;&lt;RecNum&gt;5&lt;/RecNum&gt;&lt;DisplayText&gt;[6]&lt;/DisplayText&gt;&lt;record&gt;&lt;rec-number&gt;5&lt;/rec-number&gt;&lt;foreign-keys&gt;&lt;key app="EN" db-id="vraxxtrzfapvzrezpxpxdfw4paepp5evw99x" timestamp="1573771947"&gt;5&lt;/key&gt;&lt;/foreign-keys&gt;&lt;ref-type name="Book"&gt;6&lt;/ref-type&gt;&lt;contributors&gt;&lt;authors&gt;&lt;author&gt;Surowiecki, J.&lt;/author&gt;&lt;/authors&gt;&lt;/contributors&gt;&lt;titles&gt;&lt;title&gt;The Wisdom of Crowds: Why the Many are Smarter Than the Few and how Collective Wisdom Shapes Business, Economies, Societies, and Nations&lt;/title&gt;&lt;/titles&gt;&lt;dates&gt;&lt;year&gt;2004&lt;/year&gt;&lt;/dates&gt;&lt;publisher&gt;Doubleday&lt;/publisher&gt;&lt;isbn&gt;9780385503860&lt;/isbn&gt;&lt;urls&gt;&lt;related-urls&gt;&lt;url&gt;https://books.google.com/books?id=bA0c4aYTD6gC&lt;/url&gt;&lt;/related-urls&gt;&lt;/urls&gt;&lt;/record&gt;&lt;/Cite&gt;&lt;/EndNote&gt;</w:instrText>
+        <w:instrText xml:space="preserve"> ADDIN EN.CITE &lt;EndNote&gt;&lt;Cite&gt;&lt;Author&gt;Abdoun&lt;/Author&gt;&lt;Year&gt;2011&lt;/Year&gt;&lt;RecNum&gt;11&lt;/RecNum&gt;&lt;DisplayText&gt;[6]&lt;/DisplayText&gt;&lt;record&gt;&lt;rec-number&gt;11&lt;/rec-number&gt;&lt;foreign-keys&gt;&lt;key app="EN" db-id="vraxxtrzfapvzrezpxpxdfw4paepp5evw99x" timestamp="1573829395"&gt;11&lt;/key&gt;&lt;/foreign-keys&gt;&lt;ref-type name="Journal Article"&gt;17&lt;/ref-type&gt;&lt;contributors&gt;&lt;authors&gt;&lt;author&gt;Abdoun, Otman&lt;/author&gt;&lt;author&gt;Abouchabaka, Jaafar&lt;/author&gt;&lt;/authors&gt;&lt;/contributors&gt;&lt;titles&gt;&lt;title&gt;A Comparative Study of Adaptive Crossover Operators for Genetic Algorithms to Resolve the Traveling Salesman Problem&lt;/title&gt;&lt;secondary-title&gt;International Journal of Computer Applications&lt;/secondary-title&gt;&lt;/titles&gt;&lt;periodical&gt;&lt;full-title&gt;International Journal of Computer Applications&lt;/full-title&gt;&lt;/periodical&gt;&lt;pages&gt;49-57&lt;/pages&gt;&lt;volume&gt;31&lt;/volume&gt;&lt;number&gt;11&lt;/number&gt;&lt;dates&gt;&lt;year&gt;2011&lt;/year&gt;&lt;pub-dates&gt;&lt;date&gt;October 2001&lt;/date&gt;&lt;/pub-dates&gt;&lt;/dates&gt;&lt;urls&gt;&lt;related-urls&gt;&lt;url&gt;https://arxiv.org/abs/1203.3097&lt;/url&gt;&lt;/related-urls&gt;&lt;/urls&gt;&lt;/record&gt;&lt;/Cite&gt;&lt;/EndNote&gt;</w:instrText>
       </w:r>
       <w:r>
         <w:fldChar w:fldCharType="separate"/>
@@ -523,153 +545,447 @@
         <w:fldChar w:fldCharType="end"/>
       </w:r>
       <w:r>
-        <w:t>.</w:t>
-      </w:r>
-      <w:r>
-        <w:t xml:space="preserve">  </w:t>
-      </w:r>
-    </w:p>
-    <w:p>
-      <w:pPr>
-        <w:ind w:firstLine="144"/>
-      </w:pPr>
-      <w:r>
-        <w:t>This concept</w:t>
-      </w:r>
-      <w:r>
-        <w:t xml:space="preserve"> of WOC</w:t>
-      </w:r>
-      <w:r>
-        <w:t xml:space="preserve"> has been applied to a variety of problems including TSP with promising results.</w:t>
-      </w:r>
-      <w:r>
-        <w:t xml:space="preserve">  Researchers at University of California, Irvine and the University of Adelaide observed the average performance of their aggregation method out performing even the best individual when applying WOC to the results of individuals’ attempts at producing optimal paths for TSPs </w:t>
-      </w:r>
-      <w:r>
-        <w:fldChar w:fldCharType="begin"/>
-      </w:r>
-      <w:r>
-        <w:instrText xml:space="preserve"> ADDIN EN.CITE &lt;EndNote&gt;&lt;Cite&gt;&lt;Author&gt;Yi&lt;/Author&gt;&lt;Year&gt;2010&lt;/Year&gt;&lt;RecNum&gt;9&lt;/RecNum&gt;&lt;DisplayText&gt;[7]&lt;/DisplayText&gt;&lt;record&gt;&lt;rec-number&gt;9&lt;/rec-number&gt;&lt;foreign-keys&gt;&lt;key app="EN" db-id="vraxxtrzfapvzrezpxpxdfw4paepp5evw99x" timestamp="1573775229"&gt;9&lt;/key&gt;&lt;/foreign-keys&gt;&lt;ref-type name="Journal Article"&gt;17&lt;/ref-type&gt;&lt;contributors&gt;&lt;authors&gt;&lt;author&gt;Yi, Sheng Kung Michael&lt;/author&gt;&lt;author&gt;Steyvers, Mark&lt;/author&gt;&lt;author&gt;Lee, Michael D.&lt;/author&gt;&lt;/authors&gt;&lt;/contributors&gt;&lt;titles&gt;&lt;title&gt;Wisdom of the crowds in traveling salesman problems&lt;/title&gt;&lt;/titles&gt;&lt;dates&gt;&lt;year&gt;2010&lt;/year&gt;&lt;/dates&gt;&lt;urls&gt;&lt;related-urls&gt;&lt;url&gt;http://www.socsci.uci.edu/~mdlee/YiEtAl2010.pdf&lt;/url&gt;&lt;/related-urls&gt;&lt;/urls&gt;&lt;access-date&gt;14 November 2019&lt;/access-date&gt;&lt;/record&gt;&lt;/Cite&gt;&lt;/EndNote&gt;</w:instrText>
-      </w:r>
-      <w:r>
-        <w:fldChar w:fldCharType="separate"/>
-      </w:r>
-      <w:r>
-        <w:rPr>
-          <w:noProof/>
-        </w:rPr>
-        <w:t>[7]</w:t>
-      </w:r>
-      <w:r>
-        <w:fldChar w:fldCharType="end"/>
-      </w:r>
-      <w:r>
-        <w:t>.</w:t>
-      </w:r>
-    </w:p>
-    <w:p>
-      <w:pPr>
-        <w:ind w:firstLine="144"/>
-      </w:pPr>
-      <w:r>
-        <w:t>“Wisdom of Artificial Crowds”</w:t>
-      </w:r>
-      <w:r>
-        <w:t xml:space="preserve"> (</w:t>
-      </w:r>
-      <w:proofErr w:type="spellStart"/>
-      <w:r>
-        <w:t>WoAC</w:t>
-      </w:r>
-      <w:proofErr w:type="spellEnd"/>
-      <w:r>
-        <w:t>)</w:t>
-      </w:r>
-      <w:r>
-        <w:t xml:space="preserve"> is a</w:t>
-      </w:r>
-      <w:r>
-        <w:t xml:space="preserve"> metaheuristic algorithm inspired by the nature-based behavior utilized in WOC </w:t>
-      </w:r>
-      <w:r>
-        <w:fldChar w:fldCharType="begin"/>
-      </w:r>
-      <w:r>
-        <w:instrText xml:space="preserve"> ADDIN EN.CITE &lt;EndNote&gt;&lt;Cite&gt;&lt;Author&gt;Ashby&lt;/Author&gt;&lt;Year&gt;2011&lt;/Year&gt;&lt;RecNum&gt;10&lt;/RecNum&gt;&lt;DisplayText&gt;[8]&lt;/DisplayText&gt;&lt;record&gt;&lt;rec-number&gt;10&lt;/rec-number&gt;&lt;foreign-keys&gt;&lt;key app="EN" db-id="vraxxtrzfapvzrezpxpxdfw4paepp5evw99x" timestamp="1573777350"&gt;10&lt;/key&gt;&lt;/foreign-keys&gt;&lt;ref-type name="Conference Paper"&gt;47&lt;/ref-type&gt;&lt;contributors&gt;&lt;authors&gt;&lt;author&gt;Ashby, Leif H. &lt;/author&gt;&lt;author&gt;Yampolskiy, Roman V.&lt;/author&gt;&lt;/authors&gt;&lt;/contributors&gt;&lt;titles&gt;&lt;title&gt;Genetic algorithm and Wisdom of Artificial Crowds algorithm applied to Light up&lt;/title&gt;&lt;secondary-title&gt;16th International Conference on Computer Games&lt;/secondary-title&gt;&lt;/titles&gt;&lt;dates&gt;&lt;year&gt;2011&lt;/year&gt;&lt;pub-dates&gt;&lt;date&gt;27-30 July, 11&lt;/date&gt;&lt;/pub-dates&gt;&lt;/dates&gt;&lt;pub-location&gt;Louisville, KY, USA&lt;/pub-location&gt;&lt;publisher&gt;IEEE&lt;/publisher&gt;&lt;accession-num&gt;12207688&lt;/accession-num&gt;&lt;urls&gt;&lt;/urls&gt;&lt;electronic-resource-num&gt;10.1109/CGAMES.2011.6000341&lt;/electronic-resource-num&gt;&lt;/record&gt;&lt;/Cite&gt;&lt;/EndNote&gt;</w:instrText>
-      </w:r>
-      <w:r>
-        <w:fldChar w:fldCharType="separate"/>
-      </w:r>
-      <w:r>
-        <w:rPr>
-          <w:noProof/>
-        </w:rPr>
-        <w:t>[8]</w:t>
-      </w:r>
-      <w:r>
-        <w:fldChar w:fldCharType="end"/>
-      </w:r>
-      <w:r>
-        <w:t>.</w:t>
-      </w:r>
-    </w:p>
-    <w:p>
-      <w:pPr>
-        <w:pStyle w:val="Heading1"/>
-      </w:pPr>
-      <w:r>
-        <w:t>Proposed Approach</w:t>
-      </w:r>
-    </w:p>
-    <w:p>
-      <w:pPr>
-        <w:pStyle w:val="Heading2"/>
-      </w:pPr>
-      <w:r>
-        <w:t>Genetic Algorithm</w:t>
-      </w:r>
-    </w:p>
-    <w:p>
-      <w:pPr>
-        <w:ind w:firstLine="144"/>
-      </w:pPr>
-      <w:r>
-        <w:t>The genetic algorithm implemented is inspired by sexual reproduction of gametes in biology.  This algorithm retains a constant population of “chromosomes” which are representations of po</w:t>
+        <w:t xml:space="preserve">. </w:t>
+      </w:r>
+      <w:r>
+        <w:t xml:space="preserve">Abdoun, et al. uses a sequence of genetic operators, first </w:t>
       </w:r>
       <w:bookmarkStart w:id="1" w:name="_GoBack"/>
       <w:bookmarkEnd w:id="1"/>
       <w:r>
-        <w:t xml:space="preserve">ssible solutions for the given problem.  These chromosomes are a set of alleles that describe its performance.  The algorithm makes use of two </w:t>
-      </w:r>
-      <w:r>
-        <w:t>methods, crossover and mutation,</w:t>
-      </w:r>
-      <w:r>
-        <w:t xml:space="preserve"> to evolve the population overtime </w:t>
-      </w:r>
-      <w:r>
-        <w:t>while</w:t>
-      </w:r>
-      <w:r>
-        <w:t xml:space="preserve"> weed</w:t>
-      </w:r>
-      <w:r>
-        <w:t>ing</w:t>
-      </w:r>
-      <w:r>
-        <w:t xml:space="preserve"> out the poor performers and mat</w:t>
-      </w:r>
-      <w:r>
-        <w:t>ing</w:t>
-      </w:r>
-      <w:r>
-        <w:t xml:space="preserve"> the good performers</w:t>
-      </w:r>
-      <w:r>
-        <w:t xml:space="preserve"> through crossover</w:t>
+        <w:t xml:space="preserve">applying a crossover method to produce the offspring and then applying a mutation method to a percentage of the remaining population.  </w:t>
+      </w:r>
+      <w:r>
+        <w:t xml:space="preserve">Their work presents eight different crossover methods found in a literature review with </w:t>
+      </w:r>
+      <w:r>
+        <w:t>their performance achieved when attempting to approximate solutions for TSP using the Reverse Sequence Mutation (RSM) mutation operator.</w:t>
+      </w:r>
+    </w:p>
+    <w:p>
+      <w:pPr>
+        <w:pStyle w:val="Heading2"/>
+      </w:pPr>
+      <w:r>
+        <w:t xml:space="preserve">Wisdom of </w:t>
+      </w:r>
+      <w:r>
+        <w:t xml:space="preserve">Artificial </w:t>
+      </w:r>
+      <w:r>
+        <w:t>Crowds</w:t>
+      </w:r>
+    </w:p>
+    <w:p>
+      <w:pPr>
+        <w:ind w:firstLine="144"/>
+      </w:pPr>
+      <w:r>
+        <w:t>“Wisdom of Crowds”</w:t>
+      </w:r>
+      <w:r>
+        <w:t xml:space="preserve"> (WOC)</w:t>
+      </w:r>
+      <w:r>
+        <w:t xml:space="preserve"> was first coined by James </w:t>
+      </w:r>
+      <w:proofErr w:type="spellStart"/>
+      <w:r>
+        <w:t>Surowiecki</w:t>
+      </w:r>
+      <w:proofErr w:type="spellEnd"/>
+      <w:r>
+        <w:t xml:space="preserve"> in 2004</w:t>
+      </w:r>
+      <w:r>
+        <w:t xml:space="preserve"> where he argues, “Under the right circumstances, groups are remarkably intelligent, and are often smarter than the smartest people in them.  Groups do not need to be dominated by exceptionally intelligent people in order to be smart.  Even if most of the people within a group are not especially well-informed or rational, it can still reach a collectively wise decision” </w:t>
+      </w:r>
+      <w:r>
+        <w:fldChar w:fldCharType="begin"/>
+      </w:r>
+      <w:r>
+        <w:instrText xml:space="preserve"> ADDIN EN.CITE &lt;EndNote&gt;&lt;Cite&gt;&lt;Author&gt;Surowiecki&lt;/Author&gt;&lt;Year&gt;2004&lt;/Year&gt;&lt;RecNum&gt;5&lt;/RecNum&gt;&lt;DisplayText&gt;[7]&lt;/DisplayText&gt;&lt;record&gt;&lt;rec-number&gt;5&lt;/rec-number&gt;&lt;foreign-keys&gt;&lt;key app="EN" db-id="vraxxtrzfapvzrezpxpxdfw4paepp5evw99x" timestamp="1573771947"&gt;5&lt;/key&gt;&lt;/foreign-keys&gt;&lt;ref-type name="Book"&gt;6&lt;/ref-type&gt;&lt;contributors&gt;&lt;authors&gt;&lt;author&gt;Surowiecki, J.&lt;/author&gt;&lt;/authors&gt;&lt;/contributors&gt;&lt;titles&gt;&lt;title&gt;The Wisdom of Crowds: Why the Many are Smarter Than the Few and how Collective Wisdom Shapes Business, Economies, Societies, and Nations&lt;/title&gt;&lt;/titles&gt;&lt;dates&gt;&lt;year&gt;2004&lt;/year&gt;&lt;/dates&gt;&lt;publisher&gt;Doubleday&lt;/publisher&gt;&lt;isbn&gt;9780385503860&lt;/isbn&gt;&lt;urls&gt;&lt;related-urls&gt;&lt;url&gt;https://books.google.com/books?id=bA0c4aYTD6gC&lt;/url&gt;&lt;/related-urls&gt;&lt;/urls&gt;&lt;/record&gt;&lt;/Cite&gt;&lt;/EndNote&gt;</w:instrText>
+      </w:r>
+      <w:r>
+        <w:fldChar w:fldCharType="separate"/>
+      </w:r>
+      <w:r>
+        <w:rPr>
+          <w:noProof/>
+        </w:rPr>
+        <w:t>[7]</w:t>
+      </w:r>
+      <w:r>
+        <w:fldChar w:fldCharType="end"/>
       </w:r>
       <w:r>
         <w:t>.</w:t>
+      </w:r>
+      <w:r>
+        <w:t xml:space="preserve">  </w:t>
+      </w:r>
+      <w:r>
+        <w:t xml:space="preserve">He continues to describe </w:t>
+      </w:r>
+      <w:r>
+        <w:t>five</w:t>
+      </w:r>
+      <w:r>
+        <w:t xml:space="preserve"> criteria required for a crowd to be wise:</w:t>
+      </w:r>
+    </w:p>
+    <w:p>
+      <w:pPr>
+        <w:pStyle w:val="Heading3"/>
+      </w:pPr>
+      <w:r>
+        <w:t>Cognitive Diversity</w:t>
+      </w:r>
+      <w:r>
+        <w:t xml:space="preserve"> – individuals should not share information</w:t>
+      </w:r>
+    </w:p>
+    <w:p>
+      <w:pPr>
+        <w:pStyle w:val="Heading3"/>
+      </w:pPr>
+      <w:r>
+        <w:t>Independence</w:t>
+      </w:r>
+      <w:r>
+        <w:t xml:space="preserve"> – individual’s opinions are not influence by other individual’s opinions </w:t>
+      </w:r>
+    </w:p>
+    <w:p>
+      <w:pPr>
+        <w:pStyle w:val="Heading3"/>
+      </w:pPr>
+      <w:r>
+        <w:t>Decentralization</w:t>
+      </w:r>
+      <w:r>
+        <w:t xml:space="preserve"> – individuals can specialize</w:t>
+      </w:r>
+    </w:p>
+    <w:p>
+      <w:pPr>
+        <w:pStyle w:val="Heading3"/>
+      </w:pPr>
+      <w:r>
+        <w:t>Aggregation – there exists an aggregation method for combining individual’s opinions.</w:t>
+      </w:r>
+    </w:p>
+    <w:p>
+      <w:pPr>
+        <w:pStyle w:val="Heading3"/>
+      </w:pPr>
+      <w:r>
+        <w:t>Trust – individuals trust the group to be fair.</w:t>
+      </w:r>
+    </w:p>
+    <w:p>
+      <w:pPr>
+        <w:ind w:firstLine="144"/>
+      </w:pPr>
+      <w:r>
+        <w:t>This concept</w:t>
+      </w:r>
+      <w:r>
+        <w:t xml:space="preserve"> of WOC</w:t>
+      </w:r>
+      <w:r>
+        <w:t xml:space="preserve"> has been applied to a variety of problems including TSP with promising results.</w:t>
+      </w:r>
+      <w:r>
+        <w:t xml:space="preserve">  Researchers at University of California, Irvine and the University of Adelaide observed the average performance of their aggregation method out performing even the best individual when applying WOC to the results of individuals’ attempts at producing optimal paths for TSPs </w:t>
+      </w:r>
+      <w:r>
+        <w:fldChar w:fldCharType="begin"/>
+      </w:r>
+      <w:r>
+        <w:instrText xml:space="preserve"> ADDIN EN.CITE &lt;EndNote&gt;&lt;Cite&gt;&lt;Author&gt;Yi&lt;/Author&gt;&lt;Year&gt;2010&lt;/Year&gt;&lt;RecNum&gt;9&lt;/RecNum&gt;&lt;DisplayText&gt;[8]&lt;/DisplayText&gt;&lt;record&gt;&lt;rec-number&gt;9&lt;/rec-number&gt;&lt;foreign-keys&gt;&lt;key app="EN" db-id="vraxxtrzfapvzrezpxpxdfw4paepp5evw99x" timestamp="1573775229"&gt;9&lt;/key&gt;&lt;/foreign-keys&gt;&lt;ref-type name="Journal Article"&gt;17&lt;/ref-type&gt;&lt;contributors&gt;&lt;authors&gt;&lt;author&gt;Yi, Sheng Kung Michael&lt;/author&gt;&lt;author&gt;Steyvers, Mark&lt;/author&gt;&lt;author&gt;Lee, Michael D.&lt;/author&gt;&lt;/authors&gt;&lt;/contributors&gt;&lt;titles&gt;&lt;title&gt;Wisdom of the crowds in traveling salesman problems&lt;/title&gt;&lt;/titles&gt;&lt;dates&gt;&lt;year&gt;2010&lt;/year&gt;&lt;/dates&gt;&lt;urls&gt;&lt;related-urls&gt;&lt;url&gt;http://www.socsci.uci.edu/~mdlee/YiEtAl2010.pdf&lt;/url&gt;&lt;/related-urls&gt;&lt;/urls&gt;&lt;access-date&gt;14 November 2019&lt;/access-date&gt;&lt;/record&gt;&lt;/Cite&gt;&lt;/EndNote&gt;</w:instrText>
+      </w:r>
+      <w:r>
+        <w:fldChar w:fldCharType="separate"/>
+      </w:r>
+      <w:r>
+        <w:rPr>
+          <w:noProof/>
+        </w:rPr>
+        <w:t>[8]</w:t>
+      </w:r>
+      <w:r>
+        <w:fldChar w:fldCharType="end"/>
+      </w:r>
+      <w:r>
+        <w:t>.</w:t>
+      </w:r>
+    </w:p>
+    <w:p>
+      <w:pPr>
+        <w:ind w:firstLine="144"/>
+      </w:pPr>
+      <w:r>
+        <w:t>“Wisdom of Artificial Crowds”</w:t>
+      </w:r>
+      <w:r>
+        <w:t xml:space="preserve"> (</w:t>
+      </w:r>
+      <w:proofErr w:type="spellStart"/>
+      <w:r>
+        <w:t>WoAC</w:t>
+      </w:r>
+      <w:proofErr w:type="spellEnd"/>
+      <w:r>
+        <w:t>)</w:t>
+      </w:r>
+      <w:r>
+        <w:t xml:space="preserve"> is a</w:t>
+      </w:r>
+      <w:r>
+        <w:t xml:space="preserve"> metaheuristic algorithm inspired by the nature-based behavior utilized in </w:t>
+      </w:r>
+      <w:r>
+        <w:lastRenderedPageBreak/>
+        <w:t xml:space="preserve">WOC </w:t>
+      </w:r>
+      <w:r>
+        <w:fldChar w:fldCharType="begin"/>
+      </w:r>
+      <w:r>
+        <w:instrText xml:space="preserve"> ADDIN EN.CITE &lt;EndNote&gt;&lt;Cite&gt;&lt;Author&gt;Ashby&lt;/Author&gt;&lt;Year&gt;2011&lt;/Year&gt;&lt;RecNum&gt;10&lt;/RecNum&gt;&lt;DisplayText&gt;[9]&lt;/DisplayText&gt;&lt;record&gt;&lt;rec-number&gt;10&lt;/rec-number&gt;&lt;foreign-keys&gt;&lt;key app="EN" db-id="vraxxtrzfapvzrezpxpxdfw4paepp5evw99x" timestamp="1573777350"&gt;10&lt;/key&gt;&lt;/foreign-keys&gt;&lt;ref-type name="Conference Paper"&gt;47&lt;/ref-type&gt;&lt;contributors&gt;&lt;authors&gt;&lt;author&gt;Ashby, Leif H. &lt;/author&gt;&lt;author&gt;Yampolskiy, Roman V.&lt;/author&gt;&lt;/authors&gt;&lt;/contributors&gt;&lt;titles&gt;&lt;title&gt;Genetic algorithm and Wisdom of Artificial Crowds algorithm applied to Light up&lt;/title&gt;&lt;secondary-title&gt;16th International Conference on Computer Games&lt;/secondary-title&gt;&lt;/titles&gt;&lt;dates&gt;&lt;year&gt;2011&lt;/year&gt;&lt;pub-dates&gt;&lt;date&gt;27-30 July, 11&lt;/date&gt;&lt;/pub-dates&gt;&lt;/dates&gt;&lt;pub-location&gt;Louisville, KY, USA&lt;/pub-location&gt;&lt;publisher&gt;IEEE&lt;/publisher&gt;&lt;accession-num&gt;12207688&lt;/accession-num&gt;&lt;urls&gt;&lt;/urls&gt;&lt;electronic-resource-num&gt;10.1109/CGAMES.2011.6000341&lt;/electronic-resource-num&gt;&lt;/record&gt;&lt;/Cite&gt;&lt;/EndNote&gt;</w:instrText>
+      </w:r>
+      <w:r>
+        <w:fldChar w:fldCharType="separate"/>
+      </w:r>
+      <w:r>
+        <w:rPr>
+          <w:noProof/>
+        </w:rPr>
+        <w:t>[9]</w:t>
+      </w:r>
+      <w:r>
+        <w:fldChar w:fldCharType="end"/>
+      </w:r>
+      <w:r>
+        <w:t>.</w:t>
+      </w:r>
+      <w:r>
+        <w:t xml:space="preserve">  </w:t>
+      </w:r>
+      <w:proofErr w:type="spellStart"/>
+      <w:r>
+        <w:t>WoAC</w:t>
+      </w:r>
+      <w:proofErr w:type="spellEnd"/>
+      <w:r>
+        <w:t xml:space="preserve"> is implemented as a post processing algorithm that takes a collection of individual solutions as an input to produce an aggregate solution that is often superior than any individual solution in the population.  </w:t>
+      </w:r>
+      <w:r>
+        <w:t xml:space="preserve">This concept has been shown to successfully approximate optimal solutions to TSP when using a crowd of genetic algorithms </w:t>
+      </w:r>
+      <w:r>
+        <w:fldChar w:fldCharType="begin"/>
+      </w:r>
+      <w:r>
+        <w:instrText xml:space="preserve"> ADDIN EN.CITE &lt;EndNote&gt;&lt;Cite&gt;&lt;Author&gt;Yampolskiy&lt;/Author&gt;&lt;Year&gt;2011&lt;/Year&gt;&lt;RecNum&gt;8&lt;/RecNum&gt;&lt;DisplayText&gt;[10]&lt;/DisplayText&gt;&lt;record&gt;&lt;rec-number&gt;8&lt;/rec-number&gt;&lt;foreign-keys&gt;&lt;key app="EN" db-id="vraxxtrzfapvzrezpxpxdfw4paepp5evw99x" timestamp="1573774617"&gt;8&lt;/key&gt;&lt;/foreign-keys&gt;&lt;ref-type name="Journal Article"&gt;17&lt;/ref-type&gt;&lt;contributors&gt;&lt;authors&gt;&lt;author&gt;Yampolskiy, Roman V.&lt;/author&gt;&lt;author&gt;EL-Barkouky, Ahmed&lt;/author&gt;&lt;/authors&gt;&lt;/contributors&gt;&lt;titles&gt;&lt;title&gt;Wisdom of artifical crowds algorithm for solving NP-hard problems&lt;/title&gt;&lt;secondary-title&gt;International Journal of Bio-Inspired Computation&lt;/secondary-title&gt;&lt;/titles&gt;&lt;periodical&gt;&lt;full-title&gt;International Journal of Bio-Inspired Computation&lt;/full-title&gt;&lt;/periodical&gt;&lt;pages&gt;358-369&lt;/pages&gt;&lt;volume&gt;3&lt;/volume&gt;&lt;number&gt;6&lt;/number&gt;&lt;dates&gt;&lt;year&gt;2011&lt;/year&gt;&lt;pub-dates&gt;&lt;date&gt;January 2011&lt;/date&gt;&lt;/pub-dates&gt;&lt;/dates&gt;&lt;urls&gt;&lt;/urls&gt;&lt;electronic-resource-num&gt;10.1504/IJBIC.2011.043624&lt;/electronic-resource-num&gt;&lt;/record&gt;&lt;/Cite&gt;&lt;/EndNote&gt;</w:instrText>
+      </w:r>
+      <w:r>
+        <w:fldChar w:fldCharType="separate"/>
+      </w:r>
+      <w:r>
+        <w:rPr>
+          <w:noProof/>
+        </w:rPr>
+        <w:t>[10]</w:t>
+      </w:r>
+      <w:r>
+        <w:fldChar w:fldCharType="end"/>
+      </w:r>
+      <w:r>
+        <w:t>.  Cognitive diversity was achieved with different initializations of the genetic algorithm’s population.</w:t>
+      </w:r>
+    </w:p>
+    <w:p>
+      <w:pPr>
+        <w:pStyle w:val="Heading1"/>
+      </w:pPr>
+      <w:r>
+        <w:t>Proposed Approach</w:t>
+      </w:r>
+    </w:p>
+    <w:p>
+      <w:pPr>
+        <w:pStyle w:val="Heading2"/>
+      </w:pPr>
+      <w:r>
+        <w:t>Genetic Algorithm</w:t>
+      </w:r>
+    </w:p>
+    <w:p>
+      <w:pPr>
+        <w:ind w:firstLine="144"/>
+      </w:pPr>
+      <w:r>
+        <w:t xml:space="preserve">The genetic algorithm implemented follows the central loop described by Booker, et al. closely </w:t>
+      </w:r>
+      <w:r>
+        <w:fldChar w:fldCharType="begin"/>
+      </w:r>
+      <w:r>
+        <w:instrText xml:space="preserve"> ADDIN EN.CITE &lt;EndNote&gt;&lt;Cite&gt;&lt;Author&gt;Booker&lt;/Author&gt;&lt;Year&gt;1989&lt;/Year&gt;&lt;RecNum&gt;7&lt;/RecNum&gt;&lt;DisplayText&gt;[5]&lt;/DisplayText&gt;&lt;record&gt;&lt;rec-number&gt;7&lt;/rec-number&gt;&lt;foreign-keys&gt;&lt;key app="EN" db-id="vraxxtrzfapvzrezpxpxdfw4paepp5evw99x" timestamp="1573773249"&gt;7&lt;/key&gt;&lt;/foreign-keys&gt;&lt;ref-type name="Journal Article"&gt;17&lt;/ref-type&gt;&lt;contributors&gt;&lt;authors&gt;&lt;author&gt;Booker, L.B. &lt;/author&gt;&lt;author&gt;Goldberg, D.E.&lt;/author&gt;&lt;author&gt;Holland, John H.&lt;/author&gt;&lt;/authors&gt;&lt;/contributors&gt;&lt;titles&gt;&lt;title&gt;Classifier systems and genetic algorithms&lt;/title&gt;&lt;secondary-title&gt;Artificial Intelligence&lt;/secondary-title&gt;&lt;/titles&gt;&lt;periodical&gt;&lt;full-title&gt;Artificial Intelligence&lt;/full-title&gt;&lt;/periodical&gt;&lt;pages&gt;235-282&lt;/pages&gt;&lt;volume&gt;40&lt;/volume&gt;&lt;number&gt;1-3&lt;/number&gt;&lt;edition&gt;11 February 2003&lt;/edition&gt;&lt;dates&gt;&lt;year&gt;1989&lt;/year&gt;&lt;pub-dates&gt;&lt;date&gt;September 1959&lt;/date&gt;&lt;/pub-dates&gt;&lt;/dates&gt;&lt;urls&gt;&lt;/urls&gt;&lt;electronic-resource-num&gt;https://doi.org/10.1016/0004-3702(89)90050-7&lt;/electronic-resource-num&gt;&lt;/record&gt;&lt;/Cite&gt;&lt;/EndNote&gt;</w:instrText>
+      </w:r>
+      <w:r>
+        <w:fldChar w:fldCharType="separate"/>
+      </w:r>
+      <w:r>
+        <w:rPr>
+          <w:noProof/>
+        </w:rPr>
+        <w:t>[5]</w:t>
+      </w:r>
+      <w:r>
+        <w:fldChar w:fldCharType="end"/>
+      </w:r>
+      <w:r>
+        <w:t xml:space="preserve">.  The algorithm is initialized with a </w:t>
+      </w:r>
+      <w:r>
+        <w:t xml:space="preserve">given population size, crossover method, crossover probability, mutation method, mutation probability, </w:t>
+      </w:r>
+      <w:r>
+        <w:t xml:space="preserve">and </w:t>
+      </w:r>
+      <w:r>
+        <w:t xml:space="preserve">epoch threshold.  The population size denotes the number of chromosomes in the GAs population.  The crossover probability denotes the percentage of the population to be replaced by crossover at the start of a generation.  A crossover probability of 1 would mean </w:t>
+      </w:r>
+      <w:r>
+        <w:t>offspring</w:t>
+      </w:r>
+      <w:r>
+        <w:t xml:space="preserve"> will replace all parents while a crossover probability of 0 would mean that no parents would crossover to produce offspring.</w:t>
+      </w:r>
+      <w:r>
+        <w:t xml:space="preserve">  The mutation probability denotes what percent of the population after crossover will undergo mutation.  A mutation probability of 1 would mean all chromosomes in the population are mutated while a mutation probability of 0 would mean none of the chromosomes in the population are mutated.  Epoch threshold denotes how many generations the GA must produce without seeing an improvement before finishing.</w:t>
+      </w:r>
+    </w:p>
+    <w:p>
+      <w:pPr>
+        <w:ind w:firstLine="144"/>
+      </w:pPr>
+    </w:p>
+    <w:p>
+      <w:pPr>
+        <w:rPr>
+          <w:i/>
+          <w:color w:val="000000"/>
+        </w:rPr>
+      </w:pPr>
+      <w:r>
+        <w:rPr>
+          <w:i/>
+          <w:color w:val="000000"/>
+        </w:rPr>
+        <w:t>Uniform Crossover</w:t>
+      </w:r>
+    </w:p>
+    <w:p>
+      <w:pPr>
+        <w:rPr>
+          <w:i/>
+          <w:color w:val="000000"/>
+        </w:rPr>
+      </w:pPr>
+    </w:p>
+    <w:p>
+      <w:pPr>
+        <w:rPr>
+          <w:i/>
+          <w:color w:val="000000"/>
+        </w:rPr>
+      </w:pPr>
+      <w:r>
+        <w:rPr>
+          <w:i/>
+          <w:color w:val="000000"/>
+        </w:rPr>
+        <w:t>Ordered</w:t>
+      </w:r>
+      <w:r>
+        <w:rPr>
+          <w:i/>
+          <w:color w:val="000000"/>
+        </w:rPr>
+        <w:t xml:space="preserve"> Crossover</w:t>
+      </w:r>
+    </w:p>
+    <w:p/>
+    <w:p>
+      <w:pPr>
+        <w:rPr>
+          <w:i/>
+          <w:color w:val="000000"/>
+        </w:rPr>
+      </w:pPr>
+      <w:r>
+        <w:rPr>
+          <w:i/>
+          <w:color w:val="000000"/>
+        </w:rPr>
+        <w:t>Partially Mapped</w:t>
+      </w:r>
+      <w:r>
+        <w:rPr>
+          <w:i/>
+          <w:color w:val="000000"/>
+        </w:rPr>
+        <w:t xml:space="preserve"> Crossover</w:t>
+      </w:r>
+    </w:p>
+    <w:p/>
+    <w:p>
+      <w:pPr>
+        <w:rPr>
+          <w:i/>
+          <w:color w:val="000000"/>
+        </w:rPr>
+      </w:pPr>
+      <w:r>
+        <w:rPr>
+          <w:i/>
+          <w:color w:val="000000"/>
+        </w:rPr>
+        <w:t>TWORS</w:t>
+      </w:r>
+      <w:r>
+        <w:rPr>
+          <w:i/>
+          <w:color w:val="000000"/>
+        </w:rPr>
+        <w:t xml:space="preserve"> </w:t>
+      </w:r>
+      <w:r>
+        <w:rPr>
+          <w:i/>
+          <w:color w:val="000000"/>
+        </w:rPr>
+        <w:t>Mutation</w:t>
+      </w:r>
+    </w:p>
+    <w:p/>
+    <w:p>
+      <w:pPr>
+        <w:rPr>
+          <w:i/>
+          <w:color w:val="000000"/>
+        </w:rPr>
+      </w:pPr>
+      <w:r>
+        <w:rPr>
+          <w:i/>
+          <w:color w:val="000000"/>
+        </w:rPr>
+        <w:t>Reverse Sequence Mutation</w:t>
       </w:r>
     </w:p>
     <w:p/>
@@ -753,7 +1069,6 @@
         <w:rPr>
           <w:i/>
         </w:rPr>
-        <w:lastRenderedPageBreak/>
         <w:t xml:space="preserve">America, </w:t>
       </w:r>
       <w:r>
@@ -913,16 +1228,27 @@
       </w:r>
       <w:r>
         <w:tab/>
-        <w:t xml:space="preserve">J. Surowiecki, </w:t>
+        <w:t xml:space="preserve">O. Abdoun and J. Abouchabaka, "A Comparative Study of Adaptive Crossover Operators for Genetic Algorithms to Resolve the Traveling Salesman Problem," </w:t>
       </w:r>
       <w:r>
         <w:rPr>
           <w:i/>
         </w:rPr>
-        <w:t>The Wisdom of Crowds: Why the Many are Smarter Than the Few and how Collective Wisdom Shapes Business, Economies, Societies, and Nations</w:t>
-      </w:r>
-      <w:r>
-        <w:t>. Doubleday, 2004.</w:t>
+        <w:t xml:space="preserve">International Journal of Computer Applications, </w:t>
+      </w:r>
+      <w:r>
+        <w:t xml:space="preserve">vol. 31, no. 11, pp. 49-57, October 2001 2011. [Online]. Available: </w:t>
+      </w:r>
+      <w:hyperlink r:id="rId13" w:history="1">
+        <w:r>
+          <w:rPr>
+            <w:rStyle w:val="Hyperlink"/>
+          </w:rPr>
+          <w:t>https://arxiv.org/abs/1203.3097</w:t>
+        </w:r>
+      </w:hyperlink>
+      <w:r>
+        <w:t>.</w:t>
       </w:r>
     </w:p>
     <w:p>
@@ -935,9 +1261,31 @@
       </w:r>
       <w:r>
         <w:tab/>
+        <w:t xml:space="preserve">J. Surowiecki, </w:t>
+      </w:r>
+      <w:r>
+        <w:rPr>
+          <w:i/>
+        </w:rPr>
+        <w:t>The Wisdom of Crowds: Why the Many are Smarter Than the Few and how Collective Wisdom Shapes Business, Economies, Societies, and Nations</w:t>
+      </w:r>
+      <w:r>
+        <w:t>. Doubleday, 2004.</w:t>
+      </w:r>
+    </w:p>
+    <w:p>
+      <w:pPr>
+        <w:pStyle w:val="EndNoteBibliography"/>
+        <w:ind w:left="720" w:hanging="720"/>
+      </w:pPr>
+      <w:r>
+        <w:t>[8]</w:t>
+      </w:r>
+      <w:r>
+        <w:tab/>
         <w:t xml:space="preserve">S. K. M. Yi, M. Steyvers, and M. D. Lee, "Wisdom of the crowds in traveling salesman problems," 2010. [Online]. Available: </w:t>
       </w:r>
-      <w:hyperlink r:id="rId13" w:history="1">
+      <w:hyperlink r:id="rId14" w:history="1">
         <w:r>
           <w:rPr>
             <w:rStyle w:val="Hyperlink"/>
@@ -955,7 +1303,7 @@
         <w:ind w:left="720" w:hanging="720"/>
       </w:pPr>
       <w:r>
-        <w:t>[8]</w:t>
+        <w:t>[9]</w:t>
       </w:r>
       <w:r>
         <w:tab/>
@@ -964,6 +1312,28 @@
     </w:p>
     <w:p>
       <w:pPr>
+        <w:pStyle w:val="EndNoteBibliography"/>
+        <w:ind w:left="720" w:hanging="720"/>
+      </w:pPr>
+      <w:r>
+        <w:t>[10]</w:t>
+      </w:r>
+      <w:r>
+        <w:tab/>
+        <w:t xml:space="preserve">R. V. Yampolskiy and A. EL-Barkouky, "Wisdom of artifical crowds algorithm for solving NP-hard problems," </w:t>
+      </w:r>
+      <w:r>
+        <w:rPr>
+          <w:i/>
+        </w:rPr>
+        <w:t xml:space="preserve">International Journal of Bio-Inspired Computation, </w:t>
+      </w:r>
+      <w:r>
+        <w:t>vol. 3, no. 6, pp. 358-369, January 2011 2011, doi: 10.1504/IJBIC.2011.043624.</w:t>
+      </w:r>
+    </w:p>
+    <w:p>
+      <w:pPr>
         <w:pStyle w:val="ReferenceHead"/>
         <w:jc w:val="left"/>
       </w:pPr>
@@ -972,7 +1342,7 @@
       </w:r>
     </w:p>
     <w:sectPr>
-      <w:headerReference w:type="default" r:id="rId14"/>
+      <w:headerReference w:type="default" r:id="rId15"/>
       <w:pgSz w:w="12240" w:h="15840" w:code="1"/>
       <w:pgMar w:top="1008" w:right="936" w:bottom="1008" w:left="936" w:header="432" w:footer="432" w:gutter="0"/>
       <w:cols w:num="2" w:space="288"/>
@@ -1225,6 +1595,92 @@
     </w:lvl>
   </w:abstractNum>
   <w:abstractNum w:abstractNumId="5" w15:restartNumberingAfterBreak="0">
+    <w:nsid w:val="33836FB5"/>
+    <w:multiLevelType w:val="hybridMultilevel"/>
+    <w:tmpl w:val="865E3468"/>
+    <w:lvl w:ilvl="0" w:tplc="0409000F">
+      <w:start w:val="1"/>
+      <w:numFmt w:val="decimal"/>
+      <w:lvlText w:val="%1."/>
+      <w:lvlJc w:val="left"/>
+      <w:pPr>
+        <w:ind w:left="864" w:hanging="360"/>
+      </w:pPr>
+    </w:lvl>
+    <w:lvl w:ilvl="1" w:tplc="04090019" w:tentative="1">
+      <w:start w:val="1"/>
+      <w:numFmt w:val="lowerLetter"/>
+      <w:lvlText w:val="%2."/>
+      <w:lvlJc w:val="left"/>
+      <w:pPr>
+        <w:ind w:left="1584" w:hanging="360"/>
+      </w:pPr>
+    </w:lvl>
+    <w:lvl w:ilvl="2" w:tplc="0409001B" w:tentative="1">
+      <w:start w:val="1"/>
+      <w:numFmt w:val="lowerRoman"/>
+      <w:lvlText w:val="%3."/>
+      <w:lvlJc w:val="right"/>
+      <w:pPr>
+        <w:ind w:left="2304" w:hanging="180"/>
+      </w:pPr>
+    </w:lvl>
+    <w:lvl w:ilvl="3" w:tplc="0409000F" w:tentative="1">
+      <w:start w:val="1"/>
+      <w:numFmt w:val="decimal"/>
+      <w:lvlText w:val="%4."/>
+      <w:lvlJc w:val="left"/>
+      <w:pPr>
+        <w:ind w:left="3024" w:hanging="360"/>
+      </w:pPr>
+    </w:lvl>
+    <w:lvl w:ilvl="4" w:tplc="04090019" w:tentative="1">
+      <w:start w:val="1"/>
+      <w:numFmt w:val="lowerLetter"/>
+      <w:lvlText w:val="%5."/>
+      <w:lvlJc w:val="left"/>
+      <w:pPr>
+        <w:ind w:left="3744" w:hanging="360"/>
+      </w:pPr>
+    </w:lvl>
+    <w:lvl w:ilvl="5" w:tplc="0409001B" w:tentative="1">
+      <w:start w:val="1"/>
+      <w:numFmt w:val="lowerRoman"/>
+      <w:lvlText w:val="%6."/>
+      <w:lvlJc w:val="right"/>
+      <w:pPr>
+        <w:ind w:left="4464" w:hanging="180"/>
+      </w:pPr>
+    </w:lvl>
+    <w:lvl w:ilvl="6" w:tplc="0409000F" w:tentative="1">
+      <w:start w:val="1"/>
+      <w:numFmt w:val="decimal"/>
+      <w:lvlText w:val="%7."/>
+      <w:lvlJc w:val="left"/>
+      <w:pPr>
+        <w:ind w:left="5184" w:hanging="360"/>
+      </w:pPr>
+    </w:lvl>
+    <w:lvl w:ilvl="7" w:tplc="04090019" w:tentative="1">
+      <w:start w:val="1"/>
+      <w:numFmt w:val="lowerLetter"/>
+      <w:lvlText w:val="%8."/>
+      <w:lvlJc w:val="left"/>
+      <w:pPr>
+        <w:ind w:left="5904" w:hanging="360"/>
+      </w:pPr>
+    </w:lvl>
+    <w:lvl w:ilvl="8" w:tplc="0409001B" w:tentative="1">
+      <w:start w:val="1"/>
+      <w:numFmt w:val="lowerRoman"/>
+      <w:lvlText w:val="%9."/>
+      <w:lvlJc w:val="right"/>
+      <w:pPr>
+        <w:ind w:left="6624" w:hanging="180"/>
+      </w:pPr>
+    </w:lvl>
+  </w:abstractNum>
+  <w:abstractNum w:abstractNumId="6" w15:restartNumberingAfterBreak="0">
     <w:nsid w:val="3A877D64"/>
     <w:multiLevelType w:val="singleLevel"/>
     <w:tmpl w:val="5DA6FC16"/>
@@ -1242,7 +1698,7 @@
       </w:pPr>
     </w:lvl>
   </w:abstractNum>
-  <w:abstractNum w:abstractNumId="6" w15:restartNumberingAfterBreak="0">
+  <w:abstractNum w:abstractNumId="7" w15:restartNumberingAfterBreak="0">
     <w:nsid w:val="3AAC1CFC"/>
     <w:multiLevelType w:val="singleLevel"/>
     <w:tmpl w:val="3A8EC28E"/>
@@ -1259,7 +1715,7 @@
       </w:pPr>
     </w:lvl>
   </w:abstractNum>
-  <w:abstractNum w:abstractNumId="7" w15:restartNumberingAfterBreak="0">
+  <w:abstractNum w:abstractNumId="8" w15:restartNumberingAfterBreak="0">
     <w:nsid w:val="47332F9F"/>
     <w:multiLevelType w:val="singleLevel"/>
     <w:tmpl w:val="488EC81A"/>
@@ -1274,7 +1730,120 @@
       </w:pPr>
     </w:lvl>
   </w:abstractNum>
-  <w:abstractNum w:abstractNumId="8" w15:restartNumberingAfterBreak="0">
+  <w:abstractNum w:abstractNumId="9" w15:restartNumberingAfterBreak="0">
+    <w:nsid w:val="4C035D7C"/>
+    <w:multiLevelType w:val="hybridMultilevel"/>
+    <w:tmpl w:val="3606056E"/>
+    <w:lvl w:ilvl="0" w:tplc="04090001">
+      <w:start w:val="1"/>
+      <w:numFmt w:val="bullet"/>
+      <w:lvlText w:val=""/>
+      <w:lvlJc w:val="left"/>
+      <w:pPr>
+        <w:ind w:left="864" w:hanging="360"/>
+      </w:pPr>
+      <w:rPr>
+        <w:rFonts w:ascii="Symbol" w:hAnsi="Symbol" w:hint="default"/>
+      </w:rPr>
+    </w:lvl>
+    <w:lvl w:ilvl="1" w:tplc="04090003" w:tentative="1">
+      <w:start w:val="1"/>
+      <w:numFmt w:val="bullet"/>
+      <w:lvlText w:val="o"/>
+      <w:lvlJc w:val="left"/>
+      <w:pPr>
+        <w:ind w:left="1584" w:hanging="360"/>
+      </w:pPr>
+      <w:rPr>
+        <w:rFonts w:ascii="Courier New" w:hAnsi="Courier New" w:cs="Courier New" w:hint="default"/>
+      </w:rPr>
+    </w:lvl>
+    <w:lvl w:ilvl="2" w:tplc="04090005" w:tentative="1">
+      <w:start w:val="1"/>
+      <w:numFmt w:val="bullet"/>
+      <w:lvlText w:val=""/>
+      <w:lvlJc w:val="left"/>
+      <w:pPr>
+        <w:ind w:left="2304" w:hanging="360"/>
+      </w:pPr>
+      <w:rPr>
+        <w:rFonts w:ascii="Wingdings" w:hAnsi="Wingdings" w:hint="default"/>
+      </w:rPr>
+    </w:lvl>
+    <w:lvl w:ilvl="3" w:tplc="04090001" w:tentative="1">
+      <w:start w:val="1"/>
+      <w:numFmt w:val="bullet"/>
+      <w:lvlText w:val=""/>
+      <w:lvlJc w:val="left"/>
+      <w:pPr>
+        <w:ind w:left="3024" w:hanging="360"/>
+      </w:pPr>
+      <w:rPr>
+        <w:rFonts w:ascii="Symbol" w:hAnsi="Symbol" w:hint="default"/>
+      </w:rPr>
+    </w:lvl>
+    <w:lvl w:ilvl="4" w:tplc="04090003" w:tentative="1">
+      <w:start w:val="1"/>
+      <w:numFmt w:val="bullet"/>
+      <w:lvlText w:val="o"/>
+      <w:lvlJc w:val="left"/>
+      <w:pPr>
+        <w:ind w:left="3744" w:hanging="360"/>
+      </w:pPr>
+      <w:rPr>
+        <w:rFonts w:ascii="Courier New" w:hAnsi="Courier New" w:cs="Courier New" w:hint="default"/>
+      </w:rPr>
+    </w:lvl>
+    <w:lvl w:ilvl="5" w:tplc="04090005" w:tentative="1">
+      <w:start w:val="1"/>
+      <w:numFmt w:val="bullet"/>
+      <w:lvlText w:val=""/>
+      <w:lvlJc w:val="left"/>
+      <w:pPr>
+        <w:ind w:left="4464" w:hanging="360"/>
+      </w:pPr>
+      <w:rPr>
+        <w:rFonts w:ascii="Wingdings" w:hAnsi="Wingdings" w:hint="default"/>
+      </w:rPr>
+    </w:lvl>
+    <w:lvl w:ilvl="6" w:tplc="04090001" w:tentative="1">
+      <w:start w:val="1"/>
+      <w:numFmt w:val="bullet"/>
+      <w:lvlText w:val=""/>
+      <w:lvlJc w:val="left"/>
+      <w:pPr>
+        <w:ind w:left="5184" w:hanging="360"/>
+      </w:pPr>
+      <w:rPr>
+        <w:rFonts w:ascii="Symbol" w:hAnsi="Symbol" w:hint="default"/>
+      </w:rPr>
+    </w:lvl>
+    <w:lvl w:ilvl="7" w:tplc="04090003" w:tentative="1">
+      <w:start w:val="1"/>
+      <w:numFmt w:val="bullet"/>
+      <w:lvlText w:val="o"/>
+      <w:lvlJc w:val="left"/>
+      <w:pPr>
+        <w:ind w:left="5904" w:hanging="360"/>
+      </w:pPr>
+      <w:rPr>
+        <w:rFonts w:ascii="Courier New" w:hAnsi="Courier New" w:cs="Courier New" w:hint="default"/>
+      </w:rPr>
+    </w:lvl>
+    <w:lvl w:ilvl="8" w:tplc="04090005" w:tentative="1">
+      <w:start w:val="1"/>
+      <w:numFmt w:val="bullet"/>
+      <w:lvlText w:val=""/>
+      <w:lvlJc w:val="left"/>
+      <w:pPr>
+        <w:ind w:left="6624" w:hanging="360"/>
+      </w:pPr>
+      <w:rPr>
+        <w:rFonts w:ascii="Wingdings" w:hAnsi="Wingdings" w:hint="default"/>
+      </w:rPr>
+    </w:lvl>
+  </w:abstractNum>
+  <w:abstractNum w:abstractNumId="10" w15:restartNumberingAfterBreak="0">
     <w:nsid w:val="4D0B59CF"/>
     <w:multiLevelType w:val="singleLevel"/>
     <w:tmpl w:val="4A4223A6"/>
@@ -1289,7 +1858,7 @@
       </w:pPr>
     </w:lvl>
   </w:abstractNum>
-  <w:abstractNum w:abstractNumId="9" w15:restartNumberingAfterBreak="0">
+  <w:abstractNum w:abstractNumId="11" w15:restartNumberingAfterBreak="0">
     <w:nsid w:val="55630736"/>
     <w:multiLevelType w:val="singleLevel"/>
     <w:tmpl w:val="0BEC9FB0"/>
@@ -1304,7 +1873,7 @@
       </w:pPr>
     </w:lvl>
   </w:abstractNum>
-  <w:abstractNum w:abstractNumId="10" w15:restartNumberingAfterBreak="0">
+  <w:abstractNum w:abstractNumId="12" w15:restartNumberingAfterBreak="0">
     <w:nsid w:val="6DC3293B"/>
     <w:multiLevelType w:val="singleLevel"/>
     <w:tmpl w:val="3A8EC28E"/>
@@ -1321,7 +1890,7 @@
       </w:pPr>
     </w:lvl>
   </w:abstractNum>
-  <w:abstractNum w:abstractNumId="11" w15:restartNumberingAfterBreak="0">
+  <w:abstractNum w:abstractNumId="13" w15:restartNumberingAfterBreak="0">
     <w:nsid w:val="77E315E9"/>
     <w:multiLevelType w:val="singleLevel"/>
     <w:tmpl w:val="0BEC9FB0"/>
@@ -1388,10 +1957,10 @@
     </w:lvlOverride>
   </w:num>
   <w:num w:numId="6">
-    <w:abstractNumId w:val="7"/>
+    <w:abstractNumId w:val="8"/>
   </w:num>
   <w:num w:numId="7">
-    <w:abstractNumId w:val="7"/>
+    <w:abstractNumId w:val="8"/>
     <w:lvlOverride w:ilvl="0">
       <w:lvl w:ilvl="0">
         <w:start w:val="1"/>
@@ -1406,7 +1975,7 @@
     </w:lvlOverride>
   </w:num>
   <w:num w:numId="8">
-    <w:abstractNumId w:val="7"/>
+    <w:abstractNumId w:val="8"/>
     <w:lvlOverride w:ilvl="0">
       <w:lvl w:ilvl="0">
         <w:start w:val="1"/>
@@ -1421,7 +1990,7 @@
     </w:lvlOverride>
   </w:num>
   <w:num w:numId="9">
-    <w:abstractNumId w:val="7"/>
+    <w:abstractNumId w:val="8"/>
     <w:lvlOverride w:ilvl="0">
       <w:lvl w:ilvl="0">
         <w:start w:val="1"/>
@@ -1436,7 +2005,7 @@
     </w:lvlOverride>
   </w:num>
   <w:num w:numId="10">
-    <w:abstractNumId w:val="7"/>
+    <w:abstractNumId w:val="8"/>
     <w:lvlOverride w:ilvl="0">
       <w:lvl w:ilvl="0">
         <w:start w:val="1"/>
@@ -1451,7 +2020,7 @@
     </w:lvlOverride>
   </w:num>
   <w:num w:numId="11">
-    <w:abstractNumId w:val="7"/>
+    <w:abstractNumId w:val="8"/>
     <w:lvlOverride w:ilvl="0">
       <w:lvl w:ilvl="0">
         <w:start w:val="1"/>
@@ -1466,19 +2035,19 @@
     </w:lvlOverride>
   </w:num>
   <w:num w:numId="12">
-    <w:abstractNumId w:val="5"/>
+    <w:abstractNumId w:val="6"/>
   </w:num>
   <w:num w:numId="13">
     <w:abstractNumId w:val="1"/>
   </w:num>
   <w:num w:numId="14">
-    <w:abstractNumId w:val="9"/>
+    <w:abstractNumId w:val="11"/>
   </w:num>
   <w:num w:numId="15">
-    <w:abstractNumId w:val="8"/>
+    <w:abstractNumId w:val="10"/>
   </w:num>
   <w:num w:numId="16">
-    <w:abstractNumId w:val="11"/>
+    <w:abstractNumId w:val="13"/>
   </w:num>
   <w:num w:numId="17">
     <w:abstractNumId w:val="3"/>
@@ -1487,10 +2056,16 @@
     <w:abstractNumId w:val="2"/>
   </w:num>
   <w:num w:numId="19">
-    <w:abstractNumId w:val="10"/>
+    <w:abstractNumId w:val="12"/>
   </w:num>
   <w:num w:numId="20">
-    <w:abstractNumId w:val="6"/>
+    <w:abstractNumId w:val="7"/>
+  </w:num>
+  <w:num w:numId="21">
+    <w:abstractNumId w:val="5"/>
+  </w:num>
+  <w:num w:numId="22">
+    <w:abstractNumId w:val="9"/>
   </w:num>
 </w:numbering>
 </file>
@@ -2585,7 +3160,7 @@
 </file>
 
 <file path=customXml/itemProps1.xml><?xml version="1.0" encoding="utf-8"?>
-<ds:datastoreItem xmlns:ds="http://schemas.openxmlformats.org/officeDocument/2006/customXml" ds:itemID="{83C270A2-E9B1-4751-843E-0AAF19535A91}">
+<ds:datastoreItem xmlns:ds="http://schemas.openxmlformats.org/officeDocument/2006/customXml" ds:itemID="{C3410350-1AFB-4D6F-9041-4C7B5B5DF997}">
   <ds:schemaRefs>
     <ds:schemaRef ds:uri="http://schemas.openxmlformats.org/officeDocument/2006/bibliography"/>
   </ds:schemaRefs>

</xml_diff>

<commit_message>
dialed in issue with route initialization.  Still need to mvoe code over.
</commit_message>
<xml_diff>
--- a/VRP Research Paper/IEEE_VRP_WOC_Genetic_Algorithms.docx
+++ b/VRP Research Paper/IEEE_VRP_WOC_Genetic_Algorithms.docx
@@ -30,13 +30,58 @@
         </w:rPr>
       </w:pPr>
       <w:r>
-        <w:t xml:space="preserve">Vehicle Routing Problem: Using Wisdom of </w:t>
-      </w:r>
-      <w:r>
-        <w:t xml:space="preserve">Artificial </w:t>
-      </w:r>
-      <w:r>
-        <w:t>Crowds and Genetic Algorithms</w:t>
+        <w:t>Approximating solutions to the vehicle r</w:t>
+      </w:r>
+      <w:r>
+        <w:t xml:space="preserve">outing </w:t>
+      </w:r>
+      <w:r>
+        <w:t>p</w:t>
+      </w:r>
+      <w:r>
+        <w:t xml:space="preserve">roblem </w:t>
+      </w:r>
+      <w:r>
+        <w:t>u</w:t>
+      </w:r>
+      <w:r>
+        <w:t xml:space="preserve">sing </w:t>
+      </w:r>
+      <w:r>
+        <w:t>w</w:t>
+      </w:r>
+      <w:r>
+        <w:t xml:space="preserve">isdom of </w:t>
+      </w:r>
+      <w:r>
+        <w:t>a</w:t>
+      </w:r>
+      <w:r>
+        <w:t xml:space="preserve">rtificial </w:t>
+      </w:r>
+      <w:r>
+        <w:t>c</w:t>
+      </w:r>
+      <w:r>
+        <w:t xml:space="preserve">rowds </w:t>
+      </w:r>
+      <w:r>
+        <w:t>with</w:t>
+      </w:r>
+      <w:r>
+        <w:t xml:space="preserve"> </w:t>
+      </w:r>
+      <w:r>
+        <w:t>g</w:t>
+      </w:r>
+      <w:r>
+        <w:t xml:space="preserve">enetic </w:t>
+      </w:r>
+      <w:r>
+        <w:t>a</w:t>
+      </w:r>
+      <w:r>
+        <w:t>lgorithms</w:t>
       </w:r>
     </w:p>
     <w:p>
@@ -55,7 +100,7 @@
         <w:t>(</w:t>
       </w:r>
       <w:r>
-        <w:t>October</w:t>
+        <w:t>November</w:t>
       </w:r>
       <w:r>
         <w:t xml:space="preserve"> </w:t>
@@ -109,7 +154,13 @@
         <w:t>Artificial C</w:t>
       </w:r>
       <w:r>
-        <w:t xml:space="preserve">rowds and </w:t>
+        <w:t xml:space="preserve">rowds </w:t>
+      </w:r>
+      <w:r>
+        <w:t>with</w:t>
+      </w:r>
+      <w:r>
+        <w:t xml:space="preserve"> </w:t>
       </w:r>
       <w:r>
         <w:t>g</w:t>
@@ -124,18 +175,38 @@
         <w:t>lgorithms</w:t>
       </w:r>
       <w:r>
-        <w:t xml:space="preserve"> as well as a novel approach to injecting cognitive diversity into an artificial crowd of genetic algorithms.  This algorithm was implemented in Python and tested on several datasets showing superiority over similar methods.</w:t>
+        <w:t xml:space="preserve"> as well as a novel approach to injecting cognitive diversity into an artificial crowd of genetic algorithms.  Th</w:t>
+      </w:r>
+      <w:r>
+        <w:t>e</w:t>
+      </w:r>
+      <w:r>
+        <w:t xml:space="preserve"> algorithm </w:t>
+      </w:r>
+      <w:r>
+        <w:t xml:space="preserve">presented in this paper </w:t>
+      </w:r>
+      <w:r>
+        <w:t xml:space="preserve">was implemented in Python and tested on several datasets </w:t>
+      </w:r>
+      <w:r>
+        <w:t xml:space="preserve">producing approximations superior to any of the genetic algorithms in the crowd at the cost of </w:t>
+      </w:r>
+      <w:bookmarkStart w:id="0" w:name="_GoBack"/>
+      <w:bookmarkEnd w:id="0"/>
+      <w:r>
+        <w:t>post processing overhead</w:t>
+      </w:r>
+      <w:r>
+        <w:t>.</w:t>
       </w:r>
     </w:p>
     <w:p/>
-    <w:p/>
-    <w:p/>
-    <w:p/>
     <w:p>
       <w:pPr>
         <w:pStyle w:val="IndexTerms"/>
       </w:pPr>
-      <w:bookmarkStart w:id="0" w:name="PointTmp"/>
+      <w:bookmarkStart w:id="1" w:name="PointTmp"/>
       <w:r>
         <w:rPr>
           <w:i/>
@@ -153,7 +224,7 @@
         <w:t>, Routing</w:t>
       </w:r>
     </w:p>
-    <w:bookmarkEnd w:id="0"/>
+    <w:bookmarkEnd w:id="1"/>
     <w:p>
       <w:pPr>
         <w:pStyle w:val="Heading1"/>
@@ -189,15 +260,7 @@
         <w:t>since</w:t>
       </w:r>
       <w:r>
-        <w:t xml:space="preserve"> it was first introduced by George Dantzig and John </w:t>
-      </w:r>
-      <w:proofErr w:type="spellStart"/>
-      <w:r>
-        <w:t>Ramser</w:t>
-      </w:r>
-      <w:proofErr w:type="spellEnd"/>
-      <w:r>
-        <w:t xml:space="preserve"> in</w:t>
+        <w:t xml:space="preserve"> it was first introduced by George Dantzig and John Ramser in</w:t>
       </w:r>
       <w:r>
         <w:t xml:space="preserve"> 195</w:t>
@@ -548,12 +611,7 @@
         <w:t xml:space="preserve">. </w:t>
       </w:r>
       <w:r>
-        <w:t xml:space="preserve">Abdoun, et al. uses a sequence of genetic operators, first </w:t>
-      </w:r>
-      <w:bookmarkStart w:id="1" w:name="_GoBack"/>
-      <w:bookmarkEnd w:id="1"/>
-      <w:r>
-        <w:t xml:space="preserve">applying a crossover method to produce the offspring and then applying a mutation method to a percentage of the remaining population.  </w:t>
+        <w:t xml:space="preserve">Abdoun, et al. uses a sequence of genetic operators, first applying a crossover method to produce the offspring and then applying a mutation method to a percentage of the remaining population.  </w:t>
       </w:r>
       <w:r>
         <w:t xml:space="preserve">Their work presents eight different crossover methods found in a literature review with </w:t>
@@ -587,15 +645,7 @@
         <w:t xml:space="preserve"> (WOC)</w:t>
       </w:r>
       <w:r>
-        <w:t xml:space="preserve"> was first coined by James </w:t>
-      </w:r>
-      <w:proofErr w:type="spellStart"/>
-      <w:r>
-        <w:t>Surowiecki</w:t>
-      </w:r>
-      <w:proofErr w:type="spellEnd"/>
-      <w:r>
-        <w:t xml:space="preserve"> in 2004</w:t>
+        <w:t xml:space="preserve"> was first coined by James Surowiecki in 2004</w:t>
       </w:r>
       <w:r>
         <w:t xml:space="preserve"> where he argues, “Under the right circumstances, groups are remarkably intelligent, and are often smarter than the smartest people in them.  Groups do not need to be dominated by exceptionally intelligent people in order to be smart.  Even if most of the people within a group are not especially well-informed or rational, it can still reach a collectively wise decision” </w:t>
@@ -726,28 +776,17 @@
         <w:ind w:firstLine="144"/>
       </w:pPr>
       <w:r>
+        <w:lastRenderedPageBreak/>
         <w:t>“Wisdom of Artificial Crowds”</w:t>
       </w:r>
       <w:r>
-        <w:t xml:space="preserve"> (</w:t>
-      </w:r>
-      <w:proofErr w:type="spellStart"/>
-      <w:r>
-        <w:t>WoAC</w:t>
-      </w:r>
-      <w:proofErr w:type="spellEnd"/>
-      <w:r>
-        <w:t>)</w:t>
+        <w:t xml:space="preserve"> (WoAC)</w:t>
       </w:r>
       <w:r>
         <w:t xml:space="preserve"> is a</w:t>
       </w:r>
       <w:r>
-        <w:t xml:space="preserve"> metaheuristic algorithm inspired by the nature-based behavior utilized in </w:t>
-      </w:r>
-      <w:r>
-        <w:lastRenderedPageBreak/>
-        <w:t xml:space="preserve">WOC </w:t>
+        <w:t xml:space="preserve"> metaheuristic algorithm inspired by the nature-based behavior utilized in WOC </w:t>
       </w:r>
       <w:r>
         <w:fldChar w:fldCharType="begin"/>
@@ -771,15 +810,7 @@
         <w:t>.</w:t>
       </w:r>
       <w:r>
-        <w:t xml:space="preserve">  </w:t>
-      </w:r>
-      <w:proofErr w:type="spellStart"/>
-      <w:r>
-        <w:t>WoAC</w:t>
-      </w:r>
-      <w:proofErr w:type="spellEnd"/>
-      <w:r>
-        <w:t xml:space="preserve"> is implemented as a post processing algorithm that takes a collection of individual solutions as an input to produce an aggregate solution that is often superior than any individual solution in the population.  </w:t>
+        <w:t xml:space="preserve">  WoAC is implemented as a post processing algorithm that takes a collection of individual solutions as an input to produce an aggregate solution that is often superior than any individual solution in the population.  </w:t>
       </w:r>
       <w:r>
         <w:t xml:space="preserve">This concept has been shown to successfully approximate optimal solutions to TSP when using a crowd of genetic algorithms </w:t>
@@ -857,13 +888,7 @@
         <w:t xml:space="preserve">and </w:t>
       </w:r>
       <w:r>
-        <w:t xml:space="preserve">epoch threshold.  The population size denotes the number of chromosomes in the GAs population.  The crossover probability denotes the percentage of the population to be replaced by crossover at the start of a generation.  A crossover probability of 1 would mean </w:t>
-      </w:r>
-      <w:r>
-        <w:t>offspring</w:t>
-      </w:r>
-      <w:r>
-        <w:t xml:space="preserve"> will replace all parents while a crossover probability of 0 would mean that no parents would crossover to produce offspring.</w:t>
+        <w:t>epoch threshold.  The population size denotes the number of chromosomes in the GAs population.  The crossover probability denotes the percentage of the population to be replaced by crossover at the start of a generation.  A crossover probability of 1 would mean offspring will replace all parents while a crossover probability of 0 would mean that no parents would crossover to produce offspring.</w:t>
       </w:r>
       <w:r>
         <w:t xml:space="preserve">  The mutation probability denotes what percent of the population after crossover will undergo mutation.  A mutation probability of 1 would mean all chromosomes in the population are mutated while a mutation probability of 0 would mean none of the chromosomes in the population are mutated.  Epoch threshold denotes how many generations the GA must produce without seeing an improvement before finishing.</w:t>
@@ -909,37 +934,39 @@
           <w:i/>
           <w:color w:val="000000"/>
         </w:rPr>
-        <w:t>Ordered</w:t>
-      </w:r>
-      <w:r>
+        <w:t>Ordered Crossover</w:t>
+      </w:r>
+    </w:p>
+    <w:p/>
+    <w:p>
+      <w:pPr>
         <w:rPr>
           <w:i/>
           <w:color w:val="000000"/>
         </w:rPr>
-        <w:t xml:space="preserve"> Crossover</w:t>
-      </w:r>
-    </w:p>
-    <w:p/>
-    <w:p>
-      <w:pPr>
+      </w:pPr>
+      <w:r>
         <w:rPr>
           <w:i/>
           <w:color w:val="000000"/>
         </w:rPr>
-      </w:pPr>
-      <w:r>
+        <w:t>Partially Mapped Crossover</w:t>
+      </w:r>
+    </w:p>
+    <w:p/>
+    <w:p>
+      <w:pPr>
         <w:rPr>
           <w:i/>
           <w:color w:val="000000"/>
         </w:rPr>
-        <w:t>Partially Mapped</w:t>
-      </w:r>
+      </w:pPr>
       <w:r>
         <w:rPr>
           <w:i/>
           <w:color w:val="000000"/>
         </w:rPr>
-        <w:t xml:space="preserve"> Crossover</w:t>
+        <w:t>TWORS Mutation</w:t>
       </w:r>
     </w:p>
     <w:p/>
@@ -955,36 +982,6 @@
           <w:i/>
           <w:color w:val="000000"/>
         </w:rPr>
-        <w:t>TWORS</w:t>
-      </w:r>
-      <w:r>
-        <w:rPr>
-          <w:i/>
-          <w:color w:val="000000"/>
-        </w:rPr>
-        <w:t xml:space="preserve"> </w:t>
-      </w:r>
-      <w:r>
-        <w:rPr>
-          <w:i/>
-          <w:color w:val="000000"/>
-        </w:rPr>
-        <w:t>Mutation</w:t>
-      </w:r>
-    </w:p>
-    <w:p/>
-    <w:p>
-      <w:pPr>
-        <w:rPr>
-          <w:i/>
-          <w:color w:val="000000"/>
-        </w:rPr>
-      </w:pPr>
-      <w:r>
-        <w:rPr>
-          <w:i/>
-          <w:color w:val="000000"/>
-        </w:rPr>
         <w:t>Reverse Sequence Mutation</w:t>
       </w:r>
     </w:p>
@@ -1063,13 +1060,7 @@
         <w:rPr>
           <w:i/>
         </w:rPr>
-        <w:t xml:space="preserve">Journal of the Operations Research Society of </w:t>
-      </w:r>
-      <w:r>
-        <w:rPr>
-          <w:i/>
-        </w:rPr>
-        <w:t xml:space="preserve">America, </w:t>
+        <w:t xml:space="preserve">Journal of the Operations Research Society of America, </w:t>
       </w:r>
       <w:r>
         <w:t xml:space="preserve">vol. 2, no. 4, pp. 365-462, 1954, doi: </w:t>
@@ -2546,6 +2537,7 @@
   <w:style w:type="character" w:default="1" w:styleId="DefaultParagraphFont">
     <w:name w:val="Default Paragraph Font"/>
     <w:uiPriority w:val="1"/>
+    <w:semiHidden/>
     <w:unhideWhenUsed/>
   </w:style>
   <w:style w:type="table" w:default="1" w:styleId="TableNormal">
@@ -3160,7 +3152,7 @@
 </file>
 
 <file path=customXml/itemProps1.xml><?xml version="1.0" encoding="utf-8"?>
-<ds:datastoreItem xmlns:ds="http://schemas.openxmlformats.org/officeDocument/2006/customXml" ds:itemID="{C3410350-1AFB-4D6F-9041-4C7B5B5DF997}">
+<ds:datastoreItem xmlns:ds="http://schemas.openxmlformats.org/officeDocument/2006/customXml" ds:itemID="{D702DE9E-AEA6-4796-BBEE-134FB423F83B}">
   <ds:schemaRefs>
     <ds:schemaRef ds:uri="http://schemas.openxmlformats.org/officeDocument/2006/bibliography"/>
   </ds:schemaRefs>

</xml_diff>

<commit_message>
Found an additional resource for comparing selection operators.
</commit_message>
<xml_diff>
--- a/VRP Research Paper/IEEE_VRP_WOC_Genetic_Algorithms.docx
+++ b/VRP Research Paper/IEEE_VRP_WOC_Genetic_Algorithms.docx
@@ -1,6 +1,6 @@
 
 <file path=word/document.xml><?xml version="1.0" encoding="utf-8"?>
-<w:document xmlns:wpc="http://schemas.microsoft.com/office/word/2010/wordprocessingCanvas" xmlns:cx="http://schemas.microsoft.com/office/drawing/2014/chartex" xmlns:cx1="http://schemas.microsoft.com/office/drawing/2015/9/8/chartex" xmlns:cx2="http://schemas.microsoft.com/office/drawing/2015/10/21/chartex" xmlns:cx3="http://schemas.microsoft.com/office/drawing/2016/5/9/chartex" xmlns:cx4="http://schemas.microsoft.com/office/drawing/2016/5/10/chartex" xmlns:cx5="http://schemas.microsoft.com/office/drawing/2016/5/11/chartex" xmlns:cx6="http://schemas.microsoft.com/office/drawing/2016/5/12/chartex" xmlns:cx7="http://schemas.microsoft.com/office/drawing/2016/5/13/chartex" xmlns:cx8="http://schemas.microsoft.com/office/drawing/2016/5/14/chartex" xmlns:mc="http://schemas.openxmlformats.org/markup-compatibility/2006" xmlns:aink="http://schemas.microsoft.com/office/drawing/2016/ink" xmlns:am3d="http://schemas.microsoft.com/office/drawing/2017/model3d" xmlns:o="urn:schemas-microsoft-com:office:office" xmlns:r="http://schemas.openxmlformats.org/officeDocument/2006/relationships" xmlns:m="http://schemas.openxmlformats.org/officeDocument/2006/math" xmlns:v="urn:schemas-microsoft-com:vml" xmlns:wp14="http://schemas.microsoft.com/office/word/2010/wordprocessingDrawing" xmlns:wp="http://schemas.openxmlformats.org/drawingml/2006/wordprocessingDrawing" xmlns:w10="urn:schemas-microsoft-com:office:word" xmlns:w="http://schemas.openxmlformats.org/wordprocessingml/2006/main" xmlns:w14="http://schemas.microsoft.com/office/word/2010/wordml" xmlns:w15="http://schemas.microsoft.com/office/word/2012/wordml" xmlns:w16cid="http://schemas.microsoft.com/office/word/2016/wordml/cid" xmlns:w16se="http://schemas.microsoft.com/office/word/2015/wordml/symex" xmlns:wpg="http://schemas.microsoft.com/office/word/2010/wordprocessingGroup" xmlns:wpi="http://schemas.microsoft.com/office/word/2010/wordprocessingInk" xmlns:wne="http://schemas.microsoft.com/office/word/2006/wordml" xmlns:wps="http://schemas.microsoft.com/office/word/2010/wordprocessingShape" mc:Ignorable="w14 w15 w16se w16cid wp14">
+<w:document xmlns:wpc="http://schemas.microsoft.com/office/word/2010/wordprocessingCanvas" xmlns:mo="http://schemas.microsoft.com/office/mac/office/2008/main" xmlns:mc="http://schemas.openxmlformats.org/markup-compatibility/2006" xmlns:mv="urn:schemas-microsoft-com:mac:vml" xmlns:o="urn:schemas-microsoft-com:office:office" xmlns:r="http://schemas.openxmlformats.org/officeDocument/2006/relationships" xmlns:m="http://schemas.openxmlformats.org/officeDocument/2006/math" xmlns:v="urn:schemas-microsoft-com:vml" xmlns:wp14="http://schemas.microsoft.com/office/word/2010/wordprocessingDrawing" xmlns:wp="http://schemas.openxmlformats.org/drawingml/2006/wordprocessingDrawing" xmlns:w10="urn:schemas-microsoft-com:office:word" xmlns:w="http://schemas.openxmlformats.org/wordprocessingml/2006/main" xmlns:w14="http://schemas.microsoft.com/office/word/2010/wordml" xmlns:wpg="http://schemas.microsoft.com/office/word/2010/wordprocessingGroup" xmlns:wpi="http://schemas.microsoft.com/office/word/2010/wordprocessingInk" xmlns:wne="http://schemas.microsoft.com/office/word/2006/wordml" xmlns:wps="http://schemas.microsoft.com/office/word/2010/wordprocessingShape" mc:Ignorable="w14 wp14">
   <w:body>
     <w:p>
       <w:pPr>
@@ -915,28 +915,10 @@
     </w:p>
     <w:p>
       <w:pPr>
-        <w:ind w:firstLine="144"/>
-      </w:pPr>
-      <w:r>
-        <w:t xml:space="preserve">The selection, </w:t>
-      </w:r>
-      <w:r>
-        <w:t xml:space="preserve">and </w:t>
-      </w:r>
-      <w:r>
-        <w:t>crossover</w:t>
-      </w:r>
-      <w:r>
-        <w:t xml:space="preserve"> </w:t>
-      </w:r>
-      <w:r>
-        <w:t xml:space="preserve">methods implemented were </w:t>
-      </w:r>
-      <w:r>
-        <w:t>inspired by</w:t>
-      </w:r>
-      <w:r>
-        <w:t xml:space="preserve"> </w:t>
+        <w:ind w:firstLine="202"/>
+      </w:pPr>
+      <w:r>
+        <w:t xml:space="preserve">The crossover methods implemented were inspired by </w:t>
       </w:r>
       <w:proofErr w:type="spellStart"/>
       <w:r>
@@ -973,13 +955,15 @@
         <w:fldChar w:fldCharType="end"/>
       </w:r>
       <w:r>
-        <w:t xml:space="preserve">. </w:t>
-      </w:r>
-      <w:r>
-        <w:t xml:space="preserve"> The mutation methods implemented were inspired by similar work from Abdoun, et al. where they analyzed the performance of mutation operators for similar purposes</w:t>
-      </w:r>
-      <w:r>
-        <w:t xml:space="preserve"> </w:t>
+        <w:t xml:space="preserve">. The mutation methods implemented were inspired by similar work from </w:t>
+      </w:r>
+      <w:proofErr w:type="spellStart"/>
+      <w:r>
+        <w:t>Abdoun</w:t>
+      </w:r>
+      <w:proofErr w:type="spellEnd"/>
+      <w:r>
+        <w:t xml:space="preserve">, et al. where they analyzed the performance of mutation operators for similar purposes </w:t>
       </w:r>
       <w:r>
         <w:fldChar w:fldCharType="begin"/>
@@ -1000,10 +984,7 @@
         <w:fldChar w:fldCharType="end"/>
       </w:r>
       <w:r>
-        <w:t xml:space="preserve">.  </w:t>
-      </w:r>
-      <w:r>
-        <w:t>Changes to the fitness function were implemented to generalize the chromosome’s representation to approximate solutions to VRP.</w:t>
+        <w:t>.</w:t>
       </w:r>
     </w:p>
     <w:p>
@@ -1023,16 +1004,34 @@
           <w:i/>
           <w:color w:val="000000"/>
         </w:rPr>
-        <w:t>Selection</w:t>
-      </w:r>
-    </w:p>
-    <w:p>
-      <w:pPr>
+        <w:t xml:space="preserve">Roulette Wheel </w:t>
+      </w:r>
+      <w:r>
         <w:rPr>
           <w:i/>
           <w:color w:val="000000"/>
         </w:rPr>
-      </w:pPr>
+        <w:t>Selection</w:t>
+      </w:r>
+    </w:p>
+    <w:p>
+      <w:r>
+        <w:t xml:space="preserve">The selection method implemented was influenced by the work of </w:t>
+      </w:r>
+      <w:proofErr w:type="spellStart"/>
+      <w:r>
+        <w:t>Zhong</w:t>
+      </w:r>
+      <w:proofErr w:type="spellEnd"/>
+      <w:r>
+        <w:t xml:space="preserve">, et al. </w:t>
+      </w:r>
+      <w:r>
+        <w:t>The roulette wheel select</w:t>
+      </w:r>
+      <w:r>
+        <w:t>ion methods aims to reduce the likelihood all chromosomes will converge to a single local optimum solution.  To accomplish this, it calculates the probability of selection for each chromosome by dividing its fitness value by the sum of all fitness values of the chromosomes in the population.  This differs from a straightforward elitist selection method that selects a percentage of the best performing chromosomes.</w:t>
+      </w:r>
     </w:p>
     <w:p>
       <w:pPr>
@@ -1041,39 +1040,47 @@
           <w:color w:val="000000"/>
         </w:rPr>
       </w:pPr>
-      <w:r>
+    </w:p>
+    <w:p>
+      <w:pPr>
         <w:rPr>
           <w:i/>
           <w:color w:val="000000"/>
         </w:rPr>
-        <w:t>Uniform Crossover</w:t>
-      </w:r>
-    </w:p>
-    <w:p>
-      <w:r>
-        <w:t>The Uniform Crossover produces a child by alternating randomly between the alleles of the two parents.</w:t>
-      </w:r>
-    </w:p>
-    <w:p/>
-    <w:p>
-      <w:pPr>
+      </w:pPr>
+      <w:r>
         <w:rPr>
           <w:i/>
           <w:color w:val="000000"/>
         </w:rPr>
-      </w:pPr>
-      <w:r>
+        <w:t>Uniform Crossover</w:t>
+      </w:r>
+    </w:p>
+    <w:p>
+      <w:r>
+        <w:t>The Uniform Crossover produces a child by alternating randomly between the alleles of the two parents.</w:t>
+      </w:r>
+    </w:p>
+    <w:p/>
+    <w:p>
+      <w:pPr>
         <w:rPr>
           <w:i/>
           <w:color w:val="000000"/>
         </w:rPr>
-        <w:t>Ordered Crossover</w:t>
-      </w:r>
+      </w:pPr>
       <w:r>
         <w:rPr>
           <w:i/>
           <w:color w:val="000000"/>
         </w:rPr>
+        <w:t>Ordered Crossover</w:t>
+      </w:r>
+      <w:r>
+        <w:rPr>
+          <w:i/>
+          <w:color w:val="000000"/>
+        </w:rPr>
         <w:t xml:space="preserve"> (OX)</w:t>
       </w:r>
     </w:p>
@@ -1106,7 +1113,11 @@
         <w:t xml:space="preserve">  </w:t>
       </w:r>
       <w:r>
-        <w:t xml:space="preserve">The implementation used in this paper was slightly altered to produce only one child.  </w:t>
+        <w:t xml:space="preserve">The implementation used in this paper was slightly altered to produce only one </w:t>
+      </w:r>
+      <w:r>
+        <w:lastRenderedPageBreak/>
+        <w:t xml:space="preserve">child.  </w:t>
       </w:r>
       <w:r>
         <w:t>OX is performed by randomly partitioning two parent chromosomes into three contiguous sections.</w:t>
@@ -1270,77 +1281,659 @@
       <w:r>
         <w:t xml:space="preserve">The TWORS Mutation </w:t>
       </w:r>
+      <w:r>
+        <w:t>method randomly swaps two alleles in a chromosome.</w:t>
+      </w:r>
+    </w:p>
+    <w:p/>
+    <w:p>
+      <w:pPr>
+        <w:rPr>
+          <w:i/>
+          <w:color w:val="000000"/>
+        </w:rPr>
+      </w:pPr>
+      <w:r>
+        <w:rPr>
+          <w:i/>
+          <w:color w:val="000000"/>
+        </w:rPr>
+        <w:t>Reverse Sequence Mutation</w:t>
+      </w:r>
+      <w:r>
+        <w:rPr>
+          <w:i/>
+          <w:color w:val="000000"/>
+        </w:rPr>
+        <w:t xml:space="preserve"> (RSM)</w:t>
+      </w:r>
+    </w:p>
+    <w:p>
+      <w:r>
+        <w:t>The Reverse Sequence Mutation method randomly partitions the chromosome into three sections as shown in Table 1.  The Sequence S2 is reversed while S1 and S3 remain constant.</w:t>
+      </w:r>
+    </w:p>
+    <w:p>
+      <w:pPr>
+        <w:rPr>
+          <w:i/>
+          <w:color w:val="000000"/>
+        </w:rPr>
+      </w:pPr>
+    </w:p>
+    <w:p>
+      <w:pPr>
+        <w:rPr>
+          <w:i/>
+          <w:color w:val="000000"/>
+        </w:rPr>
+      </w:pPr>
+      <w:r>
+        <w:rPr>
+          <w:i/>
+          <w:color w:val="000000"/>
+        </w:rPr>
+        <w:t>Fitness Function</w:t>
+      </w:r>
+    </w:p>
+    <w:p>
+      <w:r>
+        <w:t>The fitness function is a greedy implementation in which</w:t>
+      </w:r>
+      <w:r>
+        <w:t xml:space="preserve"> the customers are</w:t>
+      </w:r>
+      <w:r>
+        <w:t xml:space="preserve"> evenly divided between the </w:t>
+      </w:r>
+      <w:r>
+        <w:t xml:space="preserve">depot’s vehicles.  Table 2 below shows an example of how a series of 11 vertices with one depot and 4 vehicles would divide </w:t>
+      </w:r>
+      <w:proofErr w:type="gramStart"/>
+      <w:r>
+        <w:t>it’s</w:t>
+      </w:r>
+      <w:proofErr w:type="gramEnd"/>
+      <w:r>
+        <w:t xml:space="preserve"> customers while evaluating its fitness.  In this example, the depot is at vertex 9, while all other vertices 1-8 and 10-11 are customers.  The fitness function is then calculated by iterating over the vehi</w:t>
+      </w:r>
+      <w:r>
+        <w:t>cles, adding the distance between the depot and the first customer, summing the distance between each adjacent customer in the vehicles list, and then adding the distance from the last customer back to the depot.</w:t>
+      </w:r>
+    </w:p>
+    <w:p/>
+    <w:p>
+      <w:pPr>
+        <w:pStyle w:val="Caption"/>
+        <w:keepNext/>
+        <w:jc w:val="center"/>
+      </w:pPr>
+      <w:proofErr w:type="gramStart"/>
+      <w:r>
+        <w:t xml:space="preserve">Table </w:t>
+      </w:r>
+      <w:proofErr w:type="gramEnd"/>
+      <w:r>
+        <w:fldChar w:fldCharType="begin"/>
+      </w:r>
+      <w:r>
+        <w:instrText xml:space="preserve"> SEQ Table \* ARABIC </w:instrText>
+      </w:r>
+      <w:r>
+        <w:fldChar w:fldCharType="separate"/>
+      </w:r>
+      <w:r>
+        <w:rPr>
+          <w:noProof/>
+        </w:rPr>
+        <w:t>2</w:t>
+      </w:r>
+      <w:r>
+        <w:fldChar w:fldCharType="end"/>
+      </w:r>
+      <w:proofErr w:type="gramStart"/>
+      <w:r>
+        <w:t>.</w:t>
+      </w:r>
+      <w:proofErr w:type="gramEnd"/>
+      <w:r>
+        <w:t xml:space="preserve"> Vehicle Customer Allocation</w:t>
+      </w:r>
+    </w:p>
+    <w:tbl>
+      <w:tblPr>
+        <w:tblStyle w:val="TableGrid"/>
+        <w:tblW w:w="0" w:type="auto"/>
+        <w:tblLook w:val="04A0" w:firstRow="1" w:lastRow="0" w:firstColumn="1" w:lastColumn="0" w:noHBand="0" w:noVBand="1"/>
+      </w:tblPr>
+      <w:tblGrid>
+        <w:gridCol w:w="584"/>
+        <w:gridCol w:w="584"/>
+        <w:gridCol w:w="584"/>
+        <w:gridCol w:w="584"/>
+        <w:gridCol w:w="584"/>
+        <w:gridCol w:w="584"/>
+        <w:gridCol w:w="584"/>
+        <w:gridCol w:w="584"/>
+        <w:gridCol w:w="584"/>
+      </w:tblGrid>
+      <w:tr>
+        <w:tc>
+          <w:tcPr>
+            <w:tcW w:w="1752" w:type="dxa"/>
+            <w:gridSpan w:val="3"/>
+          </w:tcPr>
+          <w:p>
+            <w:pPr>
+              <w:jc w:val="center"/>
+            </w:pPr>
+            <w:r>
+              <w:t>Vehicle 1</w:t>
+            </w:r>
+          </w:p>
+        </w:tc>
+        <w:tc>
+          <w:tcPr>
+            <w:tcW w:w="1168" w:type="dxa"/>
+            <w:gridSpan w:val="2"/>
+          </w:tcPr>
+          <w:p>
+            <w:pPr>
+              <w:jc w:val="center"/>
+            </w:pPr>
+            <w:r>
+              <w:t>Vehicle 2</w:t>
+            </w:r>
+          </w:p>
+        </w:tc>
+        <w:tc>
+          <w:tcPr>
+            <w:tcW w:w="1168" w:type="dxa"/>
+            <w:gridSpan w:val="2"/>
+          </w:tcPr>
+          <w:p>
+            <w:pPr>
+              <w:jc w:val="center"/>
+            </w:pPr>
+            <w:r>
+              <w:t>Vehicle 3</w:t>
+            </w:r>
+          </w:p>
+        </w:tc>
+        <w:tc>
+          <w:tcPr>
+            <w:tcW w:w="1168" w:type="dxa"/>
+            <w:gridSpan w:val="2"/>
+          </w:tcPr>
+          <w:p>
+            <w:pPr>
+              <w:jc w:val="center"/>
+            </w:pPr>
+            <w:r>
+              <w:t>Vehicle 4</w:t>
+            </w:r>
+          </w:p>
+        </w:tc>
+      </w:tr>
+      <w:tr>
+        <w:tc>
+          <w:tcPr>
+            <w:tcW w:w="584" w:type="dxa"/>
+          </w:tcPr>
+          <w:p>
+            <w:r>
+              <w:t>5</w:t>
+            </w:r>
+          </w:p>
+        </w:tc>
+        <w:tc>
+          <w:tcPr>
+            <w:tcW w:w="584" w:type="dxa"/>
+          </w:tcPr>
+          <w:p>
+            <w:r>
+              <w:t>3</w:t>
+            </w:r>
+          </w:p>
+        </w:tc>
+        <w:tc>
+          <w:tcPr>
+            <w:tcW w:w="584" w:type="dxa"/>
+          </w:tcPr>
+          <w:p>
+            <w:r>
+              <w:t>2</w:t>
+            </w:r>
+          </w:p>
+        </w:tc>
+        <w:tc>
+          <w:tcPr>
+            <w:tcW w:w="584" w:type="dxa"/>
+          </w:tcPr>
+          <w:p>
+            <w:r>
+              <w:t>8</w:t>
+            </w:r>
+          </w:p>
+        </w:tc>
+        <w:tc>
+          <w:tcPr>
+            <w:tcW w:w="584" w:type="dxa"/>
+          </w:tcPr>
+          <w:p>
+            <w:r>
+              <w:t>6</w:t>
+            </w:r>
+          </w:p>
+        </w:tc>
+        <w:tc>
+          <w:tcPr>
+            <w:tcW w:w="584" w:type="dxa"/>
+          </w:tcPr>
+          <w:p>
+            <w:r>
+              <w:t>4</w:t>
+            </w:r>
+          </w:p>
+        </w:tc>
+        <w:tc>
+          <w:tcPr>
+            <w:tcW w:w="584" w:type="dxa"/>
+          </w:tcPr>
+          <w:p>
+            <w:r>
+              <w:t>1</w:t>
+            </w:r>
+          </w:p>
+        </w:tc>
+        <w:tc>
+          <w:tcPr>
+            <w:tcW w:w="584" w:type="dxa"/>
+          </w:tcPr>
+          <w:p>
+            <w:r>
+              <w:t>10</w:t>
+            </w:r>
+          </w:p>
+        </w:tc>
+        <w:tc>
+          <w:tcPr>
+            <w:tcW w:w="584" w:type="dxa"/>
+          </w:tcPr>
+          <w:p>
+            <w:r>
+              <w:t>11</w:t>
+            </w:r>
+          </w:p>
+        </w:tc>
+      </w:tr>
+    </w:tbl>
+    <w:p/>
+    <w:p>
+      <w:pPr>
+        <w:pStyle w:val="Heading2"/>
+      </w:pPr>
+      <w:r>
+        <w:t>Wisdom of Artificial Crowds</w:t>
+      </w:r>
+    </w:p>
+    <w:p>
+      <w:pPr>
+        <w:ind w:left="144" w:firstLine="58"/>
+      </w:pPr>
+      <w:r>
+        <w:t xml:space="preserve">The Wisdom of Artificial Crowds algorithm implemented is similar to that used by </w:t>
+      </w:r>
+      <w:proofErr w:type="spellStart"/>
+      <w:r>
+        <w:t>Yampolskiy</w:t>
+      </w:r>
+      <w:proofErr w:type="spellEnd"/>
+      <w:r>
+        <w:t xml:space="preserve">, et al. although a novel approach was used for injecting cognitive diversity.  In contrast to injecting cognitive diversity through a series of initializations of the same genetic algorithm, multiple </w:t>
+      </w:r>
+      <w:proofErr w:type="gramStart"/>
+      <w:r>
+        <w:t>GAs</w:t>
+      </w:r>
+      <w:proofErr w:type="gramEnd"/>
+      <w:r>
+        <w:t xml:space="preserve"> with differing crossover methods and mutation </w:t>
+      </w:r>
+      <w:r>
+        <w:t>methods were used.  Each GA has the same population size, selection method, and epoch threshold.</w:t>
+      </w:r>
+    </w:p>
+    <w:p>
+      <w:pPr>
+        <w:ind w:left="144" w:firstLine="58"/>
+      </w:pPr>
+      <w:proofErr w:type="gramStart"/>
+      <w:r>
+        <w:t>Gathering the chromosomes to be used in the crowd is done by using predetermined weights for each GA</w:t>
+      </w:r>
+      <w:proofErr w:type="gramEnd"/>
+      <w:r>
+        <w:t xml:space="preserve">.  </w:t>
+      </w:r>
+      <w:r>
+        <w:t xml:space="preserve">For example, a GA with a weight of 0.05 and a population of 100 chromosomes would provide 5 chromosomes to the crowd </w:t>
+      </w:r>
+      <w:r>
+        <w:lastRenderedPageBreak/>
+        <w:t xml:space="preserve">before solution aggregation.  </w:t>
+      </w:r>
+      <w:r>
+        <w:t>These weights were selected after deve</w:t>
+      </w:r>
+      <w:r>
+        <w:t>loping an understanding of a GA with these methods’</w:t>
+      </w:r>
+      <w:r>
+        <w:t xml:space="preserve"> performance</w:t>
+      </w:r>
+      <w:r>
+        <w:t xml:space="preserve"> when</w:t>
+      </w:r>
+      <w:r>
+        <w:t xml:space="preserve"> a</w:t>
+      </w:r>
+      <w:r>
+        <w:t>pproximating TSP.</w:t>
+      </w:r>
+      <w:r>
+        <w:t xml:space="preserve">  The weights used for different crossover and mutation combinations of GA during experimentation are summarized in Table 3 below.</w:t>
+      </w:r>
+    </w:p>
+    <w:p>
+      <w:pPr>
+        <w:ind w:left="144" w:firstLine="58"/>
+      </w:pPr>
+    </w:p>
+    <w:p>
+      <w:pPr>
+        <w:pStyle w:val="Caption"/>
+        <w:keepNext/>
+        <w:jc w:val="center"/>
+      </w:pPr>
+      <w:proofErr w:type="gramStart"/>
+      <w:r>
+        <w:t xml:space="preserve">Table </w:t>
+      </w:r>
+      <w:fldSimple w:instr=" SEQ Table \* ARABIC ">
+        <w:r>
+          <w:rPr>
+            <w:noProof/>
+          </w:rPr>
+          <w:t>3</w:t>
+        </w:r>
+      </w:fldSimple>
+      <w:r>
+        <w:t>.</w:t>
+      </w:r>
+      <w:proofErr w:type="gramEnd"/>
+      <w:r>
+        <w:t xml:space="preserve"> Weights of GAs with Crossover and Mutation Method Combinations</w:t>
+      </w:r>
+    </w:p>
+    <w:tbl>
+      <w:tblPr>
+        <w:tblStyle w:val="TableGrid"/>
+        <w:tblW w:w="0" w:type="auto"/>
+        <w:tblInd w:w="144" w:type="dxa"/>
+        <w:tblLook w:val="04A0" w:firstRow="1" w:lastRow="0" w:firstColumn="1" w:lastColumn="0" w:noHBand="0" w:noVBand="1"/>
+      </w:tblPr>
+      <w:tblGrid>
+        <w:gridCol w:w="1710"/>
+        <w:gridCol w:w="1705"/>
+        <w:gridCol w:w="1697"/>
+      </w:tblGrid>
+      <w:tr>
+        <w:tc>
+          <w:tcPr>
+            <w:tcW w:w="1710" w:type="dxa"/>
+          </w:tcPr>
+          <w:p>
+            <w:r>
+              <w:t>Crossover Method</w:t>
+            </w:r>
+          </w:p>
+        </w:tc>
+        <w:tc>
+          <w:tcPr>
+            <w:tcW w:w="1705" w:type="dxa"/>
+          </w:tcPr>
+          <w:p>
+            <w:r>
+              <w:t>Mutation Method</w:t>
+            </w:r>
+          </w:p>
+        </w:tc>
+        <w:tc>
+          <w:tcPr>
+            <w:tcW w:w="1697" w:type="dxa"/>
+          </w:tcPr>
+          <w:p>
+            <w:r>
+              <w:t>Weight</w:t>
+            </w:r>
+          </w:p>
+        </w:tc>
+      </w:tr>
+      <w:tr>
+        <w:tc>
+          <w:tcPr>
+            <w:tcW w:w="1710" w:type="dxa"/>
+          </w:tcPr>
+          <w:p>
+            <w:r>
+              <w:t>Uniform</w:t>
+            </w:r>
+          </w:p>
+        </w:tc>
+        <w:tc>
+          <w:tcPr>
+            <w:tcW w:w="1705" w:type="dxa"/>
+          </w:tcPr>
+          <w:p>
+            <w:r>
+              <w:t>TWORS</w:t>
+            </w:r>
+          </w:p>
+        </w:tc>
+        <w:tc>
+          <w:tcPr>
+            <w:tcW w:w="1697" w:type="dxa"/>
+          </w:tcPr>
+          <w:p>
+            <w:r>
+              <w:t>0.05</w:t>
+            </w:r>
+          </w:p>
+        </w:tc>
+      </w:tr>
+      <w:tr>
+        <w:tc>
+          <w:tcPr>
+            <w:tcW w:w="1710" w:type="dxa"/>
+          </w:tcPr>
+          <w:p>
+            <w:r>
+              <w:t>Uniform</w:t>
+            </w:r>
+          </w:p>
+        </w:tc>
+        <w:tc>
+          <w:tcPr>
+            <w:tcW w:w="1705" w:type="dxa"/>
+          </w:tcPr>
+          <w:p>
+            <w:r>
+              <w:t>RSM</w:t>
+            </w:r>
+          </w:p>
+        </w:tc>
+        <w:tc>
+          <w:tcPr>
+            <w:tcW w:w="1697" w:type="dxa"/>
+          </w:tcPr>
+          <w:p>
+            <w:r>
+              <w:t>0.05</w:t>
+            </w:r>
+          </w:p>
+        </w:tc>
+      </w:tr>
+      <w:tr>
+        <w:tc>
+          <w:tcPr>
+            <w:tcW w:w="1710" w:type="dxa"/>
+          </w:tcPr>
+          <w:p>
+            <w:r>
+              <w:t>OX</w:t>
+            </w:r>
+          </w:p>
+        </w:tc>
+        <w:tc>
+          <w:tcPr>
+            <w:tcW w:w="1705" w:type="dxa"/>
+          </w:tcPr>
+          <w:p>
+            <w:r>
+              <w:t>TWORS</w:t>
+            </w:r>
+          </w:p>
+        </w:tc>
+        <w:tc>
+          <w:tcPr>
+            <w:tcW w:w="1697" w:type="dxa"/>
+          </w:tcPr>
+          <w:p>
+            <w:r>
+              <w:t>0.4</w:t>
+            </w:r>
+          </w:p>
+        </w:tc>
+      </w:tr>
+      <w:tr>
+        <w:tc>
+          <w:tcPr>
+            <w:tcW w:w="1710" w:type="dxa"/>
+          </w:tcPr>
+          <w:p>
+            <w:r>
+              <w:t>OX</w:t>
+            </w:r>
+          </w:p>
+        </w:tc>
+        <w:tc>
+          <w:tcPr>
+            <w:tcW w:w="1705" w:type="dxa"/>
+          </w:tcPr>
+          <w:p>
+            <w:r>
+              <w:t>RSM</w:t>
+            </w:r>
+          </w:p>
+        </w:tc>
+        <w:tc>
+          <w:tcPr>
+            <w:tcW w:w="1697" w:type="dxa"/>
+          </w:tcPr>
+          <w:p>
+            <w:r>
+              <w:t>0.2</w:t>
+            </w:r>
+          </w:p>
+        </w:tc>
+      </w:tr>
+      <w:tr>
+        <w:tc>
+          <w:tcPr>
+            <w:tcW w:w="1710" w:type="dxa"/>
+          </w:tcPr>
+          <w:p>
+            <w:r>
+              <w:t>PMX</w:t>
+            </w:r>
+          </w:p>
+        </w:tc>
+        <w:tc>
+          <w:tcPr>
+            <w:tcW w:w="1705" w:type="dxa"/>
+          </w:tcPr>
+          <w:p>
+            <w:r>
+              <w:t>TWORS</w:t>
+            </w:r>
+          </w:p>
+        </w:tc>
+        <w:tc>
+          <w:tcPr>
+            <w:tcW w:w="1697" w:type="dxa"/>
+          </w:tcPr>
+          <w:p>
+            <w:r>
+              <w:t>0.05</w:t>
+            </w:r>
+          </w:p>
+        </w:tc>
+      </w:tr>
+      <w:tr>
+        <w:tc>
+          <w:tcPr>
+            <w:tcW w:w="1710" w:type="dxa"/>
+          </w:tcPr>
+          <w:p>
+            <w:r>
+              <w:t>PMX</w:t>
+            </w:r>
+          </w:p>
+        </w:tc>
+        <w:tc>
+          <w:tcPr>
+            <w:tcW w:w="1705" w:type="dxa"/>
+          </w:tcPr>
+          <w:p>
+            <w:r>
+              <w:t>RSM</w:t>
+            </w:r>
+          </w:p>
+        </w:tc>
+        <w:tc>
+          <w:tcPr>
+            <w:tcW w:w="1697" w:type="dxa"/>
+          </w:tcPr>
+          <w:p>
+            <w:r>
+              <w:t>0.05</w:t>
+            </w:r>
+          </w:p>
+        </w:tc>
+      </w:tr>
+    </w:tbl>
+    <w:p>
       <w:bookmarkStart w:id="1" w:name="_GoBack"/>
       <w:bookmarkEnd w:id="1"/>
     </w:p>
+    <w:p>
+      <w:pPr>
+        <w:pStyle w:val="Heading1"/>
+      </w:pPr>
+      <w:r>
+        <w:t>Experimental Results</w:t>
+      </w:r>
+    </w:p>
+    <w:p>
+      <w:pPr>
+        <w:pStyle w:val="Heading2"/>
+      </w:pPr>
+      <w:r>
+        <w:t>Data</w:t>
+      </w:r>
+    </w:p>
     <w:p/>
-    <w:p>
-      <w:pPr>
-        <w:rPr>
-          <w:i/>
-          <w:color w:val="000000"/>
-        </w:rPr>
-      </w:pPr>
-      <w:r>
-        <w:rPr>
-          <w:i/>
-          <w:color w:val="000000"/>
-        </w:rPr>
-        <w:t>Reverse Sequence Mutation</w:t>
-      </w:r>
-      <w:r>
-        <w:rPr>
-          <w:i/>
-          <w:color w:val="000000"/>
-        </w:rPr>
-        <w:t xml:space="preserve"> (RSM)</w:t>
-      </w:r>
-    </w:p>
-    <w:p>
-      <w:r>
-        <w:t>The Reverse Sequence Mutation method randomly partitions the chromosome into three sections as shown in Table 1.  The Sequence S2 is reversed while S1 and S3 remain constant.</w:t>
-      </w:r>
-    </w:p>
-    <w:p>
-      <w:pPr>
-        <w:rPr>
-          <w:i/>
-          <w:color w:val="000000"/>
-        </w:rPr>
-      </w:pPr>
-    </w:p>
-    <w:p>
-      <w:pPr>
-        <w:rPr>
-          <w:i/>
-          <w:color w:val="000000"/>
-        </w:rPr>
-      </w:pPr>
-      <w:r>
-        <w:rPr>
-          <w:i/>
-          <w:color w:val="000000"/>
-        </w:rPr>
-        <w:t>Fitness Function</w:t>
-      </w:r>
-    </w:p>
-    <w:p/>
-    <w:p>
-      <w:pPr>
-        <w:pStyle w:val="Heading1"/>
-      </w:pPr>
-      <w:r>
-        <w:t>Experimental Results</w:t>
-      </w:r>
-    </w:p>
-    <w:p>
-      <w:pPr>
-        <w:pStyle w:val="Heading2"/>
-      </w:pPr>
-      <w:r>
-        <w:t>Data</w:t>
-      </w:r>
-    </w:p>
     <w:p>
       <w:pPr>
         <w:pStyle w:val="Heading2"/>
@@ -1404,7 +1997,7 @@
       <w:r>
         <w:t xml:space="preserve">vol. 2, no. 4, pp. 365-462, 1954, doi: </w:t>
       </w:r>
-      <w:hyperlink r:id="rId8" w:history="1">
+      <w:hyperlink r:id="rId9" w:history="1">
         <w:r>
           <w:rPr>
             <w:rStyle w:val="Hyperlink"/>
@@ -1437,7 +2030,7 @@
       <w:r>
         <w:t xml:space="preserve">vol. 57, no. 4, pp. 1472-1483, 2009, doi: </w:t>
       </w:r>
-      <w:hyperlink r:id="rId9" w:history="1">
+      <w:hyperlink r:id="rId10" w:history="1">
         <w:r>
           <w:rPr>
             <w:rStyle w:val="Hyperlink"/>
@@ -1470,7 +2063,7 @@
       <w:r>
         <w:t xml:space="preserve">vol. 124, pp. 40-52, 2014, doi: </w:t>
       </w:r>
-      <w:hyperlink r:id="rId10" w:history="1">
+      <w:hyperlink r:id="rId11" w:history="1">
         <w:r>
           <w:rPr>
             <w:rStyle w:val="Hyperlink"/>
@@ -1503,7 +2096,7 @@
       <w:r>
         <w:t xml:space="preserve">vol. 9, no. 3, pp. 297-314, July 1962 1962, doi: </w:t>
       </w:r>
-      <w:hyperlink r:id="rId11" w:history="1">
+      <w:hyperlink r:id="rId12" w:history="1">
         <w:r>
           <w:rPr>
             <w:rStyle w:val="Hyperlink"/>
@@ -1531,19 +2124,12 @@
         <w:rPr>
           <w:i/>
         </w:rPr>
-        <w:t xml:space="preserve">Artificial </w:t>
-      </w:r>
-      <w:r>
-        <w:rPr>
-          <w:i/>
-        </w:rPr>
-        <w:lastRenderedPageBreak/>
-        <w:t xml:space="preserve">Intelligence, </w:t>
+        <w:t xml:space="preserve">Artificial Intelligence, </w:t>
       </w:r>
       <w:r>
         <w:t xml:space="preserve">vol. 40, no. 1-3, pp. 235-282, September 1959 1989, doi: </w:t>
       </w:r>
-      <w:hyperlink r:id="rId12" w:history="1">
+      <w:hyperlink r:id="rId13" w:history="1">
         <w:r>
           <w:rPr>
             <w:rStyle w:val="Hyperlink"/>
@@ -1565,7 +2151,11 @@
       </w:r>
       <w:r>
         <w:tab/>
-        <w:t xml:space="preserve">A. Otman and J. Abouchabaka, "A Comparative Study of Adaptive Crossover Operators for Genetic Algorithms to Resolve the Traveling Salesman Problem," </w:t>
+        <w:t xml:space="preserve">A. Otman and J. Abouchabaka, "A Comparative Study of Adaptive Crossover Operators for Genetic Algorithms to Resolve the Traveling Salesman </w:t>
+      </w:r>
+      <w:r>
+        <w:lastRenderedPageBreak/>
+        <w:t xml:space="preserve">Problem," </w:t>
       </w:r>
       <w:r>
         <w:rPr>
@@ -1576,7 +2166,7 @@
       <w:r>
         <w:t xml:space="preserve">vol. 31, no. 11, pp. 49-57, October 2001 2011. [Online]. Available: </w:t>
       </w:r>
-      <w:hyperlink r:id="rId13" w:history="1">
+      <w:hyperlink r:id="rId14" w:history="1">
         <w:r>
           <w:rPr>
             <w:rStyle w:val="Hyperlink"/>
@@ -1622,7 +2212,7 @@
         <w:tab/>
         <w:t xml:space="preserve">S. K. M. Yi, M. Steyvers, and M. D. Lee, "Wisdom of the crowds in traveling salesman problems," 2010. [Online]. Available: </w:t>
       </w:r>
-      <w:hyperlink r:id="rId14" w:history="1">
+      <w:hyperlink r:id="rId15" w:history="1">
         <w:r>
           <w:rPr>
             <w:rStyle w:val="Hyperlink"/>
@@ -1723,7 +2313,7 @@
       </w:r>
     </w:p>
     <w:sectPr>
-      <w:headerReference w:type="default" r:id="rId15"/>
+      <w:headerReference w:type="default" r:id="rId16"/>
       <w:pgSz w:w="12240" w:h="15840" w:code="1"/>
       <w:pgMar w:top="1008" w:right="936" w:bottom="1008" w:left="936" w:header="432" w:footer="432" w:gutter="0"/>
       <w:cols w:num="2" w:space="288"/>
@@ -1733,7 +2323,7 @@
 </file>
 
 <file path=word/endnotes.xml><?xml version="1.0" encoding="utf-8"?>
-<w:endnotes xmlns:wpc="http://schemas.microsoft.com/office/word/2010/wordprocessingCanvas" xmlns:cx="http://schemas.microsoft.com/office/drawing/2014/chartex" xmlns:cx1="http://schemas.microsoft.com/office/drawing/2015/9/8/chartex" xmlns:cx2="http://schemas.microsoft.com/office/drawing/2015/10/21/chartex" xmlns:cx3="http://schemas.microsoft.com/office/drawing/2016/5/9/chartex" xmlns:cx4="http://schemas.microsoft.com/office/drawing/2016/5/10/chartex" xmlns:cx5="http://schemas.microsoft.com/office/drawing/2016/5/11/chartex" xmlns:cx6="http://schemas.microsoft.com/office/drawing/2016/5/12/chartex" xmlns:cx7="http://schemas.microsoft.com/office/drawing/2016/5/13/chartex" xmlns:cx8="http://schemas.microsoft.com/office/drawing/2016/5/14/chartex" xmlns:mc="http://schemas.openxmlformats.org/markup-compatibility/2006" xmlns:aink="http://schemas.microsoft.com/office/drawing/2016/ink" xmlns:am3d="http://schemas.microsoft.com/office/drawing/2017/model3d" xmlns:o="urn:schemas-microsoft-com:office:office" xmlns:r="http://schemas.openxmlformats.org/officeDocument/2006/relationships" xmlns:m="http://schemas.openxmlformats.org/officeDocument/2006/math" xmlns:v="urn:schemas-microsoft-com:vml" xmlns:wp14="http://schemas.microsoft.com/office/word/2010/wordprocessingDrawing" xmlns:wp="http://schemas.openxmlformats.org/drawingml/2006/wordprocessingDrawing" xmlns:w10="urn:schemas-microsoft-com:office:word" xmlns:w="http://schemas.openxmlformats.org/wordprocessingml/2006/main" xmlns:w14="http://schemas.microsoft.com/office/word/2010/wordml" xmlns:w15="http://schemas.microsoft.com/office/word/2012/wordml" xmlns:w16cid="http://schemas.microsoft.com/office/word/2016/wordml/cid" xmlns:w16se="http://schemas.microsoft.com/office/word/2015/wordml/symex" xmlns:wpg="http://schemas.microsoft.com/office/word/2010/wordprocessingGroup" xmlns:wpi="http://schemas.microsoft.com/office/word/2010/wordprocessingInk" xmlns:wne="http://schemas.microsoft.com/office/word/2006/wordml" xmlns:wps="http://schemas.microsoft.com/office/word/2010/wordprocessingShape" mc:Ignorable="w14 w15 w16se w16cid wp14">
+<w:endnotes xmlns:wpc="http://schemas.microsoft.com/office/word/2010/wordprocessingCanvas" xmlns:mo="http://schemas.microsoft.com/office/mac/office/2008/main" xmlns:mc="http://schemas.openxmlformats.org/markup-compatibility/2006" xmlns:mv="urn:schemas-microsoft-com:mac:vml" xmlns:o="urn:schemas-microsoft-com:office:office" xmlns:r="http://schemas.openxmlformats.org/officeDocument/2006/relationships" xmlns:m="http://schemas.openxmlformats.org/officeDocument/2006/math" xmlns:v="urn:schemas-microsoft-com:vml" xmlns:wp14="http://schemas.microsoft.com/office/word/2010/wordprocessingDrawing" xmlns:wp="http://schemas.openxmlformats.org/drawingml/2006/wordprocessingDrawing" xmlns:w10="urn:schemas-microsoft-com:office:word" xmlns:w="http://schemas.openxmlformats.org/wordprocessingml/2006/main" xmlns:w14="http://schemas.microsoft.com/office/word/2010/wordml" xmlns:wpg="http://schemas.microsoft.com/office/word/2010/wordprocessingGroup" xmlns:wpi="http://schemas.microsoft.com/office/word/2010/wordprocessingInk" xmlns:wne="http://schemas.microsoft.com/office/word/2006/wordml" xmlns:wps="http://schemas.microsoft.com/office/word/2010/wordprocessingShape" mc:Ignorable="w14 wp14">
   <w:endnote w:type="separator" w:id="-1">
     <w:p>
       <w:r>
@@ -1752,7 +2342,7 @@
 </file>
 
 <file path=word/footnotes.xml><?xml version="1.0" encoding="utf-8"?>
-<w:footnotes xmlns:wpc="http://schemas.microsoft.com/office/word/2010/wordprocessingCanvas" xmlns:cx="http://schemas.microsoft.com/office/drawing/2014/chartex" xmlns:cx1="http://schemas.microsoft.com/office/drawing/2015/9/8/chartex" xmlns:cx2="http://schemas.microsoft.com/office/drawing/2015/10/21/chartex" xmlns:cx3="http://schemas.microsoft.com/office/drawing/2016/5/9/chartex" xmlns:cx4="http://schemas.microsoft.com/office/drawing/2016/5/10/chartex" xmlns:cx5="http://schemas.microsoft.com/office/drawing/2016/5/11/chartex" xmlns:cx6="http://schemas.microsoft.com/office/drawing/2016/5/12/chartex" xmlns:cx7="http://schemas.microsoft.com/office/drawing/2016/5/13/chartex" xmlns:cx8="http://schemas.microsoft.com/office/drawing/2016/5/14/chartex" xmlns:mc="http://schemas.openxmlformats.org/markup-compatibility/2006" xmlns:aink="http://schemas.microsoft.com/office/drawing/2016/ink" xmlns:am3d="http://schemas.microsoft.com/office/drawing/2017/model3d" xmlns:o="urn:schemas-microsoft-com:office:office" xmlns:r="http://schemas.openxmlformats.org/officeDocument/2006/relationships" xmlns:m="http://schemas.openxmlformats.org/officeDocument/2006/math" xmlns:v="urn:schemas-microsoft-com:vml" xmlns:wp14="http://schemas.microsoft.com/office/word/2010/wordprocessingDrawing" xmlns:wp="http://schemas.openxmlformats.org/drawingml/2006/wordprocessingDrawing" xmlns:w10="urn:schemas-microsoft-com:office:word" xmlns:w="http://schemas.openxmlformats.org/wordprocessingml/2006/main" xmlns:w14="http://schemas.microsoft.com/office/word/2010/wordml" xmlns:w15="http://schemas.microsoft.com/office/word/2012/wordml" xmlns:w16cid="http://schemas.microsoft.com/office/word/2016/wordml/cid" xmlns:w16se="http://schemas.microsoft.com/office/word/2015/wordml/symex" xmlns:wpg="http://schemas.microsoft.com/office/word/2010/wordprocessingGroup" xmlns:wpi="http://schemas.microsoft.com/office/word/2010/wordprocessingInk" xmlns:wne="http://schemas.microsoft.com/office/word/2006/wordml" xmlns:wps="http://schemas.microsoft.com/office/word/2010/wordprocessingShape" mc:Ignorable="w14 w15 w16se w16cid wp14">
+<w:footnotes xmlns:wpc="http://schemas.microsoft.com/office/word/2010/wordprocessingCanvas" xmlns:mo="http://schemas.microsoft.com/office/mac/office/2008/main" xmlns:mc="http://schemas.openxmlformats.org/markup-compatibility/2006" xmlns:mv="urn:schemas-microsoft-com:mac:vml" xmlns:o="urn:schemas-microsoft-com:office:office" xmlns:r="http://schemas.openxmlformats.org/officeDocument/2006/relationships" xmlns:m="http://schemas.openxmlformats.org/officeDocument/2006/math" xmlns:v="urn:schemas-microsoft-com:vml" xmlns:wp14="http://schemas.microsoft.com/office/word/2010/wordprocessingDrawing" xmlns:wp="http://schemas.openxmlformats.org/drawingml/2006/wordprocessingDrawing" xmlns:w10="urn:schemas-microsoft-com:office:word" xmlns:w="http://schemas.openxmlformats.org/wordprocessingml/2006/main" xmlns:w14="http://schemas.microsoft.com/office/word/2010/wordml" xmlns:wpg="http://schemas.microsoft.com/office/word/2010/wordprocessingGroup" xmlns:wpi="http://schemas.microsoft.com/office/word/2010/wordprocessingInk" xmlns:wne="http://schemas.microsoft.com/office/word/2006/wordml" xmlns:wps="http://schemas.microsoft.com/office/word/2010/wordprocessingShape" mc:Ignorable="w14 wp14">
   <w:footnote w:type="separator" w:id="-1">
     <w:p/>
   </w:footnote>
@@ -1767,7 +2357,7 @@
 </file>
 
 <file path=word/header1.xml><?xml version="1.0" encoding="utf-8"?>
-<w:hdr xmlns:wpc="http://schemas.microsoft.com/office/word/2010/wordprocessingCanvas" xmlns:cx="http://schemas.microsoft.com/office/drawing/2014/chartex" xmlns:cx1="http://schemas.microsoft.com/office/drawing/2015/9/8/chartex" xmlns:cx2="http://schemas.microsoft.com/office/drawing/2015/10/21/chartex" xmlns:cx3="http://schemas.microsoft.com/office/drawing/2016/5/9/chartex" xmlns:cx4="http://schemas.microsoft.com/office/drawing/2016/5/10/chartex" xmlns:cx5="http://schemas.microsoft.com/office/drawing/2016/5/11/chartex" xmlns:cx6="http://schemas.microsoft.com/office/drawing/2016/5/12/chartex" xmlns:cx7="http://schemas.microsoft.com/office/drawing/2016/5/13/chartex" xmlns:cx8="http://schemas.microsoft.com/office/drawing/2016/5/14/chartex" xmlns:mc="http://schemas.openxmlformats.org/markup-compatibility/2006" xmlns:aink="http://schemas.microsoft.com/office/drawing/2016/ink" xmlns:am3d="http://schemas.microsoft.com/office/drawing/2017/model3d" xmlns:o="urn:schemas-microsoft-com:office:office" xmlns:r="http://schemas.openxmlformats.org/officeDocument/2006/relationships" xmlns:m="http://schemas.openxmlformats.org/officeDocument/2006/math" xmlns:v="urn:schemas-microsoft-com:vml" xmlns:wp14="http://schemas.microsoft.com/office/word/2010/wordprocessingDrawing" xmlns:wp="http://schemas.openxmlformats.org/drawingml/2006/wordprocessingDrawing" xmlns:w10="urn:schemas-microsoft-com:office:word" xmlns:w="http://schemas.openxmlformats.org/wordprocessingml/2006/main" xmlns:w14="http://schemas.microsoft.com/office/word/2010/wordml" xmlns:w15="http://schemas.microsoft.com/office/word/2012/wordml" xmlns:w16cid="http://schemas.microsoft.com/office/word/2016/wordml/cid" xmlns:w16se="http://schemas.microsoft.com/office/word/2015/wordml/symex" xmlns:wpg="http://schemas.microsoft.com/office/word/2010/wordprocessingGroup" xmlns:wpi="http://schemas.microsoft.com/office/word/2010/wordprocessingInk" xmlns:wne="http://schemas.microsoft.com/office/word/2006/wordml" xmlns:wps="http://schemas.microsoft.com/office/word/2010/wordprocessingShape" mc:Ignorable="w14 w15 w16se w16cid wp14">
+<w:hdr xmlns:wpc="http://schemas.microsoft.com/office/word/2010/wordprocessingCanvas" xmlns:mo="http://schemas.microsoft.com/office/mac/office/2008/main" xmlns:mc="http://schemas.openxmlformats.org/markup-compatibility/2006" xmlns:mv="urn:schemas-microsoft-com:mac:vml" xmlns:o="urn:schemas-microsoft-com:office:office" xmlns:r="http://schemas.openxmlformats.org/officeDocument/2006/relationships" xmlns:m="http://schemas.openxmlformats.org/officeDocument/2006/math" xmlns:v="urn:schemas-microsoft-com:vml" xmlns:wp14="http://schemas.microsoft.com/office/word/2010/wordprocessingDrawing" xmlns:wp="http://schemas.openxmlformats.org/drawingml/2006/wordprocessingDrawing" xmlns:w10="urn:schemas-microsoft-com:office:word" xmlns:w="http://schemas.openxmlformats.org/wordprocessingml/2006/main" xmlns:w14="http://schemas.microsoft.com/office/word/2010/wordml" xmlns:wpg="http://schemas.microsoft.com/office/word/2010/wordprocessingGroup" xmlns:wpi="http://schemas.microsoft.com/office/word/2010/wordprocessingInk" xmlns:wne="http://schemas.microsoft.com/office/word/2006/wordml" xmlns:wps="http://schemas.microsoft.com/office/word/2010/wordprocessingShape" mc:Ignorable="w14 wp14">
   <w:p>
     <w:pPr>
       <w:framePr w:wrap="auto" w:vAnchor="text" w:hAnchor="margin" w:xAlign="right" w:y="1"/>
@@ -1785,7 +2375,7 @@
       <w:rPr>
         <w:noProof/>
       </w:rPr>
-      <w:t>6</w:t>
+      <w:t>1</w:t>
     </w:r>
     <w:r>
       <w:fldChar w:fldCharType="end"/>
@@ -1808,8 +2398,8 @@
 </file>
 
 <file path=word/numbering.xml><?xml version="1.0" encoding="utf-8"?>
-<w:numbering xmlns:wpc="http://schemas.microsoft.com/office/word/2010/wordprocessingCanvas" xmlns:cx="http://schemas.microsoft.com/office/drawing/2014/chartex" xmlns:cx1="http://schemas.microsoft.com/office/drawing/2015/9/8/chartex" xmlns:cx2="http://schemas.microsoft.com/office/drawing/2015/10/21/chartex" xmlns:cx3="http://schemas.microsoft.com/office/drawing/2016/5/9/chartex" xmlns:cx4="http://schemas.microsoft.com/office/drawing/2016/5/10/chartex" xmlns:cx5="http://schemas.microsoft.com/office/drawing/2016/5/11/chartex" xmlns:cx6="http://schemas.microsoft.com/office/drawing/2016/5/12/chartex" xmlns:cx7="http://schemas.microsoft.com/office/drawing/2016/5/13/chartex" xmlns:cx8="http://schemas.microsoft.com/office/drawing/2016/5/14/chartex" xmlns:mc="http://schemas.openxmlformats.org/markup-compatibility/2006" xmlns:aink="http://schemas.microsoft.com/office/drawing/2016/ink" xmlns:am3d="http://schemas.microsoft.com/office/drawing/2017/model3d" xmlns:o="urn:schemas-microsoft-com:office:office" xmlns:r="http://schemas.openxmlformats.org/officeDocument/2006/relationships" xmlns:m="http://schemas.openxmlformats.org/officeDocument/2006/math" xmlns:v="urn:schemas-microsoft-com:vml" xmlns:wp14="http://schemas.microsoft.com/office/word/2010/wordprocessingDrawing" xmlns:wp="http://schemas.openxmlformats.org/drawingml/2006/wordprocessingDrawing" xmlns:w10="urn:schemas-microsoft-com:office:word" xmlns:w="http://schemas.openxmlformats.org/wordprocessingml/2006/main" xmlns:w14="http://schemas.microsoft.com/office/word/2010/wordml" xmlns:w15="http://schemas.microsoft.com/office/word/2012/wordml" xmlns:w16cid="http://schemas.microsoft.com/office/word/2016/wordml/cid" xmlns:w16se="http://schemas.microsoft.com/office/word/2015/wordml/symex" xmlns:wpg="http://schemas.microsoft.com/office/word/2010/wordprocessingGroup" xmlns:wpi="http://schemas.microsoft.com/office/word/2010/wordprocessingInk" xmlns:wne="http://schemas.microsoft.com/office/word/2006/wordml" xmlns:wps="http://schemas.microsoft.com/office/word/2010/wordprocessingShape" mc:Ignorable="w14 w15 w16se w16cid wp14">
-  <w:abstractNum w:abstractNumId="0" w15:restartNumberingAfterBreak="1">
+<w:numbering xmlns:wpc="http://schemas.microsoft.com/office/word/2010/wordprocessingCanvas" xmlns:mo="http://schemas.microsoft.com/office/mac/office/2008/main" xmlns:mc="http://schemas.openxmlformats.org/markup-compatibility/2006" xmlns:mv="urn:schemas-microsoft-com:mac:vml" xmlns:o="urn:schemas-microsoft-com:office:office" xmlns:r="http://schemas.openxmlformats.org/officeDocument/2006/relationships" xmlns:m="http://schemas.openxmlformats.org/officeDocument/2006/math" xmlns:v="urn:schemas-microsoft-com:vml" xmlns:wp14="http://schemas.microsoft.com/office/word/2010/wordprocessingDrawing" xmlns:wp="http://schemas.openxmlformats.org/drawingml/2006/wordprocessingDrawing" xmlns:w10="urn:schemas-microsoft-com:office:word" xmlns:w="http://schemas.openxmlformats.org/wordprocessingml/2006/main" xmlns:w14="http://schemas.microsoft.com/office/word/2010/wordml" xmlns:wpg="http://schemas.microsoft.com/office/word/2010/wordprocessingGroup" xmlns:wpi="http://schemas.microsoft.com/office/word/2010/wordprocessingInk" xmlns:wne="http://schemas.microsoft.com/office/word/2006/wordml" xmlns:wps="http://schemas.microsoft.com/office/word/2010/wordprocessingShape" mc:Ignorable="w14 wp14">
+  <w:abstractNum w:abstractNumId="0">
     <w:nsid w:val="FFFFFFFB"/>
     <w:multiLevelType w:val="multilevel"/>
     <w:tmpl w:val="2E085744"/>
@@ -1904,7 +2494,7 @@
       </w:pPr>
     </w:lvl>
   </w:abstractNum>
-  <w:abstractNum w:abstractNumId="1" w15:restartNumberingAfterBreak="0">
+  <w:abstractNum w:abstractNumId="1">
     <w:nsid w:val="1B0B1D66"/>
     <w:multiLevelType w:val="singleLevel"/>
     <w:tmpl w:val="0BEC9FB0"/>
@@ -1919,7 +2509,7 @@
       </w:pPr>
     </w:lvl>
   </w:abstractNum>
-  <w:abstractNum w:abstractNumId="2" w15:restartNumberingAfterBreak="0">
+  <w:abstractNum w:abstractNumId="2">
     <w:nsid w:val="2517274C"/>
     <w:multiLevelType w:val="singleLevel"/>
     <w:tmpl w:val="04090011"/>
@@ -1936,7 +2526,7 @@
       </w:pPr>
     </w:lvl>
   </w:abstractNum>
-  <w:abstractNum w:abstractNumId="3" w15:restartNumberingAfterBreak="0">
+  <w:abstractNum w:abstractNumId="3">
     <w:nsid w:val="2D234D8B"/>
     <w:multiLevelType w:val="singleLevel"/>
     <w:tmpl w:val="0409000F"/>
@@ -1953,7 +2543,7 @@
       </w:pPr>
     </w:lvl>
   </w:abstractNum>
-  <w:abstractNum w:abstractNumId="4" w15:restartNumberingAfterBreak="0">
+  <w:abstractNum w:abstractNumId="4">
     <w:nsid w:val="2F8B23F8"/>
     <w:multiLevelType w:val="singleLevel"/>
     <w:tmpl w:val="12CEED98"/>
@@ -1968,7 +2558,7 @@
       </w:pPr>
     </w:lvl>
   </w:abstractNum>
-  <w:abstractNum w:abstractNumId="5" w15:restartNumberingAfterBreak="0">
+  <w:abstractNum w:abstractNumId="5">
     <w:nsid w:val="33836FB5"/>
     <w:multiLevelType w:val="hybridMultilevel"/>
     <w:tmpl w:val="865E3468"/>
@@ -2054,7 +2644,7 @@
       </w:pPr>
     </w:lvl>
   </w:abstractNum>
-  <w:abstractNum w:abstractNumId="6" w15:restartNumberingAfterBreak="0">
+  <w:abstractNum w:abstractNumId="6">
     <w:nsid w:val="3A877D64"/>
     <w:multiLevelType w:val="singleLevel"/>
     <w:tmpl w:val="5DA6FC16"/>
@@ -2072,7 +2662,7 @@
       </w:pPr>
     </w:lvl>
   </w:abstractNum>
-  <w:abstractNum w:abstractNumId="7" w15:restartNumberingAfterBreak="0">
+  <w:abstractNum w:abstractNumId="7">
     <w:nsid w:val="3AAC1CFC"/>
     <w:multiLevelType w:val="singleLevel"/>
     <w:tmpl w:val="3A8EC28E"/>
@@ -2089,7 +2679,7 @@
       </w:pPr>
     </w:lvl>
   </w:abstractNum>
-  <w:abstractNum w:abstractNumId="8" w15:restartNumberingAfterBreak="0">
+  <w:abstractNum w:abstractNumId="8">
     <w:nsid w:val="47332F9F"/>
     <w:multiLevelType w:val="singleLevel"/>
     <w:tmpl w:val="488EC81A"/>
@@ -2104,7 +2694,7 @@
       </w:pPr>
     </w:lvl>
   </w:abstractNum>
-  <w:abstractNum w:abstractNumId="9" w15:restartNumberingAfterBreak="0">
+  <w:abstractNum w:abstractNumId="9">
     <w:nsid w:val="4C035D7C"/>
     <w:multiLevelType w:val="hybridMultilevel"/>
     <w:tmpl w:val="3606056E"/>
@@ -2217,7 +2807,7 @@
       </w:rPr>
     </w:lvl>
   </w:abstractNum>
-  <w:abstractNum w:abstractNumId="10" w15:restartNumberingAfterBreak="0">
+  <w:abstractNum w:abstractNumId="10">
     <w:nsid w:val="4D0B59CF"/>
     <w:multiLevelType w:val="singleLevel"/>
     <w:tmpl w:val="4A4223A6"/>
@@ -2232,7 +2822,7 @@
       </w:pPr>
     </w:lvl>
   </w:abstractNum>
-  <w:abstractNum w:abstractNumId="11" w15:restartNumberingAfterBreak="0">
+  <w:abstractNum w:abstractNumId="11">
     <w:nsid w:val="55630736"/>
     <w:multiLevelType w:val="singleLevel"/>
     <w:tmpl w:val="0BEC9FB0"/>
@@ -2247,7 +2837,7 @@
       </w:pPr>
     </w:lvl>
   </w:abstractNum>
-  <w:abstractNum w:abstractNumId="12" w15:restartNumberingAfterBreak="0">
+  <w:abstractNum w:abstractNumId="12">
     <w:nsid w:val="6DC3293B"/>
     <w:multiLevelType w:val="singleLevel"/>
     <w:tmpl w:val="3A8EC28E"/>
@@ -2264,7 +2854,7 @@
       </w:pPr>
     </w:lvl>
   </w:abstractNum>
-  <w:abstractNum w:abstractNumId="13" w15:restartNumberingAfterBreak="0">
+  <w:abstractNum w:abstractNumId="13">
     <w:nsid w:val="77E315E9"/>
     <w:multiLevelType w:val="singleLevel"/>
     <w:tmpl w:val="0BEC9FB0"/>
@@ -2441,11 +3031,41 @@
   <w:num w:numId="22">
     <w:abstractNumId w:val="9"/>
   </w:num>
+  <w:num w:numId="23">
+    <w:abstractNumId w:val="0"/>
+    <w:lvlOverride w:ilvl="0">
+      <w:startOverride w:val="1"/>
+    </w:lvlOverride>
+    <w:lvlOverride w:ilvl="1">
+      <w:startOverride w:val="1"/>
+    </w:lvlOverride>
+    <w:lvlOverride w:ilvl="2">
+      <w:startOverride w:val="1"/>
+    </w:lvlOverride>
+    <w:lvlOverride w:ilvl="3">
+      <w:startOverride w:val="1"/>
+    </w:lvlOverride>
+    <w:lvlOverride w:ilvl="4">
+      <w:startOverride w:val="1"/>
+    </w:lvlOverride>
+    <w:lvlOverride w:ilvl="5">
+      <w:startOverride w:val="1"/>
+    </w:lvlOverride>
+    <w:lvlOverride w:ilvl="6">
+      <w:startOverride w:val="1"/>
+    </w:lvlOverride>
+    <w:lvlOverride w:ilvl="7">
+      <w:startOverride w:val="1"/>
+    </w:lvlOverride>
+    <w:lvlOverride w:ilvl="8">
+      <w:startOverride w:val="1"/>
+    </w:lvlOverride>
+  </w:num>
 </w:numbering>
 </file>
 
 <file path=word/styles.xml><?xml version="1.0" encoding="utf-8"?>
-<w:styles xmlns:mc="http://schemas.openxmlformats.org/markup-compatibility/2006" xmlns:r="http://schemas.openxmlformats.org/officeDocument/2006/relationships" xmlns:w="http://schemas.openxmlformats.org/wordprocessingml/2006/main" xmlns:w14="http://schemas.microsoft.com/office/word/2010/wordml" xmlns:w15="http://schemas.microsoft.com/office/word/2012/wordml" xmlns:w16cid="http://schemas.microsoft.com/office/word/2016/wordml/cid" xmlns:w16se="http://schemas.microsoft.com/office/word/2015/wordml/symex" mc:Ignorable="w14 w15 w16se w16cid">
+<w:styles xmlns:mc="http://schemas.openxmlformats.org/markup-compatibility/2006" xmlns:r="http://schemas.openxmlformats.org/officeDocument/2006/relationships" xmlns:w="http://schemas.openxmlformats.org/wordprocessingml/2006/main" xmlns:w14="http://schemas.microsoft.com/office/word/2010/wordml" mc:Ignorable="w14">
   <w:docDefaults>
     <w:rPrDefault>
       <w:rPr>
@@ -2455,7 +3075,7 @@
     </w:rPrDefault>
     <w:pPrDefault/>
   </w:docDefaults>
-  <w:latentStyles w:defLockedState="0" w:defUIPriority="0" w:defSemiHidden="0" w:defUnhideWhenUsed="0" w:defQFormat="0" w:count="376">
+  <w:latentStyles w:defLockedState="0" w:defUIPriority="0" w:defSemiHidden="0" w:defUnhideWhenUsed="0" w:defQFormat="0" w:count="276">
     <w:lsdException w:name="Normal" w:qFormat="1"/>
     <w:lsdException w:name="heading 1" w:qFormat="1"/>
     <w:lsdException w:name="heading 2" w:qFormat="1"/>
@@ -2626,115 +3246,6 @@
     <w:lsdException w:name="Book Title" w:uiPriority="33" w:qFormat="1"/>
     <w:lsdException w:name="Bibliography" w:semiHidden="1" w:uiPriority="37" w:unhideWhenUsed="1"/>
     <w:lsdException w:name="TOC Heading" w:semiHidden="1" w:uiPriority="39" w:unhideWhenUsed="1" w:qFormat="1"/>
-    <w:lsdException w:name="Plain Table 1" w:uiPriority="41"/>
-    <w:lsdException w:name="Plain Table 2" w:uiPriority="42"/>
-    <w:lsdException w:name="Plain Table 3" w:uiPriority="43"/>
-    <w:lsdException w:name="Plain Table 4" w:uiPriority="44"/>
-    <w:lsdException w:name="Plain Table 5" w:uiPriority="45"/>
-    <w:lsdException w:name="Grid Table Light" w:uiPriority="40"/>
-    <w:lsdException w:name="Grid Table 1 Light" w:uiPriority="46"/>
-    <w:lsdException w:name="Grid Table 2" w:uiPriority="47"/>
-    <w:lsdException w:name="Grid Table 3" w:uiPriority="48"/>
-    <w:lsdException w:name="Grid Table 4" w:uiPriority="49"/>
-    <w:lsdException w:name="Grid Table 5 Dark" w:uiPriority="50"/>
-    <w:lsdException w:name="Grid Table 6 Colorful" w:uiPriority="51"/>
-    <w:lsdException w:name="Grid Table 7 Colorful" w:uiPriority="52"/>
-    <w:lsdException w:name="Grid Table 1 Light Accent 1" w:uiPriority="46"/>
-    <w:lsdException w:name="Grid Table 2 Accent 1" w:uiPriority="47"/>
-    <w:lsdException w:name="Grid Table 3 Accent 1" w:uiPriority="48"/>
-    <w:lsdException w:name="Grid Table 4 Accent 1" w:uiPriority="49"/>
-    <w:lsdException w:name="Grid Table 5 Dark Accent 1" w:uiPriority="50"/>
-    <w:lsdException w:name="Grid Table 6 Colorful Accent 1" w:uiPriority="51"/>
-    <w:lsdException w:name="Grid Table 7 Colorful Accent 1" w:uiPriority="52"/>
-    <w:lsdException w:name="Grid Table 1 Light Accent 2" w:uiPriority="46"/>
-    <w:lsdException w:name="Grid Table 2 Accent 2" w:uiPriority="47"/>
-    <w:lsdException w:name="Grid Table 3 Accent 2" w:uiPriority="48"/>
-    <w:lsdException w:name="Grid Table 4 Accent 2" w:uiPriority="49"/>
-    <w:lsdException w:name="Grid Table 5 Dark Accent 2" w:uiPriority="50"/>
-    <w:lsdException w:name="Grid Table 6 Colorful Accent 2" w:uiPriority="51"/>
-    <w:lsdException w:name="Grid Table 7 Colorful Accent 2" w:uiPriority="52"/>
-    <w:lsdException w:name="Grid Table 1 Light Accent 3" w:uiPriority="46"/>
-    <w:lsdException w:name="Grid Table 2 Accent 3" w:uiPriority="47"/>
-    <w:lsdException w:name="Grid Table 3 Accent 3" w:uiPriority="48"/>
-    <w:lsdException w:name="Grid Table 4 Accent 3" w:uiPriority="49"/>
-    <w:lsdException w:name="Grid Table 5 Dark Accent 3" w:uiPriority="50"/>
-    <w:lsdException w:name="Grid Table 6 Colorful Accent 3" w:uiPriority="51"/>
-    <w:lsdException w:name="Grid Table 7 Colorful Accent 3" w:uiPriority="52"/>
-    <w:lsdException w:name="Grid Table 1 Light Accent 4" w:uiPriority="46"/>
-    <w:lsdException w:name="Grid Table 2 Accent 4" w:uiPriority="47"/>
-    <w:lsdException w:name="Grid Table 3 Accent 4" w:uiPriority="48"/>
-    <w:lsdException w:name="Grid Table 4 Accent 4" w:uiPriority="49"/>
-    <w:lsdException w:name="Grid Table 5 Dark Accent 4" w:uiPriority="50"/>
-    <w:lsdException w:name="Grid Table 6 Colorful Accent 4" w:uiPriority="51"/>
-    <w:lsdException w:name="Grid Table 7 Colorful Accent 4" w:uiPriority="52"/>
-    <w:lsdException w:name="Grid Table 1 Light Accent 5" w:uiPriority="46"/>
-    <w:lsdException w:name="Grid Table 2 Accent 5" w:uiPriority="47"/>
-    <w:lsdException w:name="Grid Table 3 Accent 5" w:uiPriority="48"/>
-    <w:lsdException w:name="Grid Table 4 Accent 5" w:uiPriority="49"/>
-    <w:lsdException w:name="Grid Table 5 Dark Accent 5" w:uiPriority="50"/>
-    <w:lsdException w:name="Grid Table 6 Colorful Accent 5" w:uiPriority="51"/>
-    <w:lsdException w:name="Grid Table 7 Colorful Accent 5" w:uiPriority="52"/>
-    <w:lsdException w:name="Grid Table 1 Light Accent 6" w:uiPriority="46"/>
-    <w:lsdException w:name="Grid Table 2 Accent 6" w:uiPriority="47"/>
-    <w:lsdException w:name="Grid Table 3 Accent 6" w:uiPriority="48"/>
-    <w:lsdException w:name="Grid Table 4 Accent 6" w:uiPriority="49"/>
-    <w:lsdException w:name="Grid Table 5 Dark Accent 6" w:uiPriority="50"/>
-    <w:lsdException w:name="Grid Table 6 Colorful Accent 6" w:uiPriority="51"/>
-    <w:lsdException w:name="Grid Table 7 Colorful Accent 6" w:uiPriority="52"/>
-    <w:lsdException w:name="List Table 1 Light" w:uiPriority="46"/>
-    <w:lsdException w:name="List Table 2" w:uiPriority="47"/>
-    <w:lsdException w:name="List Table 3" w:uiPriority="48"/>
-    <w:lsdException w:name="List Table 4" w:uiPriority="49"/>
-    <w:lsdException w:name="List Table 5 Dark" w:uiPriority="50"/>
-    <w:lsdException w:name="List Table 6 Colorful" w:uiPriority="51"/>
-    <w:lsdException w:name="List Table 7 Colorful" w:uiPriority="52"/>
-    <w:lsdException w:name="List Table 1 Light Accent 1" w:uiPriority="46"/>
-    <w:lsdException w:name="List Table 2 Accent 1" w:uiPriority="47"/>
-    <w:lsdException w:name="List Table 3 Accent 1" w:uiPriority="48"/>
-    <w:lsdException w:name="List Table 4 Accent 1" w:uiPriority="49"/>
-    <w:lsdException w:name="List Table 5 Dark Accent 1" w:uiPriority="50"/>
-    <w:lsdException w:name="List Table 6 Colorful Accent 1" w:uiPriority="51"/>
-    <w:lsdException w:name="List Table 7 Colorful Accent 1" w:uiPriority="52"/>
-    <w:lsdException w:name="List Table 1 Light Accent 2" w:uiPriority="46"/>
-    <w:lsdException w:name="List Table 2 Accent 2" w:uiPriority="47"/>
-    <w:lsdException w:name="List Table 3 Accent 2" w:uiPriority="48"/>
-    <w:lsdException w:name="List Table 4 Accent 2" w:uiPriority="49"/>
-    <w:lsdException w:name="List Table 5 Dark Accent 2" w:uiPriority="50"/>
-    <w:lsdException w:name="List Table 6 Colorful Accent 2" w:uiPriority="51"/>
-    <w:lsdException w:name="List Table 7 Colorful Accent 2" w:uiPriority="52"/>
-    <w:lsdException w:name="List Table 1 Light Accent 3" w:uiPriority="46"/>
-    <w:lsdException w:name="List Table 2 Accent 3" w:uiPriority="47"/>
-    <w:lsdException w:name="List Table 3 Accent 3" w:uiPriority="48"/>
-    <w:lsdException w:name="List Table 4 Accent 3" w:uiPriority="49"/>
-    <w:lsdException w:name="List Table 5 Dark Accent 3" w:uiPriority="50"/>
-    <w:lsdException w:name="List Table 6 Colorful Accent 3" w:uiPriority="51"/>
-    <w:lsdException w:name="List Table 7 Colorful Accent 3" w:uiPriority="52"/>
-    <w:lsdException w:name="List Table 1 Light Accent 4" w:uiPriority="46"/>
-    <w:lsdException w:name="List Table 2 Accent 4" w:uiPriority="47"/>
-    <w:lsdException w:name="List Table 3 Accent 4" w:uiPriority="48"/>
-    <w:lsdException w:name="List Table 4 Accent 4" w:uiPriority="49"/>
-    <w:lsdException w:name="List Table 5 Dark Accent 4" w:uiPriority="50"/>
-    <w:lsdException w:name="List Table 6 Colorful Accent 4" w:uiPriority="51"/>
-    <w:lsdException w:name="List Table 7 Colorful Accent 4" w:uiPriority="52"/>
-    <w:lsdException w:name="List Table 1 Light Accent 5" w:uiPriority="46"/>
-    <w:lsdException w:name="List Table 2 Accent 5" w:uiPriority="47"/>
-    <w:lsdException w:name="List Table 3 Accent 5" w:uiPriority="48"/>
-    <w:lsdException w:name="List Table 4 Accent 5" w:uiPriority="49"/>
-    <w:lsdException w:name="List Table 5 Dark Accent 5" w:uiPriority="50"/>
-    <w:lsdException w:name="List Table 6 Colorful Accent 5" w:uiPriority="51"/>
-    <w:lsdException w:name="List Table 7 Colorful Accent 5" w:uiPriority="52"/>
-    <w:lsdException w:name="List Table 1 Light Accent 6" w:uiPriority="46"/>
-    <w:lsdException w:name="List Table 2 Accent 6" w:uiPriority="47"/>
-    <w:lsdException w:name="List Table 3 Accent 6" w:uiPriority="48"/>
-    <w:lsdException w:name="List Table 4 Accent 6" w:uiPriority="49"/>
-    <w:lsdException w:name="List Table 5 Dark Accent 6" w:uiPriority="50"/>
-    <w:lsdException w:name="List Table 6 Colorful Accent 6" w:uiPriority="51"/>
-    <w:lsdException w:name="List Table 7 Colorful Accent 6" w:uiPriority="52"/>
-    <w:lsdException w:name="Mention" w:semiHidden="1" w:uiPriority="99" w:unhideWhenUsed="1"/>
-    <w:lsdException w:name="Smart Hyperlink" w:semiHidden="1" w:uiPriority="99" w:unhideWhenUsed="1"/>
-    <w:lsdException w:name="Hashtag" w:semiHidden="1" w:uiPriority="99" w:unhideWhenUsed="1"/>
-    <w:lsdException w:name="Unresolved Mention" w:semiHidden="1" w:uiPriority="99" w:unhideWhenUsed="1"/>
-    <w:lsdException w:name="Smart Link" w:semiHidden="1" w:uiPriority="99" w:unhideWhenUsed="1"/>
   </w:latentStyles>
   <w:style w:type="paragraph" w:default="1" w:styleId="Normal">
     <w:name w:val="Normal"/>
@@ -2920,6 +3431,7 @@
   <w:style w:type="character" w:default="1" w:styleId="DefaultParagraphFont">
     <w:name w:val="Default Paragraph Font"/>
     <w:uiPriority w:val="1"/>
+    <w:semiHidden/>
     <w:unhideWhenUsed/>
   </w:style>
   <w:style w:type="table" w:default="1" w:styleId="TableNormal">
@@ -3220,7 +3732,7 @@
       <w:noProof/>
     </w:rPr>
   </w:style>
-  <w:style w:type="character" w:styleId="UnresolvedMention">
+  <w:style w:type="character" w:customStyle="1" w:styleId="UnresolvedMention">
     <w:name w:val="Unresolved Mention"/>
     <w:uiPriority w:val="99"/>
     <w:semiHidden/>
@@ -3236,6 +3748,7 @@
     <w:basedOn w:val="TableNormal"/>
     <w:rsid w:val="00D357B9"/>
     <w:tblPr>
+      <w:tblInd w:w="0" w:type="dxa"/>
       <w:tblBorders>
         <w:top w:val="single" w:sz="4" w:space="0" w:color="auto"/>
         <w:left w:val="single" w:sz="4" w:space="0" w:color="auto"/>
@@ -3244,6 +3757,12 @@
         <w:insideH w:val="single" w:sz="4" w:space="0" w:color="auto"/>
         <w:insideV w:val="single" w:sz="4" w:space="0" w:color="auto"/>
       </w:tblBorders>
+      <w:tblCellMar>
+        <w:top w:w="0" w:type="dxa"/>
+        <w:left w:w="108" w:type="dxa"/>
+        <w:bottom w:w="0" w:type="dxa"/>
+        <w:right w:w="108" w:type="dxa"/>
+      </w:tblCellMar>
     </w:tblPr>
   </w:style>
   <w:style w:type="paragraph" w:styleId="Caption">
@@ -3257,6 +3776,192 @@
       <w:b/>
       <w:bCs/>
     </w:rPr>
+  </w:style>
+</w:styles>
+</file>
+
+<file path=word/stylesWithEffects.xml><?xml version="1.0" encoding="utf-8"?>
+<w:styles xmlns:wpc="http://schemas.microsoft.com/office/word/2010/wordprocessingCanvas" xmlns:mo="http://schemas.microsoft.com/office/mac/office/2008/main" xmlns:mc="http://schemas.openxmlformats.org/markup-compatibility/2006" xmlns:mv="urn:schemas-microsoft-com:mac:vml" xmlns:o="urn:schemas-microsoft-com:office:office" xmlns:r="http://schemas.openxmlformats.org/officeDocument/2006/relationships" xmlns:m="http://schemas.openxmlformats.org/officeDocument/2006/math" xmlns:v="urn:schemas-microsoft-com:vml" xmlns:wp14="http://schemas.microsoft.com/office/word/2010/wordprocessingDrawing" xmlns:wp="http://schemas.openxmlformats.org/drawingml/2006/wordprocessingDrawing" xmlns:w10="urn:schemas-microsoft-com:office:word" xmlns:w="http://schemas.openxmlformats.org/wordprocessingml/2006/main" xmlns:w14="http://schemas.microsoft.com/office/word/2010/wordml" xmlns:wpg="http://schemas.microsoft.com/office/word/2010/wordprocessingGroup" xmlns:wpi="http://schemas.microsoft.com/office/word/2010/wordprocessingInk" xmlns:wne="http://schemas.microsoft.com/office/word/2006/wordml" xmlns:wps="http://schemas.microsoft.com/office/word/2010/wordprocessingShape" mc:Ignorable="w14 wp14">
+  <w:docDefaults>
+    <w:rPrDefault>
+      <w:rPr>
+        <w:rFonts w:asciiTheme="minorHAnsi" w:eastAsiaTheme="minorEastAsia" w:hAnsiTheme="minorHAnsi" w:cstheme="minorBidi"/>
+        <w:sz w:val="24"/>
+        <w:szCs w:val="24"/>
+        <w:lang w:val="en-US" w:eastAsia="ja-JP" w:bidi="ar-SA"/>
+      </w:rPr>
+    </w:rPrDefault>
+    <w:pPrDefault/>
+  </w:docDefaults>
+  <w:latentStyles w:defLockedState="0" w:defUIPriority="99" w:defSemiHidden="1" w:defUnhideWhenUsed="1" w:defQFormat="0" w:count="276">
+    <w:lsdException w:name="Normal" w:semiHidden="0" w:uiPriority="0" w:unhideWhenUsed="0" w:qFormat="1"/>
+    <w:lsdException w:name="heading 1" w:semiHidden="0" w:uiPriority="9" w:unhideWhenUsed="0" w:qFormat="1"/>
+    <w:lsdException w:name="heading 2" w:uiPriority="9" w:qFormat="1"/>
+    <w:lsdException w:name="heading 3" w:uiPriority="9" w:qFormat="1"/>
+    <w:lsdException w:name="heading 4" w:uiPriority="9" w:qFormat="1"/>
+    <w:lsdException w:name="heading 5" w:uiPriority="9" w:qFormat="1"/>
+    <w:lsdException w:name="heading 6" w:uiPriority="9" w:qFormat="1"/>
+    <w:lsdException w:name="heading 7" w:uiPriority="9" w:qFormat="1"/>
+    <w:lsdException w:name="heading 8" w:uiPriority="9" w:qFormat="1"/>
+    <w:lsdException w:name="heading 9" w:uiPriority="9" w:qFormat="1"/>
+    <w:lsdException w:name="toc 1" w:uiPriority="39"/>
+    <w:lsdException w:name="toc 2" w:uiPriority="39"/>
+    <w:lsdException w:name="toc 3" w:uiPriority="39"/>
+    <w:lsdException w:name="toc 4" w:uiPriority="39"/>
+    <w:lsdException w:name="toc 5" w:uiPriority="39"/>
+    <w:lsdException w:name="toc 6" w:uiPriority="39"/>
+    <w:lsdException w:name="toc 7" w:uiPriority="39"/>
+    <w:lsdException w:name="toc 8" w:uiPriority="39"/>
+    <w:lsdException w:name="toc 9" w:uiPriority="39"/>
+    <w:lsdException w:name="caption" w:uiPriority="35" w:qFormat="1"/>
+    <w:lsdException w:name="Title" w:semiHidden="0" w:uiPriority="10" w:unhideWhenUsed="0" w:qFormat="1"/>
+    <w:lsdException w:name="Default Paragraph Font" w:uiPriority="1"/>
+    <w:lsdException w:name="Subtitle" w:semiHidden="0" w:uiPriority="11" w:unhideWhenUsed="0" w:qFormat="1"/>
+    <w:lsdException w:name="Strong" w:semiHidden="0" w:uiPriority="22" w:unhideWhenUsed="0" w:qFormat="1"/>
+    <w:lsdException w:name="Emphasis" w:semiHidden="0" w:uiPriority="20" w:unhideWhenUsed="0" w:qFormat="1"/>
+    <w:lsdException w:name="Table Grid" w:semiHidden="0" w:uiPriority="59" w:unhideWhenUsed="0"/>
+    <w:lsdException w:name="Placeholder Text" w:unhideWhenUsed="0"/>
+    <w:lsdException w:name="No Spacing" w:semiHidden="0" w:uiPriority="1" w:unhideWhenUsed="0" w:qFormat="1"/>
+    <w:lsdException w:name="Light Shading" w:semiHidden="0" w:uiPriority="60" w:unhideWhenUsed="0"/>
+    <w:lsdException w:name="Light List" w:semiHidden="0" w:uiPriority="61" w:unhideWhenUsed="0"/>
+    <w:lsdException w:name="Light Grid" w:semiHidden="0" w:uiPriority="62" w:unhideWhenUsed="0"/>
+    <w:lsdException w:name="Medium Shading 1" w:semiHidden="0" w:uiPriority="63" w:unhideWhenUsed="0"/>
+    <w:lsdException w:name="Medium Shading 2" w:semiHidden="0" w:uiPriority="64" w:unhideWhenUsed="0"/>
+    <w:lsdException w:name="Medium List 1" w:semiHidden="0" w:uiPriority="65" w:unhideWhenUsed="0"/>
+    <w:lsdException w:name="Medium List 2" w:semiHidden="0" w:uiPriority="66" w:unhideWhenUsed="0"/>
+    <w:lsdException w:name="Medium Grid 1" w:semiHidden="0" w:uiPriority="67" w:unhideWhenUsed="0"/>
+    <w:lsdException w:name="Medium Grid 2" w:semiHidden="0" w:uiPriority="68" w:unhideWhenUsed="0"/>
+    <w:lsdException w:name="Medium Grid 3" w:semiHidden="0" w:uiPriority="69" w:unhideWhenUsed="0"/>
+    <w:lsdException w:name="Dark List" w:semiHidden="0" w:uiPriority="70" w:unhideWhenUsed="0"/>
+    <w:lsdException w:name="Colorful Shading" w:semiHidden="0" w:uiPriority="71" w:unhideWhenUsed="0"/>
+    <w:lsdException w:name="Colorful List" w:semiHidden="0" w:uiPriority="72" w:unhideWhenUsed="0"/>
+    <w:lsdException w:name="Colorful Grid" w:semiHidden="0" w:uiPriority="73" w:unhideWhenUsed="0"/>
+    <w:lsdException w:name="Light Shading Accent 1" w:semiHidden="0" w:uiPriority="60" w:unhideWhenUsed="0"/>
+    <w:lsdException w:name="Light List Accent 1" w:semiHidden="0" w:uiPriority="61" w:unhideWhenUsed="0"/>
+    <w:lsdException w:name="Light Grid Accent 1" w:semiHidden="0" w:uiPriority="62" w:unhideWhenUsed="0"/>
+    <w:lsdException w:name="Medium Shading 1 Accent 1" w:semiHidden="0" w:uiPriority="63" w:unhideWhenUsed="0"/>
+    <w:lsdException w:name="Medium Shading 2 Accent 1" w:semiHidden="0" w:uiPriority="64" w:unhideWhenUsed="0"/>
+    <w:lsdException w:name="Medium List 1 Accent 1" w:semiHidden="0" w:uiPriority="65" w:unhideWhenUsed="0"/>
+    <w:lsdException w:name="Revision" w:unhideWhenUsed="0"/>
+    <w:lsdException w:name="List Paragraph" w:semiHidden="0" w:uiPriority="34" w:unhideWhenUsed="0" w:qFormat="1"/>
+    <w:lsdException w:name="Quote" w:semiHidden="0" w:uiPriority="29" w:unhideWhenUsed="0" w:qFormat="1"/>
+    <w:lsdException w:name="Intense Quote" w:semiHidden="0" w:uiPriority="30" w:unhideWhenUsed="0" w:qFormat="1"/>
+    <w:lsdException w:name="Medium List 2 Accent 1" w:semiHidden="0" w:uiPriority="66" w:unhideWhenUsed="0"/>
+    <w:lsdException w:name="Medium Grid 1 Accent 1" w:semiHidden="0" w:uiPriority="67" w:unhideWhenUsed="0"/>
+    <w:lsdException w:name="Medium Grid 2 Accent 1" w:semiHidden="0" w:uiPriority="68" w:unhideWhenUsed="0"/>
+    <w:lsdException w:name="Medium Grid 3 Accent 1" w:semiHidden="0" w:uiPriority="69" w:unhideWhenUsed="0"/>
+    <w:lsdException w:name="Dark List Accent 1" w:semiHidden="0" w:uiPriority="70" w:unhideWhenUsed="0"/>
+    <w:lsdException w:name="Colorful Shading Accent 1" w:semiHidden="0" w:uiPriority="71" w:unhideWhenUsed="0"/>
+    <w:lsdException w:name="Colorful List Accent 1" w:semiHidden="0" w:uiPriority="72" w:unhideWhenUsed="0"/>
+    <w:lsdException w:name="Colorful Grid Accent 1" w:semiHidden="0" w:uiPriority="73" w:unhideWhenUsed="0"/>
+    <w:lsdException w:name="Light Shading Accent 2" w:semiHidden="0" w:uiPriority="60" w:unhideWhenUsed="0"/>
+    <w:lsdException w:name="Light List Accent 2" w:semiHidden="0" w:uiPriority="61" w:unhideWhenUsed="0"/>
+    <w:lsdException w:name="Light Grid Accent 2" w:semiHidden="0" w:uiPriority="62" w:unhideWhenUsed="0"/>
+    <w:lsdException w:name="Medium Shading 1 Accent 2" w:semiHidden="0" w:uiPriority="63" w:unhideWhenUsed="0"/>
+    <w:lsdException w:name="Medium Shading 2 Accent 2" w:semiHidden="0" w:uiPriority="64" w:unhideWhenUsed="0"/>
+    <w:lsdException w:name="Medium List 1 Accent 2" w:semiHidden="0" w:uiPriority="65" w:unhideWhenUsed="0"/>
+    <w:lsdException w:name="Medium List 2 Accent 2" w:semiHidden="0" w:uiPriority="66" w:unhideWhenUsed="0"/>
+    <w:lsdException w:name="Medium Grid 1 Accent 2" w:semiHidden="0" w:uiPriority="67" w:unhideWhenUsed="0"/>
+    <w:lsdException w:name="Medium Grid 2 Accent 2" w:semiHidden="0" w:uiPriority="68" w:unhideWhenUsed="0"/>
+    <w:lsdException w:name="Medium Grid 3 Accent 2" w:semiHidden="0" w:uiPriority="69" w:unhideWhenUsed="0"/>
+    <w:lsdException w:name="Dark List Accent 2" w:semiHidden="0" w:uiPriority="70" w:unhideWhenUsed="0"/>
+    <w:lsdException w:name="Colorful Shading Accent 2" w:semiHidden="0" w:uiPriority="71" w:unhideWhenUsed="0"/>
+    <w:lsdException w:name="Colorful List Accent 2" w:semiHidden="0" w:uiPriority="72" w:unhideWhenUsed="0"/>
+    <w:lsdException w:name="Colorful Grid Accent 2" w:semiHidden="0" w:uiPriority="73" w:unhideWhenUsed="0"/>
+    <w:lsdException w:name="Light Shading Accent 3" w:semiHidden="0" w:uiPriority="60" w:unhideWhenUsed="0"/>
+    <w:lsdException w:name="Light List Accent 3" w:semiHidden="0" w:uiPriority="61" w:unhideWhenUsed="0"/>
+    <w:lsdException w:name="Light Grid Accent 3" w:semiHidden="0" w:uiPriority="62" w:unhideWhenUsed="0"/>
+    <w:lsdException w:name="Medium Shading 1 Accent 3" w:semiHidden="0" w:uiPriority="63" w:unhideWhenUsed="0"/>
+    <w:lsdException w:name="Medium Shading 2 Accent 3" w:semiHidden="0" w:uiPriority="64" w:unhideWhenUsed="0"/>
+    <w:lsdException w:name="Medium List 1 Accent 3" w:semiHidden="0" w:uiPriority="65" w:unhideWhenUsed="0"/>
+    <w:lsdException w:name="Medium List 2 Accent 3" w:semiHidden="0" w:uiPriority="66" w:unhideWhenUsed="0"/>
+    <w:lsdException w:name="Medium Grid 1 Accent 3" w:semiHidden="0" w:uiPriority="67" w:unhideWhenUsed="0"/>
+    <w:lsdException w:name="Medium Grid 2 Accent 3" w:semiHidden="0" w:uiPriority="68" w:unhideWhenUsed="0"/>
+    <w:lsdException w:name="Medium Grid 3 Accent 3" w:semiHidden="0" w:uiPriority="69" w:unhideWhenUsed="0"/>
+    <w:lsdException w:name="Dark List Accent 3" w:semiHidden="0" w:uiPriority="70" w:unhideWhenUsed="0"/>
+    <w:lsdException w:name="Colorful Shading Accent 3" w:semiHidden="0" w:uiPriority="71" w:unhideWhenUsed="0"/>
+    <w:lsdException w:name="Colorful List Accent 3" w:semiHidden="0" w:uiPriority="72" w:unhideWhenUsed="0"/>
+    <w:lsdException w:name="Colorful Grid Accent 3" w:semiHidden="0" w:uiPriority="73" w:unhideWhenUsed="0"/>
+    <w:lsdException w:name="Light Shading Accent 4" w:semiHidden="0" w:uiPriority="60" w:unhideWhenUsed="0"/>
+    <w:lsdException w:name="Light List Accent 4" w:semiHidden="0" w:uiPriority="61" w:unhideWhenUsed="0"/>
+    <w:lsdException w:name="Light Grid Accent 4" w:semiHidden="0" w:uiPriority="62" w:unhideWhenUsed="0"/>
+    <w:lsdException w:name="Medium Shading 1 Accent 4" w:semiHidden="0" w:uiPriority="63" w:unhideWhenUsed="0"/>
+    <w:lsdException w:name="Medium Shading 2 Accent 4" w:semiHidden="0" w:uiPriority="64" w:unhideWhenUsed="0"/>
+    <w:lsdException w:name="Medium List 1 Accent 4" w:semiHidden="0" w:uiPriority="65" w:unhideWhenUsed="0"/>
+    <w:lsdException w:name="Medium List 2 Accent 4" w:semiHidden="0" w:uiPriority="66" w:unhideWhenUsed="0"/>
+    <w:lsdException w:name="Medium Grid 1 Accent 4" w:semiHidden="0" w:uiPriority="67" w:unhideWhenUsed="0"/>
+    <w:lsdException w:name="Medium Grid 2 Accent 4" w:semiHidden="0" w:uiPriority="68" w:unhideWhenUsed="0"/>
+    <w:lsdException w:name="Medium Grid 3 Accent 4" w:semiHidden="0" w:uiPriority="69" w:unhideWhenUsed="0"/>
+    <w:lsdException w:name="Dark List Accent 4" w:semiHidden="0" w:uiPriority="70" w:unhideWhenUsed="0"/>
+    <w:lsdException w:name="Colorful Shading Accent 4" w:semiHidden="0" w:uiPriority="71" w:unhideWhenUsed="0"/>
+    <w:lsdException w:name="Colorful List Accent 4" w:semiHidden="0" w:uiPriority="72" w:unhideWhenUsed="0"/>
+    <w:lsdException w:name="Colorful Grid Accent 4" w:semiHidden="0" w:uiPriority="73" w:unhideWhenUsed="0"/>
+    <w:lsdException w:name="Light Shading Accent 5" w:semiHidden="0" w:uiPriority="60" w:unhideWhenUsed="0"/>
+    <w:lsdException w:name="Light List Accent 5" w:semiHidden="0" w:uiPriority="61" w:unhideWhenUsed="0"/>
+    <w:lsdException w:name="Light Grid Accent 5" w:semiHidden="0" w:uiPriority="62" w:unhideWhenUsed="0"/>
+    <w:lsdException w:name="Medium Shading 1 Accent 5" w:semiHidden="0" w:uiPriority="63" w:unhideWhenUsed="0"/>
+    <w:lsdException w:name="Medium Shading 2 Accent 5" w:semiHidden="0" w:uiPriority="64" w:unhideWhenUsed="0"/>
+    <w:lsdException w:name="Medium List 1 Accent 5" w:semiHidden="0" w:uiPriority="65" w:unhideWhenUsed="0"/>
+    <w:lsdException w:name="Medium List 2 Accent 5" w:semiHidden="0" w:uiPriority="66" w:unhideWhenUsed="0"/>
+    <w:lsdException w:name="Medium Grid 1 Accent 5" w:semiHidden="0" w:uiPriority="67" w:unhideWhenUsed="0"/>
+    <w:lsdException w:name="Medium Grid 2 Accent 5" w:semiHidden="0" w:uiPriority="68" w:unhideWhenUsed="0"/>
+    <w:lsdException w:name="Medium Grid 3 Accent 5" w:semiHidden="0" w:uiPriority="69" w:unhideWhenUsed="0"/>
+    <w:lsdException w:name="Dark List Accent 5" w:semiHidden="0" w:uiPriority="70" w:unhideWhenUsed="0"/>
+    <w:lsdException w:name="Colorful Shading Accent 5" w:semiHidden="0" w:uiPriority="71" w:unhideWhenUsed="0"/>
+    <w:lsdException w:name="Colorful List Accent 5" w:semiHidden="0" w:uiPriority="72" w:unhideWhenUsed="0"/>
+    <w:lsdException w:name="Colorful Grid Accent 5" w:semiHidden="0" w:uiPriority="73" w:unhideWhenUsed="0"/>
+    <w:lsdException w:name="Light Shading Accent 6" w:semiHidden="0" w:uiPriority="60" w:unhideWhenUsed="0"/>
+    <w:lsdException w:name="Light List Accent 6" w:semiHidden="0" w:uiPriority="61" w:unhideWhenUsed="0"/>
+    <w:lsdException w:name="Light Grid Accent 6" w:semiHidden="0" w:uiPriority="62" w:unhideWhenUsed="0"/>
+    <w:lsdException w:name="Medium Shading 1 Accent 6" w:semiHidden="0" w:uiPriority="63" w:unhideWhenUsed="0"/>
+    <w:lsdException w:name="Medium Shading 2 Accent 6" w:semiHidden="0" w:uiPriority="64" w:unhideWhenUsed="0"/>
+    <w:lsdException w:name="Medium List 1 Accent 6" w:semiHidden="0" w:uiPriority="65" w:unhideWhenUsed="0"/>
+    <w:lsdException w:name="Medium List 2 Accent 6" w:semiHidden="0" w:uiPriority="66" w:unhideWhenUsed="0"/>
+    <w:lsdException w:name="Medium Grid 1 Accent 6" w:semiHidden="0" w:uiPriority="67" w:unhideWhenUsed="0"/>
+    <w:lsdException w:name="Medium Grid 2 Accent 6" w:semiHidden="0" w:uiPriority="68" w:unhideWhenUsed="0"/>
+    <w:lsdException w:name="Medium Grid 3 Accent 6" w:semiHidden="0" w:uiPriority="69" w:unhideWhenUsed="0"/>
+    <w:lsdException w:name="Dark List Accent 6" w:semiHidden="0" w:uiPriority="70" w:unhideWhenUsed="0"/>
+    <w:lsdException w:name="Colorful Shading Accent 6" w:semiHidden="0" w:uiPriority="71" w:unhideWhenUsed="0"/>
+    <w:lsdException w:name="Colorful List Accent 6" w:semiHidden="0" w:uiPriority="72" w:unhideWhenUsed="0"/>
+    <w:lsdException w:name="Colorful Grid Accent 6" w:semiHidden="0" w:uiPriority="73" w:unhideWhenUsed="0"/>
+    <w:lsdException w:name="Subtle Emphasis" w:semiHidden="0" w:uiPriority="19" w:unhideWhenUsed="0" w:qFormat="1"/>
+    <w:lsdException w:name="Intense Emphasis" w:semiHidden="0" w:uiPriority="21" w:unhideWhenUsed="0" w:qFormat="1"/>
+    <w:lsdException w:name="Subtle Reference" w:semiHidden="0" w:uiPriority="31" w:unhideWhenUsed="0" w:qFormat="1"/>
+    <w:lsdException w:name="Intense Reference" w:semiHidden="0" w:uiPriority="32" w:unhideWhenUsed="0" w:qFormat="1"/>
+    <w:lsdException w:name="Book Title" w:semiHidden="0" w:uiPriority="33" w:unhideWhenUsed="0" w:qFormat="1"/>
+    <w:lsdException w:name="Bibliography" w:uiPriority="37"/>
+    <w:lsdException w:name="TOC Heading" w:uiPriority="39" w:qFormat="1"/>
+  </w:latentStyles>
+  <w:style w:type="paragraph" w:default="1" w:styleId="Normal">
+    <w:name w:val="Normal"/>
+    <w:qFormat/>
+  </w:style>
+  <w:style w:type="character" w:default="1" w:styleId="DefaultParagraphFont">
+    <w:name w:val="Default Paragraph Font"/>
+    <w:uiPriority w:val="1"/>
+    <w:semiHidden/>
+    <w:unhideWhenUsed/>
+  </w:style>
+  <w:style w:type="table" w:default="1" w:styleId="TableNormal">
+    <w:name w:val="Normal Table"/>
+    <w:uiPriority w:val="99"/>
+    <w:semiHidden/>
+    <w:unhideWhenUsed/>
+    <w:tblPr>
+      <w:tblInd w:w="0" w:type="dxa"/>
+      <w:tblCellMar>
+        <w:top w:w="0" w:type="dxa"/>
+        <w:left w:w="108" w:type="dxa"/>
+        <w:bottom w:w="0" w:type="dxa"/>
+        <w:right w:w="108" w:type="dxa"/>
+      </w:tblCellMar>
+    </w:tblPr>
+  </w:style>
+  <w:style w:type="numbering" w:default="1" w:styleId="NoList">
+    <w:name w:val="No List"/>
+    <w:uiPriority w:val="99"/>
+    <w:semiHidden/>
+    <w:unhideWhenUsed/>
   </w:style>
 </w:styles>
 </file>
@@ -3304,7 +4009,7 @@
     </a:clrScheme>
     <a:fontScheme name="Office">
       <a:majorFont>
-        <a:latin typeface="Calibri Light" panose="020F0302020204030204"/>
+        <a:latin typeface="Calibri Light"/>
         <a:ea typeface=""/>
         <a:cs typeface=""/>
         <a:font script="Jpan" typeface="游ゴシック Light"/>
@@ -3356,7 +4061,7 @@
         <a:font script="Tfng" typeface="Ebrima"/>
       </a:majorFont>
       <a:minorFont>
-        <a:latin typeface="Calibri" panose="020F0502020204030204"/>
+        <a:latin typeface="Calibri"/>
         <a:ea typeface=""/>
         <a:cs typeface=""/>
         <a:font script="Jpan" typeface="游明朝"/>
@@ -3550,7 +4255,7 @@
   <a:extraClrSchemeLst/>
   <a:extLst>
     <a:ext uri="{05A4C25C-085E-4340-85A3-A5531E510DB2}">
-      <thm15:themeFamily xmlns:thm15="http://schemas.microsoft.com/office/thememl/2012/main" name="Office Theme" id="{62F939B6-93AF-4DB8-9C6B-D6C7DFDC589F}" vid="{4A3C46E8-61CC-4603-A589-7422A47A8E4A}"/>
+      <thm15:themeFamily xmlns:thm15="http://schemas.microsoft.com/office/thememl/2012/main" xmlns="" name="Office Theme" id="{62F939B6-93AF-4DB8-9C6B-D6C7DFDC589F}" vid="{4A3C46E8-61CC-4603-A589-7422A47A8E4A}"/>
     </a:ext>
   </a:extLst>
 </a:theme>
@@ -3561,7 +4266,7 @@
 </file>
 
 <file path=customXml/itemProps1.xml><?xml version="1.0" encoding="utf-8"?>
-<ds:datastoreItem xmlns:ds="http://schemas.openxmlformats.org/officeDocument/2006/customXml" ds:itemID="{DF0C0685-BA08-4979-91DC-54F25B28CA51}">
+<ds:datastoreItem xmlns:ds="http://schemas.openxmlformats.org/officeDocument/2006/customXml" ds:itemID="{275DE801-0016-BA48-AA4A-BEE8FAE69B84}">
   <ds:schemaRefs>
     <ds:schemaRef ds:uri="http://schemas.openxmlformats.org/officeDocument/2006/bibliography"/>
   </ds:schemaRefs>

</xml_diff>

<commit_message>
Finished rough draft for research paper. Still needs findings.  Will have to improve algorithm and implement other algorithms to test against first.
</commit_message>
<xml_diff>
--- a/VRP Research Paper/IEEE_VRP_WOC_Genetic_Algorithms.docx
+++ b/VRP Research Paper/IEEE_VRP_WOC_Genetic_Algorithms.docx
@@ -1,6 +1,6 @@
 
 <file path=word/document.xml><?xml version="1.0" encoding="utf-8"?>
-<w:document xmlns:wpc="http://schemas.microsoft.com/office/word/2010/wordprocessingCanvas" xmlns:mo="http://schemas.microsoft.com/office/mac/office/2008/main" xmlns:mc="http://schemas.openxmlformats.org/markup-compatibility/2006" xmlns:mv="urn:schemas-microsoft-com:mac:vml" xmlns:o="urn:schemas-microsoft-com:office:office" xmlns:r="http://schemas.openxmlformats.org/officeDocument/2006/relationships" xmlns:m="http://schemas.openxmlformats.org/officeDocument/2006/math" xmlns:v="urn:schemas-microsoft-com:vml" xmlns:wp14="http://schemas.microsoft.com/office/word/2010/wordprocessingDrawing" xmlns:wp="http://schemas.openxmlformats.org/drawingml/2006/wordprocessingDrawing" xmlns:w10="urn:schemas-microsoft-com:office:word" xmlns:w="http://schemas.openxmlformats.org/wordprocessingml/2006/main" xmlns:w14="http://schemas.microsoft.com/office/word/2010/wordml" xmlns:wpg="http://schemas.microsoft.com/office/word/2010/wordprocessingGroup" xmlns:wpi="http://schemas.microsoft.com/office/word/2010/wordprocessingInk" xmlns:wne="http://schemas.microsoft.com/office/word/2006/wordml" xmlns:wps="http://schemas.microsoft.com/office/word/2010/wordprocessingShape" mc:Ignorable="w14 wp14">
+<w:document xmlns:wpc="http://schemas.microsoft.com/office/word/2010/wordprocessingCanvas" xmlns:cx="http://schemas.microsoft.com/office/drawing/2014/chartex" xmlns:cx1="http://schemas.microsoft.com/office/drawing/2015/9/8/chartex" xmlns:cx2="http://schemas.microsoft.com/office/drawing/2015/10/21/chartex" xmlns:cx3="http://schemas.microsoft.com/office/drawing/2016/5/9/chartex" xmlns:cx4="http://schemas.microsoft.com/office/drawing/2016/5/10/chartex" xmlns:cx5="http://schemas.microsoft.com/office/drawing/2016/5/11/chartex" xmlns:cx6="http://schemas.microsoft.com/office/drawing/2016/5/12/chartex" xmlns:cx7="http://schemas.microsoft.com/office/drawing/2016/5/13/chartex" xmlns:cx8="http://schemas.microsoft.com/office/drawing/2016/5/14/chartex" xmlns:mc="http://schemas.openxmlformats.org/markup-compatibility/2006" xmlns:aink="http://schemas.microsoft.com/office/drawing/2016/ink" xmlns:am3d="http://schemas.microsoft.com/office/drawing/2017/model3d" xmlns:o="urn:schemas-microsoft-com:office:office" xmlns:r="http://schemas.openxmlformats.org/officeDocument/2006/relationships" xmlns:m="http://schemas.openxmlformats.org/officeDocument/2006/math" xmlns:v="urn:schemas-microsoft-com:vml" xmlns:wp14="http://schemas.microsoft.com/office/word/2010/wordprocessingDrawing" xmlns:wp="http://schemas.openxmlformats.org/drawingml/2006/wordprocessingDrawing" xmlns:w10="urn:schemas-microsoft-com:office:word" xmlns:w="http://schemas.openxmlformats.org/wordprocessingml/2006/main" xmlns:w14="http://schemas.microsoft.com/office/word/2010/wordml" xmlns:w15="http://schemas.microsoft.com/office/word/2012/wordml" xmlns:w16cid="http://schemas.microsoft.com/office/word/2016/wordml/cid" xmlns:w16se="http://schemas.microsoft.com/office/word/2015/wordml/symex" xmlns:wpg="http://schemas.microsoft.com/office/word/2010/wordprocessingGroup" xmlns:wpi="http://schemas.microsoft.com/office/word/2010/wordprocessingInk" xmlns:wne="http://schemas.microsoft.com/office/word/2006/wordml" xmlns:wps="http://schemas.microsoft.com/office/word/2010/wordprocessingShape" mc:Ignorable="w14 w15 w16se w16cid wp14">
   <w:body>
     <w:p>
       <w:pPr>
@@ -63,6 +63,7 @@
       <w:r>
         <w:t xml:space="preserve"> </w:t>
       </w:r>
+      <w:bookmarkStart w:id="0" w:name="_GoBack"/>
       <w:r>
         <w:t>g</w:t>
       </w:r>
@@ -76,6 +77,7 @@
         <w:t>lgorithms</w:t>
       </w:r>
     </w:p>
+    <w:bookmarkEnd w:id="0"/>
     <w:p>
       <w:pPr>
         <w:pStyle w:val="Title"/>
@@ -193,7 +195,7 @@
       <w:pPr>
         <w:pStyle w:val="IndexTerms"/>
       </w:pPr>
-      <w:bookmarkStart w:id="0" w:name="PointTmp"/>
+      <w:bookmarkStart w:id="1" w:name="PointTmp"/>
       <w:r>
         <w:rPr>
           <w:i/>
@@ -211,7 +213,7 @@
         <w:t>, Routing</w:t>
       </w:r>
     </w:p>
-    <w:bookmarkEnd w:id="0"/>
+    <w:bookmarkEnd w:id="1"/>
     <w:p>
       <w:pPr>
         <w:pStyle w:val="Heading1"/>
@@ -229,25 +231,69 @@
     </w:p>
     <w:p>
       <w:r>
-        <w:t>The Vehicle Routing Problem (VRP) is a generalization of the well-known</w:t>
+        <w:t>Generating and approximating solutions to the</w:t>
+      </w:r>
+      <w:r>
+        <w:t xml:space="preserve"> Vehicle Routing Problem (VRP) </w:t>
+      </w:r>
+      <w:r>
+        <w:t xml:space="preserve">has been the topic of hundreds of scientific papers </w:t>
+      </w:r>
+      <w:r>
+        <w:fldChar w:fldCharType="begin"/>
+      </w:r>
+      <w:r>
+        <w:instrText xml:space="preserve"> ADDIN EN.CITE &lt;EndNote&gt;&lt;Cite&gt;&lt;Author&gt;Golden&lt;/Author&gt;&lt;Year&gt;2008&lt;/Year&gt;&lt;RecNum&gt;18&lt;/RecNum&gt;&lt;DisplayText&gt;[1]&lt;/DisplayText&gt;&lt;record&gt;&lt;rec-number&gt;18&lt;/rec-number&gt;&lt;foreign-keys&gt;&lt;key app="EN" db-id="vraxxtrzfapvzrezpxpxdfw4paepp5evw99x" timestamp="1574116029"&gt;18&lt;/key&gt;&lt;/foreign-keys&gt;&lt;ref-type name="Book"&gt;6&lt;/ref-type&gt;&lt;contributors&gt;&lt;authors&gt;&lt;author&gt;Golden, Bruce L&lt;/author&gt;&lt;author&gt;Raghavan, Subramanian&lt;/author&gt;&lt;author&gt;Wasil, Edward A&lt;/author&gt;&lt;/authors&gt;&lt;/contributors&gt;&lt;titles&gt;&lt;title&gt;The vehicle routing problem: latest advances and new challenges&lt;/title&gt;&lt;/titles&gt;&lt;volume&gt;43&lt;/volume&gt;&lt;dates&gt;&lt;year&gt;2008&lt;/year&gt;&lt;/dates&gt;&lt;publisher&gt;Springer Science &amp;amp; Business Media&lt;/publisher&gt;&lt;isbn&gt;0387777784&lt;/isbn&gt;&lt;urls&gt;&lt;/urls&gt;&lt;/record&gt;&lt;/Cite&gt;&lt;/EndNote&gt;</w:instrText>
+      </w:r>
+      <w:r>
+        <w:fldChar w:fldCharType="separate"/>
+      </w:r>
+      <w:r>
+        <w:rPr>
+          <w:noProof/>
+        </w:rPr>
+        <w:t>[1]</w:t>
+      </w:r>
+      <w:r>
+        <w:fldChar w:fldCharType="end"/>
+      </w:r>
+      <w:r>
+        <w:t xml:space="preserve">.  </w:t>
+      </w:r>
+      <w:r>
+        <w:t>VRP</w:t>
       </w:r>
       <w:r>
         <w:t xml:space="preserve"> </w:t>
       </w:r>
       <w:r>
+        <w:t>is a generalization of the well-known</w:t>
+      </w:r>
+      <w:r>
+        <w:t xml:space="preserve"> </w:t>
+      </w:r>
+      <w:r>
         <w:t>Traveling Salesman</w:t>
       </w:r>
       <w:r>
         <w:t xml:space="preserve"> Problem (TSP)</w:t>
       </w:r>
       <w:r>
-        <w:t xml:space="preserve">.  VRP has been a topic of scientific publication </w:t>
-      </w:r>
-      <w:r>
-        <w:t>since</w:t>
-      </w:r>
-      <w:r>
-        <w:t xml:space="preserve"> it was first introduced by George Dantzig and John Ramser in</w:t>
+        <w:t xml:space="preserve">.  </w:t>
+      </w:r>
+      <w:r>
+        <w:t>It</w:t>
+      </w:r>
+      <w:r>
+        <w:t xml:space="preserve"> was first introduced by George Dantzig and John </w:t>
+      </w:r>
+      <w:proofErr w:type="spellStart"/>
+      <w:r>
+        <w:t>Ramser</w:t>
+      </w:r>
+      <w:proofErr w:type="spellEnd"/>
+      <w:r>
+        <w:t xml:space="preserve"> in</w:t>
       </w:r>
       <w:r>
         <w:t xml:space="preserve"> 195</w:t>
@@ -262,7 +308,7 @@
         <w:fldChar w:fldCharType="begin"/>
       </w:r>
       <w:r>
-        <w:instrText xml:space="preserve"> ADDIN EN.CITE &lt;EndNote&gt;&lt;Cite&gt;&lt;Author&gt;Dantzig&lt;/Author&gt;&lt;Year&gt;1954&lt;/Year&gt;&lt;RecNum&gt;1&lt;/RecNum&gt;&lt;DisplayText&gt;[1]&lt;/DisplayText&gt;&lt;record&gt;&lt;rec-number&gt;1&lt;/rec-number&gt;&lt;foreign-keys&gt;&lt;key app="EN" db-id="vraxxtrzfapvzrezpxpxdfw4paepp5evw99x" timestamp="1573769347"&gt;1&lt;/key&gt;&lt;/foreign-keys&gt;&lt;ref-type name="Journal Article"&gt;17&lt;/ref-type&gt;&lt;contributors&gt;&lt;authors&gt;&lt;author&gt;Dantzig, G.&lt;/author&gt;&lt;author&gt;Fulkerson, R.&lt;/author&gt;&lt;author&gt;Johnson, S.&lt;/author&gt;&lt;/authors&gt;&lt;/contributors&gt;&lt;titles&gt;&lt;title&gt;Solutions of a large-scale travelling salesman problem&lt;/title&gt;&lt;secondary-title&gt;Journal of the Operations Research Society of America&lt;/secondary-title&gt;&lt;/titles&gt;&lt;periodical&gt;&lt;full-title&gt;Journal of the Operations Research Society of America&lt;/full-title&gt;&lt;/periodical&gt;&lt;pages&gt;365-462&lt;/pages&gt;&lt;volume&gt;2&lt;/volume&gt;&lt;number&gt;4&lt;/number&gt;&lt;edition&gt;1 Nov 1954&lt;/edition&gt;&lt;dates&gt;&lt;year&gt;1954&lt;/year&gt;&lt;/dates&gt;&lt;isbn&gt;0030-364X&lt;/isbn&gt;&lt;urls&gt;&lt;/urls&gt;&lt;electronic-resource-num&gt;https://doi.org/10.1287/opre.2.4.393&lt;/electronic-resource-num&gt;&lt;/record&gt;&lt;/Cite&gt;&lt;/EndNote&gt;</w:instrText>
+        <w:instrText xml:space="preserve"> ADDIN EN.CITE &lt;EndNote&gt;&lt;Cite&gt;&lt;Author&gt;Dantzig&lt;/Author&gt;&lt;Year&gt;1954&lt;/Year&gt;&lt;RecNum&gt;1&lt;/RecNum&gt;&lt;DisplayText&gt;[2]&lt;/DisplayText&gt;&lt;record&gt;&lt;rec-number&gt;1&lt;/rec-number&gt;&lt;foreign-keys&gt;&lt;key app="EN" db-id="vraxxtrzfapvzrezpxpxdfw4paepp5evw99x" timestamp="1573769347"&gt;1&lt;/key&gt;&lt;/foreign-keys&gt;&lt;ref-type name="Journal Article"&gt;17&lt;/ref-type&gt;&lt;contributors&gt;&lt;authors&gt;&lt;author&gt;Dantzig, G.&lt;/author&gt;&lt;author&gt;Fulkerson, R.&lt;/author&gt;&lt;author&gt;Johnson, S.&lt;/author&gt;&lt;/authors&gt;&lt;/contributors&gt;&lt;titles&gt;&lt;title&gt;Solutions of a large-scale travelling salesman problem&lt;/title&gt;&lt;secondary-title&gt;Journal of the Operations Research Society of America&lt;/secondary-title&gt;&lt;/titles&gt;&lt;periodical&gt;&lt;full-title&gt;Journal of the Operations Research Society of America&lt;/full-title&gt;&lt;/periodical&gt;&lt;pages&gt;365-462&lt;/pages&gt;&lt;volume&gt;2&lt;/volume&gt;&lt;number&gt;4&lt;/number&gt;&lt;edition&gt;1 Nov&lt;/edition&gt;&lt;dates&gt;&lt;year&gt;1954&lt;/year&gt;&lt;/dates&gt;&lt;isbn&gt;0030-364X&lt;/isbn&gt;&lt;urls&gt;&lt;/urls&gt;&lt;electronic-resource-num&gt;https://doi.org/10.1287/opre.2.4.393&lt;/electronic-resource-num&gt;&lt;/record&gt;&lt;/Cite&gt;&lt;/EndNote&gt;</w:instrText>
       </w:r>
       <w:r>
         <w:fldChar w:fldCharType="separate"/>
@@ -271,7 +317,7 @@
         <w:rPr>
           <w:noProof/>
         </w:rPr>
-        <w:t>[1]</w:t>
+        <w:t>[2]</w:t>
       </w:r>
       <w:r>
         <w:fldChar w:fldCharType="end"/>
@@ -309,6 +355,30 @@
       <w:r>
         <w:t>1800s.</w:t>
       </w:r>
+      <w:r>
+        <w:t xml:space="preserve">  A thorough survey of the first 50 years of VRP approximation methods was done by Laporte in 2009 </w:t>
+      </w:r>
+      <w:r>
+        <w:fldChar w:fldCharType="begin"/>
+      </w:r>
+      <w:r>
+        <w:instrText xml:space="preserve"> ADDIN EN.CITE &lt;EndNote&gt;&lt;Cite&gt;&lt;Author&gt;Laporte&lt;/Author&gt;&lt;Year&gt;2009&lt;/Year&gt;&lt;RecNum&gt;21&lt;/RecNum&gt;&lt;DisplayText&gt;[3]&lt;/DisplayText&gt;&lt;record&gt;&lt;rec-number&gt;21&lt;/rec-number&gt;&lt;foreign-keys&gt;&lt;key app="EN" db-id="vraxxtrzfapvzrezpxpxdfw4paepp5evw99x" timestamp="1574118215"&gt;21&lt;/key&gt;&lt;/foreign-keys&gt;&lt;ref-type name="Journal Article"&gt;17&lt;/ref-type&gt;&lt;contributors&gt;&lt;authors&gt;&lt;author&gt;Gilbert Laporte&lt;/author&gt;&lt;/authors&gt;&lt;/contributors&gt;&lt;titles&gt;&lt;title&gt;Fifty Years of Vehicle Routing &lt;/title&gt;&lt;secondary-title&gt;Transportation Science&lt;/secondary-title&gt;&lt;/titles&gt;&lt;periodical&gt;&lt;full-title&gt;Transportation Science&lt;/full-title&gt;&lt;/periodical&gt;&lt;pages&gt;408-416&lt;/pages&gt;&lt;volume&gt;43&lt;/volume&gt;&lt;number&gt;4&lt;/number&gt;&lt;edition&gt;12 Oct 2009&lt;/edition&gt;&lt;dates&gt;&lt;year&gt;2009&lt;/year&gt;&lt;pub-dates&gt;&lt;date&gt;Nov&lt;/date&gt;&lt;/pub-dates&gt;&lt;/dates&gt;&lt;isbn&gt;0041-1655&lt;/isbn&gt;&lt;urls&gt;&lt;/urls&gt;&lt;electronic-resource-num&gt;https://doi.org/10.1287/trsc.1090.0301&lt;/electronic-resource-num&gt;&lt;/record&gt;&lt;/Cite&gt;&lt;/EndNote&gt;</w:instrText>
+      </w:r>
+      <w:r>
+        <w:fldChar w:fldCharType="separate"/>
+      </w:r>
+      <w:r>
+        <w:rPr>
+          <w:noProof/>
+        </w:rPr>
+        <w:t>[3]</w:t>
+      </w:r>
+      <w:r>
+        <w:fldChar w:fldCharType="end"/>
+      </w:r>
+      <w:r>
+        <w:t>.</w:t>
+      </w:r>
     </w:p>
     <w:p>
       <w:pPr>
@@ -378,7 +448,7 @@
         <w:fldChar w:fldCharType="begin"/>
       </w:r>
       <w:r>
-        <w:instrText xml:space="preserve"> ADDIN EN.CITE &lt;EndNote&gt;&lt;Cite&gt;&lt;Author&gt;Eksioglu&lt;/Author&gt;&lt;Year&gt;2009&lt;/Year&gt;&lt;RecNum&gt;3&lt;/RecNum&gt;&lt;DisplayText&gt;[2]&lt;/DisplayText&gt;&lt;record&gt;&lt;rec-number&gt;3&lt;/rec-number&gt;&lt;foreign-keys&gt;&lt;key app="EN" db-id="vraxxtrzfapvzrezpxpxdfw4paepp5evw99x" timestamp="1573770342"&gt;3&lt;/key&gt;&lt;/foreign-keys&gt;&lt;ref-type name="Journal Article"&gt;17&lt;/ref-type&gt;&lt;contributors&gt;&lt;authors&gt;&lt;author&gt;Eksioglu, Burak&lt;/author&gt;&lt;author&gt;Vural, Arif Volkan&lt;/author&gt;&lt;author&gt;Reisman, Arnold &lt;/author&gt;&lt;/authors&gt;&lt;/contributors&gt;&lt;titles&gt;&lt;title&gt;The vehicle routing problem: A toxonomic review&lt;/title&gt;&lt;secondary-title&gt;Computers &amp;amp; Industrial Engineering&lt;/secondary-title&gt;&lt;/titles&gt;&lt;periodical&gt;&lt;full-title&gt;Computers &amp;amp; Industrial Engineering&lt;/full-title&gt;&lt;/periodical&gt;&lt;pages&gt;1472-1483&lt;/pages&gt;&lt;volume&gt;57&lt;/volume&gt;&lt;number&gt;4&lt;/number&gt;&lt;edition&gt;25 May 2009&lt;/edition&gt;&lt;dates&gt;&lt;year&gt;2009&lt;/year&gt;&lt;/dates&gt;&lt;urls&gt;&lt;/urls&gt;&lt;electronic-resource-num&gt;https://doi.org/10.1016/j.cie.2009.05.009&lt;/electronic-resource-num&gt;&lt;/record&gt;&lt;/Cite&gt;&lt;/EndNote&gt;</w:instrText>
+        <w:instrText xml:space="preserve"> ADDIN EN.CITE &lt;EndNote&gt;&lt;Cite&gt;&lt;Author&gt;Eksioglu&lt;/Author&gt;&lt;Year&gt;2009&lt;/Year&gt;&lt;RecNum&gt;3&lt;/RecNum&gt;&lt;DisplayText&gt;[4]&lt;/DisplayText&gt;&lt;record&gt;&lt;rec-number&gt;3&lt;/rec-number&gt;&lt;foreign-keys&gt;&lt;key app="EN" db-id="vraxxtrzfapvzrezpxpxdfw4paepp5evw99x" timestamp="1573770342"&gt;3&lt;/key&gt;&lt;/foreign-keys&gt;&lt;ref-type name="Journal Article"&gt;17&lt;/ref-type&gt;&lt;contributors&gt;&lt;authors&gt;&lt;author&gt;Eksioglu, Burak&lt;/author&gt;&lt;author&gt;Vural, Arif Volkan&lt;/author&gt;&lt;author&gt;Reisman, Arnold &lt;/author&gt;&lt;/authors&gt;&lt;/contributors&gt;&lt;titles&gt;&lt;title&gt;The vehicle routing problem: A toxonomic review&lt;/title&gt;&lt;secondary-title&gt;Computers &amp;amp; Industrial Engineering&lt;/secondary-title&gt;&lt;/titles&gt;&lt;periodical&gt;&lt;full-title&gt;Computers &amp;amp; Industrial Engineering&lt;/full-title&gt;&lt;/periodical&gt;&lt;pages&gt;1472-1483&lt;/pages&gt;&lt;volume&gt;57&lt;/volume&gt;&lt;number&gt;4&lt;/number&gt;&lt;edition&gt;25 May&lt;/edition&gt;&lt;dates&gt;&lt;year&gt;2009&lt;/year&gt;&lt;/dates&gt;&lt;urls&gt;&lt;/urls&gt;&lt;electronic-resource-num&gt;https://doi.org/10.1016/j.cie.2009.05.009&lt;/electronic-resource-num&gt;&lt;/record&gt;&lt;/Cite&gt;&lt;/EndNote&gt;</w:instrText>
       </w:r>
       <w:r>
         <w:fldChar w:fldCharType="separate"/>
@@ -387,7 +457,7 @@
         <w:rPr>
           <w:noProof/>
         </w:rPr>
-        <w:t>[2]</w:t>
+        <w:t>[4]</w:t>
       </w:r>
       <w:r>
         <w:fldChar w:fldCharType="end"/>
@@ -405,7 +475,7 @@
         <w:fldChar w:fldCharType="begin"/>
       </w:r>
       <w:r>
-        <w:instrText xml:space="preserve"> ADDIN EN.CITE &lt;EndNote&gt;&lt;Cite&gt;&lt;Author&gt;Garcia&lt;/Author&gt;&lt;Year&gt;2014&lt;/Year&gt;&lt;RecNum&gt;2&lt;/RecNum&gt;&lt;DisplayText&gt;[3]&lt;/DisplayText&gt;&lt;record&gt;&lt;rec-number&gt;2&lt;/rec-number&gt;&lt;foreign-keys&gt;&lt;key app="EN" db-id="vraxxtrzfapvzrezpxpxdfw4paepp5evw99x" timestamp="1573769812"&gt;2&lt;/key&gt;&lt;/foreign-keys&gt;&lt;ref-type name="Journal Article"&gt;17&lt;/ref-type&gt;&lt;contributors&gt;&lt;authors&gt;&lt;author&gt;Garcia, Carlos&lt;/author&gt;&lt;author&gt;Velazquez-Marti, Borja&lt;/author&gt;&lt;author&gt;Estornell, Javier&lt;/author&gt;&lt;/authors&gt;&lt;/contributors&gt;&lt;titles&gt;&lt;title&gt;An application of the vehicle routing problem to biomass transportation&lt;/title&gt;&lt;secondary-title&gt;Biosystems Engineering&lt;/secondary-title&gt;&lt;/titles&gt;&lt;periodical&gt;&lt;full-title&gt;Biosystems Engineering&lt;/full-title&gt;&lt;/periodical&gt;&lt;pages&gt;40-52&lt;/pages&gt;&lt;volume&gt;124&lt;/volume&gt;&lt;edition&gt;22 June 2014&lt;/edition&gt;&lt;dates&gt;&lt;year&gt;2014&lt;/year&gt;&lt;/dates&gt;&lt;urls&gt;&lt;/urls&gt;&lt;electronic-resource-num&gt;https://doi.org/10.1016/j.biosystemseng.2014.06.009&lt;/electronic-resource-num&gt;&lt;/record&gt;&lt;/Cite&gt;&lt;/EndNote&gt;</w:instrText>
+        <w:instrText xml:space="preserve"> ADDIN EN.CITE &lt;EndNote&gt;&lt;Cite&gt;&lt;Author&gt;Garcia&lt;/Author&gt;&lt;Year&gt;2014&lt;/Year&gt;&lt;RecNum&gt;2&lt;/RecNum&gt;&lt;DisplayText&gt;[5]&lt;/DisplayText&gt;&lt;record&gt;&lt;rec-number&gt;2&lt;/rec-number&gt;&lt;foreign-keys&gt;&lt;key app="EN" db-id="vraxxtrzfapvzrezpxpxdfw4paepp5evw99x" timestamp="1573769812"&gt;2&lt;/key&gt;&lt;/foreign-keys&gt;&lt;ref-type name="Journal Article"&gt;17&lt;/ref-type&gt;&lt;contributors&gt;&lt;authors&gt;&lt;author&gt;Garcia, Carlos&lt;/author&gt;&lt;author&gt;Velazquez-Marti, Borja&lt;/author&gt;&lt;author&gt;Estornell, Javier&lt;/author&gt;&lt;/authors&gt;&lt;/contributors&gt;&lt;titles&gt;&lt;title&gt;An application of the vehicle routing problem to biomass transportation&lt;/title&gt;&lt;secondary-title&gt;Biosystems Engineering&lt;/secondary-title&gt;&lt;/titles&gt;&lt;periodical&gt;&lt;full-title&gt;Biosystems Engineering&lt;/full-title&gt;&lt;/periodical&gt;&lt;pages&gt;40-52&lt;/pages&gt;&lt;volume&gt;124&lt;/volume&gt;&lt;edition&gt;22 June 2014&lt;/edition&gt;&lt;dates&gt;&lt;year&gt;2014&lt;/year&gt;&lt;/dates&gt;&lt;urls&gt;&lt;/urls&gt;&lt;electronic-resource-num&gt;https://doi.org/10.1016/j.biosystemseng.2014.06.009&lt;/electronic-resource-num&gt;&lt;/record&gt;&lt;/Cite&gt;&lt;/EndNote&gt;</w:instrText>
       </w:r>
       <w:r>
         <w:fldChar w:fldCharType="separate"/>
@@ -414,12 +484,60 @@
         <w:rPr>
           <w:noProof/>
         </w:rPr>
-        <w:t>[3]</w:t>
+        <w:t>[5]</w:t>
       </w:r>
       <w:r>
         <w:fldChar w:fldCharType="end"/>
       </w:r>
       <w:r>
+        <w:t xml:space="preserve">, </w:t>
+      </w:r>
+      <w:r>
+        <w:t xml:space="preserve">earth sciences </w:t>
+      </w:r>
+      <w:r>
+        <w:fldChar w:fldCharType="begin"/>
+      </w:r>
+      <w:r>
+        <w:instrText xml:space="preserve"> ADDIN EN.CITE &lt;EndNote&gt;&lt;Cite&gt;&lt;Author&gt;Lin&lt;/Author&gt;&lt;Year&gt;2014&lt;/Year&gt;&lt;RecNum&gt;20&lt;/RecNum&gt;&lt;DisplayText&gt;[6]&lt;/DisplayText&gt;&lt;record&gt;&lt;rec-number&gt;20&lt;/rec-number&gt;&lt;foreign-keys&gt;&lt;key app="EN" db-id="vraxxtrzfapvzrezpxpxdfw4paepp5evw99x" timestamp="1574117845"&gt;20&lt;/key&gt;&lt;/foreign-keys&gt;&lt;ref-type name="Journal Article"&gt;17&lt;/ref-type&gt;&lt;contributors&gt;&lt;authors&gt;&lt;author&gt;Canhong Lin&lt;/author&gt;&lt;author&gt;Choy, K L&lt;/author&gt;&lt;author&gt;Ho, G T S&lt;/author&gt;&lt;author&gt;Chung, S H&lt;/author&gt;&lt;author&gt;Lam, H Y&lt;/author&gt;&lt;/authors&gt;&lt;/contributors&gt;&lt;titles&gt;&lt;title&gt;Survey of Green Vehicle Routing Problem: Past and future trends&lt;/title&gt;&lt;secondary-title&gt;Expert Systems with Applications&lt;/secondary-title&gt;&lt;/titles&gt;&lt;periodical&gt;&lt;full-title&gt;Expert Systems with Applications&lt;/full-title&gt;&lt;/periodical&gt;&lt;pages&gt;1118-1138&lt;/pages&gt;&lt;volume&gt;41&lt;/volume&gt;&lt;number&gt;4&lt;/number&gt;&lt;num-vols&gt;1&lt;/num-vols&gt;&lt;dates&gt;&lt;year&gt;2014&lt;/year&gt;&lt;pub-dates&gt;&lt;date&gt;March&lt;/date&gt;&lt;/pub-dates&gt;&lt;/dates&gt;&lt;urls&gt;&lt;/urls&gt;&lt;electronic-resource-num&gt;https://doi.org/10.1016/j.eswa.2013.07.107&lt;/electronic-resource-num&gt;&lt;/record&gt;&lt;/Cite&gt;&lt;/EndNote&gt;</w:instrText>
+      </w:r>
+      <w:r>
+        <w:fldChar w:fldCharType="separate"/>
+      </w:r>
+      <w:r>
+        <w:rPr>
+          <w:noProof/>
+        </w:rPr>
+        <w:t>[6]</w:t>
+      </w:r>
+      <w:r>
+        <w:fldChar w:fldCharType="end"/>
+      </w:r>
+      <w:r>
+        <w:t xml:space="preserve">, </w:t>
+      </w:r>
+      <w:r>
+        <w:t xml:space="preserve">transportation </w:t>
+      </w:r>
+      <w:r>
+        <w:fldChar w:fldCharType="begin"/>
+      </w:r>
+      <w:r>
+        <w:instrText xml:space="preserve"> ADDIN EN.CITE &lt;EndNote&gt;&lt;Cite&gt;&lt;Author&gt;Toth&lt;/Author&gt;&lt;Year&gt;2002&lt;/Year&gt;&lt;RecNum&gt;22&lt;/RecNum&gt;&lt;DisplayText&gt;[7]&lt;/DisplayText&gt;&lt;record&gt;&lt;rec-number&gt;22&lt;/rec-number&gt;&lt;foreign-keys&gt;&lt;key app="EN" db-id="vraxxtrzfapvzrezpxpxdfw4paepp5evw99x" timestamp="1574118591"&gt;22&lt;/key&gt;&lt;/foreign-keys&gt;&lt;ref-type name="Book Section"&gt;5&lt;/ref-type&gt;&lt;contributors&gt;&lt;authors&gt;&lt;author&gt;Toth, P&lt;/author&gt;&lt;author&gt;Vigo, D&lt;/author&gt;&lt;/authors&gt;&lt;/contributors&gt;&lt;titles&gt;&lt;title&gt;An overview of vehicle routing problems&lt;/title&gt;&lt;secondary-title&gt;The Vehicle Routing Problem&lt;/secondary-title&gt;&lt;/titles&gt;&lt;pages&gt;1&lt;/pages&gt;&lt;dates&gt;&lt;year&gt;2002&lt;/year&gt;&lt;/dates&gt;&lt;pub-location&gt;Philadelphia, PA, USA&lt;/pub-location&gt;&lt;publisher&gt;ociety for Industrial and Applied Mathematics&lt;/publisher&gt;&lt;isbn&gt;978-0-89871-498-2&lt;/isbn&gt;&lt;urls&gt;&lt;/urls&gt;&lt;/record&gt;&lt;/Cite&gt;&lt;/EndNote&gt;</w:instrText>
+      </w:r>
+      <w:r>
+        <w:fldChar w:fldCharType="separate"/>
+      </w:r>
+      <w:r>
+        <w:rPr>
+          <w:noProof/>
+        </w:rPr>
+        <w:t>[7]</w:t>
+      </w:r>
+      <w:r>
+        <w:fldChar w:fldCharType="end"/>
+      </w:r>
+      <w:r>
         <w:t>.</w:t>
       </w:r>
     </w:p>
@@ -468,7 +586,7 @@
         <w:fldChar w:fldCharType="begin"/>
       </w:r>
       <w:r>
-        <w:instrText xml:space="preserve"> ADDIN EN.CITE &lt;EndNote&gt;&lt;Cite&gt;&lt;Author&gt;Holland&lt;/Author&gt;&lt;Year&gt;1962&lt;/Year&gt;&lt;RecNum&gt;6&lt;/RecNum&gt;&lt;DisplayText&gt;[4]&lt;/DisplayText&gt;&lt;record&gt;&lt;rec-number&gt;6&lt;/rec-number&gt;&lt;foreign-keys&gt;&lt;key app="EN" db-id="vraxxtrzfapvzrezpxpxdfw4paepp5evw99x" timestamp="1573772717"&gt;6&lt;/key&gt;&lt;/foreign-keys&gt;&lt;ref-type name="Journal Article"&gt;17&lt;/ref-type&gt;&lt;contributors&gt;&lt;authors&gt;&lt;author&gt;Holland, John H.&lt;/author&gt;&lt;/authors&gt;&lt;/contributors&gt;&lt;titles&gt;&lt;title&gt;Outline for a Logical Theory of Adaptive Systems&lt;/title&gt;&lt;secondary-title&gt;Journal of the ACM (JACM)&lt;/secondary-title&gt;&lt;/titles&gt;&lt;periodical&gt;&lt;full-title&gt;Journal of the ACM (JACM)&lt;/full-title&gt;&lt;/periodical&gt;&lt;pages&gt;297-314&lt;/pages&gt;&lt;volume&gt;9&lt;/volume&gt;&lt;number&gt;3&lt;/number&gt;&lt;dates&gt;&lt;year&gt;1962&lt;/year&gt;&lt;pub-dates&gt;&lt;date&gt;July 1962&lt;/date&gt;&lt;/pub-dates&gt;&lt;/dates&gt;&lt;urls&gt;&lt;/urls&gt;&lt;electronic-resource-num&gt;https://doi.org/10.1145/321127.321128&lt;/electronic-resource-num&gt;&lt;/record&gt;&lt;/Cite&gt;&lt;/EndNote&gt;</w:instrText>
+        <w:instrText xml:space="preserve"> ADDIN EN.CITE &lt;EndNote&gt;&lt;Cite&gt;&lt;Author&gt;Holland&lt;/Author&gt;&lt;Year&gt;1962&lt;/Year&gt;&lt;RecNum&gt;6&lt;/RecNum&gt;&lt;DisplayText&gt;[8]&lt;/DisplayText&gt;&lt;record&gt;&lt;rec-number&gt;6&lt;/rec-number&gt;&lt;foreign-keys&gt;&lt;key app="EN" db-id="vraxxtrzfapvzrezpxpxdfw4paepp5evw99x" timestamp="1573772717"&gt;6&lt;/key&gt;&lt;/foreign-keys&gt;&lt;ref-type name="Journal Article"&gt;17&lt;/ref-type&gt;&lt;contributors&gt;&lt;authors&gt;&lt;author&gt;Holland, John H.&lt;/author&gt;&lt;/authors&gt;&lt;/contributors&gt;&lt;titles&gt;&lt;title&gt;Outline for a Logical Theory of Adaptive Systems&lt;/title&gt;&lt;secondary-title&gt;Journal of the ACM (JACM)&lt;/secondary-title&gt;&lt;/titles&gt;&lt;periodical&gt;&lt;full-title&gt;Journal of the ACM (JACM)&lt;/full-title&gt;&lt;/periodical&gt;&lt;pages&gt;297-314&lt;/pages&gt;&lt;volume&gt;9&lt;/volume&gt;&lt;number&gt;3&lt;/number&gt;&lt;dates&gt;&lt;year&gt;1962&lt;/year&gt;&lt;pub-dates&gt;&lt;date&gt;July&lt;/date&gt;&lt;/pub-dates&gt;&lt;/dates&gt;&lt;urls&gt;&lt;/urls&gt;&lt;electronic-resource-num&gt;https://doi.org/10.1145/321127.321128&lt;/electronic-resource-num&gt;&lt;/record&gt;&lt;/Cite&gt;&lt;/EndNote&gt;</w:instrText>
       </w:r>
       <w:r>
         <w:fldChar w:fldCharType="separate"/>
@@ -477,7 +595,7 @@
         <w:rPr>
           <w:noProof/>
         </w:rPr>
-        <w:t>[4]</w:t>
+        <w:t>[8]</w:t>
       </w:r>
       <w:r>
         <w:fldChar w:fldCharType="end"/>
@@ -507,7 +625,7 @@
         <w:fldChar w:fldCharType="begin"/>
       </w:r>
       <w:r>
-        <w:instrText xml:space="preserve"> ADDIN EN.CITE &lt;EndNote&gt;&lt;Cite&gt;&lt;Author&gt;Booker&lt;/Author&gt;&lt;Year&gt;1989&lt;/Year&gt;&lt;RecNum&gt;7&lt;/RecNum&gt;&lt;DisplayText&gt;[5]&lt;/DisplayText&gt;&lt;record&gt;&lt;rec-number&gt;7&lt;/rec-number&gt;&lt;foreign-keys&gt;&lt;key app="EN" db-id="vraxxtrzfapvzrezpxpxdfw4paepp5evw99x" timestamp="1573773249"&gt;7&lt;/key&gt;&lt;/foreign-keys&gt;&lt;ref-type name="Journal Article"&gt;17&lt;/ref-type&gt;&lt;contributors&gt;&lt;authors&gt;&lt;author&gt;Booker, L.B. &lt;/author&gt;&lt;author&gt;Goldberg, D.E.&lt;/author&gt;&lt;author&gt;Holland, John H.&lt;/author&gt;&lt;/authors&gt;&lt;/contributors&gt;&lt;titles&gt;&lt;title&gt;Classifier systems and genetic algorithms&lt;/title&gt;&lt;secondary-title&gt;Artificial Intelligence&lt;/secondary-title&gt;&lt;/titles&gt;&lt;periodical&gt;&lt;full-title&gt;Artificial Intelligence&lt;/full-title&gt;&lt;/periodical&gt;&lt;pages&gt;235-282&lt;/pages&gt;&lt;volume&gt;40&lt;/volume&gt;&lt;number&gt;1-3&lt;/number&gt;&lt;edition&gt;11 February 2003&lt;/edition&gt;&lt;dates&gt;&lt;year&gt;1989&lt;/year&gt;&lt;pub-dates&gt;&lt;date&gt;September 1959&lt;/date&gt;&lt;/pub-dates&gt;&lt;/dates&gt;&lt;urls&gt;&lt;/urls&gt;&lt;electronic-resource-num&gt;https://doi.org/10.1016/0004-3702(89)90050-7&lt;/electronic-resource-num&gt;&lt;/record&gt;&lt;/Cite&gt;&lt;/EndNote&gt;</w:instrText>
+        <w:instrText xml:space="preserve"> ADDIN EN.CITE &lt;EndNote&gt;&lt;Cite&gt;&lt;Author&gt;Booker&lt;/Author&gt;&lt;Year&gt;1989&lt;/Year&gt;&lt;RecNum&gt;7&lt;/RecNum&gt;&lt;DisplayText&gt;[9]&lt;/DisplayText&gt;&lt;record&gt;&lt;rec-number&gt;7&lt;/rec-number&gt;&lt;foreign-keys&gt;&lt;key app="EN" db-id="vraxxtrzfapvzrezpxpxdfw4paepp5evw99x" timestamp="1573773249"&gt;7&lt;/key&gt;&lt;/foreign-keys&gt;&lt;ref-type name="Journal Article"&gt;17&lt;/ref-type&gt;&lt;contributors&gt;&lt;authors&gt;&lt;author&gt;Booker, L.B. &lt;/author&gt;&lt;author&gt;Goldberg, D.E.&lt;/author&gt;&lt;author&gt;Holland, John H.&lt;/author&gt;&lt;/authors&gt;&lt;/contributors&gt;&lt;titles&gt;&lt;title&gt;Classifier systems and genetic algorithms&lt;/title&gt;&lt;secondary-title&gt;Artificial Intelligence&lt;/secondary-title&gt;&lt;/titles&gt;&lt;periodical&gt;&lt;full-title&gt;Artificial Intelligence&lt;/full-title&gt;&lt;/periodical&gt;&lt;pages&gt;235-282&lt;/pages&gt;&lt;volume&gt;40&lt;/volume&gt;&lt;number&gt;1-3&lt;/number&gt;&lt;edition&gt;11 February 2003&lt;/edition&gt;&lt;dates&gt;&lt;year&gt;1989&lt;/year&gt;&lt;pub-dates&gt;&lt;date&gt;September&lt;/date&gt;&lt;/pub-dates&gt;&lt;/dates&gt;&lt;urls&gt;&lt;/urls&gt;&lt;electronic-resource-num&gt;https://doi.org/10.1016/0004-3702(89)90050-7&lt;/electronic-resource-num&gt;&lt;/record&gt;&lt;/Cite&gt;&lt;/EndNote&gt;</w:instrText>
       </w:r>
       <w:r>
         <w:fldChar w:fldCharType="separate"/>
@@ -516,7 +634,7 @@
         <w:rPr>
           <w:noProof/>
         </w:rPr>
-        <w:t>[5]</w:t>
+        <w:t>[9]</w:t>
       </w:r>
       <w:r>
         <w:fldChar w:fldCharType="end"/>
@@ -555,8 +673,6 @@
       <w:r>
         <w:t>population according to fitness and selection criteria</w:t>
       </w:r>
-      <w:bookmarkStart w:id="1" w:name="_GoBack"/>
-      <w:bookmarkEnd w:id="1"/>
       <w:r>
         <w:t>.</w:t>
       </w:r>
@@ -582,13 +698,160 @@
         <w:ind w:left="144" w:firstLine="58"/>
       </w:pPr>
       <w:r>
-        <w:t xml:space="preserve">Studies to determine preferred genetic operators for TSP have been performed following this central loop method </w:t>
+        <w:t xml:space="preserve">Studies to determine preferred methods for each of the steps listed above have been done on a variety of problems including TSP </w:t>
+      </w:r>
+      <w:r>
+        <w:fldChar w:fldCharType="begin">
+          <w:fldData xml:space="preserve">PEVuZE5vdGU+PENpdGU+PEF1dGhvcj5PdG1hbjwvQXV0aG9yPjxZZWFyPjIwMTE8L1llYXI+PFJl
+Y051bT4xMTwvUmVjTnVtPjxEaXNwbGF5VGV4dD5bMTAtMTJdPC9EaXNwbGF5VGV4dD48cmVjb3Jk
+PjxyZWMtbnVtYmVyPjExPC9yZWMtbnVtYmVyPjxmb3JlaWduLWtleXM+PGtleSBhcHA9IkVOIiBk
+Yi1pZD0idnJheHh0cnpmYXB2enJlenB4cHhkZnc0cGFlcHA1ZXZ3OTl4IiB0aW1lc3RhbXA9IjE1
+NzM4MjkzOTUiPjExPC9rZXk+PC9mb3JlaWduLWtleXM+PHJlZi10eXBlIG5hbWU9IkpvdXJuYWwg
+QXJ0aWNsZSI+MTc8L3JlZi10eXBlPjxjb250cmlidXRvcnM+PGF1dGhvcnM+PGF1dGhvcj5BYmRv
+dW4gT3RtYW48L2F1dGhvcj48YXV0aG9yPkFib3VjaGFiYWthLCBKYWFmYXI8L2F1dGhvcj48L2F1
+dGhvcnM+PC9jb250cmlidXRvcnM+PHRpdGxlcz48dGl0bGU+QSBDb21wYXJhdGl2ZSBTdHVkeSBv
+ZiBBZGFwdGl2ZSBDcm9zc292ZXIgT3BlcmF0b3JzIGZvciBHZW5ldGljIEFsZ29yaXRobXMgdG8g
+UmVzb2x2ZSB0aGUgVHJhdmVsaW5nIFNhbGVzbWFuIFByb2JsZW08L3RpdGxlPjxzZWNvbmRhcnkt
+dGl0bGU+SW50ZXJuYXRpb25hbCBKb3VybmFsIG9mIENvbXB1dGVyIEFwcGxpY2F0aW9uczwvc2Vj
+b25kYXJ5LXRpdGxlPjwvdGl0bGVzPjxwZXJpb2RpY2FsPjxmdWxsLXRpdGxlPkludGVybmF0aW9u
+YWwgSm91cm5hbCBvZiBDb21wdXRlciBBcHBsaWNhdGlvbnM8L2Z1bGwtdGl0bGU+PC9wZXJpb2Rp
+Y2FsPjxwYWdlcz40OS01NzwvcGFnZXM+PHZvbHVtZT4zMTwvdm9sdW1lPjxudW1iZXI+MTE8L251
+bWJlcj48ZGF0ZXM+PHllYXI+MjAxMTwveWVhcj48cHViLWRhdGVzPjxkYXRlPk9jdDwvZGF0ZT48
+L3B1Yi1kYXRlcz48L2RhdGVzPjx1cmxzPjxyZWxhdGVkLXVybHM+PHVybD5odHRwczovL2FyeGl2
+Lm9yZy9hYnMvMTIwMy4zMDk3PC91cmw+PC9yZWxhdGVkLXVybHM+PC91cmxzPjwvcmVjb3JkPjwv
+Q2l0ZT48Q2l0ZT48QXV0aG9yPk90bWFuPC9BdXRob3I+PFllYXI+MjAxMjwvWWVhcj48UmVjTnVt
+PjEzPC9SZWNOdW0+PHJlY29yZD48cmVjLW51bWJlcj4xMzwvcmVjLW51bWJlcj48Zm9yZWlnbi1r
+ZXlzPjxrZXkgYXBwPSJFTiIgZGItaWQ9InZyYXh4dHJ6ZmFwdnpyZXpweHB4ZGZ3NHBhZXBwNWV2
+dzk5eCIgdGltZXN0YW1wPSIxNTc0MDk2NjU5Ij4xMzwva2V5PjwvZm9yZWlnbi1rZXlzPjxyZWYt
+dHlwZSBuYW1lPSJKb3VybmFsIEFydGljbGUiPjE3PC9yZWYtdHlwZT48Y29udHJpYnV0b3JzPjxh
+dXRob3JzPjxhdXRob3I+QWJkb3VuIE90bWFuPC9hdXRob3I+PGF1dGhvcj5KYWFmYXIgQWJvdWNo
+YWJha2E8L2F1dGhvcj48YXV0aG9yPkNoYWtpciBUYWphbmk8L2F1dGhvcj48L2F1dGhvcnM+PC9j
+b250cmlidXRvcnM+PHRpdGxlcz48dGl0bGU+QW5hbHl6aW5nIHRoZSBwZXJmb3JtYW5jZSBvZiBt
+dXRhdGlvbiBvcGVyYXRvcnMgdG8gc29sdmUgdGhlIHRyYXZlbGluZyBzYWxlc21hbiBwcm9ibGVt
+PC90aXRsZT48c2Vjb25kYXJ5LXRpdGxlPkludGVybmF0aW9uYWwgSm91cm5hbCBvZiBFbWVyZ2lu
+ZyBTY2llbmNlczwvc2Vjb25kYXJ5LXRpdGxlPjwvdGl0bGVzPjxwZXJpb2RpY2FsPjxmdWxsLXRp
+dGxlPkludGVybmF0aW9uYWwgSm91cm5hbCBvZiBFbWVyZ2luZyBTY2llbmNlczwvZnVsbC10aXRs
+ZT48L3BlcmlvZGljYWw+PHBhZ2VzPjYxLTc3PC9wYWdlcz48dm9sdW1lPjI8L3ZvbHVtZT48bnVt
+YmVyPjE8L251bWJlcj48ZGF0ZXM+PHllYXI+MjAxMjwveWVhcj48cHViLWRhdGVzPjxkYXRlPk1h
+cmNoPC9kYXRlPjwvcHViLWRhdGVzPjwvZGF0ZXM+PGlzYm4+MjIyMi00MjU0IDwvaXNibj48dXJs
+cz48L3VybHM+PC9yZWNvcmQ+PC9DaXRlPjxDaXRlPjxBdXRob3I+Wmhvbmc8L0F1dGhvcj48WWVh
+cj4yMDA1PC9ZZWFyPjxSZWNOdW0+MTU8L1JlY051bT48cmVjb3JkPjxyZWMtbnVtYmVyPjE1PC9y
+ZWMtbnVtYmVyPjxmb3JlaWduLWtleXM+PGtleSBhcHA9IkVOIiBkYi1pZD0idnJheHh0cnpmYXB2
+enJlenB4cHhkZnc0cGFlcHA1ZXZ3OTl4IiB0aW1lc3RhbXA9IjE1NzQxMTM1MTAiPjE1PC9rZXk+
+PC9mb3JlaWduLWtleXM+PHJlZi10eXBlIG5hbWU9IkNvbmZlcmVuY2UgUGFwZXIiPjQ3PC9yZWYt
+dHlwZT48Y29udHJpYnV0b3JzPjxhdXRob3JzPjxhdXRob3I+SmluZ2h1aSBaaG9uZzwvYXV0aG9y
+PjxhdXRob3I+WGlhb21pbiBIdTwvYXV0aG9yPjxhdXRob3I+TWluIEd1PC9hdXRob3I+PGF1dGhv
+cj5KdW4gWmhhbmc8L2F1dGhvcj48L2F1dGhvcnM+PC9jb250cmlidXRvcnM+PHRpdGxlcz48dGl0
+bGU+Q29tcGFyaXNvbiBvZiBQZXJmb3JtYW5jZSBiZXR3ZWVuIERpZmZlcmVudCBTZWxlY3Rpb24g
+U3RyYXRlZ2llcyBvbiBTaW1wbGUgR2VuZXRpYyBBbGdvcml0aG1zPC90aXRsZT48c2Vjb25kYXJ5
+LXRpdGxlPkludGVybmF0aW9uYWwgQ29uZmVyZW5jZSBvbiBDb21wdXRhdGlvbmFsIEludGVsbGln
+ZW5jZSBmb3IgTW9kZWxsaW5nLCBDb250cm9sIGFuZCBBdXRvbWF0aW9uIGFuZCBJbnRlcm5hdGlv
+bmFsIENvbmZlcmVuY2Ugb24gSW50ZWxsaWdlbnQgQWdlbnRzLCBXZWIgVGVjaG5vbG9naWVzIGFu
+ZCBJbnRlcm5ldCBDb21tZXJjZTwvc2Vjb25kYXJ5LXRpdGxlPjwvdGl0bGVzPjxkYXRlcz48eWVh
+cj4yMDA1PC95ZWFyPjxwdWItZGF0ZXM+PGRhdGU+MjgtMzAgTm92LjwvZGF0ZT48L3B1Yi1kYXRl
+cz48L2RhdGVzPjxwdWItbG9jYXRpb24+Vmllbm5hLCBBdXN0cmlhPC9wdWItbG9jYXRpb24+PHB1
+Ymxpc2hlcj5JRUVFPC9wdWJsaXNoZXI+PHVybHM+PC91cmxzPjxlbGVjdHJvbmljLXJlc291cmNl
+LW51bT5odHRwczovL2RvaS5vcmcvMTAuMTEwOS9DSU1DQS4yMDA1LjE2MzE2MTk8L2VsZWN0cm9u
+aWMtcmVzb3VyY2UtbnVtPjwvcmVjb3JkPjwvQ2l0ZT48L0VuZE5vdGU+
+</w:fldData>
+        </w:fldChar>
+      </w:r>
+      <w:r>
+        <w:instrText xml:space="preserve"> ADDIN EN.CITE </w:instrText>
+      </w:r>
+      <w:r>
+        <w:fldChar w:fldCharType="begin">
+          <w:fldData xml:space="preserve">PEVuZE5vdGU+PENpdGU+PEF1dGhvcj5PdG1hbjwvQXV0aG9yPjxZZWFyPjIwMTE8L1llYXI+PFJl
+Y051bT4xMTwvUmVjTnVtPjxEaXNwbGF5VGV4dD5bMTAtMTJdPC9EaXNwbGF5VGV4dD48cmVjb3Jk
+PjxyZWMtbnVtYmVyPjExPC9yZWMtbnVtYmVyPjxmb3JlaWduLWtleXM+PGtleSBhcHA9IkVOIiBk
+Yi1pZD0idnJheHh0cnpmYXB2enJlenB4cHhkZnc0cGFlcHA1ZXZ3OTl4IiB0aW1lc3RhbXA9IjE1
+NzM4MjkzOTUiPjExPC9rZXk+PC9mb3JlaWduLWtleXM+PHJlZi10eXBlIG5hbWU9IkpvdXJuYWwg
+QXJ0aWNsZSI+MTc8L3JlZi10eXBlPjxjb250cmlidXRvcnM+PGF1dGhvcnM+PGF1dGhvcj5BYmRv
+dW4gT3RtYW48L2F1dGhvcj48YXV0aG9yPkFib3VjaGFiYWthLCBKYWFmYXI8L2F1dGhvcj48L2F1
+dGhvcnM+PC9jb250cmlidXRvcnM+PHRpdGxlcz48dGl0bGU+QSBDb21wYXJhdGl2ZSBTdHVkeSBv
+ZiBBZGFwdGl2ZSBDcm9zc292ZXIgT3BlcmF0b3JzIGZvciBHZW5ldGljIEFsZ29yaXRobXMgdG8g
+UmVzb2x2ZSB0aGUgVHJhdmVsaW5nIFNhbGVzbWFuIFByb2JsZW08L3RpdGxlPjxzZWNvbmRhcnkt
+dGl0bGU+SW50ZXJuYXRpb25hbCBKb3VybmFsIG9mIENvbXB1dGVyIEFwcGxpY2F0aW9uczwvc2Vj
+b25kYXJ5LXRpdGxlPjwvdGl0bGVzPjxwZXJpb2RpY2FsPjxmdWxsLXRpdGxlPkludGVybmF0aW9u
+YWwgSm91cm5hbCBvZiBDb21wdXRlciBBcHBsaWNhdGlvbnM8L2Z1bGwtdGl0bGU+PC9wZXJpb2Rp
+Y2FsPjxwYWdlcz40OS01NzwvcGFnZXM+PHZvbHVtZT4zMTwvdm9sdW1lPjxudW1iZXI+MTE8L251
+bWJlcj48ZGF0ZXM+PHllYXI+MjAxMTwveWVhcj48cHViLWRhdGVzPjxkYXRlPk9jdDwvZGF0ZT48
+L3B1Yi1kYXRlcz48L2RhdGVzPjx1cmxzPjxyZWxhdGVkLXVybHM+PHVybD5odHRwczovL2FyeGl2
+Lm9yZy9hYnMvMTIwMy4zMDk3PC91cmw+PC9yZWxhdGVkLXVybHM+PC91cmxzPjwvcmVjb3JkPjwv
+Q2l0ZT48Q2l0ZT48QXV0aG9yPk90bWFuPC9BdXRob3I+PFllYXI+MjAxMjwvWWVhcj48UmVjTnVt
+PjEzPC9SZWNOdW0+PHJlY29yZD48cmVjLW51bWJlcj4xMzwvcmVjLW51bWJlcj48Zm9yZWlnbi1r
+ZXlzPjxrZXkgYXBwPSJFTiIgZGItaWQ9InZyYXh4dHJ6ZmFwdnpyZXpweHB4ZGZ3NHBhZXBwNWV2
+dzk5eCIgdGltZXN0YW1wPSIxNTc0MDk2NjU5Ij4xMzwva2V5PjwvZm9yZWlnbi1rZXlzPjxyZWYt
+dHlwZSBuYW1lPSJKb3VybmFsIEFydGljbGUiPjE3PC9yZWYtdHlwZT48Y29udHJpYnV0b3JzPjxh
+dXRob3JzPjxhdXRob3I+QWJkb3VuIE90bWFuPC9hdXRob3I+PGF1dGhvcj5KYWFmYXIgQWJvdWNo
+YWJha2E8L2F1dGhvcj48YXV0aG9yPkNoYWtpciBUYWphbmk8L2F1dGhvcj48L2F1dGhvcnM+PC9j
+b250cmlidXRvcnM+PHRpdGxlcz48dGl0bGU+QW5hbHl6aW5nIHRoZSBwZXJmb3JtYW5jZSBvZiBt
+dXRhdGlvbiBvcGVyYXRvcnMgdG8gc29sdmUgdGhlIHRyYXZlbGluZyBzYWxlc21hbiBwcm9ibGVt
+PC90aXRsZT48c2Vjb25kYXJ5LXRpdGxlPkludGVybmF0aW9uYWwgSm91cm5hbCBvZiBFbWVyZ2lu
+ZyBTY2llbmNlczwvc2Vjb25kYXJ5LXRpdGxlPjwvdGl0bGVzPjxwZXJpb2RpY2FsPjxmdWxsLXRp
+dGxlPkludGVybmF0aW9uYWwgSm91cm5hbCBvZiBFbWVyZ2luZyBTY2llbmNlczwvZnVsbC10aXRs
+ZT48L3BlcmlvZGljYWw+PHBhZ2VzPjYxLTc3PC9wYWdlcz48dm9sdW1lPjI8L3ZvbHVtZT48bnVt
+YmVyPjE8L251bWJlcj48ZGF0ZXM+PHllYXI+MjAxMjwveWVhcj48cHViLWRhdGVzPjxkYXRlPk1h
+cmNoPC9kYXRlPjwvcHViLWRhdGVzPjwvZGF0ZXM+PGlzYm4+MjIyMi00MjU0IDwvaXNibj48dXJs
+cz48L3VybHM+PC9yZWNvcmQ+PC9DaXRlPjxDaXRlPjxBdXRob3I+Wmhvbmc8L0F1dGhvcj48WWVh
+cj4yMDA1PC9ZZWFyPjxSZWNOdW0+MTU8L1JlY051bT48cmVjb3JkPjxyZWMtbnVtYmVyPjE1PC9y
+ZWMtbnVtYmVyPjxmb3JlaWduLWtleXM+PGtleSBhcHA9IkVOIiBkYi1pZD0idnJheHh0cnpmYXB2
+enJlenB4cHhkZnc0cGFlcHA1ZXZ3OTl4IiB0aW1lc3RhbXA9IjE1NzQxMTM1MTAiPjE1PC9rZXk+
+PC9mb3JlaWduLWtleXM+PHJlZi10eXBlIG5hbWU9IkNvbmZlcmVuY2UgUGFwZXIiPjQ3PC9yZWYt
+dHlwZT48Y29udHJpYnV0b3JzPjxhdXRob3JzPjxhdXRob3I+SmluZ2h1aSBaaG9uZzwvYXV0aG9y
+PjxhdXRob3I+WGlhb21pbiBIdTwvYXV0aG9yPjxhdXRob3I+TWluIEd1PC9hdXRob3I+PGF1dGhv
+cj5KdW4gWmhhbmc8L2F1dGhvcj48L2F1dGhvcnM+PC9jb250cmlidXRvcnM+PHRpdGxlcz48dGl0
+bGU+Q29tcGFyaXNvbiBvZiBQZXJmb3JtYW5jZSBiZXR3ZWVuIERpZmZlcmVudCBTZWxlY3Rpb24g
+U3RyYXRlZ2llcyBvbiBTaW1wbGUgR2VuZXRpYyBBbGdvcml0aG1zPC90aXRsZT48c2Vjb25kYXJ5
+LXRpdGxlPkludGVybmF0aW9uYWwgQ29uZmVyZW5jZSBvbiBDb21wdXRhdGlvbmFsIEludGVsbGln
+ZW5jZSBmb3IgTW9kZWxsaW5nLCBDb250cm9sIGFuZCBBdXRvbWF0aW9uIGFuZCBJbnRlcm5hdGlv
+bmFsIENvbmZlcmVuY2Ugb24gSW50ZWxsaWdlbnQgQWdlbnRzLCBXZWIgVGVjaG5vbG9naWVzIGFu
+ZCBJbnRlcm5ldCBDb21tZXJjZTwvc2Vjb25kYXJ5LXRpdGxlPjwvdGl0bGVzPjxkYXRlcz48eWVh
+cj4yMDA1PC95ZWFyPjxwdWItZGF0ZXM+PGRhdGU+MjgtMzAgTm92LjwvZGF0ZT48L3B1Yi1kYXRl
+cz48L2RhdGVzPjxwdWItbG9jYXRpb24+Vmllbm5hLCBBdXN0cmlhPC9wdWItbG9jYXRpb24+PHB1
+Ymxpc2hlcj5JRUVFPC9wdWJsaXNoZXI+PHVybHM+PC91cmxzPjxlbGVjdHJvbmljLXJlc291cmNl
+LW51bT5odHRwczovL2RvaS5vcmcvMTAuMTEwOS9DSU1DQS4yMDA1LjE2MzE2MTk8L2VsZWN0cm9u
+aWMtcmVzb3VyY2UtbnVtPjwvcmVjb3JkPjwvQ2l0ZT48L0VuZE5vdGU+
+</w:fldData>
+        </w:fldChar>
+      </w:r>
+      <w:r>
+        <w:instrText xml:space="preserve"> ADDIN EN.CITE.DATA </w:instrText>
+      </w:r>
+      <w:r>
+        <w:fldChar w:fldCharType="end"/>
+      </w:r>
+      <w:r>
+        <w:fldChar w:fldCharType="separate"/>
+      </w:r>
+      <w:r>
+        <w:rPr>
+          <w:noProof/>
+        </w:rPr>
+        <w:t>[10-12]</w:t>
+      </w:r>
+      <w:r>
+        <w:fldChar w:fldCharType="end"/>
+      </w:r>
+      <w:r>
+        <w:t xml:space="preserve">. </w:t>
+      </w:r>
+      <w:r>
+        <w:t xml:space="preserve">These methods have been shown to be effective at approximating solutions for VRP as well with hybrid metaheuristic GAs outperforming even the </w:t>
+      </w:r>
+      <w:proofErr w:type="spellStart"/>
+      <w:r>
+        <w:t>tabu</w:t>
+      </w:r>
+      <w:proofErr w:type="spellEnd"/>
+      <w:r>
+        <w:t xml:space="preserve"> search (TS) method </w:t>
       </w:r>
       <w:r>
         <w:fldChar w:fldCharType="begin"/>
       </w:r>
       <w:r>
-        <w:instrText xml:space="preserve"> ADDIN EN.CITE &lt;EndNote&gt;&lt;Cite&gt;&lt;Author&gt;Otman&lt;/Author&gt;&lt;Year&gt;2011&lt;/Year&gt;&lt;RecNum&gt;11&lt;/RecNum&gt;&lt;DisplayText&gt;[6]&lt;/DisplayText&gt;&lt;record&gt;&lt;rec-number&gt;11&lt;/rec-number&gt;&lt;foreign-keys&gt;&lt;key app="EN" db-id="vraxxtrzfapvzrezpxpxdfw4paepp5evw99x" timestamp="1573829395"&gt;11&lt;/key&gt;&lt;/foreign-keys&gt;&lt;ref-type name="Journal Article"&gt;17&lt;/ref-type&gt;&lt;contributors&gt;&lt;authors&gt;&lt;author&gt;Abdoun Otman&lt;/author&gt;&lt;author&gt;Abouchabaka, Jaafar&lt;/author&gt;&lt;/authors&gt;&lt;/contributors&gt;&lt;titles&gt;&lt;title&gt;A Comparative Study of Adaptive Crossover Operators for Genetic Algorithms to Resolve the Traveling Salesman Problem&lt;/title&gt;&lt;secondary-title&gt;International Journal of Computer Applications&lt;/secondary-title&gt;&lt;/titles&gt;&lt;periodical&gt;&lt;full-title&gt;International Journal of Computer Applications&lt;/full-title&gt;&lt;/periodical&gt;&lt;pages&gt;49-57&lt;/pages&gt;&lt;volume&gt;31&lt;/volume&gt;&lt;number&gt;11&lt;/number&gt;&lt;dates&gt;&lt;year&gt;2011&lt;/year&gt;&lt;pub-dates&gt;&lt;date&gt;October 2001&lt;/date&gt;&lt;/pub-dates&gt;&lt;/dates&gt;&lt;urls&gt;&lt;related-urls&gt;&lt;url&gt;https://arxiv.org/abs/1203.3097&lt;/url&gt;&lt;/related-urls&gt;&lt;/urls&gt;&lt;/record&gt;&lt;/Cite&gt;&lt;/EndNote&gt;</w:instrText>
+        <w:instrText xml:space="preserve"> ADDIN EN.CITE &lt;EndNote&gt;&lt;Cite&gt;&lt;Author&gt;Prins&lt;/Author&gt;&lt;Year&gt;2004&lt;/Year&gt;&lt;RecNum&gt;19&lt;/RecNum&gt;&lt;DisplayText&gt;[13]&lt;/DisplayText&gt;&lt;record&gt;&lt;rec-number&gt;19&lt;/rec-number&gt;&lt;foreign-keys&gt;&lt;key app="EN" db-id="vraxxtrzfapvzrezpxpxdfw4paepp5evw99x" timestamp="1574117350"&gt;19&lt;/key&gt;&lt;/foreign-keys&gt;&lt;ref-type name="Journal Article"&gt;17&lt;/ref-type&gt;&lt;contributors&gt;&lt;authors&gt;&lt;author&gt;Christian Prins&lt;/author&gt;&lt;/authors&gt;&lt;/contributors&gt;&lt;titles&gt;&lt;title&gt;A simple and effective evolutionary algorithm for the vehicle routing problem&lt;/title&gt;&lt;secondary-title&gt;Computers &amp;amp; Operations Research&lt;/secondary-title&gt;&lt;/titles&gt;&lt;periodical&gt;&lt;full-title&gt;Computers &amp;amp; Operations Research&lt;/full-title&gt;&lt;/periodical&gt;&lt;pages&gt;1985-2002&lt;/pages&gt;&lt;volume&gt;31&lt;/volume&gt;&lt;number&gt;12&lt;/number&gt;&lt;dates&gt;&lt;year&gt;2004&lt;/year&gt;&lt;pub-dates&gt;&lt;date&gt;Oct&lt;/date&gt;&lt;/pub-dates&gt;&lt;/dates&gt;&lt;urls&gt;&lt;/urls&gt;&lt;electronic-resource-num&gt;https://doi.org/10.1016/S0305-0548(03)00158-8&lt;/electronic-resource-num&gt;&lt;/record&gt;&lt;/Cite&gt;&lt;/EndNote&gt;</w:instrText>
       </w:r>
       <w:r>
         <w:fldChar w:fldCharType="separate"/>
@@ -597,22 +860,13 @@
         <w:rPr>
           <w:noProof/>
         </w:rPr>
-        <w:t>[6]</w:t>
+        <w:t>[13]</w:t>
       </w:r>
       <w:r>
         <w:fldChar w:fldCharType="end"/>
       </w:r>
       <w:r>
-        <w:t xml:space="preserve">. </w:t>
-      </w:r>
-      <w:r>
-        <w:t xml:space="preserve">Abdoun, et al. uses a sequence of genetic operators, first applying a crossover method to produce the offspring and then applying a mutation method to a percentage of the remaining population.  </w:t>
-      </w:r>
-      <w:r>
-        <w:t xml:space="preserve">Their work presents eight different crossover methods found in a literature review with </w:t>
-      </w:r>
-      <w:r>
-        <w:t>their performance achieved when attempting to approximate solutions for TSP using the Reverse Sequence Mutation (RSM) mutation operator.</w:t>
+        <w:t>.</w:t>
       </w:r>
     </w:p>
     <w:p>
@@ -640,7 +894,15 @@
         <w:t xml:space="preserve"> (WOC)</w:t>
       </w:r>
       <w:r>
-        <w:t xml:space="preserve"> was first coined by James Surowiecki in 2004</w:t>
+        <w:t xml:space="preserve"> was first coined by James </w:t>
+      </w:r>
+      <w:proofErr w:type="spellStart"/>
+      <w:r>
+        <w:t>Surowiecki</w:t>
+      </w:r>
+      <w:proofErr w:type="spellEnd"/>
+      <w:r>
+        <w:t xml:space="preserve"> in 2004</w:t>
       </w:r>
       <w:r>
         <w:t xml:space="preserve"> where he argues, “Under the right circumstances, groups are remarkably intelligent, and are often smarter than the smartest people in them.  Groups do not need to be dominated by exceptionally intelligent people in order to be smart.  Even if most of the people within a group are not especially well-informed or rational, it can still reach a collectively wise decision” </w:t>
@@ -649,7 +911,7 @@
         <w:fldChar w:fldCharType="begin"/>
       </w:r>
       <w:r>
-        <w:instrText xml:space="preserve"> ADDIN EN.CITE &lt;EndNote&gt;&lt;Cite&gt;&lt;Author&gt;Surowiecki&lt;/Author&gt;&lt;Year&gt;2004&lt;/Year&gt;&lt;RecNum&gt;5&lt;/RecNum&gt;&lt;DisplayText&gt;[7]&lt;/DisplayText&gt;&lt;record&gt;&lt;rec-number&gt;5&lt;/rec-number&gt;&lt;foreign-keys&gt;&lt;key app="EN" db-id="vraxxtrzfapvzrezpxpxdfw4paepp5evw99x" timestamp="1573771947"&gt;5&lt;/key&gt;&lt;/foreign-keys&gt;&lt;ref-type name="Book"&gt;6&lt;/ref-type&gt;&lt;contributors&gt;&lt;authors&gt;&lt;author&gt;Surowiecki, J.&lt;/author&gt;&lt;/authors&gt;&lt;/contributors&gt;&lt;titles&gt;&lt;title&gt;The Wisdom of Crowds: Why the Many are Smarter Than the Few and how Collective Wisdom Shapes Business, Economies, Societies, and Nations&lt;/title&gt;&lt;/titles&gt;&lt;dates&gt;&lt;year&gt;2004&lt;/year&gt;&lt;/dates&gt;&lt;publisher&gt;Doubleday&lt;/publisher&gt;&lt;isbn&gt;9780385503860&lt;/isbn&gt;&lt;urls&gt;&lt;related-urls&gt;&lt;url&gt;https://books.google.com/books?id=bA0c4aYTD6gC&lt;/url&gt;&lt;/related-urls&gt;&lt;/urls&gt;&lt;/record&gt;&lt;/Cite&gt;&lt;/EndNote&gt;</w:instrText>
+        <w:instrText xml:space="preserve"> ADDIN EN.CITE &lt;EndNote&gt;&lt;Cite&gt;&lt;Author&gt;Surowiecki&lt;/Author&gt;&lt;Year&gt;2004&lt;/Year&gt;&lt;RecNum&gt;5&lt;/RecNum&gt;&lt;DisplayText&gt;[14]&lt;/DisplayText&gt;&lt;record&gt;&lt;rec-number&gt;5&lt;/rec-number&gt;&lt;foreign-keys&gt;&lt;key app="EN" db-id="vraxxtrzfapvzrezpxpxdfw4paepp5evw99x" timestamp="1573771947"&gt;5&lt;/key&gt;&lt;/foreign-keys&gt;&lt;ref-type name="Book"&gt;6&lt;/ref-type&gt;&lt;contributors&gt;&lt;authors&gt;&lt;author&gt;Surowiecki, J.&lt;/author&gt;&lt;/authors&gt;&lt;/contributors&gt;&lt;titles&gt;&lt;title&gt;The Wisdom of Crowds: Why the Many are Smarter Than the Few and how Collective Wisdom Shapes Business, Economies, Societies, and Nations&lt;/title&gt;&lt;/titles&gt;&lt;dates&gt;&lt;year&gt;2004&lt;/year&gt;&lt;/dates&gt;&lt;publisher&gt;Doubleday&lt;/publisher&gt;&lt;isbn&gt;9780385503860&lt;/isbn&gt;&lt;urls&gt;&lt;related-urls&gt;&lt;url&gt;https://books.google.com/books?id=bA0c4aYTD6gC&lt;/url&gt;&lt;/related-urls&gt;&lt;/urls&gt;&lt;/record&gt;&lt;/Cite&gt;&lt;/EndNote&gt;</w:instrText>
       </w:r>
       <w:r>
         <w:fldChar w:fldCharType="separate"/>
@@ -658,7 +920,7 @@
         <w:rPr>
           <w:noProof/>
         </w:rPr>
-        <w:t>[7]</w:t>
+        <w:t>[14]</w:t>
       </w:r>
       <w:r>
         <w:fldChar w:fldCharType="end"/>
@@ -748,7 +1010,7 @@
         <w:fldChar w:fldCharType="begin"/>
       </w:r>
       <w:r>
-        <w:instrText xml:space="preserve"> ADDIN EN.CITE &lt;EndNote&gt;&lt;Cite&gt;&lt;Author&gt;Yi&lt;/Author&gt;&lt;Year&gt;2010&lt;/Year&gt;&lt;RecNum&gt;9&lt;/RecNum&gt;&lt;DisplayText&gt;[8]&lt;/DisplayText&gt;&lt;record&gt;&lt;rec-number&gt;9&lt;/rec-number&gt;&lt;foreign-keys&gt;&lt;key app="EN" db-id="vraxxtrzfapvzrezpxpxdfw4paepp5evw99x" timestamp="1573775229"&gt;9&lt;/key&gt;&lt;/foreign-keys&gt;&lt;ref-type name="Journal Article"&gt;17&lt;/ref-type&gt;&lt;contributors&gt;&lt;authors&gt;&lt;author&gt;Yi, Sheng Kung Michael&lt;/author&gt;&lt;author&gt;Steyvers, Mark&lt;/author&gt;&lt;author&gt;Lee, Michael D.&lt;/author&gt;&lt;/authors&gt;&lt;/contributors&gt;&lt;titles&gt;&lt;title&gt;Wisdom of the crowds in traveling salesman problems&lt;/title&gt;&lt;/titles&gt;&lt;dates&gt;&lt;year&gt;2010&lt;/year&gt;&lt;/dates&gt;&lt;urls&gt;&lt;related-urls&gt;&lt;url&gt;http://www.socsci.uci.edu/~mdlee/YiEtAl2010.pdf&lt;/url&gt;&lt;/related-urls&gt;&lt;/urls&gt;&lt;access-date&gt;14 November 2019&lt;/access-date&gt;&lt;/record&gt;&lt;/Cite&gt;&lt;/EndNote&gt;</w:instrText>
+        <w:instrText xml:space="preserve"> ADDIN EN.CITE &lt;EndNote&gt;&lt;Cite&gt;&lt;Author&gt;Yi&lt;/Author&gt;&lt;Year&gt;2010&lt;/Year&gt;&lt;RecNum&gt;9&lt;/RecNum&gt;&lt;DisplayText&gt;[15]&lt;/DisplayText&gt;&lt;record&gt;&lt;rec-number&gt;9&lt;/rec-number&gt;&lt;foreign-keys&gt;&lt;key app="EN" db-id="vraxxtrzfapvzrezpxpxdfw4paepp5evw99x" timestamp="1573775229"&gt;9&lt;/key&gt;&lt;/foreign-keys&gt;&lt;ref-type name="Journal Article"&gt;17&lt;/ref-type&gt;&lt;contributors&gt;&lt;authors&gt;&lt;author&gt;Yi, Sheng Kung Michael&lt;/author&gt;&lt;author&gt;Steyvers, Mark&lt;/author&gt;&lt;author&gt;Lee, Michael D.&lt;/author&gt;&lt;/authors&gt;&lt;/contributors&gt;&lt;titles&gt;&lt;title&gt;Wisdom of the crowds in traveling salesman problems&lt;/title&gt;&lt;/titles&gt;&lt;dates&gt;&lt;year&gt;2010&lt;/year&gt;&lt;/dates&gt;&lt;urls&gt;&lt;related-urls&gt;&lt;url&gt;http://www.socsci.uci.edu/~mdlee/YiEtAl2010.pdf&lt;/url&gt;&lt;/related-urls&gt;&lt;/urls&gt;&lt;access-date&gt;14 November 2019&lt;/access-date&gt;&lt;/record&gt;&lt;/Cite&gt;&lt;/EndNote&gt;</w:instrText>
       </w:r>
       <w:r>
         <w:fldChar w:fldCharType="separate"/>
@@ -757,7 +1019,7 @@
         <w:rPr>
           <w:noProof/>
         </w:rPr>
-        <w:t>[8]</w:t>
+        <w:t>[15]</w:t>
       </w:r>
       <w:r>
         <w:fldChar w:fldCharType="end"/>
@@ -771,23 +1033,69 @@
         <w:ind w:firstLine="144"/>
       </w:pPr>
       <w:r>
+        <w:t>“Wisdom of Artificial Crowds”</w:t>
+      </w:r>
+      <w:r>
+        <w:t xml:space="preserve"> (</w:t>
+      </w:r>
+      <w:proofErr w:type="spellStart"/>
+      <w:r>
+        <w:t>WoAC</w:t>
+      </w:r>
+      <w:proofErr w:type="spellEnd"/>
+      <w:r>
+        <w:t>)</w:t>
+      </w:r>
+      <w:r>
+        <w:t xml:space="preserve"> is a</w:t>
+      </w:r>
+      <w:r>
+        <w:t xml:space="preserve"> metaheuristic algorithm inspired by the nature-based behavior utilized in WOC </w:t>
+      </w:r>
+      <w:r>
+        <w:fldChar w:fldCharType="begin"/>
+      </w:r>
+      <w:r>
+        <w:instrText xml:space="preserve"> ADDIN EN.CITE &lt;EndNote&gt;&lt;Cite&gt;&lt;Author&gt;Ashby&lt;/Author&gt;&lt;Year&gt;2011&lt;/Year&gt;&lt;RecNum&gt;10&lt;/RecNum&gt;&lt;DisplayText&gt;[16]&lt;/DisplayText&gt;&lt;record&gt;&lt;rec-number&gt;10&lt;/rec-number&gt;&lt;foreign-keys&gt;&lt;key app="EN" db-id="vraxxtrzfapvzrezpxpxdfw4paepp5evw99x" timestamp="1573777350"&gt;10&lt;/key&gt;&lt;/foreign-keys&gt;&lt;ref-type name="Conference Paper"&gt;47&lt;/ref-type&gt;&lt;contributors&gt;&lt;authors&gt;&lt;author&gt;Ashby, Leif H. &lt;/author&gt;&lt;author&gt;Yampolskiy, Roman V.&lt;/author&gt;&lt;/authors&gt;&lt;/contributors&gt;&lt;titles&gt;&lt;title&gt;Genetic algorithm and Wisdom of Artificial Crowds algorithm applied to Light up&lt;/title&gt;&lt;secondary-title&gt;16th International Conference on Computer Games&lt;/secondary-title&gt;&lt;/titles&gt;&lt;dates&gt;&lt;year&gt;2011&lt;/year&gt;&lt;pub-dates&gt;&lt;date&gt;27-30 July&lt;/date&gt;&lt;/pub-dates&gt;&lt;/dates&gt;&lt;pub-location&gt;Louisville, KY, USA&lt;/pub-location&gt;&lt;publisher&gt;IEEE&lt;/publisher&gt;&lt;accession-num&gt;12207688&lt;/accession-num&gt;&lt;urls&gt;&lt;/urls&gt;&lt;electronic-resource-num&gt;10.1109/CGAMES.2011.6000341&lt;/electronic-resource-num&gt;&lt;/record&gt;&lt;/Cite&gt;&lt;/EndNote&gt;</w:instrText>
+      </w:r>
+      <w:r>
+        <w:fldChar w:fldCharType="separate"/>
+      </w:r>
+      <w:r>
+        <w:rPr>
+          <w:noProof/>
+        </w:rPr>
+        <w:t>[16]</w:t>
+      </w:r>
+      <w:r>
+        <w:fldChar w:fldCharType="end"/>
+      </w:r>
+      <w:r>
+        <w:t>.</w:t>
+      </w:r>
+      <w:r>
+        <w:t xml:space="preserve">  </w:t>
+      </w:r>
+      <w:proofErr w:type="spellStart"/>
+      <w:r>
+        <w:t>WoAC</w:t>
+      </w:r>
+      <w:proofErr w:type="spellEnd"/>
+      <w:r>
+        <w:t xml:space="preserve"> is implemented as a post processing </w:t>
+      </w:r>
+      <w:r>
         <w:lastRenderedPageBreak/>
-        <w:t>“Wisdom of Artificial Crowds”</w:t>
-      </w:r>
-      <w:r>
-        <w:t xml:space="preserve"> (WoAC)</w:t>
-      </w:r>
-      <w:r>
-        <w:t xml:space="preserve"> is a</w:t>
-      </w:r>
-      <w:r>
-        <w:t xml:space="preserve"> metaheuristic algorithm inspired by the nature-based behavior utilized in WOC </w:t>
+        <w:t xml:space="preserve">algorithm that takes a collection of individual solutions as an input to produce an aggregate solution that is often superior than any individual solution in the population.  </w:t>
+      </w:r>
+      <w:r>
+        <w:t xml:space="preserve">This concept has been shown to successfully approximate optimal solutions to TSP when using a crowd of genetic algorithms </w:t>
       </w:r>
       <w:r>
         <w:fldChar w:fldCharType="begin"/>
       </w:r>
       <w:r>
-        <w:instrText xml:space="preserve"> ADDIN EN.CITE &lt;EndNote&gt;&lt;Cite&gt;&lt;Author&gt;Ashby&lt;/Author&gt;&lt;Year&gt;2011&lt;/Year&gt;&lt;RecNum&gt;10&lt;/RecNum&gt;&lt;DisplayText&gt;[9]&lt;/DisplayText&gt;&lt;record&gt;&lt;rec-number&gt;10&lt;/rec-number&gt;&lt;foreign-keys&gt;&lt;key app="EN" db-id="vraxxtrzfapvzrezpxpxdfw4paepp5evw99x" timestamp="1573777350"&gt;10&lt;/key&gt;&lt;/foreign-keys&gt;&lt;ref-type name="Conference Paper"&gt;47&lt;/ref-type&gt;&lt;contributors&gt;&lt;authors&gt;&lt;author&gt;Ashby, Leif H. &lt;/author&gt;&lt;author&gt;Yampolskiy, Roman V.&lt;/author&gt;&lt;/authors&gt;&lt;/contributors&gt;&lt;titles&gt;&lt;title&gt;Genetic algorithm and Wisdom of Artificial Crowds algorithm applied to Light up&lt;/title&gt;&lt;secondary-title&gt;16th International Conference on Computer Games&lt;/secondary-title&gt;&lt;/titles&gt;&lt;dates&gt;&lt;year&gt;2011&lt;/year&gt;&lt;pub-dates&gt;&lt;date&gt;27-30 July, 11&lt;/date&gt;&lt;/pub-dates&gt;&lt;/dates&gt;&lt;pub-location&gt;Louisville, KY, USA&lt;/pub-location&gt;&lt;publisher&gt;IEEE&lt;/publisher&gt;&lt;accession-num&gt;12207688&lt;/accession-num&gt;&lt;urls&gt;&lt;/urls&gt;&lt;electronic-resource-num&gt;10.1109/CGAMES.2011.6000341&lt;/electronic-resource-num&gt;&lt;/record&gt;&lt;/Cite&gt;&lt;/EndNote&gt;</w:instrText>
+        <w:instrText xml:space="preserve"> ADDIN EN.CITE &lt;EndNote&gt;&lt;Cite&gt;&lt;Author&gt;Yampolskiy&lt;/Author&gt;&lt;Year&gt;2011&lt;/Year&gt;&lt;RecNum&gt;8&lt;/RecNum&gt;&lt;DisplayText&gt;[17]&lt;/DisplayText&gt;&lt;record&gt;&lt;rec-number&gt;8&lt;/rec-number&gt;&lt;foreign-keys&gt;&lt;key app="EN" db-id="vraxxtrzfapvzrezpxpxdfw4paepp5evw99x" timestamp="1573774617"&gt;8&lt;/key&gt;&lt;/foreign-keys&gt;&lt;ref-type name="Journal Article"&gt;17&lt;/ref-type&gt;&lt;contributors&gt;&lt;authors&gt;&lt;author&gt;Yampolskiy, Roman V.&lt;/author&gt;&lt;author&gt;EL-Barkouky, Ahmed&lt;/author&gt;&lt;/authors&gt;&lt;/contributors&gt;&lt;titles&gt;&lt;title&gt;Wisdom of artifical crowds algorithm for solving NP-hard problems&lt;/title&gt;&lt;secondary-title&gt;International Journal of Bio-Inspired Computation&lt;/secondary-title&gt;&lt;/titles&gt;&lt;periodical&gt;&lt;full-title&gt;International Journal of Bio-Inspired Computation&lt;/full-title&gt;&lt;/periodical&gt;&lt;pages&gt;358-369&lt;/pages&gt;&lt;volume&gt;3&lt;/volume&gt;&lt;number&gt;6&lt;/number&gt;&lt;dates&gt;&lt;year&gt;2011&lt;/year&gt;&lt;pub-dates&gt;&lt;date&gt;Jan&lt;/date&gt;&lt;/pub-dates&gt;&lt;/dates&gt;&lt;urls&gt;&lt;/urls&gt;&lt;electronic-resource-num&gt;10.1504/IJBIC.2011.043624&lt;/electronic-resource-num&gt;&lt;/record&gt;&lt;/Cite&gt;&lt;/EndNote&gt;</w:instrText>
       </w:r>
       <w:r>
         <w:fldChar w:fldCharType="separate"/>
@@ -796,25 +1104,100 @@
         <w:rPr>
           <w:noProof/>
         </w:rPr>
+        <w:t>[17]</w:t>
+      </w:r>
+      <w:r>
+        <w:fldChar w:fldCharType="end"/>
+      </w:r>
+      <w:r>
+        <w:t>.  Cognitive diversity was achieved with different initializations of the genetic algorithm’s population.</w:t>
+      </w:r>
+    </w:p>
+    <w:p>
+      <w:pPr>
+        <w:pStyle w:val="Heading1"/>
+      </w:pPr>
+      <w:r>
+        <w:t>Proposed Approach</w:t>
+      </w:r>
+    </w:p>
+    <w:p>
+      <w:pPr>
+        <w:pStyle w:val="Heading2"/>
+      </w:pPr>
+      <w:r>
+        <w:t>Genetic Algorithm</w:t>
+      </w:r>
+    </w:p>
+    <w:p>
+      <w:pPr>
+        <w:ind w:firstLine="144"/>
+      </w:pPr>
+      <w:r>
+        <w:t xml:space="preserve">The genetic algorithm implemented follows the central loop described by Booker, et al. closely </w:t>
+      </w:r>
+      <w:r>
+        <w:fldChar w:fldCharType="begin"/>
+      </w:r>
+      <w:r>
+        <w:instrText xml:space="preserve"> ADDIN EN.CITE &lt;EndNote&gt;&lt;Cite&gt;&lt;Author&gt;Booker&lt;/Author&gt;&lt;Year&gt;1989&lt;/Year&gt;&lt;RecNum&gt;7&lt;/RecNum&gt;&lt;DisplayText&gt;[9]&lt;/DisplayText&gt;&lt;record&gt;&lt;rec-number&gt;7&lt;/rec-number&gt;&lt;foreign-keys&gt;&lt;key app="EN" db-id="vraxxtrzfapvzrezpxpxdfw4paepp5evw99x" timestamp="1573773249"&gt;7&lt;/key&gt;&lt;/foreign-keys&gt;&lt;ref-type name="Journal Article"&gt;17&lt;/ref-type&gt;&lt;contributors&gt;&lt;authors&gt;&lt;author&gt;Booker, L.B. &lt;/author&gt;&lt;author&gt;Goldberg, D.E.&lt;/author&gt;&lt;author&gt;Holland, John H.&lt;/author&gt;&lt;/authors&gt;&lt;/contributors&gt;&lt;titles&gt;&lt;title&gt;Classifier systems and genetic algorithms&lt;/title&gt;&lt;secondary-title&gt;Artificial Intelligence&lt;/secondary-title&gt;&lt;/titles&gt;&lt;periodical&gt;&lt;full-title&gt;Artificial Intelligence&lt;/full-title&gt;&lt;/periodical&gt;&lt;pages&gt;235-282&lt;/pages&gt;&lt;volume&gt;40&lt;/volume&gt;&lt;number&gt;1-3&lt;/number&gt;&lt;edition&gt;11 February 2003&lt;/edition&gt;&lt;dates&gt;&lt;year&gt;1989&lt;/year&gt;&lt;pub-dates&gt;&lt;date&gt;September&lt;/date&gt;&lt;/pub-dates&gt;&lt;/dates&gt;&lt;urls&gt;&lt;/urls&gt;&lt;electronic-resource-num&gt;https://doi.org/10.1016/0004-3702(89)90050-7&lt;/electronic-resource-num&gt;&lt;/record&gt;&lt;/Cite&gt;&lt;/EndNote&gt;</w:instrText>
+      </w:r>
+      <w:r>
+        <w:fldChar w:fldCharType="separate"/>
+      </w:r>
+      <w:r>
+        <w:rPr>
+          <w:noProof/>
+        </w:rPr>
         <w:t>[9]</w:t>
       </w:r>
       <w:r>
         <w:fldChar w:fldCharType="end"/>
       </w:r>
       <w:r>
-        <w:t>.</w:t>
-      </w:r>
-      <w:r>
-        <w:t xml:space="preserve">  WoAC is implemented as a post processing algorithm that takes a collection of individual solutions as an input to produce an aggregate solution that is often superior than any individual solution in the population.  </w:t>
-      </w:r>
-      <w:r>
-        <w:t xml:space="preserve">This concept has been shown to successfully approximate optimal solutions to TSP when using a crowd of genetic algorithms </w:t>
+        <w:t xml:space="preserve">.  The algorithm is initialized with a </w:t>
+      </w:r>
+      <w:r>
+        <w:t xml:space="preserve">given population size, crossover method, crossover probability, mutation method, mutation probability, </w:t>
+      </w:r>
+      <w:r>
+        <w:t xml:space="preserve">and </w:t>
+      </w:r>
+      <w:r>
+        <w:t>epoch threshold.  The population size denotes the number of chromosomes in the GAs population.  The crossover probability denotes the percentage of the population to be replaced by crossover at the start of a generation.  A crossover probability of 1 would mean offspring will replace all parents while a crossover probability of 0 would mean that no parents would crossover to produce offspring.</w:t>
+      </w:r>
+      <w:r>
+        <w:t xml:space="preserve">  The mutation probability denotes what percent of the population after crossover will undergo mutation.  A mutation probability of 1 would mean all chromosomes in the population are mutated while a mutation probability of 0 would mean none of the chromosomes in the population are mutated.  Epoch threshold denotes how many generations the GA must produce without seeing an improvement before finishing.</w:t>
+      </w:r>
+    </w:p>
+    <w:p>
+      <w:pPr>
+        <w:ind w:firstLine="202"/>
+      </w:pPr>
+      <w:r>
+        <w:t xml:space="preserve">The crossover methods implemented were inspired by </w:t>
+      </w:r>
+      <w:proofErr w:type="spellStart"/>
+      <w:r>
+        <w:t>Otman</w:t>
+      </w:r>
+      <w:proofErr w:type="spellEnd"/>
+      <w:r>
+        <w:t xml:space="preserve"> and </w:t>
+      </w:r>
+      <w:proofErr w:type="spellStart"/>
+      <w:r>
+        <w:t>Abouchabaka’s</w:t>
+      </w:r>
+      <w:proofErr w:type="spellEnd"/>
+      <w:r>
+        <w:t xml:space="preserve"> work on comparing adaptive crossover operators for GAs aimed at approximating solutions to TSP </w:t>
       </w:r>
       <w:r>
         <w:fldChar w:fldCharType="begin"/>
       </w:r>
       <w:r>
-        <w:instrText xml:space="preserve"> ADDIN EN.CITE &lt;EndNote&gt;&lt;Cite&gt;&lt;Author&gt;Yampolskiy&lt;/Author&gt;&lt;Year&gt;2011&lt;/Year&gt;&lt;RecNum&gt;8&lt;/RecNum&gt;&lt;DisplayText&gt;[10]&lt;/DisplayText&gt;&lt;record&gt;&lt;rec-number&gt;8&lt;/rec-number&gt;&lt;foreign-keys&gt;&lt;key app="EN" db-id="vraxxtrzfapvzrezpxpxdfw4paepp5evw99x" timestamp="1573774617"&gt;8&lt;/key&gt;&lt;/foreign-keys&gt;&lt;ref-type name="Journal Article"&gt;17&lt;/ref-type&gt;&lt;contributors&gt;&lt;authors&gt;&lt;author&gt;Yampolskiy, Roman V.&lt;/author&gt;&lt;author&gt;EL-Barkouky, Ahmed&lt;/author&gt;&lt;/authors&gt;&lt;/contributors&gt;&lt;titles&gt;&lt;title&gt;Wisdom of artifical crowds algorithm for solving NP-hard problems&lt;/title&gt;&lt;secondary-title&gt;International Journal of Bio-Inspired Computation&lt;/secondary-title&gt;&lt;/titles&gt;&lt;periodical&gt;&lt;full-title&gt;International Journal of Bio-Inspired Computation&lt;/full-title&gt;&lt;/periodical&gt;&lt;pages&gt;358-369&lt;/pages&gt;&lt;volume&gt;3&lt;/volume&gt;&lt;number&gt;6&lt;/number&gt;&lt;dates&gt;&lt;year&gt;2011&lt;/year&gt;&lt;pub-dates&gt;&lt;date&gt;January 2011&lt;/date&gt;&lt;/pub-dates&gt;&lt;/dates&gt;&lt;urls&gt;&lt;/urls&gt;&lt;electronic-resource-num&gt;10.1504/IJBIC.2011.043624&lt;/electronic-resource-num&gt;&lt;/record&gt;&lt;/Cite&gt;&lt;/EndNote&gt;</w:instrText>
+        <w:instrText xml:space="preserve"> ADDIN EN.CITE &lt;EndNote&gt;&lt;Cite&gt;&lt;Author&gt;Otman&lt;/Author&gt;&lt;Year&gt;2011&lt;/Year&gt;&lt;RecNum&gt;11&lt;/RecNum&gt;&lt;DisplayText&gt;[10]&lt;/DisplayText&gt;&lt;record&gt;&lt;rec-number&gt;11&lt;/rec-number&gt;&lt;foreign-keys&gt;&lt;key app="EN" db-id="vraxxtrzfapvzrezpxpxdfw4paepp5evw99x" timestamp="1573829395"&gt;11&lt;/key&gt;&lt;/foreign-keys&gt;&lt;ref-type name="Journal Article"&gt;17&lt;/ref-type&gt;&lt;contributors&gt;&lt;authors&gt;&lt;author&gt;Abdoun Otman&lt;/author&gt;&lt;author&gt;Abouchabaka, Jaafar&lt;/author&gt;&lt;/authors&gt;&lt;/contributors&gt;&lt;titles&gt;&lt;title&gt;A Comparative Study of Adaptive Crossover Operators for Genetic Algorithms to Resolve the Traveling Salesman Problem&lt;/title&gt;&lt;secondary-title&gt;International Journal of Computer Applications&lt;/secondary-title&gt;&lt;/titles&gt;&lt;periodical&gt;&lt;full-title&gt;International Journal of Computer Applications&lt;/full-title&gt;&lt;/periodical&gt;&lt;pages&gt;49-57&lt;/pages&gt;&lt;volume&gt;31&lt;/volume&gt;&lt;number&gt;11&lt;/number&gt;&lt;dates&gt;&lt;year&gt;2011&lt;/year&gt;&lt;pub-dates&gt;&lt;date&gt;Oct&lt;/date&gt;&lt;/pub-dates&gt;&lt;/dates&gt;&lt;urls&gt;&lt;related-urls&gt;&lt;url&gt;https://arxiv.org/abs/1203.3097&lt;/url&gt;&lt;/related-urls&gt;&lt;/urls&gt;&lt;/record&gt;&lt;/Cite&gt;&lt;/EndNote&gt;</w:instrText>
       </w:r>
       <w:r>
         <w:fldChar w:fldCharType="separate"/>
@@ -829,99 +1212,13 @@
         <w:fldChar w:fldCharType="end"/>
       </w:r>
       <w:r>
-        <w:t>.  Cognitive diversity was achieved with different initializations of the genetic algorithm’s population.</w:t>
-      </w:r>
-    </w:p>
-    <w:p>
-      <w:pPr>
-        <w:pStyle w:val="Heading1"/>
-      </w:pPr>
-      <w:r>
-        <w:t>Proposed Approach</w:t>
-      </w:r>
-    </w:p>
-    <w:p>
-      <w:pPr>
-        <w:pStyle w:val="Heading2"/>
-      </w:pPr>
-      <w:r>
-        <w:t>Genetic Algorithm</w:t>
-      </w:r>
-    </w:p>
-    <w:p>
-      <w:pPr>
-        <w:ind w:firstLine="144"/>
-      </w:pPr>
-      <w:r>
-        <w:t xml:space="preserve">The genetic algorithm implemented follows the central loop described by Booker, et al. closely </w:t>
+        <w:t xml:space="preserve">. The mutation methods implemented were inspired by similar work from Abdoun, et al. where they analyzed the performance of mutation operators for similar purposes </w:t>
       </w:r>
       <w:r>
         <w:fldChar w:fldCharType="begin"/>
       </w:r>
       <w:r>
-        <w:instrText xml:space="preserve"> ADDIN EN.CITE &lt;EndNote&gt;&lt;Cite&gt;&lt;Author&gt;Booker&lt;/Author&gt;&lt;Year&gt;1989&lt;/Year&gt;&lt;RecNum&gt;7&lt;/RecNum&gt;&lt;DisplayText&gt;[5]&lt;/DisplayText&gt;&lt;record&gt;&lt;rec-number&gt;7&lt;/rec-number&gt;&lt;foreign-keys&gt;&lt;key app="EN" db-id="vraxxtrzfapvzrezpxpxdfw4paepp5evw99x" timestamp="1573773249"&gt;7&lt;/key&gt;&lt;/foreign-keys&gt;&lt;ref-type name="Journal Article"&gt;17&lt;/ref-type&gt;&lt;contributors&gt;&lt;authors&gt;&lt;author&gt;Booker, L.B. &lt;/author&gt;&lt;author&gt;Goldberg, D.E.&lt;/author&gt;&lt;author&gt;Holland, John H.&lt;/author&gt;&lt;/authors&gt;&lt;/contributors&gt;&lt;titles&gt;&lt;title&gt;Classifier systems and genetic algorithms&lt;/title&gt;&lt;secondary-title&gt;Artificial Intelligence&lt;/secondary-title&gt;&lt;/titles&gt;&lt;periodical&gt;&lt;full-title&gt;Artificial Intelligence&lt;/full-title&gt;&lt;/periodical&gt;&lt;pages&gt;235-282&lt;/pages&gt;&lt;volume&gt;40&lt;/volume&gt;&lt;number&gt;1-3&lt;/number&gt;&lt;edition&gt;11 February 2003&lt;/edition&gt;&lt;dates&gt;&lt;year&gt;1989&lt;/year&gt;&lt;pub-dates&gt;&lt;date&gt;September 1959&lt;/date&gt;&lt;/pub-dates&gt;&lt;/dates&gt;&lt;urls&gt;&lt;/urls&gt;&lt;electronic-resource-num&gt;https://doi.org/10.1016/0004-3702(89)90050-7&lt;/electronic-resource-num&gt;&lt;/record&gt;&lt;/Cite&gt;&lt;/EndNote&gt;</w:instrText>
-      </w:r>
-      <w:r>
-        <w:fldChar w:fldCharType="separate"/>
-      </w:r>
-      <w:r>
-        <w:rPr>
-          <w:noProof/>
-        </w:rPr>
-        <w:t>[5]</w:t>
-      </w:r>
-      <w:r>
-        <w:fldChar w:fldCharType="end"/>
-      </w:r>
-      <w:r>
-        <w:t xml:space="preserve">.  The algorithm is initialized with a </w:t>
-      </w:r>
-      <w:r>
-        <w:t xml:space="preserve">given population size, crossover method, crossover probability, mutation method, mutation probability, </w:t>
-      </w:r>
-      <w:r>
-        <w:t xml:space="preserve">and </w:t>
-      </w:r>
-      <w:r>
-        <w:t>epoch threshold.  The population size denotes the number of chromosomes in the GAs population.  The crossover probability denotes the percentage of the population to be replaced by crossover at the start of a generation.  A crossover probability of 1 would mean offspring will replace all parents while a crossover probability of 0 would mean that no parents would crossover to produce offspring.</w:t>
-      </w:r>
-      <w:r>
-        <w:t xml:space="preserve">  The mutation probability denotes what percent of the population after crossover will undergo mutation.  A mutation probability of 1 would mean all chromosomes in the population are mutated while a mutation probability of 0 would mean none of the chromosomes in the population are mutated.  Epoch threshold denotes how many generations the GA must produce without seeing an improvement before finishing.</w:t>
-      </w:r>
-    </w:p>
-    <w:p>
-      <w:pPr>
-        <w:ind w:firstLine="202"/>
-      </w:pPr>
-      <w:r>
-        <w:t xml:space="preserve">The crossover methods implemented were inspired by Otman and Abouchabaka’s work on comparing adaptive crossover operators for GAs aimed at approximating solutions to TSP </w:t>
-      </w:r>
-      <w:r>
-        <w:fldChar w:fldCharType="begin"/>
-      </w:r>
-      <w:r>
-        <w:instrText xml:space="preserve"> ADDIN EN.CITE &lt;EndNote&gt;&lt;Cite&gt;&lt;Author&gt;Otman&lt;/Author&gt;&lt;Year&gt;2011&lt;/Year&gt;&lt;RecNum&gt;11&lt;/RecNum&gt;&lt;DisplayText&gt;[6]&lt;/DisplayText&gt;&lt;record&gt;&lt;rec-number&gt;11&lt;/rec-number&gt;&lt;foreign-keys&gt;&lt;key app="EN" db-id="vraxxtrzfapvzrezpxpxdfw4paepp5evw99x" timestamp="1573829395"&gt;11&lt;/key&gt;&lt;/foreign-keys&gt;&lt;ref-type name="Journal Article"&gt;17&lt;/ref-type&gt;&lt;contributors&gt;&lt;authors&gt;&lt;author&gt;Abdoun Otman&lt;/author&gt;&lt;author&gt;Abouchabaka, Jaafar&lt;/author&gt;&lt;/authors&gt;&lt;/contributors&gt;&lt;titles&gt;&lt;title&gt;A Comparative Study of Adaptive Crossover Operators for Genetic Algorithms to Resolve the Traveling Salesman Problem&lt;/title&gt;&lt;secondary-title&gt;International Journal of Computer Applications&lt;/secondary-title&gt;&lt;/titles&gt;&lt;periodical&gt;&lt;full-title&gt;International Journal of Computer Applications&lt;/full-title&gt;&lt;/periodical&gt;&lt;pages&gt;49-57&lt;/pages&gt;&lt;volume&gt;31&lt;/volume&gt;&lt;number&gt;11&lt;/number&gt;&lt;dates&gt;&lt;year&gt;2011&lt;/year&gt;&lt;pub-dates&gt;&lt;date&gt;October 2001&lt;/date&gt;&lt;/pub-dates&gt;&lt;/dates&gt;&lt;urls&gt;&lt;related-urls&gt;&lt;url&gt;https://arxiv.org/abs/1203.3097&lt;/url&gt;&lt;/related-urls&gt;&lt;/urls&gt;&lt;/record&gt;&lt;/Cite&gt;&lt;/EndNote&gt;</w:instrText>
-      </w:r>
-      <w:r>
-        <w:fldChar w:fldCharType="separate"/>
-      </w:r>
-      <w:r>
-        <w:rPr>
-          <w:noProof/>
-        </w:rPr>
-        <w:t>[6]</w:t>
-      </w:r>
-      <w:r>
-        <w:fldChar w:fldCharType="end"/>
-      </w:r>
-      <w:r>
-        <w:t xml:space="preserve">. The mutation methods implemented were inspired by similar work from Abdoun, et al. where they analyzed the performance of mutation operators for similar purposes </w:t>
-      </w:r>
-      <w:r>
-        <w:fldChar w:fldCharType="begin"/>
-      </w:r>
-      <w:r>
-        <w:instrText xml:space="preserve"> ADDIN EN.CITE &lt;EndNote&gt;&lt;Cite&gt;&lt;Author&gt;Otman&lt;/Author&gt;&lt;Year&gt;2012&lt;/Year&gt;&lt;RecNum&gt;13&lt;/RecNum&gt;&lt;DisplayText&gt;[11]&lt;/DisplayText&gt;&lt;record&gt;&lt;rec-number&gt;13&lt;/rec-number&gt;&lt;foreign-keys&gt;&lt;key app="EN" db-id="vraxxtrzfapvzrezpxpxdfw4paepp5evw99x" timestamp="1574096659"&gt;13&lt;/key&gt;&lt;/foreign-keys&gt;&lt;ref-type name="Journal Article"&gt;17&lt;/ref-type&gt;&lt;contributors&gt;&lt;authors&gt;&lt;author&gt;Abdoun Otman&lt;/author&gt;&lt;author&gt;Jaafar Abouchabaka&lt;/author&gt;&lt;author&gt;Chakir Tajani&lt;/author&gt;&lt;/authors&gt;&lt;/contributors&gt;&lt;titles&gt;&lt;title&gt;Analyzing the performance of mutation operators to solve the traveling salesman problem&lt;/title&gt;&lt;secondary-title&gt;International Journal of Emerging Sciences&lt;/secondary-title&gt;&lt;/titles&gt;&lt;periodical&gt;&lt;full-title&gt;International Journal of Emerging Sciences&lt;/full-title&gt;&lt;/periodical&gt;&lt;pages&gt;61-77&lt;/pages&gt;&lt;volume&gt;2&lt;/volume&gt;&lt;number&gt;1&lt;/number&gt;&lt;dates&gt;&lt;year&gt;2012&lt;/year&gt;&lt;pub-dates&gt;&lt;date&gt;March 2012&lt;/date&gt;&lt;/pub-dates&gt;&lt;/dates&gt;&lt;isbn&gt;2222-4254 &lt;/isbn&gt;&lt;urls&gt;&lt;/urls&gt;&lt;/record&gt;&lt;/Cite&gt;&lt;/EndNote&gt;</w:instrText>
+        <w:instrText xml:space="preserve"> ADDIN EN.CITE &lt;EndNote&gt;&lt;Cite&gt;&lt;Author&gt;Otman&lt;/Author&gt;&lt;Year&gt;2012&lt;/Year&gt;&lt;RecNum&gt;13&lt;/RecNum&gt;&lt;DisplayText&gt;[11]&lt;/DisplayText&gt;&lt;record&gt;&lt;rec-number&gt;13&lt;/rec-number&gt;&lt;foreign-keys&gt;&lt;key app="EN" db-id="vraxxtrzfapvzrezpxpxdfw4paepp5evw99x" timestamp="1574096659"&gt;13&lt;/key&gt;&lt;/foreign-keys&gt;&lt;ref-type name="Journal Article"&gt;17&lt;/ref-type&gt;&lt;contributors&gt;&lt;authors&gt;&lt;author&gt;Abdoun Otman&lt;/author&gt;&lt;author&gt;Jaafar Abouchabaka&lt;/author&gt;&lt;author&gt;Chakir Tajani&lt;/author&gt;&lt;/authors&gt;&lt;/contributors&gt;&lt;titles&gt;&lt;title&gt;Analyzing the performance of mutation operators to solve the traveling salesman problem&lt;/title&gt;&lt;secondary-title&gt;International Journal of Emerging Sciences&lt;/secondary-title&gt;&lt;/titles&gt;&lt;periodical&gt;&lt;full-title&gt;International Journal of Emerging Sciences&lt;/full-title&gt;&lt;/periodical&gt;&lt;pages&gt;61-77&lt;/pages&gt;&lt;volume&gt;2&lt;/volume&gt;&lt;number&gt;1&lt;/number&gt;&lt;dates&gt;&lt;year&gt;2012&lt;/year&gt;&lt;pub-dates&gt;&lt;date&gt;March&lt;/date&gt;&lt;/pub-dates&gt;&lt;/dates&gt;&lt;isbn&gt;2222-4254 &lt;/isbn&gt;&lt;urls&gt;&lt;/urls&gt;&lt;/record&gt;&lt;/Cite&gt;&lt;/EndNote&gt;</w:instrText>
       </w:r>
       <w:r>
         <w:fldChar w:fldCharType="separate"/>
@@ -968,13 +1265,46 @@
     </w:p>
     <w:p>
       <w:r>
-        <w:t xml:space="preserve">The selection method implemented was influenced by the work of Zhong, et al. </w:t>
+        <w:t>The selection method implemented was influenced by the work of Zhong, et al.</w:t>
+      </w:r>
+      <w:r>
+        <w:t xml:space="preserve"> </w:t>
+      </w:r>
+      <w:r>
+        <w:fldChar w:fldCharType="begin"/>
+      </w:r>
+      <w:r>
+        <w:instrText xml:space="preserve"> ADDIN EN.CITE &lt;EndNote&gt;&lt;Cite&gt;&lt;Author&gt;Zhong&lt;/Author&gt;&lt;Year&gt;2005&lt;/Year&gt;&lt;RecNum&gt;15&lt;/RecNum&gt;&lt;DisplayText&gt;[12]&lt;/DisplayText&gt;&lt;record&gt;&lt;rec-number&gt;15&lt;/rec-number&gt;&lt;foreign-keys&gt;&lt;key app="EN" db-id="vraxxtrzfapvzrezpxpxdfw4paepp5evw99x" timestamp="1574113510"&gt;15&lt;/key&gt;&lt;/foreign-keys&gt;&lt;ref-type name="Conference Paper"&gt;47&lt;/ref-type&gt;&lt;contributors&gt;&lt;authors&gt;&lt;author&gt;Jinghui Zhong&lt;/author&gt;&lt;author&gt;Xiaomin Hu&lt;/author&gt;&lt;author&gt;Min Gu&lt;/author&gt;&lt;author&gt;Jun Zhang&lt;/author&gt;&lt;/authors&gt;&lt;/contributors&gt;&lt;titles&gt;&lt;title&gt;Comparison of Performance between Different Selection Strategies on Simple Genetic Algorithms&lt;/title&gt;&lt;secondary-title&gt;International Conference on Computational Intelligence for Modelling, Control and Automation and International Conference on Intelligent Agents, Web Technologies and Internet Commerce&lt;/secondary-title&gt;&lt;/titles&gt;&lt;dates&gt;&lt;year&gt;2005&lt;/year&gt;&lt;pub-dates&gt;&lt;date&gt;28-30 Nov.&lt;/date&gt;&lt;/pub-dates&gt;&lt;/dates&gt;&lt;pub-location&gt;Vienna, Austria&lt;/pub-location&gt;&lt;publisher&gt;IEEE&lt;/publisher&gt;&lt;urls&gt;&lt;/urls&gt;&lt;electronic-resource-num&gt;https://doi.org/10.1109/CIMCA.2005.1631619&lt;/electronic-resource-num&gt;&lt;/record&gt;&lt;/Cite&gt;&lt;/EndNote&gt;</w:instrText>
+      </w:r>
+      <w:r>
+        <w:fldChar w:fldCharType="separate"/>
+      </w:r>
+      <w:r>
+        <w:rPr>
+          <w:noProof/>
+        </w:rPr>
+        <w:t>[12]</w:t>
+      </w:r>
+      <w:r>
+        <w:fldChar w:fldCharType="end"/>
+      </w:r>
+      <w:r>
+        <w:t>.</w:t>
+      </w:r>
+      <w:r>
+        <w:t xml:space="preserve"> </w:t>
       </w:r>
       <w:r>
         <w:t>The roulette wheel select</w:t>
       </w:r>
       <w:r>
-        <w:t>ion methods aims to reduce the likelihood all chromosomes will converge to a single local optimum solution.  To accomplish this, it calculates the probability of selection for each chromosome by dividing its fitness value by the sum of all fitness values of the chromosomes in the population.  This differs from a straightforward elitist selection method that selects a percentage of the best performing chromosomes.</w:t>
+        <w:t xml:space="preserve">ion methods </w:t>
+      </w:r>
+      <w:r>
+        <w:t>aim</w:t>
+      </w:r>
+      <w:r>
+        <w:t xml:space="preserve"> to reduce the likelihood all chromosomes will converge to a single local optimum solution.  To accomplish this, it calculates the probability of selection for each chromosome by dividing its fitness value by the sum of all fitness values of the chromosomes in the population.  This differs from a straightforward elitist selection method that selects a percentage of the best performing chromosomes.</w:t>
       </w:r>
     </w:p>
     <w:p>
@@ -1036,7 +1366,7 @@
         <w:fldChar w:fldCharType="begin"/>
       </w:r>
       <w:r>
-        <w:instrText xml:space="preserve"> ADDIN EN.CITE &lt;EndNote&gt;&lt;Cite&gt;&lt;Author&gt;Goldberg&lt;/Author&gt;&lt;Year&gt;1989&lt;/Year&gt;&lt;RecNum&gt;12&lt;/RecNum&gt;&lt;DisplayText&gt;[12]&lt;/DisplayText&gt;&lt;record&gt;&lt;rec-number&gt;12&lt;/rec-number&gt;&lt;foreign-keys&gt;&lt;key app="EN" db-id="vraxxtrzfapvzrezpxpxdfw4paepp5evw99x" timestamp="1574094720"&gt;12&lt;/key&gt;&lt;/foreign-keys&gt;&lt;ref-type name="Book"&gt;6&lt;/ref-type&gt;&lt;contributors&gt;&lt;authors&gt;&lt;author&gt;David E. Goldberg&lt;/author&gt;&lt;/authors&gt;&lt;/contributors&gt;&lt;titles&gt;&lt;title&gt;Genetic Algorithms in Search, Optimization and Machine Learning&lt;/title&gt;&lt;/titles&gt;&lt;pages&gt;372&lt;/pages&gt;&lt;edition&gt;1&lt;/edition&gt;&lt;dates&gt;&lt;year&gt;1989&lt;/year&gt;&lt;/dates&gt;&lt;pub-location&gt;Boston, MA, USA&lt;/pub-location&gt;&lt;publisher&gt;Addison-Wesley Longman Publishing Co., Inc.&lt;/publisher&gt;&lt;isbn&gt;0201157675&lt;/isbn&gt;&lt;urls&gt;&lt;/urls&gt;&lt;/record&gt;&lt;/Cite&gt;&lt;/EndNote&gt;</w:instrText>
+        <w:instrText xml:space="preserve"> ADDIN EN.CITE &lt;EndNote&gt;&lt;Cite&gt;&lt;Author&gt;Goldberg&lt;/Author&gt;&lt;Year&gt;1989&lt;/Year&gt;&lt;RecNum&gt;12&lt;/RecNum&gt;&lt;DisplayText&gt;[18]&lt;/DisplayText&gt;&lt;record&gt;&lt;rec-number&gt;12&lt;/rec-number&gt;&lt;foreign-keys&gt;&lt;key app="EN" db-id="vraxxtrzfapvzrezpxpxdfw4paepp5evw99x" timestamp="1574094720"&gt;12&lt;/key&gt;&lt;/foreign-keys&gt;&lt;ref-type name="Book"&gt;6&lt;/ref-type&gt;&lt;contributors&gt;&lt;authors&gt;&lt;author&gt;Goldberg, D.E.&lt;/author&gt;&lt;/authors&gt;&lt;/contributors&gt;&lt;titles&gt;&lt;title&gt;Genetic Algorithms in Search, Optimization and Machine Learning&lt;/title&gt;&lt;/titles&gt;&lt;pages&gt;372&lt;/pages&gt;&lt;edition&gt;1&lt;/edition&gt;&lt;dates&gt;&lt;year&gt;1989&lt;/year&gt;&lt;/dates&gt;&lt;pub-location&gt;Boston, MA, USA&lt;/pub-location&gt;&lt;publisher&gt;Addison-Wesley Longman Publishing Co., Inc.&lt;/publisher&gt;&lt;isbn&gt;0201157675&lt;/isbn&gt;&lt;urls&gt;&lt;/urls&gt;&lt;/record&gt;&lt;/Cite&gt;&lt;/EndNote&gt;</w:instrText>
       </w:r>
       <w:r>
         <w:fldChar w:fldCharType="separate"/>
@@ -1045,7 +1375,7 @@
         <w:rPr>
           <w:noProof/>
         </w:rPr>
-        <w:t>[12]</w:t>
+        <w:t>[18]</w:t>
       </w:r>
       <w:r>
         <w:fldChar w:fldCharType="end"/>
@@ -1057,11 +1387,7 @@
         <w:t xml:space="preserve">  </w:t>
       </w:r>
       <w:r>
-        <w:t xml:space="preserve">The implementation used in this paper was slightly altered to produce only one </w:t>
-      </w:r>
-      <w:r>
-        <w:lastRenderedPageBreak/>
-        <w:t xml:space="preserve">child.  </w:t>
+        <w:t xml:space="preserve">The implementation used in this paper was slightly altered to produce only one child.  </w:t>
       </w:r>
       <w:r>
         <w:t>OX is performed by randomly partitioning two parent chromosomes into three contiguous sections.</w:t>
@@ -1194,7 +1520,33 @@
         <w:t>Partially Mapped</w:t>
       </w:r>
       <w:r>
-        <w:t xml:space="preserve"> Crossover method implemented was first described in a 1985 book from Goldberg and Lingle</w:t>
+        <w:t xml:space="preserve"> Crossover method implemented was first described in a 1985 book from Goldberg and </w:t>
+      </w:r>
+      <w:proofErr w:type="spellStart"/>
+      <w:r>
+        <w:t>Lingle</w:t>
+      </w:r>
+      <w:proofErr w:type="spellEnd"/>
+      <w:r>
+        <w:t xml:space="preserve"> </w:t>
+      </w:r>
+      <w:r>
+        <w:fldChar w:fldCharType="begin"/>
+      </w:r>
+      <w:r>
+        <w:instrText xml:space="preserve"> ADDIN EN.CITE &lt;EndNote&gt;&lt;Cite&gt;&lt;Author&gt;Goldberg&lt;/Author&gt;&lt;Year&gt;1985&lt;/Year&gt;&lt;RecNum&gt;14&lt;/RecNum&gt;&lt;DisplayText&gt;[19]&lt;/DisplayText&gt;&lt;record&gt;&lt;rec-number&gt;14&lt;/rec-number&gt;&lt;foreign-keys&gt;&lt;key app="EN" db-id="vraxxtrzfapvzrezpxpxdfw4paepp5evw99x" timestamp="1574097298"&gt;14&lt;/key&gt;&lt;/foreign-keys&gt;&lt;ref-type name="Conference Proceedings"&gt;10&lt;/ref-type&gt;&lt;contributors&gt;&lt;authors&gt;&lt;author&gt;Goldberg, D.E.&lt;/author&gt;&lt;author&gt;Linger, Robert Jr.&lt;/author&gt;&lt;/authors&gt;&lt;/contributors&gt;&lt;titles&gt;&lt;title&gt;AllelesLociand the Traveling Salesman Problem&lt;/title&gt;&lt;secondary-title&gt;Proceedings of the 1st International Conference on Genetic Algorithms&lt;/secondary-title&gt;&lt;/titles&gt;&lt;pages&gt;154-159&lt;/pages&gt;&lt;dates&gt;&lt;year&gt;1985&lt;/year&gt;&lt;/dates&gt;&lt;publisher&gt;L. Erlbaum Associates Inc. Hillsdale, NJ, USA&lt;/publisher&gt;&lt;isbn&gt;0-8058-0426-9&lt;/isbn&gt;&lt;urls&gt;&lt;/urls&gt;&lt;/record&gt;&lt;/Cite&gt;&lt;/EndNote&gt;</w:instrText>
+      </w:r>
+      <w:r>
+        <w:fldChar w:fldCharType="separate"/>
+      </w:r>
+      <w:r>
+        <w:rPr>
+          <w:noProof/>
+        </w:rPr>
+        <w:t>[19]</w:t>
+      </w:r>
+      <w:r>
+        <w:fldChar w:fldCharType="end"/>
       </w:r>
       <w:r>
         <w:t xml:space="preserve"> in which the parents are partitioned randomly into three sections as shown in Table 1.  Sequences S1 and S3 from parent 1 are copied into the child.  S2 is determined from parent 2’s alleles by starting at S2 and skipping over any allele that is already present in the child.</w:t>
@@ -1286,7 +1638,13 @@
         <w:t xml:space="preserve"> evenly divided between the </w:t>
       </w:r>
       <w:r>
-        <w:t>depot’s vehicles.  Table 2 below shows an example of how a series of 11 vertices with one depot and 4 vehicles would divide it’s customers while evaluating its fitness.  In this example, the depot is at vertex 9, while all other vertices 1-8 and 10-11 are customers.  The fitness function is then calculated by iterating over the vehi</w:t>
+        <w:t xml:space="preserve">depot’s vehicles.  Table 2 below shows an example of how a series of 11 vertices with one depot and 4 vehicles would divide </w:t>
+      </w:r>
+      <w:r>
+        <w:t>its</w:t>
+      </w:r>
+      <w:r>
+        <w:t xml:space="preserve"> customers while evaluating its fitness.  In this example, the depot is at vertex 9, while all other vertices 1-8 and 10-11 are customers.  The fitness function is then calculated by iterating over the vehi</w:t>
       </w:r>
       <w:r>
         <w:t>cles, adding the distance between the depot and the first customer, summing the distance between each adjacent customer in the vehicles list, and then adding the distance from the last customer back to the depot.</w:t>
@@ -1316,8 +1674,15 @@
     </w:p>
     <w:tbl>
       <w:tblPr>
-        <w:tblStyle w:val="TableGrid"/>
         <w:tblW w:w="0" w:type="auto"/>
+        <w:tblBorders>
+          <w:top w:val="single" w:sz="4" w:space="0" w:color="auto"/>
+          <w:left w:val="single" w:sz="4" w:space="0" w:color="auto"/>
+          <w:bottom w:val="single" w:sz="4" w:space="0" w:color="auto"/>
+          <w:right w:val="single" w:sz="4" w:space="0" w:color="auto"/>
+          <w:insideH w:val="single" w:sz="4" w:space="0" w:color="auto"/>
+          <w:insideV w:val="single" w:sz="4" w:space="0" w:color="auto"/>
+        </w:tblBorders>
         <w:tblLook w:val="04A0" w:firstRow="1" w:lastRow="0" w:firstColumn="1" w:lastColumn="0" w:noHBand="0" w:noVBand="1"/>
       </w:tblPr>
       <w:tblGrid>
@@ -1336,6 +1701,7 @@
           <w:tcPr>
             <w:tcW w:w="1752" w:type="dxa"/>
             <w:gridSpan w:val="3"/>
+            <w:shd w:val="clear" w:color="auto" w:fill="auto"/>
           </w:tcPr>
           <w:p>
             <w:pPr>
@@ -1350,6 +1716,7 @@
           <w:tcPr>
             <w:tcW w:w="1168" w:type="dxa"/>
             <w:gridSpan w:val="2"/>
+            <w:shd w:val="clear" w:color="auto" w:fill="auto"/>
           </w:tcPr>
           <w:p>
             <w:pPr>
@@ -1364,6 +1731,7 @@
           <w:tcPr>
             <w:tcW w:w="1168" w:type="dxa"/>
             <w:gridSpan w:val="2"/>
+            <w:shd w:val="clear" w:color="auto" w:fill="auto"/>
           </w:tcPr>
           <w:p>
             <w:pPr>
@@ -1378,6 +1746,7 @@
           <w:tcPr>
             <w:tcW w:w="1168" w:type="dxa"/>
             <w:gridSpan w:val="2"/>
+            <w:shd w:val="clear" w:color="auto" w:fill="auto"/>
           </w:tcPr>
           <w:p>
             <w:pPr>
@@ -1393,6 +1762,7 @@
         <w:tc>
           <w:tcPr>
             <w:tcW w:w="584" w:type="dxa"/>
+            <w:shd w:val="clear" w:color="auto" w:fill="auto"/>
           </w:tcPr>
           <w:p>
             <w:r>
@@ -1403,6 +1773,7 @@
         <w:tc>
           <w:tcPr>
             <w:tcW w:w="584" w:type="dxa"/>
+            <w:shd w:val="clear" w:color="auto" w:fill="auto"/>
           </w:tcPr>
           <w:p>
             <w:r>
@@ -1413,6 +1784,7 @@
         <w:tc>
           <w:tcPr>
             <w:tcW w:w="584" w:type="dxa"/>
+            <w:shd w:val="clear" w:color="auto" w:fill="auto"/>
           </w:tcPr>
           <w:p>
             <w:r>
@@ -1423,6 +1795,7 @@
         <w:tc>
           <w:tcPr>
             <w:tcW w:w="584" w:type="dxa"/>
+            <w:shd w:val="clear" w:color="auto" w:fill="auto"/>
           </w:tcPr>
           <w:p>
             <w:r>
@@ -1433,6 +1806,7 @@
         <w:tc>
           <w:tcPr>
             <w:tcW w:w="584" w:type="dxa"/>
+            <w:shd w:val="clear" w:color="auto" w:fill="auto"/>
           </w:tcPr>
           <w:p>
             <w:r>
@@ -1443,6 +1817,7 @@
         <w:tc>
           <w:tcPr>
             <w:tcW w:w="584" w:type="dxa"/>
+            <w:shd w:val="clear" w:color="auto" w:fill="auto"/>
           </w:tcPr>
           <w:p>
             <w:r>
@@ -1453,6 +1828,7 @@
         <w:tc>
           <w:tcPr>
             <w:tcW w:w="584" w:type="dxa"/>
+            <w:shd w:val="clear" w:color="auto" w:fill="auto"/>
           </w:tcPr>
           <w:p>
             <w:r>
@@ -1463,6 +1839,7 @@
         <w:tc>
           <w:tcPr>
             <w:tcW w:w="584" w:type="dxa"/>
+            <w:shd w:val="clear" w:color="auto" w:fill="auto"/>
           </w:tcPr>
           <w:p>
             <w:r>
@@ -1473,6 +1850,7 @@
         <w:tc>
           <w:tcPr>
             <w:tcW w:w="584" w:type="dxa"/>
+            <w:shd w:val="clear" w:color="auto" w:fill="auto"/>
           </w:tcPr>
           <w:p>
             <w:r>
@@ -1496,7 +1874,51 @@
         <w:ind w:left="144" w:firstLine="58"/>
       </w:pPr>
       <w:r>
-        <w:t xml:space="preserve">The Wisdom of Artificial Crowds algorithm implemented is similar to that used by Yampolskiy, et al. although a novel approach was used for injecting cognitive diversity.  In contrast to injecting cognitive diversity through a series of initializations of the same genetic algorithm, multiple GAs with differing crossover methods and mutation </w:t>
+        <w:t xml:space="preserve">The Wisdom of Artificial Crowds algorithm implemented </w:t>
+      </w:r>
+      <w:r>
+        <w:t>was inspired by</w:t>
+      </w:r>
+      <w:r>
+        <w:t xml:space="preserve"> </w:t>
+      </w:r>
+      <w:r>
+        <w:t>the implementation presented</w:t>
+      </w:r>
+      <w:r>
+        <w:t xml:space="preserve"> by </w:t>
+      </w:r>
+      <w:proofErr w:type="spellStart"/>
+      <w:r>
+        <w:t>Yampolskiy</w:t>
+      </w:r>
+      <w:proofErr w:type="spellEnd"/>
+      <w:r>
+        <w:t>, et al.</w:t>
+      </w:r>
+      <w:r>
+        <w:t xml:space="preserve"> </w:t>
+      </w:r>
+      <w:r>
+        <w:fldChar w:fldCharType="begin"/>
+      </w:r>
+      <w:r>
+        <w:instrText xml:space="preserve"> ADDIN EN.CITE &lt;EndNote&gt;&lt;Cite&gt;&lt;Author&gt;Yampolskiy&lt;/Author&gt;&lt;Year&gt;2011&lt;/Year&gt;&lt;RecNum&gt;8&lt;/RecNum&gt;&lt;DisplayText&gt;[17]&lt;/DisplayText&gt;&lt;record&gt;&lt;rec-number&gt;8&lt;/rec-number&gt;&lt;foreign-keys&gt;&lt;key app="EN" db-id="vraxxtrzfapvzrezpxpxdfw4paepp5evw99x" timestamp="1573774617"&gt;8&lt;/key&gt;&lt;/foreign-keys&gt;&lt;ref-type name="Journal Article"&gt;17&lt;/ref-type&gt;&lt;contributors&gt;&lt;authors&gt;&lt;author&gt;Yampolskiy, Roman V.&lt;/author&gt;&lt;author&gt;EL-Barkouky, Ahmed&lt;/author&gt;&lt;/authors&gt;&lt;/contributors&gt;&lt;titles&gt;&lt;title&gt;Wisdom of artifical crowds algorithm for solving NP-hard problems&lt;/title&gt;&lt;secondary-title&gt;International Journal of Bio-Inspired Computation&lt;/secondary-title&gt;&lt;/titles&gt;&lt;periodical&gt;&lt;full-title&gt;International Journal of Bio-Inspired Computation&lt;/full-title&gt;&lt;/periodical&gt;&lt;pages&gt;358-369&lt;/pages&gt;&lt;volume&gt;3&lt;/volume&gt;&lt;number&gt;6&lt;/number&gt;&lt;dates&gt;&lt;year&gt;2011&lt;/year&gt;&lt;pub-dates&gt;&lt;date&gt;Jan&lt;/date&gt;&lt;/pub-dates&gt;&lt;/dates&gt;&lt;urls&gt;&lt;/urls&gt;&lt;electronic-resource-num&gt;10.1504/IJBIC.2011.043624&lt;/electronic-resource-num&gt;&lt;/record&gt;&lt;/Cite&gt;&lt;/EndNote&gt;</w:instrText>
+      </w:r>
+      <w:r>
+        <w:fldChar w:fldCharType="separate"/>
+      </w:r>
+      <w:r>
+        <w:rPr>
+          <w:noProof/>
+        </w:rPr>
+        <w:t>[17]</w:t>
+      </w:r>
+      <w:r>
+        <w:fldChar w:fldCharType="end"/>
+      </w:r>
+      <w:r>
+        <w:t xml:space="preserve"> although a novel approach was used for injecting cognitive diversity.  In contrast to injecting cognitive diversity through a series of initializations of the same genetic algorithm, multiple GAs with differing crossover methods and mutation </w:t>
       </w:r>
       <w:r>
         <w:t>methods were used.  Each GA has the same population size, selection method, and epoch threshold.</w:t>
@@ -1510,14 +1932,14 @@
         <w:t xml:space="preserve">Gathering the chromosomes to be used in the crowd is done by using predetermined weights for each GA.  </w:t>
       </w:r>
       <w:r>
-        <w:t xml:space="preserve">For example, a GA with a weight of 0.05 and a population of 100 chromosomes would provide 5 chromosomes to the crowd </w:t>
+        <w:t xml:space="preserve">For example, a GA with a weight of 0.05 and a population of 100 chromosomes would provide 5 chromosomes to the crowd before solution aggregation.  </w:t>
+      </w:r>
+      <w:r>
+        <w:t xml:space="preserve">These weights were selected </w:t>
       </w:r>
       <w:r>
         <w:lastRenderedPageBreak/>
-        <w:t xml:space="preserve">before solution aggregation.  </w:t>
-      </w:r>
-      <w:r>
-        <w:t>These weights were selected after deve</w:t>
+        <w:t>after deve</w:t>
       </w:r>
       <w:r>
         <w:t>loping an understanding of a GA with these methods’</w:t>
@@ -1566,9 +1988,16 @@
     </w:p>
     <w:tbl>
       <w:tblPr>
-        <w:tblStyle w:val="TableGrid"/>
         <w:tblW w:w="0" w:type="auto"/>
         <w:tblInd w:w="144" w:type="dxa"/>
+        <w:tblBorders>
+          <w:top w:val="single" w:sz="4" w:space="0" w:color="auto"/>
+          <w:left w:val="single" w:sz="4" w:space="0" w:color="auto"/>
+          <w:bottom w:val="single" w:sz="4" w:space="0" w:color="auto"/>
+          <w:right w:val="single" w:sz="4" w:space="0" w:color="auto"/>
+          <w:insideH w:val="single" w:sz="4" w:space="0" w:color="auto"/>
+          <w:insideV w:val="single" w:sz="4" w:space="0" w:color="auto"/>
+        </w:tblBorders>
         <w:tblLook w:val="04A0" w:firstRow="1" w:lastRow="0" w:firstColumn="1" w:lastColumn="0" w:noHBand="0" w:noVBand="1"/>
       </w:tblPr>
       <w:tblGrid>
@@ -1580,6 +2009,7 @@
         <w:tc>
           <w:tcPr>
             <w:tcW w:w="1710" w:type="dxa"/>
+            <w:shd w:val="clear" w:color="auto" w:fill="auto"/>
           </w:tcPr>
           <w:p>
             <w:r>
@@ -1590,6 +2020,7 @@
         <w:tc>
           <w:tcPr>
             <w:tcW w:w="1705" w:type="dxa"/>
+            <w:shd w:val="clear" w:color="auto" w:fill="auto"/>
           </w:tcPr>
           <w:p>
             <w:r>
@@ -1600,6 +2031,7 @@
         <w:tc>
           <w:tcPr>
             <w:tcW w:w="1697" w:type="dxa"/>
+            <w:shd w:val="clear" w:color="auto" w:fill="auto"/>
           </w:tcPr>
           <w:p>
             <w:r>
@@ -1612,6 +2044,7 @@
         <w:tc>
           <w:tcPr>
             <w:tcW w:w="1710" w:type="dxa"/>
+            <w:shd w:val="clear" w:color="auto" w:fill="auto"/>
           </w:tcPr>
           <w:p>
             <w:r>
@@ -1622,6 +2055,7 @@
         <w:tc>
           <w:tcPr>
             <w:tcW w:w="1705" w:type="dxa"/>
+            <w:shd w:val="clear" w:color="auto" w:fill="auto"/>
           </w:tcPr>
           <w:p>
             <w:r>
@@ -1632,6 +2066,7 @@
         <w:tc>
           <w:tcPr>
             <w:tcW w:w="1697" w:type="dxa"/>
+            <w:shd w:val="clear" w:color="auto" w:fill="auto"/>
           </w:tcPr>
           <w:p>
             <w:r>
@@ -1644,6 +2079,7 @@
         <w:tc>
           <w:tcPr>
             <w:tcW w:w="1710" w:type="dxa"/>
+            <w:shd w:val="clear" w:color="auto" w:fill="auto"/>
           </w:tcPr>
           <w:p>
             <w:r>
@@ -1654,6 +2090,7 @@
         <w:tc>
           <w:tcPr>
             <w:tcW w:w="1705" w:type="dxa"/>
+            <w:shd w:val="clear" w:color="auto" w:fill="auto"/>
           </w:tcPr>
           <w:p>
             <w:r>
@@ -1664,6 +2101,7 @@
         <w:tc>
           <w:tcPr>
             <w:tcW w:w="1697" w:type="dxa"/>
+            <w:shd w:val="clear" w:color="auto" w:fill="auto"/>
           </w:tcPr>
           <w:p>
             <w:r>
@@ -1676,6 +2114,7 @@
         <w:tc>
           <w:tcPr>
             <w:tcW w:w="1710" w:type="dxa"/>
+            <w:shd w:val="clear" w:color="auto" w:fill="auto"/>
           </w:tcPr>
           <w:p>
             <w:r>
@@ -1686,6 +2125,7 @@
         <w:tc>
           <w:tcPr>
             <w:tcW w:w="1705" w:type="dxa"/>
+            <w:shd w:val="clear" w:color="auto" w:fill="auto"/>
           </w:tcPr>
           <w:p>
             <w:r>
@@ -1696,6 +2136,7 @@
         <w:tc>
           <w:tcPr>
             <w:tcW w:w="1697" w:type="dxa"/>
+            <w:shd w:val="clear" w:color="auto" w:fill="auto"/>
           </w:tcPr>
           <w:p>
             <w:r>
@@ -1708,6 +2149,7 @@
         <w:tc>
           <w:tcPr>
             <w:tcW w:w="1710" w:type="dxa"/>
+            <w:shd w:val="clear" w:color="auto" w:fill="auto"/>
           </w:tcPr>
           <w:p>
             <w:r>
@@ -1718,6 +2160,7 @@
         <w:tc>
           <w:tcPr>
             <w:tcW w:w="1705" w:type="dxa"/>
+            <w:shd w:val="clear" w:color="auto" w:fill="auto"/>
           </w:tcPr>
           <w:p>
             <w:r>
@@ -1728,6 +2171,7 @@
         <w:tc>
           <w:tcPr>
             <w:tcW w:w="1697" w:type="dxa"/>
+            <w:shd w:val="clear" w:color="auto" w:fill="auto"/>
           </w:tcPr>
           <w:p>
             <w:r>
@@ -1740,6 +2184,7 @@
         <w:tc>
           <w:tcPr>
             <w:tcW w:w="1710" w:type="dxa"/>
+            <w:shd w:val="clear" w:color="auto" w:fill="auto"/>
           </w:tcPr>
           <w:p>
             <w:r>
@@ -1750,6 +2195,7 @@
         <w:tc>
           <w:tcPr>
             <w:tcW w:w="1705" w:type="dxa"/>
+            <w:shd w:val="clear" w:color="auto" w:fill="auto"/>
           </w:tcPr>
           <w:p>
             <w:r>
@@ -1760,6 +2206,7 @@
         <w:tc>
           <w:tcPr>
             <w:tcW w:w="1697" w:type="dxa"/>
+            <w:shd w:val="clear" w:color="auto" w:fill="auto"/>
           </w:tcPr>
           <w:p>
             <w:r>
@@ -1772,6 +2219,7 @@
         <w:tc>
           <w:tcPr>
             <w:tcW w:w="1710" w:type="dxa"/>
+            <w:shd w:val="clear" w:color="auto" w:fill="auto"/>
           </w:tcPr>
           <w:p>
             <w:r>
@@ -1782,6 +2230,7 @@
         <w:tc>
           <w:tcPr>
             <w:tcW w:w="1705" w:type="dxa"/>
+            <w:shd w:val="clear" w:color="auto" w:fill="auto"/>
           </w:tcPr>
           <w:p>
             <w:r>
@@ -1792,6 +2241,7 @@
         <w:tc>
           <w:tcPr>
             <w:tcW w:w="1697" w:type="dxa"/>
+            <w:shd w:val="clear" w:color="auto" w:fill="auto"/>
           </w:tcPr>
           <w:p>
             <w:r>
@@ -1803,6 +2253,17 @@
     </w:tbl>
     <w:p/>
     <w:p>
+      <w:r>
+        <w:tab/>
+      </w:r>
+      <w:r>
+        <w:t xml:space="preserve">After the crowd’s population has been determined, the frequency of each edge is calculated.  Edges that occur more frequent than 0.3 times the highest frequency of an individual edge are used in the aggregate.  If two edges share the same starting or ending vertex, the edge with the </w:t>
+      </w:r>
+      <w:r>
+        <w:t>highest frequency is used in the final solution.  If both edges are equally as frequent and have similar starting or ending vertices, then the shorter edge is used in the final solution.  Unvisited vertices are then chosen using a greedy heuristic, picking the vertex closest to one of its vehicle’s route’s edge.  The vertex is then placed in the customer list at a position where the addition to distance traveled is reduced.</w:t>
+      </w:r>
+    </w:p>
+    <w:p>
       <w:pPr>
         <w:pStyle w:val="Heading1"/>
       </w:pPr>
@@ -1818,6 +2279,300 @@
         <w:t>Data</w:t>
       </w:r>
     </w:p>
+    <w:p>
+      <w:r>
+        <w:t xml:space="preserve">The test data was generated using software called Concorde </w:t>
+      </w:r>
+      <w:r>
+        <w:fldChar w:fldCharType="begin"/>
+      </w:r>
+      <w:r>
+        <w:instrText xml:space="preserve"> ADDIN EN.CITE &lt;EndNote&gt;&lt;Cite&gt;&lt;Author&gt;Cook&lt;/Author&gt;&lt;Year&gt;2015&lt;/Year&gt;&lt;RecNum&gt;16&lt;/RecNum&gt;&lt;DisplayText&gt;[20]&lt;/DisplayText&gt;&lt;record&gt;&lt;rec-number&gt;16&lt;/rec-number&gt;&lt;foreign-keys&gt;&lt;key app="EN" db-id="vraxxtrzfapvzrezpxpxdfw4paepp5evw99x" timestamp="1574114435"&gt;16&lt;/key&gt;&lt;/foreign-keys&gt;&lt;ref-type name="Web Page"&gt;12&lt;/ref-type&gt;&lt;contributors&gt;&lt;authors&gt;&lt;author&gt;William Cook&lt;/author&gt;&lt;/authors&gt;&lt;/contributors&gt;&lt;titles&gt;&lt;title&gt;Concorde TSP Solver&lt;/title&gt;&lt;/titles&gt;&lt;volume&gt;2019&lt;/volume&gt;&lt;number&gt;18 Nov&lt;/number&gt;&lt;dates&gt;&lt;year&gt;2015&lt;/year&gt;&lt;pub-dates&gt;&lt;date&gt;March 2015&lt;/date&gt;&lt;/pub-dates&gt;&lt;/dates&gt;&lt;urls&gt;&lt;related-urls&gt;&lt;url&gt;http://www.math.uwaterloo.ca/tsp/concorde/index.html&lt;/url&gt;&lt;/related-urls&gt;&lt;/urls&gt;&lt;/record&gt;&lt;/Cite&gt;&lt;Cite&gt;&lt;Author&gt;Cook&lt;/Author&gt;&lt;Year&gt;2015&lt;/Year&gt;&lt;RecNum&gt;16&lt;/RecNum&gt;&lt;record&gt;&lt;rec-number&gt;16&lt;/rec-number&gt;&lt;foreign-keys&gt;&lt;key app="EN" db-id="vraxxtrzfapvzrezpxpxdfw4paepp5evw99x" timestamp="1574114435"&gt;16&lt;/key&gt;&lt;/foreign-keys&gt;&lt;ref-type name="Web Page"&gt;12&lt;/ref-type&gt;&lt;contributors&gt;&lt;authors&gt;&lt;author&gt;William Cook&lt;/author&gt;&lt;/authors&gt;&lt;/contributors&gt;&lt;titles&gt;&lt;title&gt;Concorde TSP Solver&lt;/title&gt;&lt;/titles&gt;&lt;volume&gt;2019&lt;/volume&gt;&lt;number&gt;18 Nov&lt;/number&gt;&lt;dates&gt;&lt;year&gt;2015&lt;/year&gt;&lt;pub-dates&gt;&lt;date&gt;March 2015&lt;/date&gt;&lt;/pub-dates&gt;&lt;/dates&gt;&lt;urls&gt;&lt;related-urls&gt;&lt;url&gt;http://www.math.uwaterloo.ca/tsp/concorde/index.html&lt;/url&gt;&lt;/related-urls&gt;&lt;/urls&gt;&lt;/record&gt;&lt;/Cite&gt;&lt;/EndNote&gt;</w:instrText>
+      </w:r>
+      <w:r>
+        <w:fldChar w:fldCharType="separate"/>
+      </w:r>
+      <w:r>
+        <w:rPr>
+          <w:noProof/>
+        </w:rPr>
+        <w:t>[20]</w:t>
+      </w:r>
+      <w:r>
+        <w:fldChar w:fldCharType="end"/>
+      </w:r>
+      <w:r>
+        <w:t>.</w:t>
+      </w:r>
+      <w:r>
+        <w:t xml:space="preserve">  Concorde is an ANSI C program that produces optimal solutions to TSP</w:t>
+      </w:r>
+      <w:r>
+        <w:t xml:space="preserve"> </w:t>
+      </w:r>
+      <w:r>
+        <w:t xml:space="preserve">graphs.  It also has the capability to generate new instances of TSP of any size with either predefined coordinates or random distribution.  </w:t>
+      </w:r>
+      <w:r>
+        <w:t xml:space="preserve">Please see the example below for reference to a </w:t>
+      </w:r>
+      <w:proofErr w:type="gramStart"/>
+      <w:r>
+        <w:t xml:space="preserve">6 </w:t>
+      </w:r>
+      <w:r>
+        <w:t>city</w:t>
+      </w:r>
+      <w:proofErr w:type="gramEnd"/>
+      <w:r>
+        <w:t xml:space="preserve"> </w:t>
+      </w:r>
+      <w:r>
+        <w:t>test file generated by Concorde.</w:t>
+      </w:r>
+    </w:p>
+    <w:tbl>
+      <w:tblPr>
+        <w:tblpPr w:leftFromText="180" w:rightFromText="180" w:vertAnchor="text" w:horzAnchor="margin" w:tblpY="90"/>
+        <w:tblW w:w="0" w:type="auto"/>
+        <w:tblBorders>
+          <w:top w:val="single" w:sz="12" w:space="0" w:color="808080"/>
+          <w:bottom w:val="single" w:sz="12" w:space="0" w:color="808080"/>
+        </w:tblBorders>
+        <w:tblLayout w:type="fixed"/>
+        <w:tblLook w:val="0000" w:firstRow="0" w:lastRow="0" w:firstColumn="0" w:lastColumn="0" w:noHBand="0" w:noVBand="0"/>
+      </w:tblPr>
+      <w:tblGrid>
+        <w:gridCol w:w="5053"/>
+      </w:tblGrid>
+      <w:tr>
+        <w:tblPrEx>
+          <w:tblCellMar>
+            <w:top w:w="0" w:type="dxa"/>
+            <w:bottom w:w="0" w:type="dxa"/>
+          </w:tblCellMar>
+        </w:tblPrEx>
+        <w:trPr>
+          <w:trHeight w:val="1970"/>
+        </w:trPr>
+        <w:tc>
+          <w:tcPr>
+            <w:tcW w:w="5053" w:type="dxa"/>
+            <w:tcBorders>
+              <w:top w:val="double" w:sz="6" w:space="0" w:color="auto"/>
+              <w:left w:val="nil"/>
+              <w:bottom w:val="single" w:sz="6" w:space="0" w:color="auto"/>
+              <w:right w:val="nil"/>
+            </w:tcBorders>
+            <w:vAlign w:val="center"/>
+          </w:tcPr>
+          <w:p>
+            <w:pPr>
+              <w:rPr>
+                <w:sz w:val="16"/>
+                <w:szCs w:val="16"/>
+              </w:rPr>
+            </w:pPr>
+            <w:r>
+              <w:rPr>
+                <w:sz w:val="16"/>
+                <w:szCs w:val="16"/>
+              </w:rPr>
+              <w:t>NAME: concorde6</w:t>
+            </w:r>
+          </w:p>
+          <w:p>
+            <w:pPr>
+              <w:rPr>
+                <w:sz w:val="16"/>
+                <w:szCs w:val="16"/>
+              </w:rPr>
+            </w:pPr>
+            <w:r>
+              <w:rPr>
+                <w:sz w:val="16"/>
+                <w:szCs w:val="16"/>
+              </w:rPr>
+              <w:t>TYPE: TSP</w:t>
+            </w:r>
+          </w:p>
+          <w:p>
+            <w:pPr>
+              <w:rPr>
+                <w:sz w:val="16"/>
+                <w:szCs w:val="16"/>
+              </w:rPr>
+            </w:pPr>
+            <w:r>
+              <w:rPr>
+                <w:sz w:val="16"/>
+                <w:szCs w:val="16"/>
+              </w:rPr>
+              <w:t xml:space="preserve">COMMENT: Generated by </w:t>
+            </w:r>
+            <w:proofErr w:type="spellStart"/>
+            <w:r>
+              <w:rPr>
+                <w:sz w:val="16"/>
+                <w:szCs w:val="16"/>
+              </w:rPr>
+              <w:t>CCutil_writetsplib</w:t>
+            </w:r>
+            <w:proofErr w:type="spellEnd"/>
+          </w:p>
+          <w:p>
+            <w:pPr>
+              <w:rPr>
+                <w:sz w:val="16"/>
+                <w:szCs w:val="16"/>
+              </w:rPr>
+            </w:pPr>
+            <w:r>
+              <w:rPr>
+                <w:sz w:val="16"/>
+                <w:szCs w:val="16"/>
+              </w:rPr>
+              <w:t>COMMENT: Write called for by Concorde GUI</w:t>
+            </w:r>
+          </w:p>
+          <w:p>
+            <w:pPr>
+              <w:rPr>
+                <w:sz w:val="16"/>
+                <w:szCs w:val="16"/>
+              </w:rPr>
+            </w:pPr>
+            <w:r>
+              <w:rPr>
+                <w:sz w:val="16"/>
+                <w:szCs w:val="16"/>
+              </w:rPr>
+              <w:t>DIMENSION: 6</w:t>
+            </w:r>
+          </w:p>
+          <w:p>
+            <w:pPr>
+              <w:rPr>
+                <w:sz w:val="16"/>
+                <w:szCs w:val="16"/>
+              </w:rPr>
+            </w:pPr>
+            <w:r>
+              <w:rPr>
+                <w:sz w:val="16"/>
+                <w:szCs w:val="16"/>
+              </w:rPr>
+              <w:t>EDGE_WEIGHT_TYPE: EUC_2D</w:t>
+            </w:r>
+          </w:p>
+          <w:p>
+            <w:pPr>
+              <w:rPr>
+                <w:sz w:val="16"/>
+                <w:szCs w:val="16"/>
+              </w:rPr>
+            </w:pPr>
+            <w:r>
+              <w:rPr>
+                <w:sz w:val="16"/>
+                <w:szCs w:val="16"/>
+              </w:rPr>
+              <w:t>NODE_COORD_SECTION</w:t>
+            </w:r>
+          </w:p>
+          <w:p>
+            <w:pPr>
+              <w:rPr>
+                <w:sz w:val="16"/>
+                <w:szCs w:val="16"/>
+              </w:rPr>
+            </w:pPr>
+            <w:r>
+              <w:rPr>
+                <w:sz w:val="16"/>
+                <w:szCs w:val="16"/>
+              </w:rPr>
+              <w:t>1 30.147059 79.746835</w:t>
+            </w:r>
+          </w:p>
+          <w:p>
+            <w:pPr>
+              <w:rPr>
+                <w:sz w:val="16"/>
+                <w:szCs w:val="16"/>
+              </w:rPr>
+            </w:pPr>
+            <w:r>
+              <w:rPr>
+                <w:sz w:val="16"/>
+                <w:szCs w:val="16"/>
+              </w:rPr>
+              <w:t>2 45.996732 78.270042</w:t>
+            </w:r>
+          </w:p>
+          <w:p>
+            <w:pPr>
+              <w:rPr>
+                <w:sz w:val="16"/>
+                <w:szCs w:val="16"/>
+              </w:rPr>
+            </w:pPr>
+            <w:r>
+              <w:rPr>
+                <w:sz w:val="16"/>
+                <w:szCs w:val="16"/>
+              </w:rPr>
+              <w:t>3 61.192810 78.270042</w:t>
+            </w:r>
+          </w:p>
+          <w:p>
+            <w:pPr>
+              <w:rPr>
+                <w:sz w:val="16"/>
+                <w:szCs w:val="16"/>
+              </w:rPr>
+            </w:pPr>
+            <w:r>
+              <w:rPr>
+                <w:sz w:val="16"/>
+                <w:szCs w:val="16"/>
+              </w:rPr>
+              <w:t>4 60.049020 48.734177</w:t>
+            </w:r>
+          </w:p>
+          <w:p>
+            <w:pPr>
+              <w:rPr>
+                <w:sz w:val="16"/>
+                <w:szCs w:val="16"/>
+              </w:rPr>
+            </w:pPr>
+            <w:r>
+              <w:rPr>
+                <w:sz w:val="16"/>
+                <w:szCs w:val="16"/>
+              </w:rPr>
+              <w:t>5 43.545752 49.156118</w:t>
+            </w:r>
+          </w:p>
+          <w:p>
+            <w:pPr>
+              <w:rPr>
+                <w:sz w:val="16"/>
+                <w:szCs w:val="16"/>
+              </w:rPr>
+            </w:pPr>
+            <w:r>
+              <w:rPr>
+                <w:sz w:val="16"/>
+                <w:szCs w:val="16"/>
+              </w:rPr>
+              <w:t>6 30.228758 51.476793</w:t>
+            </w:r>
+          </w:p>
+        </w:tc>
+      </w:tr>
+    </w:tbl>
     <w:p/>
     <w:p>
       <w:pPr>
@@ -1843,7 +2598,25 @@
         <w:t>Acknowledgements</w:t>
       </w:r>
     </w:p>
-    <w:p/>
+    <w:p>
+      <w:pPr>
+        <w:ind w:firstLine="202"/>
+      </w:pPr>
+      <w:r>
+        <w:t xml:space="preserve">Thank you to professor Roman </w:t>
+      </w:r>
+      <w:proofErr w:type="spellStart"/>
+      <w:r>
+        <w:t>Yampolskiy</w:t>
+      </w:r>
+      <w:proofErr w:type="spellEnd"/>
+      <w:r>
+        <w:t xml:space="preserve"> for making the introduction into</w:t>
+      </w:r>
+      <w:r>
+        <w:t xml:space="preserve"> these topics enjoyable and insightful.</w:t>
+      </w:r>
+    </w:p>
     <w:p>
       <w:pPr>
         <w:pStyle w:val="ReferenceHead"/>
@@ -1871,6 +2644,28 @@
       </w:r>
       <w:r>
         <w:tab/>
+        <w:t xml:space="preserve">B. L. Golden, S. Raghavan, and E. A. Wasil, </w:t>
+      </w:r>
+      <w:r>
+        <w:rPr>
+          <w:i/>
+        </w:rPr>
+        <w:t>The vehicle routing problem: latest advances and new challenges</w:t>
+      </w:r>
+      <w:r>
+        <w:t>. Springer Science &amp; Business Media, 2008.</w:t>
+      </w:r>
+    </w:p>
+    <w:p>
+      <w:pPr>
+        <w:pStyle w:val="EndNoteBibliography"/>
+        <w:ind w:left="720" w:hanging="720"/>
+      </w:pPr>
+      <w:r>
+        <w:t>[2]</w:t>
+      </w:r>
+      <w:r>
+        <w:tab/>
         <w:t xml:space="preserve">G. Dantzig, R. Fulkerson, and S. Johnson, "Solutions of a large-scale travelling salesman problem," </w:t>
       </w:r>
       <w:r>
@@ -1882,7 +2677,7 @@
       <w:r>
         <w:t xml:space="preserve">vol. 2, no. 4, pp. 365-462, 1954, doi: </w:t>
       </w:r>
-      <w:hyperlink r:id="rId9" w:history="1">
+      <w:hyperlink r:id="rId8" w:history="1">
         <w:r>
           <w:rPr>
             <w:rStyle w:val="Hyperlink"/>
@@ -1900,7 +2695,40 @@
         <w:ind w:left="720" w:hanging="720"/>
       </w:pPr>
       <w:r>
-        <w:t>[2]</w:t>
+        <w:t>[3]</w:t>
+      </w:r>
+      <w:r>
+        <w:tab/>
+        <w:t xml:space="preserve">G. Laporte, "Fifty Years of Vehicle Routing " </w:t>
+      </w:r>
+      <w:r>
+        <w:rPr>
+          <w:i/>
+        </w:rPr>
+        <w:t xml:space="preserve">Transportation Science, </w:t>
+      </w:r>
+      <w:r>
+        <w:t xml:space="preserve">vol. 43, no. 4, pp. 408-416, Nov 2009, doi: </w:t>
+      </w:r>
+      <w:hyperlink r:id="rId9" w:history="1">
+        <w:r>
+          <w:rPr>
+            <w:rStyle w:val="Hyperlink"/>
+          </w:rPr>
+          <w:t>https://doi.org/10.1287/trsc.1090.0301</w:t>
+        </w:r>
+      </w:hyperlink>
+      <w:r>
+        <w:t>.</w:t>
+      </w:r>
+    </w:p>
+    <w:p>
+      <w:pPr>
+        <w:pStyle w:val="EndNoteBibliography"/>
+        <w:ind w:left="720" w:hanging="720"/>
+      </w:pPr>
+      <w:r>
+        <w:t>[4]</w:t>
       </w:r>
       <w:r>
         <w:tab/>
@@ -1933,7 +2761,7 @@
         <w:ind w:left="720" w:hanging="720"/>
       </w:pPr>
       <w:r>
-        <w:t>[3]</w:t>
+        <w:t>[5]</w:t>
       </w:r>
       <w:r>
         <w:tab/>
@@ -1966,7 +2794,62 @@
         <w:ind w:left="720" w:hanging="720"/>
       </w:pPr>
       <w:r>
-        <w:t>[4]</w:t>
+        <w:t>[6]</w:t>
+      </w:r>
+      <w:r>
+        <w:tab/>
+        <w:t xml:space="preserve">C. Lin, K. L. Choy, G. T. S. Ho, S. H. Chung, and H. Y. Lam, "Survey of Green Vehicle Routing Problem: Past and future trends," </w:t>
+      </w:r>
+      <w:r>
+        <w:rPr>
+          <w:i/>
+        </w:rPr>
+        <w:t xml:space="preserve">Expert Systems with Applications, </w:t>
+      </w:r>
+      <w:r>
+        <w:t xml:space="preserve">vol. 41, no. 4, 1, pp. 1118-1138, March 2014, doi: </w:t>
+      </w:r>
+      <w:hyperlink r:id="rId12" w:history="1">
+        <w:r>
+          <w:rPr>
+            <w:rStyle w:val="Hyperlink"/>
+          </w:rPr>
+          <w:t>https://doi.org/10.1016/j.eswa.2013.07.107</w:t>
+        </w:r>
+      </w:hyperlink>
+      <w:r>
+        <w:t>.</w:t>
+      </w:r>
+    </w:p>
+    <w:p>
+      <w:pPr>
+        <w:pStyle w:val="EndNoteBibliography"/>
+        <w:ind w:left="720" w:hanging="720"/>
+      </w:pPr>
+      <w:r>
+        <w:t>[7]</w:t>
+      </w:r>
+      <w:r>
+        <w:tab/>
+        <w:t xml:space="preserve">P. Toth and D. Vigo, "An overview of vehicle routing problems," in </w:t>
+      </w:r>
+      <w:r>
+        <w:rPr>
+          <w:i/>
+        </w:rPr>
+        <w:t>The Vehicle Routing Problem</w:t>
+      </w:r>
+      <w:r>
+        <w:t>. Philadelphia, PA, USA: ociety for Industrial and Applied Mathematics, 2002, p. 1.</w:t>
+      </w:r>
+    </w:p>
+    <w:p>
+      <w:pPr>
+        <w:pStyle w:val="EndNoteBibliography"/>
+        <w:ind w:left="720" w:hanging="720"/>
+      </w:pPr>
+      <w:r>
+        <w:t>[8]</w:t>
       </w:r>
       <w:r>
         <w:tab/>
@@ -1979,9 +2862,9 @@
         <w:t xml:space="preserve">Journal of the ACM (JACM), </w:t>
       </w:r>
       <w:r>
-        <w:t xml:space="preserve">vol. 9, no. 3, pp. 297-314, July 1962 1962, doi: </w:t>
-      </w:r>
-      <w:hyperlink r:id="rId12" w:history="1">
+        <w:t xml:space="preserve">vol. 9, no. 3, pp. 297-314, July 1962, doi: </w:t>
+      </w:r>
+      <w:hyperlink r:id="rId13" w:history="1">
         <w:r>
           <w:rPr>
             <w:rStyle w:val="Hyperlink"/>
@@ -1999,7 +2882,7 @@
         <w:ind w:left="720" w:hanging="720"/>
       </w:pPr>
       <w:r>
-        <w:t>[5]</w:t>
+        <w:t>[9]</w:t>
       </w:r>
       <w:r>
         <w:tab/>
@@ -2012,9 +2895,9 @@
         <w:t xml:space="preserve">Artificial Intelligence, </w:t>
       </w:r>
       <w:r>
-        <w:t xml:space="preserve">vol. 40, no. 1-3, pp. 235-282, September 1959 1989, doi: </w:t>
-      </w:r>
-      <w:hyperlink r:id="rId13" w:history="1">
+        <w:t xml:space="preserve">vol. 40, no. 1-3, pp. 235-282, September 1989, doi: </w:t>
+      </w:r>
+      <w:hyperlink r:id="rId14" w:history="1">
         <w:r>
           <w:rPr>
             <w:rStyle w:val="Hyperlink"/>
@@ -2032,15 +2915,11 @@
         <w:ind w:left="720" w:hanging="720"/>
       </w:pPr>
       <w:r>
-        <w:t>[6]</w:t>
+        <w:t>[10]</w:t>
       </w:r>
       <w:r>
         <w:tab/>
-        <w:t xml:space="preserve">A. Otman and J. Abouchabaka, "A Comparative Study of Adaptive Crossover Operators for Genetic Algorithms to Resolve the Traveling Salesman </w:t>
-      </w:r>
-      <w:r>
-        <w:lastRenderedPageBreak/>
-        <w:t xml:space="preserve">Problem," </w:t>
+        <w:t xml:space="preserve">A. Otman and J. Abouchabaka, "A Comparative Study of Adaptive Crossover Operators for Genetic Algorithms to Resolve the Traveling Salesman Problem," </w:t>
       </w:r>
       <w:r>
         <w:rPr>
@@ -2049,9 +2928,9 @@
         <w:t xml:space="preserve">International Journal of Computer Applications, </w:t>
       </w:r>
       <w:r>
-        <w:t xml:space="preserve">vol. 31, no. 11, pp. 49-57, October 2001 2011. [Online]. Available: </w:t>
-      </w:r>
-      <w:hyperlink r:id="rId14" w:history="1">
+        <w:t xml:space="preserve">vol. 31, no. 11, pp. 49-57, Oct 2011. [Online]. Available: </w:t>
+      </w:r>
+      <w:hyperlink r:id="rId15" w:history="1">
         <w:r>
           <w:rPr>
             <w:rStyle w:val="Hyperlink"/>
@@ -2069,7 +2948,79 @@
         <w:ind w:left="720" w:hanging="720"/>
       </w:pPr>
       <w:r>
-        <w:t>[7]</w:t>
+        <w:t>[11]</w:t>
+      </w:r>
+      <w:r>
+        <w:tab/>
+        <w:t xml:space="preserve">A. Otman, J. Abouchabaka, and C. Tajani, "Analyzing the performance of mutation operators to solve the traveling salesman problem," </w:t>
+      </w:r>
+      <w:r>
+        <w:rPr>
+          <w:i/>
+        </w:rPr>
+        <w:t xml:space="preserve">International Journal of Emerging Sciences, </w:t>
+      </w:r>
+      <w:r>
+        <w:t>vol. 2, no. 1, pp. 61-77, March 2012.</w:t>
+      </w:r>
+    </w:p>
+    <w:p>
+      <w:pPr>
+        <w:pStyle w:val="EndNoteBibliography"/>
+        <w:ind w:left="720" w:hanging="720"/>
+      </w:pPr>
+      <w:r>
+        <w:t>[12]</w:t>
+      </w:r>
+      <w:r>
+        <w:tab/>
+        <w:t xml:space="preserve">J. Zhong, X. Hu, M. Gu, and J. Zhang, "Comparison of Performance between Different Selection Strategies on Simple Genetic Algorithms," presented at the International Conference on Computational Intelligence for Modelling, Control and Automation </w:t>
+      </w:r>
+      <w:r>
+        <w:lastRenderedPageBreak/>
+        <w:t>and International Conference on Intelligent Agents, Web Technologies and Internet Commerce, Vienna, Austria, 28-30 Nov., 2005.</w:t>
+      </w:r>
+    </w:p>
+    <w:p>
+      <w:pPr>
+        <w:pStyle w:val="EndNoteBibliography"/>
+        <w:ind w:left="720" w:hanging="720"/>
+      </w:pPr>
+      <w:r>
+        <w:t>[13]</w:t>
+      </w:r>
+      <w:r>
+        <w:tab/>
+        <w:t xml:space="preserve">C. Prins, "A simple and effective evolutionary algorithm for the vehicle routing problem," </w:t>
+      </w:r>
+      <w:r>
+        <w:rPr>
+          <w:i/>
+        </w:rPr>
+        <w:t xml:space="preserve">Computers &amp; Operations Research, </w:t>
+      </w:r>
+      <w:r>
+        <w:t xml:space="preserve">vol. 31, no. 12, pp. 1985-2002, Oct 2004, doi: </w:t>
+      </w:r>
+      <w:hyperlink r:id="rId16" w:history="1">
+        <w:r>
+          <w:rPr>
+            <w:rStyle w:val="Hyperlink"/>
+          </w:rPr>
+          <w:t>https://doi.org/10.1016/S0305-0548(03)00158-8</w:t>
+        </w:r>
+      </w:hyperlink>
+      <w:r>
+        <w:t>.</w:t>
+      </w:r>
+    </w:p>
+    <w:p>
+      <w:pPr>
+        <w:pStyle w:val="EndNoteBibliography"/>
+        <w:ind w:left="720" w:hanging="720"/>
+      </w:pPr>
+      <w:r>
+        <w:t>[14]</w:t>
       </w:r>
       <w:r>
         <w:tab/>
@@ -2091,13 +3042,13 @@
         <w:ind w:left="720" w:hanging="720"/>
       </w:pPr>
       <w:r>
-        <w:t>[8]</w:t>
+        <w:t>[15]</w:t>
       </w:r>
       <w:r>
         <w:tab/>
         <w:t xml:space="preserve">S. K. M. Yi, M. Steyvers, and M. D. Lee, "Wisdom of the crowds in traveling salesman problems," 2010. [Online]. Available: </w:t>
       </w:r>
-      <w:hyperlink r:id="rId15" w:history="1">
+      <w:hyperlink r:id="rId17" w:history="1">
         <w:r>
           <w:rPr>
             <w:rStyle w:val="Hyperlink"/>
@@ -2115,11 +3066,11 @@
         <w:ind w:left="720" w:hanging="720"/>
       </w:pPr>
       <w:r>
-        <w:t>[9]</w:t>
+        <w:t>[16]</w:t>
       </w:r>
       <w:r>
         <w:tab/>
-        <w:t>L. H. Ashby and R. V. Yampolskiy, "Genetic algorithm and Wisdom of Artificial Crowds algorithm applied to Light up," presented at the 16th International Conference on Computer Games, Louisville, KY, USA, 27-30 July, 11, 2011.</w:t>
+        <w:t>L. H. Ashby and R. V. Yampolskiy, "Genetic algorithm and Wisdom of Artificial Crowds algorithm applied to Light up," presented at the 16th International Conference on Computer Games, Louisville, KY, USA, 27-30 July, 2011.</w:t>
       </w:r>
     </w:p>
     <w:p>
@@ -2128,7 +3079,7 @@
         <w:ind w:left="720" w:hanging="720"/>
       </w:pPr>
       <w:r>
-        <w:t>[10]</w:t>
+        <w:t>[17]</w:t>
       </w:r>
       <w:r>
         <w:tab/>
@@ -2141,7 +3092,7 @@
         <w:t xml:space="preserve">International Journal of Bio-Inspired Computation, </w:t>
       </w:r>
       <w:r>
-        <w:t>vol. 3, no. 6, pp. 358-369, January 2011 2011, doi: 10.1504/IJBIC.2011.043624.</w:t>
+        <w:t>vol. 3, no. 6, pp. 358-369, Jan 2011, doi: 10.1504/IJBIC.2011.043624.</w:t>
       </w:r>
     </w:p>
     <w:p>
@@ -2150,20 +3101,20 @@
         <w:ind w:left="720" w:hanging="720"/>
       </w:pPr>
       <w:r>
-        <w:t>[11]</w:t>
+        <w:t>[18]</w:t>
       </w:r>
       <w:r>
         <w:tab/>
-        <w:t xml:space="preserve">A. Otman, J. Abouchabaka, and C. Tajani, "Analyzing the performance of mutation operators to solve the traveling salesman problem," </w:t>
+        <w:t xml:space="preserve">D. E. Goldberg, </w:t>
       </w:r>
       <w:r>
         <w:rPr>
           <w:i/>
         </w:rPr>
-        <w:t xml:space="preserve">International Journal of Emerging Sciences, </w:t>
-      </w:r>
-      <w:r>
-        <w:t>vol. 2, no. 1, pp. 61-77, March 2012 2012.</w:t>
+        <w:t>Genetic Algorithms in Search, Optimization and Machine Learning</w:t>
+      </w:r>
+      <w:r>
+        <w:t>, 1 ed. Boston, MA, USA: Addison-Wesley Longman Publishing Co., Inc., 1989, p. 372.</w:t>
       </w:r>
     </w:p>
     <w:p>
@@ -2172,20 +3123,44 @@
         <w:ind w:left="720" w:hanging="720"/>
       </w:pPr>
       <w:r>
-        <w:t>[12]</w:t>
+        <w:t>[19]</w:t>
       </w:r>
       <w:r>
         <w:tab/>
-        <w:t xml:space="preserve">D. E. Goldberg, </w:t>
+        <w:t xml:space="preserve"> D. E. Goldberg and R. J. Linger, "AllelesLociand the Traveling Salesman Problem," in </w:t>
       </w:r>
       <w:r>
         <w:rPr>
           <w:i/>
         </w:rPr>
-        <w:t>Genetic Algorithms in Search, Optimization and Machine Learning</w:t>
-      </w:r>
-      <w:r>
-        <w:t>, 1 ed. Boston, MA, USA: Addison-Wesley Longman Publishing Co., Inc., 1989, p. 372.</w:t>
+        <w:t>Proceedings of the 1st International Conference on Genetic Algorithms</w:t>
+      </w:r>
+      <w:r>
+        <w:t xml:space="preserve">, 1985: L. Erlbaum Associates Inc. Hillsdale, NJ, USA, pp. 154-159. </w:t>
+      </w:r>
+    </w:p>
+    <w:p>
+      <w:pPr>
+        <w:pStyle w:val="EndNoteBibliography"/>
+        <w:ind w:left="720" w:hanging="720"/>
+      </w:pPr>
+      <w:r>
+        <w:t>[20]</w:t>
+      </w:r>
+      <w:r>
+        <w:tab/>
+        <w:t xml:space="preserve">W. Cook. "Concorde TSP Solver." </w:t>
+      </w:r>
+      <w:hyperlink r:id="rId18" w:history="1">
+        <w:r>
+          <w:rPr>
+            <w:rStyle w:val="Hyperlink"/>
+          </w:rPr>
+          <w:t>http://www.math.uwaterloo.ca/tsp/concorde/index.html</w:t>
+        </w:r>
+      </w:hyperlink>
+      <w:r>
+        <w:t xml:space="preserve"> (accessed 18 Nov, 2019).</w:t>
       </w:r>
     </w:p>
     <w:p>
@@ -2198,7 +3173,7 @@
       </w:r>
     </w:p>
     <w:sectPr>
-      <w:headerReference w:type="default" r:id="rId16"/>
+      <w:headerReference w:type="default" r:id="rId19"/>
       <w:pgSz w:w="12240" w:h="15840" w:code="1"/>
       <w:pgMar w:top="1008" w:right="936" w:bottom="1008" w:left="936" w:header="432" w:footer="432" w:gutter="0"/>
       <w:cols w:num="2" w:space="288"/>
@@ -2208,7 +3183,7 @@
 </file>
 
 <file path=word/endnotes.xml><?xml version="1.0" encoding="utf-8"?>
-<w:endnotes xmlns:wpc="http://schemas.microsoft.com/office/word/2010/wordprocessingCanvas" xmlns:mo="http://schemas.microsoft.com/office/mac/office/2008/main" xmlns:mc="http://schemas.openxmlformats.org/markup-compatibility/2006" xmlns:mv="urn:schemas-microsoft-com:mac:vml" xmlns:o="urn:schemas-microsoft-com:office:office" xmlns:r="http://schemas.openxmlformats.org/officeDocument/2006/relationships" xmlns:m="http://schemas.openxmlformats.org/officeDocument/2006/math" xmlns:v="urn:schemas-microsoft-com:vml" xmlns:wp14="http://schemas.microsoft.com/office/word/2010/wordprocessingDrawing" xmlns:wp="http://schemas.openxmlformats.org/drawingml/2006/wordprocessingDrawing" xmlns:w10="urn:schemas-microsoft-com:office:word" xmlns:w="http://schemas.openxmlformats.org/wordprocessingml/2006/main" xmlns:w14="http://schemas.microsoft.com/office/word/2010/wordml" xmlns:wpg="http://schemas.microsoft.com/office/word/2010/wordprocessingGroup" xmlns:wpi="http://schemas.microsoft.com/office/word/2010/wordprocessingInk" xmlns:wne="http://schemas.microsoft.com/office/word/2006/wordml" xmlns:wps="http://schemas.microsoft.com/office/word/2010/wordprocessingShape" mc:Ignorable="w14 wp14">
+<w:endnotes xmlns:wpc="http://schemas.microsoft.com/office/word/2010/wordprocessingCanvas" xmlns:cx="http://schemas.microsoft.com/office/drawing/2014/chartex" xmlns:cx1="http://schemas.microsoft.com/office/drawing/2015/9/8/chartex" xmlns:cx2="http://schemas.microsoft.com/office/drawing/2015/10/21/chartex" xmlns:cx3="http://schemas.microsoft.com/office/drawing/2016/5/9/chartex" xmlns:cx4="http://schemas.microsoft.com/office/drawing/2016/5/10/chartex" xmlns:cx5="http://schemas.microsoft.com/office/drawing/2016/5/11/chartex" xmlns:cx6="http://schemas.microsoft.com/office/drawing/2016/5/12/chartex" xmlns:cx7="http://schemas.microsoft.com/office/drawing/2016/5/13/chartex" xmlns:cx8="http://schemas.microsoft.com/office/drawing/2016/5/14/chartex" xmlns:mc="http://schemas.openxmlformats.org/markup-compatibility/2006" xmlns:aink="http://schemas.microsoft.com/office/drawing/2016/ink" xmlns:am3d="http://schemas.microsoft.com/office/drawing/2017/model3d" xmlns:o="urn:schemas-microsoft-com:office:office" xmlns:r="http://schemas.openxmlformats.org/officeDocument/2006/relationships" xmlns:m="http://schemas.openxmlformats.org/officeDocument/2006/math" xmlns:v="urn:schemas-microsoft-com:vml" xmlns:wp14="http://schemas.microsoft.com/office/word/2010/wordprocessingDrawing" xmlns:wp="http://schemas.openxmlformats.org/drawingml/2006/wordprocessingDrawing" xmlns:w10="urn:schemas-microsoft-com:office:word" xmlns:w="http://schemas.openxmlformats.org/wordprocessingml/2006/main" xmlns:w14="http://schemas.microsoft.com/office/word/2010/wordml" xmlns:w15="http://schemas.microsoft.com/office/word/2012/wordml" xmlns:w16cid="http://schemas.microsoft.com/office/word/2016/wordml/cid" xmlns:w16se="http://schemas.microsoft.com/office/word/2015/wordml/symex" xmlns:wpg="http://schemas.microsoft.com/office/word/2010/wordprocessingGroup" xmlns:wpi="http://schemas.microsoft.com/office/word/2010/wordprocessingInk" xmlns:wne="http://schemas.microsoft.com/office/word/2006/wordml" xmlns:wps="http://schemas.microsoft.com/office/word/2010/wordprocessingShape" mc:Ignorable="w14 w15 w16se w16cid wp14">
   <w:endnote w:type="separator" w:id="-1">
     <w:p>
       <w:r>
@@ -2227,7 +3202,7 @@
 </file>
 
 <file path=word/footnotes.xml><?xml version="1.0" encoding="utf-8"?>
-<w:footnotes xmlns:wpc="http://schemas.microsoft.com/office/word/2010/wordprocessingCanvas" xmlns:mo="http://schemas.microsoft.com/office/mac/office/2008/main" xmlns:mc="http://schemas.openxmlformats.org/markup-compatibility/2006" xmlns:mv="urn:schemas-microsoft-com:mac:vml" xmlns:o="urn:schemas-microsoft-com:office:office" xmlns:r="http://schemas.openxmlformats.org/officeDocument/2006/relationships" xmlns:m="http://schemas.openxmlformats.org/officeDocument/2006/math" xmlns:v="urn:schemas-microsoft-com:vml" xmlns:wp14="http://schemas.microsoft.com/office/word/2010/wordprocessingDrawing" xmlns:wp="http://schemas.openxmlformats.org/drawingml/2006/wordprocessingDrawing" xmlns:w10="urn:schemas-microsoft-com:office:word" xmlns:w="http://schemas.openxmlformats.org/wordprocessingml/2006/main" xmlns:w14="http://schemas.microsoft.com/office/word/2010/wordml" xmlns:wpg="http://schemas.microsoft.com/office/word/2010/wordprocessingGroup" xmlns:wpi="http://schemas.microsoft.com/office/word/2010/wordprocessingInk" xmlns:wne="http://schemas.microsoft.com/office/word/2006/wordml" xmlns:wps="http://schemas.microsoft.com/office/word/2010/wordprocessingShape" mc:Ignorable="w14 wp14">
+<w:footnotes xmlns:wpc="http://schemas.microsoft.com/office/word/2010/wordprocessingCanvas" xmlns:cx="http://schemas.microsoft.com/office/drawing/2014/chartex" xmlns:cx1="http://schemas.microsoft.com/office/drawing/2015/9/8/chartex" xmlns:cx2="http://schemas.microsoft.com/office/drawing/2015/10/21/chartex" xmlns:cx3="http://schemas.microsoft.com/office/drawing/2016/5/9/chartex" xmlns:cx4="http://schemas.microsoft.com/office/drawing/2016/5/10/chartex" xmlns:cx5="http://schemas.microsoft.com/office/drawing/2016/5/11/chartex" xmlns:cx6="http://schemas.microsoft.com/office/drawing/2016/5/12/chartex" xmlns:cx7="http://schemas.microsoft.com/office/drawing/2016/5/13/chartex" xmlns:cx8="http://schemas.microsoft.com/office/drawing/2016/5/14/chartex" xmlns:mc="http://schemas.openxmlformats.org/markup-compatibility/2006" xmlns:aink="http://schemas.microsoft.com/office/drawing/2016/ink" xmlns:am3d="http://schemas.microsoft.com/office/drawing/2017/model3d" xmlns:o="urn:schemas-microsoft-com:office:office" xmlns:r="http://schemas.openxmlformats.org/officeDocument/2006/relationships" xmlns:m="http://schemas.openxmlformats.org/officeDocument/2006/math" xmlns:v="urn:schemas-microsoft-com:vml" xmlns:wp14="http://schemas.microsoft.com/office/word/2010/wordprocessingDrawing" xmlns:wp="http://schemas.openxmlformats.org/drawingml/2006/wordprocessingDrawing" xmlns:w10="urn:schemas-microsoft-com:office:word" xmlns:w="http://schemas.openxmlformats.org/wordprocessingml/2006/main" xmlns:w14="http://schemas.microsoft.com/office/word/2010/wordml" xmlns:w15="http://schemas.microsoft.com/office/word/2012/wordml" xmlns:w16cid="http://schemas.microsoft.com/office/word/2016/wordml/cid" xmlns:w16se="http://schemas.microsoft.com/office/word/2015/wordml/symex" xmlns:wpg="http://schemas.microsoft.com/office/word/2010/wordprocessingGroup" xmlns:wpi="http://schemas.microsoft.com/office/word/2010/wordprocessingInk" xmlns:wne="http://schemas.microsoft.com/office/word/2006/wordml" xmlns:wps="http://schemas.microsoft.com/office/word/2010/wordprocessingShape" mc:Ignorable="w14 w15 w16se w16cid wp14">
   <w:footnote w:type="separator" w:id="-1">
     <w:p/>
   </w:footnote>
@@ -2242,7 +3217,7 @@
 </file>
 
 <file path=word/header1.xml><?xml version="1.0" encoding="utf-8"?>
-<w:hdr xmlns:wpc="http://schemas.microsoft.com/office/word/2010/wordprocessingCanvas" xmlns:mo="http://schemas.microsoft.com/office/mac/office/2008/main" xmlns:mc="http://schemas.openxmlformats.org/markup-compatibility/2006" xmlns:mv="urn:schemas-microsoft-com:mac:vml" xmlns:o="urn:schemas-microsoft-com:office:office" xmlns:r="http://schemas.openxmlformats.org/officeDocument/2006/relationships" xmlns:m="http://schemas.openxmlformats.org/officeDocument/2006/math" xmlns:v="urn:schemas-microsoft-com:vml" xmlns:wp14="http://schemas.microsoft.com/office/word/2010/wordprocessingDrawing" xmlns:wp="http://schemas.openxmlformats.org/drawingml/2006/wordprocessingDrawing" xmlns:w10="urn:schemas-microsoft-com:office:word" xmlns:w="http://schemas.openxmlformats.org/wordprocessingml/2006/main" xmlns:w14="http://schemas.microsoft.com/office/word/2010/wordml" xmlns:wpg="http://schemas.microsoft.com/office/word/2010/wordprocessingGroup" xmlns:wpi="http://schemas.microsoft.com/office/word/2010/wordprocessingInk" xmlns:wne="http://schemas.microsoft.com/office/word/2006/wordml" xmlns:wps="http://schemas.microsoft.com/office/word/2010/wordprocessingShape" mc:Ignorable="w14 wp14">
+<w:hdr xmlns:wpc="http://schemas.microsoft.com/office/word/2010/wordprocessingCanvas" xmlns:cx="http://schemas.microsoft.com/office/drawing/2014/chartex" xmlns:cx1="http://schemas.microsoft.com/office/drawing/2015/9/8/chartex" xmlns:cx2="http://schemas.microsoft.com/office/drawing/2015/10/21/chartex" xmlns:cx3="http://schemas.microsoft.com/office/drawing/2016/5/9/chartex" xmlns:cx4="http://schemas.microsoft.com/office/drawing/2016/5/10/chartex" xmlns:cx5="http://schemas.microsoft.com/office/drawing/2016/5/11/chartex" xmlns:cx6="http://schemas.microsoft.com/office/drawing/2016/5/12/chartex" xmlns:cx7="http://schemas.microsoft.com/office/drawing/2016/5/13/chartex" xmlns:cx8="http://schemas.microsoft.com/office/drawing/2016/5/14/chartex" xmlns:mc="http://schemas.openxmlformats.org/markup-compatibility/2006" xmlns:aink="http://schemas.microsoft.com/office/drawing/2016/ink" xmlns:am3d="http://schemas.microsoft.com/office/drawing/2017/model3d" xmlns:o="urn:schemas-microsoft-com:office:office" xmlns:r="http://schemas.openxmlformats.org/officeDocument/2006/relationships" xmlns:m="http://schemas.openxmlformats.org/officeDocument/2006/math" xmlns:v="urn:schemas-microsoft-com:vml" xmlns:wp14="http://schemas.microsoft.com/office/word/2010/wordprocessingDrawing" xmlns:wp="http://schemas.openxmlformats.org/drawingml/2006/wordprocessingDrawing" xmlns:w10="urn:schemas-microsoft-com:office:word" xmlns:w="http://schemas.openxmlformats.org/wordprocessingml/2006/main" xmlns:w14="http://schemas.microsoft.com/office/word/2010/wordml" xmlns:w15="http://schemas.microsoft.com/office/word/2012/wordml" xmlns:w16cid="http://schemas.microsoft.com/office/word/2016/wordml/cid" xmlns:w16se="http://schemas.microsoft.com/office/word/2015/wordml/symex" xmlns:wpg="http://schemas.microsoft.com/office/word/2010/wordprocessingGroup" xmlns:wpi="http://schemas.microsoft.com/office/word/2010/wordprocessingInk" xmlns:wne="http://schemas.microsoft.com/office/word/2006/wordml" xmlns:wps="http://schemas.microsoft.com/office/word/2010/wordprocessingShape" mc:Ignorable="w14 w15 w16se w16cid wp14">
   <w:p>
     <w:pPr>
       <w:framePr w:wrap="auto" w:vAnchor="text" w:hAnchor="margin" w:xAlign="right" w:y="1"/>
@@ -2270,21 +3245,13 @@
     <w:pPr>
       <w:ind w:right="360"/>
     </w:pPr>
-    <w:r>
-      <w:t>&gt; REPLACE THIS LINE WITH YOUR PAPER IDENTIFICATION NUMBER (DOUBLE-CLICK HERE TO EDIT) &lt;</w:t>
-    </w:r>
-  </w:p>
-  <w:p>
-    <w:pPr>
-      <w:ind w:right="360"/>
-    </w:pPr>
   </w:p>
 </w:hdr>
 </file>
 
 <file path=word/numbering.xml><?xml version="1.0" encoding="utf-8"?>
-<w:numbering xmlns:wpc="http://schemas.microsoft.com/office/word/2010/wordprocessingCanvas" xmlns:mo="http://schemas.microsoft.com/office/mac/office/2008/main" xmlns:mc="http://schemas.openxmlformats.org/markup-compatibility/2006" xmlns:mv="urn:schemas-microsoft-com:mac:vml" xmlns:o="urn:schemas-microsoft-com:office:office" xmlns:r="http://schemas.openxmlformats.org/officeDocument/2006/relationships" xmlns:m="http://schemas.openxmlformats.org/officeDocument/2006/math" xmlns:v="urn:schemas-microsoft-com:vml" xmlns:wp14="http://schemas.microsoft.com/office/word/2010/wordprocessingDrawing" xmlns:wp="http://schemas.openxmlformats.org/drawingml/2006/wordprocessingDrawing" xmlns:w10="urn:schemas-microsoft-com:office:word" xmlns:w="http://schemas.openxmlformats.org/wordprocessingml/2006/main" xmlns:w14="http://schemas.microsoft.com/office/word/2010/wordml" xmlns:wpg="http://schemas.microsoft.com/office/word/2010/wordprocessingGroup" xmlns:wpi="http://schemas.microsoft.com/office/word/2010/wordprocessingInk" xmlns:wne="http://schemas.microsoft.com/office/word/2006/wordml" xmlns:wps="http://schemas.microsoft.com/office/word/2010/wordprocessingShape" mc:Ignorable="w14 wp14">
-  <w:abstractNum w:abstractNumId="0">
+<w:numbering xmlns:wpc="http://schemas.microsoft.com/office/word/2010/wordprocessingCanvas" xmlns:cx="http://schemas.microsoft.com/office/drawing/2014/chartex" xmlns:cx1="http://schemas.microsoft.com/office/drawing/2015/9/8/chartex" xmlns:cx2="http://schemas.microsoft.com/office/drawing/2015/10/21/chartex" xmlns:cx3="http://schemas.microsoft.com/office/drawing/2016/5/9/chartex" xmlns:cx4="http://schemas.microsoft.com/office/drawing/2016/5/10/chartex" xmlns:cx5="http://schemas.microsoft.com/office/drawing/2016/5/11/chartex" xmlns:cx6="http://schemas.microsoft.com/office/drawing/2016/5/12/chartex" xmlns:cx7="http://schemas.microsoft.com/office/drawing/2016/5/13/chartex" xmlns:cx8="http://schemas.microsoft.com/office/drawing/2016/5/14/chartex" xmlns:mc="http://schemas.openxmlformats.org/markup-compatibility/2006" xmlns:aink="http://schemas.microsoft.com/office/drawing/2016/ink" xmlns:am3d="http://schemas.microsoft.com/office/drawing/2017/model3d" xmlns:o="urn:schemas-microsoft-com:office:office" xmlns:r="http://schemas.openxmlformats.org/officeDocument/2006/relationships" xmlns:m="http://schemas.openxmlformats.org/officeDocument/2006/math" xmlns:v="urn:schemas-microsoft-com:vml" xmlns:wp14="http://schemas.microsoft.com/office/word/2010/wordprocessingDrawing" xmlns:wp="http://schemas.openxmlformats.org/drawingml/2006/wordprocessingDrawing" xmlns:w10="urn:schemas-microsoft-com:office:word" xmlns:w="http://schemas.openxmlformats.org/wordprocessingml/2006/main" xmlns:w14="http://schemas.microsoft.com/office/word/2010/wordml" xmlns:w15="http://schemas.microsoft.com/office/word/2012/wordml" xmlns:w16cid="http://schemas.microsoft.com/office/word/2016/wordml/cid" xmlns:w16se="http://schemas.microsoft.com/office/word/2015/wordml/symex" xmlns:wpg="http://schemas.microsoft.com/office/word/2010/wordprocessingGroup" xmlns:wpi="http://schemas.microsoft.com/office/word/2010/wordprocessingInk" xmlns:wne="http://schemas.microsoft.com/office/word/2006/wordml" xmlns:wps="http://schemas.microsoft.com/office/word/2010/wordprocessingShape" mc:Ignorable="w14 w15 w16se w16cid wp14">
+  <w:abstractNum w:abstractNumId="0" w15:restartNumberingAfterBreak="0">
     <w:nsid w:val="FFFFFFFB"/>
     <w:multiLevelType w:val="multilevel"/>
     <w:tmpl w:val="2E085744"/>
@@ -2379,7 +3346,7 @@
       </w:pPr>
     </w:lvl>
   </w:abstractNum>
-  <w:abstractNum w:abstractNumId="1">
+  <w:abstractNum w:abstractNumId="1" w15:restartNumberingAfterBreak="0">
     <w:nsid w:val="1B0B1D66"/>
     <w:multiLevelType w:val="singleLevel"/>
     <w:tmpl w:val="0BEC9FB0"/>
@@ -2394,7 +3361,7 @@
       </w:pPr>
     </w:lvl>
   </w:abstractNum>
-  <w:abstractNum w:abstractNumId="2">
+  <w:abstractNum w:abstractNumId="2" w15:restartNumberingAfterBreak="0">
     <w:nsid w:val="2517274C"/>
     <w:multiLevelType w:val="singleLevel"/>
     <w:tmpl w:val="04090011"/>
@@ -2411,7 +3378,7 @@
       </w:pPr>
     </w:lvl>
   </w:abstractNum>
-  <w:abstractNum w:abstractNumId="3">
+  <w:abstractNum w:abstractNumId="3" w15:restartNumberingAfterBreak="0">
     <w:nsid w:val="2D234D8B"/>
     <w:multiLevelType w:val="singleLevel"/>
     <w:tmpl w:val="0409000F"/>
@@ -2428,7 +3395,7 @@
       </w:pPr>
     </w:lvl>
   </w:abstractNum>
-  <w:abstractNum w:abstractNumId="4">
+  <w:abstractNum w:abstractNumId="4" w15:restartNumberingAfterBreak="0">
     <w:nsid w:val="2F8B23F8"/>
     <w:multiLevelType w:val="singleLevel"/>
     <w:tmpl w:val="12CEED98"/>
@@ -2443,7 +3410,7 @@
       </w:pPr>
     </w:lvl>
   </w:abstractNum>
-  <w:abstractNum w:abstractNumId="5">
+  <w:abstractNum w:abstractNumId="5" w15:restartNumberingAfterBreak="0">
     <w:nsid w:val="33836FB5"/>
     <w:multiLevelType w:val="hybridMultilevel"/>
     <w:tmpl w:val="865E3468"/>
@@ -2529,7 +3496,7 @@
       </w:pPr>
     </w:lvl>
   </w:abstractNum>
-  <w:abstractNum w:abstractNumId="6">
+  <w:abstractNum w:abstractNumId="6" w15:restartNumberingAfterBreak="0">
     <w:nsid w:val="3A877D64"/>
     <w:multiLevelType w:val="singleLevel"/>
     <w:tmpl w:val="5DA6FC16"/>
@@ -2547,7 +3514,7 @@
       </w:pPr>
     </w:lvl>
   </w:abstractNum>
-  <w:abstractNum w:abstractNumId="7">
+  <w:abstractNum w:abstractNumId="7" w15:restartNumberingAfterBreak="0">
     <w:nsid w:val="3AAC1CFC"/>
     <w:multiLevelType w:val="singleLevel"/>
     <w:tmpl w:val="3A8EC28E"/>
@@ -2564,7 +3531,7 @@
       </w:pPr>
     </w:lvl>
   </w:abstractNum>
-  <w:abstractNum w:abstractNumId="8">
+  <w:abstractNum w:abstractNumId="8" w15:restartNumberingAfterBreak="0">
     <w:nsid w:val="47332F9F"/>
     <w:multiLevelType w:val="singleLevel"/>
     <w:tmpl w:val="488EC81A"/>
@@ -2579,7 +3546,7 @@
       </w:pPr>
     </w:lvl>
   </w:abstractNum>
-  <w:abstractNum w:abstractNumId="9">
+  <w:abstractNum w:abstractNumId="9" w15:restartNumberingAfterBreak="0">
     <w:nsid w:val="4C035D7C"/>
     <w:multiLevelType w:val="hybridMultilevel"/>
     <w:tmpl w:val="3606056E"/>
@@ -2692,7 +3659,7 @@
       </w:rPr>
     </w:lvl>
   </w:abstractNum>
-  <w:abstractNum w:abstractNumId="10">
+  <w:abstractNum w:abstractNumId="10" w15:restartNumberingAfterBreak="0">
     <w:nsid w:val="4D0B59CF"/>
     <w:multiLevelType w:val="singleLevel"/>
     <w:tmpl w:val="4A4223A6"/>
@@ -2707,7 +3674,7 @@
       </w:pPr>
     </w:lvl>
   </w:abstractNum>
-  <w:abstractNum w:abstractNumId="11">
+  <w:abstractNum w:abstractNumId="11" w15:restartNumberingAfterBreak="0">
     <w:nsid w:val="55630736"/>
     <w:multiLevelType w:val="singleLevel"/>
     <w:tmpl w:val="0BEC9FB0"/>
@@ -2722,7 +3689,7 @@
       </w:pPr>
     </w:lvl>
   </w:abstractNum>
-  <w:abstractNum w:abstractNumId="12">
+  <w:abstractNum w:abstractNumId="12" w15:restartNumberingAfterBreak="0">
     <w:nsid w:val="6DC3293B"/>
     <w:multiLevelType w:val="singleLevel"/>
     <w:tmpl w:val="3A8EC28E"/>
@@ -2739,7 +3706,7 @@
       </w:pPr>
     </w:lvl>
   </w:abstractNum>
-  <w:abstractNum w:abstractNumId="13">
+  <w:abstractNum w:abstractNumId="13" w15:restartNumberingAfterBreak="0">
     <w:nsid w:val="77E315E9"/>
     <w:multiLevelType w:val="singleLevel"/>
     <w:tmpl w:val="0BEC9FB0"/>
@@ -2950,7 +3917,7 @@
 </file>
 
 <file path=word/styles.xml><?xml version="1.0" encoding="utf-8"?>
-<w:styles xmlns:mc="http://schemas.openxmlformats.org/markup-compatibility/2006" xmlns:r="http://schemas.openxmlformats.org/officeDocument/2006/relationships" xmlns:w="http://schemas.openxmlformats.org/wordprocessingml/2006/main" xmlns:w14="http://schemas.microsoft.com/office/word/2010/wordml" mc:Ignorable="w14">
+<w:styles xmlns:mc="http://schemas.openxmlformats.org/markup-compatibility/2006" xmlns:r="http://schemas.openxmlformats.org/officeDocument/2006/relationships" xmlns:w="http://schemas.openxmlformats.org/wordprocessingml/2006/main" xmlns:w14="http://schemas.microsoft.com/office/word/2010/wordml" xmlns:w15="http://schemas.microsoft.com/office/word/2012/wordml" xmlns:w16cid="http://schemas.microsoft.com/office/word/2016/wordml/cid" xmlns:w16se="http://schemas.microsoft.com/office/word/2015/wordml/symex" mc:Ignorable="w14 w15 w16se w16cid">
   <w:docDefaults>
     <w:rPrDefault>
       <w:rPr>
@@ -2960,23 +3927,110 @@
     </w:rPrDefault>
     <w:pPrDefault/>
   </w:docDefaults>
-  <w:latentStyles w:defLockedState="0" w:defUIPriority="0" w:defSemiHidden="0" w:defUnhideWhenUsed="0" w:defQFormat="0" w:count="276">
+  <w:latentStyles w:defLockedState="0" w:defUIPriority="0" w:defSemiHidden="0" w:defUnhideWhenUsed="0" w:defQFormat="0" w:count="376">
     <w:lsdException w:name="Normal" w:qFormat="1"/>
     <w:lsdException w:name="heading 1" w:qFormat="1"/>
     <w:lsdException w:name="heading 2" w:qFormat="1"/>
     <w:lsdException w:name="heading 3" w:qFormat="1"/>
     <w:lsdException w:name="heading 4" w:qFormat="1"/>
-    <w:lsdException w:name="heading 5" w:qFormat="1"/>
+    <w:lsdException w:name="heading 5" w:semiHidden="1" w:unhideWhenUsed="1" w:qFormat="1"/>
     <w:lsdException w:name="heading 6" w:qFormat="1"/>
     <w:lsdException w:name="heading 7" w:qFormat="1"/>
     <w:lsdException w:name="heading 8" w:qFormat="1"/>
     <w:lsdException w:name="heading 9" w:qFormat="1"/>
+    <w:lsdException w:name="index 2" w:semiHidden="1" w:unhideWhenUsed="1"/>
+    <w:lsdException w:name="index 3" w:semiHidden="1" w:unhideWhenUsed="1"/>
+    <w:lsdException w:name="index 4" w:semiHidden="1" w:unhideWhenUsed="1"/>
+    <w:lsdException w:name="index 5" w:semiHidden="1" w:unhideWhenUsed="1"/>
+    <w:lsdException w:name="index 6" w:semiHidden="1" w:unhideWhenUsed="1"/>
+    <w:lsdException w:name="index 7" w:semiHidden="1" w:unhideWhenUsed="1"/>
+    <w:lsdException w:name="index 8" w:semiHidden="1" w:unhideWhenUsed="1"/>
+    <w:lsdException w:name="index 9" w:semiHidden="1" w:unhideWhenUsed="1"/>
+    <w:lsdException w:name="toc 1" w:semiHidden="1" w:unhideWhenUsed="1"/>
+    <w:lsdException w:name="toc 2" w:semiHidden="1" w:unhideWhenUsed="1"/>
+    <w:lsdException w:name="toc 3" w:semiHidden="1" w:unhideWhenUsed="1"/>
+    <w:lsdException w:name="toc 4" w:semiHidden="1" w:unhideWhenUsed="1"/>
+    <w:lsdException w:name="toc 5" w:semiHidden="1" w:unhideWhenUsed="1"/>
+    <w:lsdException w:name="toc 6" w:semiHidden="1" w:unhideWhenUsed="1"/>
+    <w:lsdException w:name="toc 7" w:semiHidden="1" w:unhideWhenUsed="1"/>
+    <w:lsdException w:name="toc 8" w:semiHidden="1" w:unhideWhenUsed="1"/>
+    <w:lsdException w:name="toc 9" w:semiHidden="1" w:unhideWhenUsed="1"/>
+    <w:lsdException w:name="Normal Indent" w:semiHidden="1" w:unhideWhenUsed="1"/>
+    <w:lsdException w:name="footnote text" w:semiHidden="1" w:unhideWhenUsed="1"/>
+    <w:lsdException w:name="annotation text" w:semiHidden="1" w:unhideWhenUsed="1"/>
+    <w:lsdException w:name="header" w:semiHidden="1" w:unhideWhenUsed="1"/>
+    <w:lsdException w:name="footer" w:semiHidden="1" w:unhideWhenUsed="1"/>
+    <w:lsdException w:name="index heading" w:semiHidden="1" w:unhideWhenUsed="1"/>
     <w:lsdException w:name="caption" w:semiHidden="1" w:unhideWhenUsed="1" w:qFormat="1"/>
+    <w:lsdException w:name="table of figures" w:semiHidden="1" w:unhideWhenUsed="1"/>
+    <w:lsdException w:name="envelope address" w:semiHidden="1" w:unhideWhenUsed="1"/>
+    <w:lsdException w:name="envelope return" w:semiHidden="1" w:unhideWhenUsed="1"/>
+    <w:lsdException w:name="footnote reference" w:semiHidden="1" w:unhideWhenUsed="1"/>
+    <w:lsdException w:name="annotation reference" w:semiHidden="1" w:unhideWhenUsed="1"/>
+    <w:lsdException w:name="line number" w:semiHidden="1" w:unhideWhenUsed="1"/>
+    <w:lsdException w:name="page number" w:semiHidden="1" w:unhideWhenUsed="1"/>
+    <w:lsdException w:name="endnote reference" w:semiHidden="1" w:unhideWhenUsed="1"/>
+    <w:lsdException w:name="endnote text" w:semiHidden="1" w:unhideWhenUsed="1"/>
+    <w:lsdException w:name="table of authorities" w:semiHidden="1" w:unhideWhenUsed="1"/>
+    <w:lsdException w:name="macro" w:semiHidden="1" w:unhideWhenUsed="1"/>
+    <w:lsdException w:name="toa heading" w:semiHidden="1" w:unhideWhenUsed="1"/>
+    <w:lsdException w:name="List" w:semiHidden="1" w:unhideWhenUsed="1"/>
+    <w:lsdException w:name="List Bullet" w:semiHidden="1" w:unhideWhenUsed="1"/>
+    <w:lsdException w:name="List Number" w:semiHidden="1" w:unhideWhenUsed="1"/>
+    <w:lsdException w:name="List 2" w:semiHidden="1" w:unhideWhenUsed="1"/>
+    <w:lsdException w:name="List 3" w:semiHidden="1" w:unhideWhenUsed="1"/>
+    <w:lsdException w:name="List 4" w:semiHidden="1" w:unhideWhenUsed="1"/>
+    <w:lsdException w:name="List Bullet 2" w:semiHidden="1" w:unhideWhenUsed="1"/>
+    <w:lsdException w:name="List Bullet 3" w:semiHidden="1" w:unhideWhenUsed="1"/>
+    <w:lsdException w:name="List Number 2" w:semiHidden="1" w:unhideWhenUsed="1"/>
+    <w:lsdException w:name="List Number 3" w:semiHidden="1" w:unhideWhenUsed="1"/>
+    <w:lsdException w:name="List Number 4" w:semiHidden="1" w:unhideWhenUsed="1"/>
+    <w:lsdException w:name="List Number 5" w:semiHidden="1" w:unhideWhenUsed="1"/>
     <w:lsdException w:name="Title" w:qFormat="1"/>
+    <w:lsdException w:name="Closing" w:semiHidden="1" w:unhideWhenUsed="1"/>
+    <w:lsdException w:name="Signature" w:semiHidden="1" w:unhideWhenUsed="1"/>
+    <w:lsdException w:name="Default Paragraph Font" w:semiHidden="1" w:unhideWhenUsed="1"/>
+    <w:lsdException w:name="Body Text" w:semiHidden="1" w:unhideWhenUsed="1"/>
+    <w:lsdException w:name="Body Text Indent" w:semiHidden="1" w:unhideWhenUsed="1"/>
+    <w:lsdException w:name="List Continue" w:semiHidden="1" w:unhideWhenUsed="1"/>
+    <w:lsdException w:name="List Continue 2" w:semiHidden="1" w:unhideWhenUsed="1"/>
+    <w:lsdException w:name="List Continue 3" w:semiHidden="1" w:unhideWhenUsed="1"/>
+    <w:lsdException w:name="List Continue 4" w:semiHidden="1" w:unhideWhenUsed="1"/>
+    <w:lsdException w:name="List Continue 5" w:semiHidden="1" w:unhideWhenUsed="1"/>
+    <w:lsdException w:name="Message Header" w:semiHidden="1" w:unhideWhenUsed="1"/>
     <w:lsdException w:name="Subtitle" w:qFormat="1"/>
+    <w:lsdException w:name="Salutation" w:semiHidden="1" w:unhideWhenUsed="1"/>
+    <w:lsdException w:name="Date" w:semiHidden="1" w:unhideWhenUsed="1"/>
+    <w:lsdException w:name="Body Text First Indent" w:semiHidden="1" w:unhideWhenUsed="1"/>
+    <w:lsdException w:name="Body Text Indent 2" w:semiHidden="1" w:unhideWhenUsed="1"/>
+    <w:lsdException w:name="Body Text Indent 3" w:semiHidden="1" w:unhideWhenUsed="1"/>
+    <w:lsdException w:name="Block Text" w:semiHidden="1" w:unhideWhenUsed="1"/>
+    <w:lsdException w:name="Hyperlink" w:semiHidden="1" w:unhideWhenUsed="1"/>
+    <w:lsdException w:name="FollowedHyperlink" w:semiHidden="1" w:unhideWhenUsed="1"/>
     <w:lsdException w:name="Strong" w:qFormat="1"/>
     <w:lsdException w:name="Emphasis" w:qFormat="1"/>
+    <w:lsdException w:name="Document Map" w:semiHidden="1" w:unhideWhenUsed="1"/>
+    <w:lsdException w:name="Plain Text" w:semiHidden="1" w:unhideWhenUsed="1"/>
+    <w:lsdException w:name="E-mail Signature" w:semiHidden="1" w:unhideWhenUsed="1"/>
+    <w:lsdException w:name="HTML Top of Form" w:semiHidden="1" w:unhideWhenUsed="1"/>
+    <w:lsdException w:name="HTML Bottom of Form" w:semiHidden="1" w:unhideWhenUsed="1"/>
+    <w:lsdException w:name="Normal (Web)" w:semiHidden="1" w:unhideWhenUsed="1"/>
+    <w:lsdException w:name="HTML Acronym" w:semiHidden="1" w:unhideWhenUsed="1"/>
+    <w:lsdException w:name="HTML Address" w:semiHidden="1" w:unhideWhenUsed="1"/>
+    <w:lsdException w:name="HTML Cite" w:semiHidden="1" w:unhideWhenUsed="1"/>
+    <w:lsdException w:name="HTML Code" w:semiHidden="1" w:unhideWhenUsed="1"/>
+    <w:lsdException w:name="HTML Definition" w:semiHidden="1" w:unhideWhenUsed="1"/>
+    <w:lsdException w:name="HTML Keyboard" w:semiHidden="1" w:unhideWhenUsed="1"/>
+    <w:lsdException w:name="HTML Preformatted" w:semiHidden="1" w:unhideWhenUsed="1"/>
+    <w:lsdException w:name="HTML Sample" w:semiHidden="1" w:unhideWhenUsed="1"/>
+    <w:lsdException w:name="HTML Typewriter" w:semiHidden="1" w:unhideWhenUsed="1"/>
+    <w:lsdException w:name="HTML Variable" w:semiHidden="1" w:unhideWhenUsed="1"/>
     <w:lsdException w:name="Normal Table" w:semiHidden="1" w:unhideWhenUsed="1"/>
+    <w:lsdException w:name="annotation subject" w:semiHidden="1" w:unhideWhenUsed="1"/>
+    <w:lsdException w:name="No List" w:semiHidden="1" w:unhideWhenUsed="1"/>
+    <w:lsdException w:name="Outline List 1" w:semiHidden="1" w:unhideWhenUsed="1"/>
+    <w:lsdException w:name="Outline List 2" w:semiHidden="1" w:unhideWhenUsed="1"/>
+    <w:lsdException w:name="Outline List 3" w:semiHidden="1" w:unhideWhenUsed="1"/>
     <w:lsdException w:name="Table Simple 1" w:semiHidden="1" w:unhideWhenUsed="1"/>
     <w:lsdException w:name="Table Simple 2" w:semiHidden="1" w:unhideWhenUsed="1"/>
     <w:lsdException w:name="Table Simple 3" w:semiHidden="1" w:unhideWhenUsed="1"/>
@@ -3019,6 +4073,7 @@
     <w:lsdException w:name="Table Web 1" w:semiHidden="1" w:unhideWhenUsed="1"/>
     <w:lsdException w:name="Table Web 2" w:semiHidden="1" w:unhideWhenUsed="1"/>
     <w:lsdException w:name="Table Web 3" w:semiHidden="1" w:unhideWhenUsed="1"/>
+    <w:lsdException w:name="Balloon Text" w:semiHidden="1" w:unhideWhenUsed="1"/>
     <w:lsdException w:name="Table Theme" w:semiHidden="1" w:unhideWhenUsed="1"/>
     <w:lsdException w:name="Placeholder Text" w:semiHidden="1" w:uiPriority="99"/>
     <w:lsdException w:name="No Spacing" w:uiPriority="1" w:qFormat="1"/>
@@ -3131,6 +4186,106 @@
     <w:lsdException w:name="Book Title" w:uiPriority="33" w:qFormat="1"/>
     <w:lsdException w:name="Bibliography" w:semiHidden="1" w:uiPriority="37" w:unhideWhenUsed="1"/>
     <w:lsdException w:name="TOC Heading" w:semiHidden="1" w:uiPriority="39" w:unhideWhenUsed="1" w:qFormat="1"/>
+    <w:lsdException w:name="Grid Table 4" w:uiPriority="49"/>
+    <w:lsdException w:name="Grid Table 5 Dark" w:uiPriority="50"/>
+    <w:lsdException w:name="Grid Table 6 Colorful" w:uiPriority="51"/>
+    <w:lsdException w:name="Grid Table 7 Colorful" w:uiPriority="52"/>
+    <w:lsdException w:name="Grid Table 1 Light Accent 1" w:uiPriority="46"/>
+    <w:lsdException w:name="Grid Table 2 Accent 1" w:uiPriority="47"/>
+    <w:lsdException w:name="Grid Table 3 Accent 1" w:uiPriority="48"/>
+    <w:lsdException w:name="Grid Table 4 Accent 1" w:uiPriority="49"/>
+    <w:lsdException w:name="Grid Table 5 Dark Accent 1" w:uiPriority="50"/>
+    <w:lsdException w:name="Grid Table 6 Colorful Accent 1" w:uiPriority="51"/>
+    <w:lsdException w:name="Grid Table 7 Colorful Accent 1" w:uiPriority="52"/>
+    <w:lsdException w:name="Grid Table 1 Light Accent 2" w:uiPriority="46"/>
+    <w:lsdException w:name="Grid Table 2 Accent 2" w:uiPriority="47"/>
+    <w:lsdException w:name="Grid Table 3 Accent 2" w:uiPriority="48"/>
+    <w:lsdException w:name="Grid Table 4 Accent 2" w:uiPriority="49"/>
+    <w:lsdException w:name="Grid Table 5 Dark Accent 2" w:uiPriority="50"/>
+    <w:lsdException w:name="Grid Table 6 Colorful Accent 2" w:uiPriority="51"/>
+    <w:lsdException w:name="Grid Table 7 Colorful Accent 2" w:uiPriority="52"/>
+    <w:lsdException w:name="Grid Table 1 Light Accent 3" w:uiPriority="46"/>
+    <w:lsdException w:name="Grid Table 2 Accent 3" w:uiPriority="47"/>
+    <w:lsdException w:name="Grid Table 3 Accent 3" w:uiPriority="48"/>
+    <w:lsdException w:name="Grid Table 4 Accent 3" w:uiPriority="49"/>
+    <w:lsdException w:name="Grid Table 5 Dark Accent 3" w:uiPriority="50"/>
+    <w:lsdException w:name="Grid Table 6 Colorful Accent 3" w:uiPriority="51"/>
+    <w:lsdException w:name="Grid Table 7 Colorful Accent 3" w:uiPriority="52"/>
+    <w:lsdException w:name="Grid Table 1 Light Accent 4" w:uiPriority="46"/>
+    <w:lsdException w:name="Grid Table 2 Accent 4" w:uiPriority="47"/>
+    <w:lsdException w:name="Grid Table 3 Accent 4" w:uiPriority="48"/>
+    <w:lsdException w:name="Grid Table 4 Accent 4" w:uiPriority="49"/>
+    <w:lsdException w:name="Grid Table 5 Dark Accent 4" w:uiPriority="50"/>
+    <w:lsdException w:name="Grid Table 6 Colorful Accent 4" w:uiPriority="51"/>
+    <w:lsdException w:name="Grid Table 7 Colorful Accent 4" w:uiPriority="52"/>
+    <w:lsdException w:name="Grid Table 1 Light Accent 5" w:uiPriority="46"/>
+    <w:lsdException w:name="Grid Table 2 Accent 5" w:uiPriority="47"/>
+    <w:lsdException w:name="Grid Table 3 Accent 5" w:uiPriority="48"/>
+    <w:lsdException w:name="Grid Table 4 Accent 5" w:uiPriority="49"/>
+    <w:lsdException w:name="Grid Table 5 Dark Accent 5" w:uiPriority="50"/>
+    <w:lsdException w:name="Grid Table 6 Colorful Accent 5" w:uiPriority="51"/>
+    <w:lsdException w:name="Grid Table 7 Colorful Accent 5" w:uiPriority="52"/>
+    <w:lsdException w:name="Grid Table 1 Light Accent 6" w:uiPriority="46"/>
+    <w:lsdException w:name="Grid Table 2 Accent 6" w:uiPriority="47"/>
+    <w:lsdException w:name="Grid Table 3 Accent 6" w:uiPriority="48"/>
+    <w:lsdException w:name="Grid Table 4 Accent 6" w:uiPriority="49"/>
+    <w:lsdException w:name="Grid Table 5 Dark Accent 6" w:uiPriority="50"/>
+    <w:lsdException w:name="Grid Table 6 Colorful Accent 6" w:uiPriority="51"/>
+    <w:lsdException w:name="Grid Table 7 Colorful Accent 6" w:uiPriority="52"/>
+    <w:lsdException w:name="List Table 1 Light" w:uiPriority="46"/>
+    <w:lsdException w:name="List Table 2" w:uiPriority="47"/>
+    <w:lsdException w:name="List Table 3" w:uiPriority="48"/>
+    <w:lsdException w:name="List Table 4" w:uiPriority="49"/>
+    <w:lsdException w:name="List Table 5 Dark" w:uiPriority="50"/>
+    <w:lsdException w:name="List Table 6 Colorful" w:uiPriority="51"/>
+    <w:lsdException w:name="List Table 7 Colorful" w:uiPriority="52"/>
+    <w:lsdException w:name="List Table 1 Light Accent 1" w:uiPriority="46"/>
+    <w:lsdException w:name="List Table 2 Accent 1" w:uiPriority="47"/>
+    <w:lsdException w:name="List Table 3 Accent 1" w:uiPriority="48"/>
+    <w:lsdException w:name="List Table 4 Accent 1" w:uiPriority="49"/>
+    <w:lsdException w:name="List Table 5 Dark Accent 1" w:uiPriority="50"/>
+    <w:lsdException w:name="List Table 6 Colorful Accent 1" w:uiPriority="51"/>
+    <w:lsdException w:name="List Table 7 Colorful Accent 1" w:uiPriority="52"/>
+    <w:lsdException w:name="List Table 1 Light Accent 2" w:uiPriority="46"/>
+    <w:lsdException w:name="List Table 2 Accent 2" w:uiPriority="47"/>
+    <w:lsdException w:name="List Table 3 Accent 2" w:uiPriority="48"/>
+    <w:lsdException w:name="List Table 4 Accent 2" w:uiPriority="49"/>
+    <w:lsdException w:name="List Table 5 Dark Accent 2" w:uiPriority="50"/>
+    <w:lsdException w:name="List Table 6 Colorful Accent 2" w:uiPriority="51"/>
+    <w:lsdException w:name="List Table 7 Colorful Accent 2" w:uiPriority="52"/>
+    <w:lsdException w:name="List Table 1 Light Accent 3" w:uiPriority="46"/>
+    <w:lsdException w:name="List Table 2 Accent 3" w:uiPriority="47"/>
+    <w:lsdException w:name="List Table 3 Accent 3" w:uiPriority="48"/>
+    <w:lsdException w:name="List Table 4 Accent 3" w:uiPriority="49"/>
+    <w:lsdException w:name="List Table 5 Dark Accent 3" w:uiPriority="50"/>
+    <w:lsdException w:name="List Table 6 Colorful Accent 3" w:uiPriority="51"/>
+    <w:lsdException w:name="List Table 7 Colorful Accent 3" w:uiPriority="52"/>
+    <w:lsdException w:name="List Table 1 Light Accent 4" w:uiPriority="46"/>
+    <w:lsdException w:name="List Table 2 Accent 4" w:uiPriority="47"/>
+    <w:lsdException w:name="List Table 3 Accent 4" w:uiPriority="48"/>
+    <w:lsdException w:name="List Table 4 Accent 4" w:uiPriority="49"/>
+    <w:lsdException w:name="List Table 5 Dark Accent 4" w:uiPriority="50"/>
+    <w:lsdException w:name="List Table 6 Colorful Accent 4" w:uiPriority="51"/>
+    <w:lsdException w:name="List Table 7 Colorful Accent 4" w:uiPriority="52"/>
+    <w:lsdException w:name="List Table 1 Light Accent 5" w:uiPriority="46"/>
+    <w:lsdException w:name="List Table 2 Accent 5" w:uiPriority="47"/>
+    <w:lsdException w:name="List Table 3 Accent 5" w:uiPriority="48"/>
+    <w:lsdException w:name="List Table 4 Accent 5" w:uiPriority="49"/>
+    <w:lsdException w:name="List Table 5 Dark Accent 5" w:uiPriority="50"/>
+    <w:lsdException w:name="List Table 6 Colorful Accent 5" w:uiPriority="51"/>
+    <w:lsdException w:name="List Table 7 Colorful Accent 5" w:uiPriority="52"/>
+    <w:lsdException w:name="List Table 1 Light Accent 6" w:uiPriority="46"/>
+    <w:lsdException w:name="List Table 2 Accent 6" w:uiPriority="47"/>
+    <w:lsdException w:name="List Table 3 Accent 6" w:uiPriority="48"/>
+    <w:lsdException w:name="List Table 4 Accent 6" w:uiPriority="49"/>
+    <w:lsdException w:name="List Table 5 Dark Accent 6" w:uiPriority="50"/>
+    <w:lsdException w:name="List Table 6 Colorful Accent 6" w:uiPriority="51"/>
+    <w:lsdException w:name="List Table 7 Colorful Accent 6" w:uiPriority="52"/>
+    <w:lsdException w:name="Mention" w:semiHidden="1" w:uiPriority="99" w:unhideWhenUsed="1"/>
+    <w:lsdException w:name="Smart Hyperlink" w:semiHidden="1" w:uiPriority="99" w:unhideWhenUsed="1"/>
+    <w:lsdException w:name="Hashtag" w:semiHidden="1" w:uiPriority="99" w:unhideWhenUsed="1"/>
+    <w:lsdException w:name="Unresolved Mention" w:semiHidden="1" w:uiPriority="99" w:unhideWhenUsed="1"/>
+    <w:lsdException w:name="Smart Link" w:semiHidden="1" w:uiPriority="99" w:unhideWhenUsed="1"/>
   </w:latentStyles>
   <w:style w:type="paragraph" w:default="1" w:styleId="Normal">
     <w:name w:val="Normal"/>
@@ -3316,7 +4471,6 @@
   <w:style w:type="character" w:default="1" w:styleId="DefaultParagraphFont">
     <w:name w:val="Default Paragraph Font"/>
     <w:uiPriority w:val="1"/>
-    <w:semiHidden/>
     <w:unhideWhenUsed/>
   </w:style>
   <w:style w:type="table" w:default="1" w:styleId="TableNormal">
@@ -3398,6 +4552,7 @@
   <w:style w:type="paragraph" w:styleId="FootnoteText">
     <w:name w:val="footnote text"/>
     <w:basedOn w:val="Normal"/>
+    <w:link w:val="FootnoteTextChar"/>
     <w:semiHidden/>
     <w:pPr>
       <w:ind w:firstLine="202"/>
@@ -3617,8 +4772,8 @@
       <w:noProof/>
     </w:rPr>
   </w:style>
-  <w:style w:type="character" w:customStyle="1" w:styleId="UnresolvedMention">
-    <w:name w:val="Unresolved Mention"/>
+  <w:style w:type="character" w:customStyle="1" w:styleId="UnresolvedMention1">
+    <w:name w:val="Unresolved Mention1"/>
     <w:uiPriority w:val="99"/>
     <w:semiHidden/>
     <w:unhideWhenUsed/>
@@ -3633,7 +4788,6 @@
     <w:basedOn w:val="TableNormal"/>
     <w:rsid w:val="00D357B9"/>
     <w:tblPr>
-      <w:tblInd w:w="0" w:type="dxa"/>
       <w:tblBorders>
         <w:top w:val="single" w:sz="4" w:space="0" w:color="auto"/>
         <w:left w:val="single" w:sz="4" w:space="0" w:color="auto"/>
@@ -3642,12 +4796,6 @@
         <w:insideH w:val="single" w:sz="4" w:space="0" w:color="auto"/>
         <w:insideV w:val="single" w:sz="4" w:space="0" w:color="auto"/>
       </w:tblBorders>
-      <w:tblCellMar>
-        <w:top w:w="0" w:type="dxa"/>
-        <w:left w:w="108" w:type="dxa"/>
-        <w:bottom w:w="0" w:type="dxa"/>
-        <w:right w:w="108" w:type="dxa"/>
-      </w:tblCellMar>
     </w:tblPr>
   </w:style>
   <w:style w:type="paragraph" w:styleId="Caption">
@@ -3662,191 +4810,26 @@
       <w:bCs/>
     </w:rPr>
   </w:style>
-</w:styles>
-</file>
-
-<file path=word/stylesWithEffects.xml><?xml version="1.0" encoding="utf-8"?>
-<w:styles xmlns:wpc="http://schemas.microsoft.com/office/word/2010/wordprocessingCanvas" xmlns:mo="http://schemas.microsoft.com/office/mac/office/2008/main" xmlns:mc="http://schemas.openxmlformats.org/markup-compatibility/2006" xmlns:mv="urn:schemas-microsoft-com:mac:vml" xmlns:o="urn:schemas-microsoft-com:office:office" xmlns:r="http://schemas.openxmlformats.org/officeDocument/2006/relationships" xmlns:m="http://schemas.openxmlformats.org/officeDocument/2006/math" xmlns:v="urn:schemas-microsoft-com:vml" xmlns:wp14="http://schemas.microsoft.com/office/word/2010/wordprocessingDrawing" xmlns:wp="http://schemas.openxmlformats.org/drawingml/2006/wordprocessingDrawing" xmlns:w10="urn:schemas-microsoft-com:office:word" xmlns:w="http://schemas.openxmlformats.org/wordprocessingml/2006/main" xmlns:w14="http://schemas.microsoft.com/office/word/2010/wordml" xmlns:wpg="http://schemas.microsoft.com/office/word/2010/wordprocessingGroup" xmlns:wpi="http://schemas.microsoft.com/office/word/2010/wordprocessingInk" xmlns:wne="http://schemas.microsoft.com/office/word/2006/wordml" xmlns:wps="http://schemas.microsoft.com/office/word/2010/wordprocessingShape" mc:Ignorable="w14 wp14">
-  <w:docDefaults>
-    <w:rPrDefault>
-      <w:rPr>
-        <w:rFonts w:asciiTheme="minorHAnsi" w:eastAsiaTheme="minorEastAsia" w:hAnsiTheme="minorHAnsi" w:cstheme="minorBidi"/>
-        <w:sz w:val="24"/>
-        <w:szCs w:val="24"/>
-        <w:lang w:val="en-US" w:eastAsia="ja-JP" w:bidi="ar-SA"/>
-      </w:rPr>
-    </w:rPrDefault>
-    <w:pPrDefault/>
-  </w:docDefaults>
-  <w:latentStyles w:defLockedState="0" w:defUIPriority="99" w:defSemiHidden="1" w:defUnhideWhenUsed="1" w:defQFormat="0" w:count="276">
-    <w:lsdException w:name="Normal" w:semiHidden="0" w:uiPriority="0" w:unhideWhenUsed="0" w:qFormat="1"/>
-    <w:lsdException w:name="heading 1" w:semiHidden="0" w:uiPriority="9" w:unhideWhenUsed="0" w:qFormat="1"/>
-    <w:lsdException w:name="heading 2" w:uiPriority="9" w:qFormat="1"/>
-    <w:lsdException w:name="heading 3" w:uiPriority="9" w:qFormat="1"/>
-    <w:lsdException w:name="heading 4" w:uiPriority="9" w:qFormat="1"/>
-    <w:lsdException w:name="heading 5" w:uiPriority="9" w:qFormat="1"/>
-    <w:lsdException w:name="heading 6" w:uiPriority="9" w:qFormat="1"/>
-    <w:lsdException w:name="heading 7" w:uiPriority="9" w:qFormat="1"/>
-    <w:lsdException w:name="heading 8" w:uiPriority="9" w:qFormat="1"/>
-    <w:lsdException w:name="heading 9" w:uiPriority="9" w:qFormat="1"/>
-    <w:lsdException w:name="toc 1" w:uiPriority="39"/>
-    <w:lsdException w:name="toc 2" w:uiPriority="39"/>
-    <w:lsdException w:name="toc 3" w:uiPriority="39"/>
-    <w:lsdException w:name="toc 4" w:uiPriority="39"/>
-    <w:lsdException w:name="toc 5" w:uiPriority="39"/>
-    <w:lsdException w:name="toc 6" w:uiPriority="39"/>
-    <w:lsdException w:name="toc 7" w:uiPriority="39"/>
-    <w:lsdException w:name="toc 8" w:uiPriority="39"/>
-    <w:lsdException w:name="toc 9" w:uiPriority="39"/>
-    <w:lsdException w:name="caption" w:uiPriority="35" w:qFormat="1"/>
-    <w:lsdException w:name="Title" w:semiHidden="0" w:uiPriority="10" w:unhideWhenUsed="0" w:qFormat="1"/>
-    <w:lsdException w:name="Default Paragraph Font" w:uiPriority="1"/>
-    <w:lsdException w:name="Subtitle" w:semiHidden="0" w:uiPriority="11" w:unhideWhenUsed="0" w:qFormat="1"/>
-    <w:lsdException w:name="Strong" w:semiHidden="0" w:uiPriority="22" w:unhideWhenUsed="0" w:qFormat="1"/>
-    <w:lsdException w:name="Emphasis" w:semiHidden="0" w:uiPriority="20" w:unhideWhenUsed="0" w:qFormat="1"/>
-    <w:lsdException w:name="Table Grid" w:semiHidden="0" w:uiPriority="59" w:unhideWhenUsed="0"/>
-    <w:lsdException w:name="Placeholder Text" w:unhideWhenUsed="0"/>
-    <w:lsdException w:name="No Spacing" w:semiHidden="0" w:uiPriority="1" w:unhideWhenUsed="0" w:qFormat="1"/>
-    <w:lsdException w:name="Light Shading" w:semiHidden="0" w:uiPriority="60" w:unhideWhenUsed="0"/>
-    <w:lsdException w:name="Light List" w:semiHidden="0" w:uiPriority="61" w:unhideWhenUsed="0"/>
-    <w:lsdException w:name="Light Grid" w:semiHidden="0" w:uiPriority="62" w:unhideWhenUsed="0"/>
-    <w:lsdException w:name="Medium Shading 1" w:semiHidden="0" w:uiPriority="63" w:unhideWhenUsed="0"/>
-    <w:lsdException w:name="Medium Shading 2" w:semiHidden="0" w:uiPriority="64" w:unhideWhenUsed="0"/>
-    <w:lsdException w:name="Medium List 1" w:semiHidden="0" w:uiPriority="65" w:unhideWhenUsed="0"/>
-    <w:lsdException w:name="Medium List 2" w:semiHidden="0" w:uiPriority="66" w:unhideWhenUsed="0"/>
-    <w:lsdException w:name="Medium Grid 1" w:semiHidden="0" w:uiPriority="67" w:unhideWhenUsed="0"/>
-    <w:lsdException w:name="Medium Grid 2" w:semiHidden="0" w:uiPriority="68" w:unhideWhenUsed="0"/>
-    <w:lsdException w:name="Medium Grid 3" w:semiHidden="0" w:uiPriority="69" w:unhideWhenUsed="0"/>
-    <w:lsdException w:name="Dark List" w:semiHidden="0" w:uiPriority="70" w:unhideWhenUsed="0"/>
-    <w:lsdException w:name="Colorful Shading" w:semiHidden="0" w:uiPriority="71" w:unhideWhenUsed="0"/>
-    <w:lsdException w:name="Colorful List" w:semiHidden="0" w:uiPriority="72" w:unhideWhenUsed="0"/>
-    <w:lsdException w:name="Colorful Grid" w:semiHidden="0" w:uiPriority="73" w:unhideWhenUsed="0"/>
-    <w:lsdException w:name="Light Shading Accent 1" w:semiHidden="0" w:uiPriority="60" w:unhideWhenUsed="0"/>
-    <w:lsdException w:name="Light List Accent 1" w:semiHidden="0" w:uiPriority="61" w:unhideWhenUsed="0"/>
-    <w:lsdException w:name="Light Grid Accent 1" w:semiHidden="0" w:uiPriority="62" w:unhideWhenUsed="0"/>
-    <w:lsdException w:name="Medium Shading 1 Accent 1" w:semiHidden="0" w:uiPriority="63" w:unhideWhenUsed="0"/>
-    <w:lsdException w:name="Medium Shading 2 Accent 1" w:semiHidden="0" w:uiPriority="64" w:unhideWhenUsed="0"/>
-    <w:lsdException w:name="Medium List 1 Accent 1" w:semiHidden="0" w:uiPriority="65" w:unhideWhenUsed="0"/>
-    <w:lsdException w:name="Revision" w:unhideWhenUsed="0"/>
-    <w:lsdException w:name="List Paragraph" w:semiHidden="0" w:uiPriority="34" w:unhideWhenUsed="0" w:qFormat="1"/>
-    <w:lsdException w:name="Quote" w:semiHidden="0" w:uiPriority="29" w:unhideWhenUsed="0" w:qFormat="1"/>
-    <w:lsdException w:name="Intense Quote" w:semiHidden="0" w:uiPriority="30" w:unhideWhenUsed="0" w:qFormat="1"/>
-    <w:lsdException w:name="Medium List 2 Accent 1" w:semiHidden="0" w:uiPriority="66" w:unhideWhenUsed="0"/>
-    <w:lsdException w:name="Medium Grid 1 Accent 1" w:semiHidden="0" w:uiPriority="67" w:unhideWhenUsed="0"/>
-    <w:lsdException w:name="Medium Grid 2 Accent 1" w:semiHidden="0" w:uiPriority="68" w:unhideWhenUsed="0"/>
-    <w:lsdException w:name="Medium Grid 3 Accent 1" w:semiHidden="0" w:uiPriority="69" w:unhideWhenUsed="0"/>
-    <w:lsdException w:name="Dark List Accent 1" w:semiHidden="0" w:uiPriority="70" w:unhideWhenUsed="0"/>
-    <w:lsdException w:name="Colorful Shading Accent 1" w:semiHidden="0" w:uiPriority="71" w:unhideWhenUsed="0"/>
-    <w:lsdException w:name="Colorful List Accent 1" w:semiHidden="0" w:uiPriority="72" w:unhideWhenUsed="0"/>
-    <w:lsdException w:name="Colorful Grid Accent 1" w:semiHidden="0" w:uiPriority="73" w:unhideWhenUsed="0"/>
-    <w:lsdException w:name="Light Shading Accent 2" w:semiHidden="0" w:uiPriority="60" w:unhideWhenUsed="0"/>
-    <w:lsdException w:name="Light List Accent 2" w:semiHidden="0" w:uiPriority="61" w:unhideWhenUsed="0"/>
-    <w:lsdException w:name="Light Grid Accent 2" w:semiHidden="0" w:uiPriority="62" w:unhideWhenUsed="0"/>
-    <w:lsdException w:name="Medium Shading 1 Accent 2" w:semiHidden="0" w:uiPriority="63" w:unhideWhenUsed="0"/>
-    <w:lsdException w:name="Medium Shading 2 Accent 2" w:semiHidden="0" w:uiPriority="64" w:unhideWhenUsed="0"/>
-    <w:lsdException w:name="Medium List 1 Accent 2" w:semiHidden="0" w:uiPriority="65" w:unhideWhenUsed="0"/>
-    <w:lsdException w:name="Medium List 2 Accent 2" w:semiHidden="0" w:uiPriority="66" w:unhideWhenUsed="0"/>
-    <w:lsdException w:name="Medium Grid 1 Accent 2" w:semiHidden="0" w:uiPriority="67" w:unhideWhenUsed="0"/>
-    <w:lsdException w:name="Medium Grid 2 Accent 2" w:semiHidden="0" w:uiPriority="68" w:unhideWhenUsed="0"/>
-    <w:lsdException w:name="Medium Grid 3 Accent 2" w:semiHidden="0" w:uiPriority="69" w:unhideWhenUsed="0"/>
-    <w:lsdException w:name="Dark List Accent 2" w:semiHidden="0" w:uiPriority="70" w:unhideWhenUsed="0"/>
-    <w:lsdException w:name="Colorful Shading Accent 2" w:semiHidden="0" w:uiPriority="71" w:unhideWhenUsed="0"/>
-    <w:lsdException w:name="Colorful List Accent 2" w:semiHidden="0" w:uiPriority="72" w:unhideWhenUsed="0"/>
-    <w:lsdException w:name="Colorful Grid Accent 2" w:semiHidden="0" w:uiPriority="73" w:unhideWhenUsed="0"/>
-    <w:lsdException w:name="Light Shading Accent 3" w:semiHidden="0" w:uiPriority="60" w:unhideWhenUsed="0"/>
-    <w:lsdException w:name="Light List Accent 3" w:semiHidden="0" w:uiPriority="61" w:unhideWhenUsed="0"/>
-    <w:lsdException w:name="Light Grid Accent 3" w:semiHidden="0" w:uiPriority="62" w:unhideWhenUsed="0"/>
-    <w:lsdException w:name="Medium Shading 1 Accent 3" w:semiHidden="0" w:uiPriority="63" w:unhideWhenUsed="0"/>
-    <w:lsdException w:name="Medium Shading 2 Accent 3" w:semiHidden="0" w:uiPriority="64" w:unhideWhenUsed="0"/>
-    <w:lsdException w:name="Medium List 1 Accent 3" w:semiHidden="0" w:uiPriority="65" w:unhideWhenUsed="0"/>
-    <w:lsdException w:name="Medium List 2 Accent 3" w:semiHidden="0" w:uiPriority="66" w:unhideWhenUsed="0"/>
-    <w:lsdException w:name="Medium Grid 1 Accent 3" w:semiHidden="0" w:uiPriority="67" w:unhideWhenUsed="0"/>
-    <w:lsdException w:name="Medium Grid 2 Accent 3" w:semiHidden="0" w:uiPriority="68" w:unhideWhenUsed="0"/>
-    <w:lsdException w:name="Medium Grid 3 Accent 3" w:semiHidden="0" w:uiPriority="69" w:unhideWhenUsed="0"/>
-    <w:lsdException w:name="Dark List Accent 3" w:semiHidden="0" w:uiPriority="70" w:unhideWhenUsed="0"/>
-    <w:lsdException w:name="Colorful Shading Accent 3" w:semiHidden="0" w:uiPriority="71" w:unhideWhenUsed="0"/>
-    <w:lsdException w:name="Colorful List Accent 3" w:semiHidden="0" w:uiPriority="72" w:unhideWhenUsed="0"/>
-    <w:lsdException w:name="Colorful Grid Accent 3" w:semiHidden="0" w:uiPriority="73" w:unhideWhenUsed="0"/>
-    <w:lsdException w:name="Light Shading Accent 4" w:semiHidden="0" w:uiPriority="60" w:unhideWhenUsed="0"/>
-    <w:lsdException w:name="Light List Accent 4" w:semiHidden="0" w:uiPriority="61" w:unhideWhenUsed="0"/>
-    <w:lsdException w:name="Light Grid Accent 4" w:semiHidden="0" w:uiPriority="62" w:unhideWhenUsed="0"/>
-    <w:lsdException w:name="Medium Shading 1 Accent 4" w:semiHidden="0" w:uiPriority="63" w:unhideWhenUsed="0"/>
-    <w:lsdException w:name="Medium Shading 2 Accent 4" w:semiHidden="0" w:uiPriority="64" w:unhideWhenUsed="0"/>
-    <w:lsdException w:name="Medium List 1 Accent 4" w:semiHidden="0" w:uiPriority="65" w:unhideWhenUsed="0"/>
-    <w:lsdException w:name="Medium List 2 Accent 4" w:semiHidden="0" w:uiPriority="66" w:unhideWhenUsed="0"/>
-    <w:lsdException w:name="Medium Grid 1 Accent 4" w:semiHidden="0" w:uiPriority="67" w:unhideWhenUsed="0"/>
-    <w:lsdException w:name="Medium Grid 2 Accent 4" w:semiHidden="0" w:uiPriority="68" w:unhideWhenUsed="0"/>
-    <w:lsdException w:name="Medium Grid 3 Accent 4" w:semiHidden="0" w:uiPriority="69" w:unhideWhenUsed="0"/>
-    <w:lsdException w:name="Dark List Accent 4" w:semiHidden="0" w:uiPriority="70" w:unhideWhenUsed="0"/>
-    <w:lsdException w:name="Colorful Shading Accent 4" w:semiHidden="0" w:uiPriority="71" w:unhideWhenUsed="0"/>
-    <w:lsdException w:name="Colorful List Accent 4" w:semiHidden="0" w:uiPriority="72" w:unhideWhenUsed="0"/>
-    <w:lsdException w:name="Colorful Grid Accent 4" w:semiHidden="0" w:uiPriority="73" w:unhideWhenUsed="0"/>
-    <w:lsdException w:name="Light Shading Accent 5" w:semiHidden="0" w:uiPriority="60" w:unhideWhenUsed="0"/>
-    <w:lsdException w:name="Light List Accent 5" w:semiHidden="0" w:uiPriority="61" w:unhideWhenUsed="0"/>
-    <w:lsdException w:name="Light Grid Accent 5" w:semiHidden="0" w:uiPriority="62" w:unhideWhenUsed="0"/>
-    <w:lsdException w:name="Medium Shading 1 Accent 5" w:semiHidden="0" w:uiPriority="63" w:unhideWhenUsed="0"/>
-    <w:lsdException w:name="Medium Shading 2 Accent 5" w:semiHidden="0" w:uiPriority="64" w:unhideWhenUsed="0"/>
-    <w:lsdException w:name="Medium List 1 Accent 5" w:semiHidden="0" w:uiPriority="65" w:unhideWhenUsed="0"/>
-    <w:lsdException w:name="Medium List 2 Accent 5" w:semiHidden="0" w:uiPriority="66" w:unhideWhenUsed="0"/>
-    <w:lsdException w:name="Medium Grid 1 Accent 5" w:semiHidden="0" w:uiPriority="67" w:unhideWhenUsed="0"/>
-    <w:lsdException w:name="Medium Grid 2 Accent 5" w:semiHidden="0" w:uiPriority="68" w:unhideWhenUsed="0"/>
-    <w:lsdException w:name="Medium Grid 3 Accent 5" w:semiHidden="0" w:uiPriority="69" w:unhideWhenUsed="0"/>
-    <w:lsdException w:name="Dark List Accent 5" w:semiHidden="0" w:uiPriority="70" w:unhideWhenUsed="0"/>
-    <w:lsdException w:name="Colorful Shading Accent 5" w:semiHidden="0" w:uiPriority="71" w:unhideWhenUsed="0"/>
-    <w:lsdException w:name="Colorful List Accent 5" w:semiHidden="0" w:uiPriority="72" w:unhideWhenUsed="0"/>
-    <w:lsdException w:name="Colorful Grid Accent 5" w:semiHidden="0" w:uiPriority="73" w:unhideWhenUsed="0"/>
-    <w:lsdException w:name="Light Shading Accent 6" w:semiHidden="0" w:uiPriority="60" w:unhideWhenUsed="0"/>
-    <w:lsdException w:name="Light List Accent 6" w:semiHidden="0" w:uiPriority="61" w:unhideWhenUsed="0"/>
-    <w:lsdException w:name="Light Grid Accent 6" w:semiHidden="0" w:uiPriority="62" w:unhideWhenUsed="0"/>
-    <w:lsdException w:name="Medium Shading 1 Accent 6" w:semiHidden="0" w:uiPriority="63" w:unhideWhenUsed="0"/>
-    <w:lsdException w:name="Medium Shading 2 Accent 6" w:semiHidden="0" w:uiPriority="64" w:unhideWhenUsed="0"/>
-    <w:lsdException w:name="Medium List 1 Accent 6" w:semiHidden="0" w:uiPriority="65" w:unhideWhenUsed="0"/>
-    <w:lsdException w:name="Medium List 2 Accent 6" w:semiHidden="0" w:uiPriority="66" w:unhideWhenUsed="0"/>
-    <w:lsdException w:name="Medium Grid 1 Accent 6" w:semiHidden="0" w:uiPriority="67" w:unhideWhenUsed="0"/>
-    <w:lsdException w:name="Medium Grid 2 Accent 6" w:semiHidden="0" w:uiPriority="68" w:unhideWhenUsed="0"/>
-    <w:lsdException w:name="Medium Grid 3 Accent 6" w:semiHidden="0" w:uiPriority="69" w:unhideWhenUsed="0"/>
-    <w:lsdException w:name="Dark List Accent 6" w:semiHidden="0" w:uiPriority="70" w:unhideWhenUsed="0"/>
-    <w:lsdException w:name="Colorful Shading Accent 6" w:semiHidden="0" w:uiPriority="71" w:unhideWhenUsed="0"/>
-    <w:lsdException w:name="Colorful List Accent 6" w:semiHidden="0" w:uiPriority="72" w:unhideWhenUsed="0"/>
-    <w:lsdException w:name="Colorful Grid Accent 6" w:semiHidden="0" w:uiPriority="73" w:unhideWhenUsed="0"/>
-    <w:lsdException w:name="Subtle Emphasis" w:semiHidden="0" w:uiPriority="19" w:unhideWhenUsed="0" w:qFormat="1"/>
-    <w:lsdException w:name="Intense Emphasis" w:semiHidden="0" w:uiPriority="21" w:unhideWhenUsed="0" w:qFormat="1"/>
-    <w:lsdException w:name="Subtle Reference" w:semiHidden="0" w:uiPriority="31" w:unhideWhenUsed="0" w:qFormat="1"/>
-    <w:lsdException w:name="Intense Reference" w:semiHidden="0" w:uiPriority="32" w:unhideWhenUsed="0" w:qFormat="1"/>
-    <w:lsdException w:name="Book Title" w:semiHidden="0" w:uiPriority="33" w:unhideWhenUsed="0" w:qFormat="1"/>
-    <w:lsdException w:name="Bibliography" w:uiPriority="37"/>
-    <w:lsdException w:name="TOC Heading" w:uiPriority="39" w:qFormat="1"/>
-  </w:latentStyles>
-  <w:style w:type="paragraph" w:default="1" w:styleId="Normal">
-    <w:name w:val="Normal"/>
-    <w:qFormat/>
-  </w:style>
-  <w:style w:type="character" w:default="1" w:styleId="DefaultParagraphFont">
-    <w:name w:val="Default Paragraph Font"/>
-    <w:uiPriority w:val="1"/>
-    <w:semiHidden/>
-    <w:unhideWhenUsed/>
-  </w:style>
-  <w:style w:type="table" w:default="1" w:styleId="TableNormal">
-    <w:name w:val="Normal Table"/>
+  <w:style w:type="character" w:styleId="UnresolvedMention">
+    <w:name w:val="Unresolved Mention"/>
     <w:uiPriority w:val="99"/>
     <w:semiHidden/>
     <w:unhideWhenUsed/>
-    <w:tblPr>
-      <w:tblInd w:w="0" w:type="dxa"/>
-      <w:tblCellMar>
-        <w:top w:w="0" w:type="dxa"/>
-        <w:left w:w="108" w:type="dxa"/>
-        <w:bottom w:w="0" w:type="dxa"/>
-        <w:right w:w="108" w:type="dxa"/>
-      </w:tblCellMar>
-    </w:tblPr>
+    <w:rsid w:val="002423D6"/>
+    <w:rPr>
+      <w:color w:val="605E5C"/>
+      <w:shd w:val="clear" w:color="auto" w:fill="E1DFDD"/>
+    </w:rPr>
   </w:style>
-  <w:style w:type="numbering" w:default="1" w:styleId="NoList">
-    <w:name w:val="No List"/>
-    <w:uiPriority w:val="99"/>
+  <w:style w:type="character" w:customStyle="1" w:styleId="FootnoteTextChar">
+    <w:name w:val="Footnote Text Char"/>
+    <w:link w:val="FootnoteText"/>
     <w:semiHidden/>
-    <w:unhideWhenUsed/>
+    <w:rsid w:val="00663446"/>
+    <w:rPr>
+      <w:sz w:val="16"/>
+      <w:szCs w:val="16"/>
+    </w:rPr>
   </w:style>
 </w:styles>
 </file>
@@ -4140,7 +5123,7 @@
   <a:extraClrSchemeLst/>
   <a:extLst>
     <a:ext uri="{05A4C25C-085E-4340-85A3-A5531E510DB2}">
-      <thm15:themeFamily xmlns:thm15="http://schemas.microsoft.com/office/thememl/2012/main" xmlns="" name="Office Theme" id="{62F939B6-93AF-4DB8-9C6B-D6C7DFDC589F}" vid="{4A3C46E8-61CC-4603-A589-7422A47A8E4A}"/>
+      <thm15:themeFamily xmlns:thm15="http://schemas.microsoft.com/office/thememl/2012/main" name="Office Theme" id="{62F939B6-93AF-4DB8-9C6B-D6C7DFDC589F}" vid="{4A3C46E8-61CC-4603-A589-7422A47A8E4A}"/>
     </a:ext>
   </a:extLst>
 </a:theme>
@@ -4151,7 +5134,7 @@
 </file>
 
 <file path=customXml/itemProps1.xml><?xml version="1.0" encoding="utf-8"?>
-<ds:datastoreItem xmlns:ds="http://schemas.openxmlformats.org/officeDocument/2006/customXml" ds:itemID="{F86ED663-033D-8B4E-AEF8-899E74D475AA}">
+<ds:datastoreItem xmlns:ds="http://schemas.openxmlformats.org/officeDocument/2006/customXml" ds:itemID="{464A4C48-B01C-41F9-837F-FBA5F3094CFB}">
   <ds:schemaRefs>
     <ds:schemaRef ds:uri="http://schemas.openxmlformats.org/officeDocument/2006/bibliography"/>
   </ds:schemaRefs>

</xml_diff>

<commit_message>
implemented selection method.  Need to track down where theres an issue with replacement or deepcopy.  Going to bed.
</commit_message>
<xml_diff>
--- a/VRP Research Paper/IEEE_VRP_WOC_Genetic_Algorithms.docx
+++ b/VRP Research Paper/IEEE_VRP_WOC_Genetic_Algorithms.docx
@@ -11,6 +11,8 @@
           <w:szCs w:val="18"/>
         </w:rPr>
       </w:pPr>
+      <w:bookmarkStart w:id="0" w:name="_GoBack"/>
+      <w:bookmarkEnd w:id="0"/>
     </w:p>
     <w:p>
       <w:pPr>
@@ -63,7 +65,6 @@
       <w:r>
         <w:t xml:space="preserve"> </w:t>
       </w:r>
-      <w:bookmarkStart w:id="0" w:name="_GoBack"/>
       <w:r>
         <w:t>g</w:t>
       </w:r>
@@ -77,7 +78,6 @@
         <w:t>lgorithms</w:t>
       </w:r>
     </w:p>
-    <w:bookmarkEnd w:id="0"/>
     <w:p>
       <w:pPr>
         <w:pStyle w:val="Title"/>
@@ -1403,14 +1403,27 @@
       <w:r>
         <w:t xml:space="preserve">Table </w:t>
       </w:r>
-      <w:fldSimple w:instr=" SEQ Table \* ARABIC ">
-        <w:r>
-          <w:rPr>
-            <w:noProof/>
-          </w:rPr>
-          <w:t>1</w:t>
-        </w:r>
-      </w:fldSimple>
+      <w:r>
+        <w:fldChar w:fldCharType="begin"/>
+      </w:r>
+      <w:r>
+        <w:instrText xml:space="preserve"> SEQ Table \* ARABIC </w:instrText>
+      </w:r>
+      <w:r>
+        <w:fldChar w:fldCharType="separate"/>
+      </w:r>
+      <w:r>
+        <w:rPr>
+          <w:noProof/>
+        </w:rPr>
+        <w:t>1</w:t>
+      </w:r>
+      <w:r>
+        <w:rPr>
+          <w:noProof/>
+        </w:rPr>
+        <w:fldChar w:fldCharType="end"/>
+      </w:r>
       <w:r>
         <w:t>. The partition of a parent</w:t>
       </w:r>
@@ -1660,14 +1673,27 @@
       <w:r>
         <w:t xml:space="preserve">Table </w:t>
       </w:r>
-      <w:fldSimple w:instr=" SEQ Table \* ARABIC ">
-        <w:r>
-          <w:rPr>
-            <w:noProof/>
-          </w:rPr>
-          <w:t>2</w:t>
-        </w:r>
-      </w:fldSimple>
+      <w:r>
+        <w:fldChar w:fldCharType="begin"/>
+      </w:r>
+      <w:r>
+        <w:instrText xml:space="preserve"> SEQ Table \* ARABIC </w:instrText>
+      </w:r>
+      <w:r>
+        <w:fldChar w:fldCharType="separate"/>
+      </w:r>
+      <w:r>
+        <w:rPr>
+          <w:noProof/>
+        </w:rPr>
+        <w:t>2</w:t>
+      </w:r>
+      <w:r>
+        <w:rPr>
+          <w:noProof/>
+        </w:rPr>
+        <w:fldChar w:fldCharType="end"/>
+      </w:r>
       <w:r>
         <w:t>. Vehicle Customer Allocation</w:t>
       </w:r>
@@ -1974,14 +2000,27 @@
       <w:r>
         <w:t xml:space="preserve">Table </w:t>
       </w:r>
-      <w:fldSimple w:instr=" SEQ Table \* ARABIC ">
-        <w:r>
-          <w:rPr>
-            <w:noProof/>
-          </w:rPr>
-          <w:t>3</w:t>
-        </w:r>
-      </w:fldSimple>
+      <w:r>
+        <w:fldChar w:fldCharType="begin"/>
+      </w:r>
+      <w:r>
+        <w:instrText xml:space="preserve"> SEQ Table \* ARABIC </w:instrText>
+      </w:r>
+      <w:r>
+        <w:fldChar w:fldCharType="separate"/>
+      </w:r>
+      <w:r>
+        <w:rPr>
+          <w:noProof/>
+        </w:rPr>
+        <w:t>3</w:t>
+      </w:r>
+      <w:r>
+        <w:rPr>
+          <w:noProof/>
+        </w:rPr>
+        <w:fldChar w:fldCharType="end"/>
+      </w:r>
       <w:r>
         <w:t>. Weights of GAs with Crossover and Mutation Method Combinations</w:t>
       </w:r>
@@ -2346,12 +2385,6 @@
         <w:gridCol w:w="5053"/>
       </w:tblGrid>
       <w:tr>
-        <w:tblPrEx>
-          <w:tblCellMar>
-            <w:top w:w="0" w:type="dxa"/>
-            <w:bottom w:w="0" w:type="dxa"/>
-          </w:tblCellMar>
-        </w:tblPrEx>
         <w:trPr>
           <w:trHeight w:val="1970"/>
         </w:trPr>
@@ -4471,6 +4504,7 @@
   <w:style w:type="character" w:default="1" w:styleId="DefaultParagraphFont">
     <w:name w:val="Default Paragraph Font"/>
     <w:uiPriority w:val="1"/>
+    <w:semiHidden/>
     <w:unhideWhenUsed/>
   </w:style>
   <w:style w:type="table" w:default="1" w:styleId="TableNormal">
@@ -4831,6 +4865,30 @@
       <w:szCs w:val="16"/>
     </w:rPr>
   </w:style>
+  <w:style w:type="paragraph" w:styleId="BalloonText">
+    <w:name w:val="Balloon Text"/>
+    <w:basedOn w:val="Normal"/>
+    <w:link w:val="BalloonTextChar"/>
+    <w:semiHidden/>
+    <w:unhideWhenUsed/>
+    <w:rsid w:val="00DC5F7D"/>
+    <w:rPr>
+      <w:rFonts w:ascii="Segoe UI" w:hAnsi="Segoe UI" w:cs="Segoe UI"/>
+      <w:sz w:val="18"/>
+      <w:szCs w:val="18"/>
+    </w:rPr>
+  </w:style>
+  <w:style w:type="character" w:customStyle="1" w:styleId="BalloonTextChar">
+    <w:name w:val="Balloon Text Char"/>
+    <w:link w:val="BalloonText"/>
+    <w:semiHidden/>
+    <w:rsid w:val="00DC5F7D"/>
+    <w:rPr>
+      <w:rFonts w:ascii="Segoe UI" w:hAnsi="Segoe UI" w:cs="Segoe UI"/>
+      <w:sz w:val="18"/>
+      <w:szCs w:val="18"/>
+    </w:rPr>
+  </w:style>
 </w:styles>
 </file>
 
@@ -5134,7 +5192,7 @@
 </file>
 
 <file path=customXml/itemProps1.xml><?xml version="1.0" encoding="utf-8"?>
-<ds:datastoreItem xmlns:ds="http://schemas.openxmlformats.org/officeDocument/2006/customXml" ds:itemID="{464A4C48-B01C-41F9-837F-FBA5F3094CFB}">
+<ds:datastoreItem xmlns:ds="http://schemas.openxmlformats.org/officeDocument/2006/customXml" ds:itemID="{FF89B4A4-1451-455F-8C44-AF124951B498}">
   <ds:schemaRefs>
     <ds:schemaRef ds:uri="http://schemas.openxmlformats.org/officeDocument/2006/bibliography"/>
   </ds:schemaRefs>

</xml_diff>

<commit_message>
GA works awesome.  need to update WOC.  Turned in paper with WOC only including 1 vehicle.  I will expand and continue to work on the program and the paper to get it published outside of class.
</commit_message>
<xml_diff>
--- a/VRP Research Paper/IEEE_VRP_WOC_Genetic_Algorithms.docx
+++ b/VRP Research Paper/IEEE_VRP_WOC_Genetic_Algorithms.docx
@@ -11,8 +11,6 @@
           <w:szCs w:val="18"/>
         </w:rPr>
       </w:pPr>
-      <w:bookmarkStart w:id="0" w:name="_GoBack"/>
-      <w:bookmarkEnd w:id="0"/>
     </w:p>
     <w:p>
       <w:pPr>
@@ -184,7 +182,10 @@
         <w:t xml:space="preserve">was implemented in Python and tested on several datasets </w:t>
       </w:r>
       <w:r>
-        <w:t>producing approximations superior to any of the genetic algorithms in the crowd at the cost of post processing overhead</w:t>
+        <w:t xml:space="preserve">producing approximations </w:t>
+      </w:r>
+      <w:r>
+        <w:t>superior to any single genetic algorithm in the crowd</w:t>
       </w:r>
       <w:r>
         <w:t>.</w:t>
@@ -195,7 +196,7 @@
       <w:pPr>
         <w:pStyle w:val="IndexTerms"/>
       </w:pPr>
-      <w:bookmarkStart w:id="1" w:name="PointTmp"/>
+      <w:bookmarkStart w:id="0" w:name="PointTmp"/>
       <w:r>
         <w:rPr>
           <w:i/>
@@ -213,7 +214,7 @@
         <w:t>, Routing</w:t>
       </w:r>
     </w:p>
-    <w:bookmarkEnd w:id="1"/>
+    <w:bookmarkEnd w:id="0"/>
     <w:p>
       <w:pPr>
         <w:pStyle w:val="Heading1"/>
@@ -515,6 +516,9 @@
       </w:r>
       <w:r>
         <w:t xml:space="preserve">, </w:t>
+      </w:r>
+      <w:r>
+        <w:t xml:space="preserve">and </w:t>
       </w:r>
       <w:r>
         <w:t xml:space="preserve">transportation </w:t>
@@ -1403,27 +1407,14 @@
       <w:r>
         <w:t xml:space="preserve">Table </w:t>
       </w:r>
-      <w:r>
-        <w:fldChar w:fldCharType="begin"/>
-      </w:r>
-      <w:r>
-        <w:instrText xml:space="preserve"> SEQ Table \* ARABIC </w:instrText>
-      </w:r>
-      <w:r>
-        <w:fldChar w:fldCharType="separate"/>
-      </w:r>
-      <w:r>
-        <w:rPr>
-          <w:noProof/>
-        </w:rPr>
-        <w:t>1</w:t>
-      </w:r>
-      <w:r>
-        <w:rPr>
-          <w:noProof/>
-        </w:rPr>
-        <w:fldChar w:fldCharType="end"/>
-      </w:r>
+      <w:fldSimple w:instr=" SEQ Table \* ARABIC ">
+        <w:r>
+          <w:rPr>
+            <w:noProof/>
+          </w:rPr>
+          <w:t>1</w:t>
+        </w:r>
+      </w:fldSimple>
       <w:r>
         <w:t>. The partition of a parent</w:t>
       </w:r>
@@ -1673,27 +1664,14 @@
       <w:r>
         <w:t xml:space="preserve">Table </w:t>
       </w:r>
-      <w:r>
-        <w:fldChar w:fldCharType="begin"/>
-      </w:r>
-      <w:r>
-        <w:instrText xml:space="preserve"> SEQ Table \* ARABIC </w:instrText>
-      </w:r>
-      <w:r>
-        <w:fldChar w:fldCharType="separate"/>
-      </w:r>
-      <w:r>
-        <w:rPr>
-          <w:noProof/>
-        </w:rPr>
-        <w:t>2</w:t>
-      </w:r>
-      <w:r>
-        <w:rPr>
-          <w:noProof/>
-        </w:rPr>
-        <w:fldChar w:fldCharType="end"/>
-      </w:r>
+      <w:fldSimple w:instr=" SEQ Table \* ARABIC ">
+        <w:r>
+          <w:rPr>
+            <w:noProof/>
+          </w:rPr>
+          <w:t>2</w:t>
+        </w:r>
+      </w:fldSimple>
       <w:r>
         <w:t>. Vehicle Customer Allocation</w:t>
       </w:r>
@@ -2000,27 +1978,14 @@
       <w:r>
         <w:t xml:space="preserve">Table </w:t>
       </w:r>
-      <w:r>
-        <w:fldChar w:fldCharType="begin"/>
-      </w:r>
-      <w:r>
-        <w:instrText xml:space="preserve"> SEQ Table \* ARABIC </w:instrText>
-      </w:r>
-      <w:r>
-        <w:fldChar w:fldCharType="separate"/>
-      </w:r>
-      <w:r>
-        <w:rPr>
-          <w:noProof/>
-        </w:rPr>
-        <w:t>3</w:t>
-      </w:r>
-      <w:r>
-        <w:rPr>
-          <w:noProof/>
-        </w:rPr>
-        <w:fldChar w:fldCharType="end"/>
-      </w:r>
+      <w:fldSimple w:instr=" SEQ Table \* ARABIC ">
+        <w:r>
+          <w:rPr>
+            <w:noProof/>
+          </w:rPr>
+          <w:t>3</w:t>
+        </w:r>
+      </w:fldSimple>
       <w:r>
         <w:t>. Weights of GAs with Crossover and Mutation Method Combinations</w:t>
       </w:r>
@@ -2179,7 +2144,10 @@
           </w:tcPr>
           <w:p>
             <w:r>
-              <w:t>0.4</w:t>
+              <w:t>0.</w:t>
+            </w:r>
+            <w:r>
+              <w:t>6</w:t>
             </w:r>
           </w:p>
         </w:tc>
@@ -2214,7 +2182,10 @@
           </w:tcPr>
           <w:p>
             <w:r>
-              <w:t>0.2</w:t>
+              <w:t>0.</w:t>
+            </w:r>
+            <w:r>
+              <w:t>3</w:t>
             </w:r>
           </w:p>
         </w:tc>
@@ -2607,6 +2578,13 @@
       </w:tr>
     </w:tbl>
     <w:p/>
+    <w:p/>
+    <w:p/>
+    <w:p/>
+    <w:p/>
+    <w:p/>
+    <w:p/>
+    <w:p/>
     <w:p>
       <w:pPr>
         <w:pStyle w:val="Heading2"/>
@@ -2617,10 +2595,1914 @@
     </w:p>
     <w:p>
       <w:pPr>
+        <w:rPr>
+          <w:i/>
+          <w:color w:val="000000"/>
+        </w:rPr>
+      </w:pPr>
+      <w:r>
+        <w:rPr>
+          <w:i/>
+          <w:color w:val="000000"/>
+        </w:rPr>
+        <w:t>GA Results: 1 vehicle, 1 depot, 21 customers</w:t>
+      </w:r>
+    </w:p>
+    <w:p>
+      <w:r>
+        <w:tab/>
+        <w:t xml:space="preserve">Figures 1-6 </w:t>
+      </w:r>
+      <w:r>
+        <w:t xml:space="preserve">show improvements in minimum cost or maximum fitness in runs of each genetic algorithm.  The algorithms share a population size of 20, a vehicle count of 1, a crossover probability of 50%, a mutation probability of 5% and an epoch threshold of 10.  As you can see, all GAs </w:t>
+      </w:r>
+      <w:proofErr w:type="gramStart"/>
+      <w:r>
+        <w:t>improve</w:t>
+      </w:r>
+      <w:proofErr w:type="gramEnd"/>
+      <w:r>
+        <w:t xml:space="preserve"> over time with the combination of OX and RSM producing the most optimal approximations.</w:t>
+      </w:r>
+    </w:p>
+    <w:p>
+      <w:pPr>
+        <w:keepNext/>
+      </w:pPr>
+      <w:r>
+        <w:pict w14:anchorId="696C7EE2">
+          <v:shapetype id="_x0000_t75" coordsize="21600,21600" o:spt="75" o:preferrelative="t" path="m@4@5l@4@11@9@11@9@5xe" filled="f" stroked="f">
+            <v:stroke joinstyle="miter"/>
+            <v:formulas>
+              <v:f eqn="if lineDrawn pixelLineWidth 0"/>
+              <v:f eqn="sum @0 1 0"/>
+              <v:f eqn="sum 0 0 @1"/>
+              <v:f eqn="prod @2 1 2"/>
+              <v:f eqn="prod @3 21600 pixelWidth"/>
+              <v:f eqn="prod @3 21600 pixelHeight"/>
+              <v:f eqn="sum @0 0 1"/>
+              <v:f eqn="prod @6 1 2"/>
+              <v:f eqn="prod @7 21600 pixelWidth"/>
+              <v:f eqn="sum @8 21600 0"/>
+              <v:f eqn="prod @7 21600 pixelHeight"/>
+              <v:f eqn="sum @10 21600 0"/>
+            </v:formulas>
+            <v:path o:extrusionok="f" gradientshapeok="t" o:connecttype="rect"/>
+            <o:lock v:ext="edit" aspectratio="t"/>
+          </v:shapetype>
+          <v:shape id="_x0000_i1025" type="#_x0000_t75" style="width:251.25pt;height:126pt">
+            <v:imagedata r:id="rId8" o:title="OX_RSM_Cost_Graph"/>
+          </v:shape>
+        </w:pict>
+      </w:r>
+    </w:p>
+    <w:p>
+      <w:pPr>
+        <w:pStyle w:val="Caption"/>
+        <w:jc w:val="center"/>
+      </w:pPr>
+      <w:r>
+        <w:t xml:space="preserve">Figure </w:t>
+      </w:r>
+      <w:fldSimple w:instr=" SEQ Figure \* ARABIC ">
+        <w:r>
+          <w:rPr>
+            <w:noProof/>
+          </w:rPr>
+          <w:t>1</w:t>
+        </w:r>
+      </w:fldSimple>
+      <w:r>
+        <w:t xml:space="preserve"> : OX / RSM Minimum Cost </w:t>
+      </w:r>
+      <w:r>
+        <w:t>in</w:t>
+      </w:r>
+      <w:r>
+        <w:t xml:space="preserve"> Population Per Generation</w:t>
+      </w:r>
+      <w:r>
+        <w:t xml:space="preserve"> (1 vehicle)</w:t>
+      </w:r>
+    </w:p>
+    <w:p/>
+    <w:p>
+      <w:pPr>
+        <w:keepNext/>
+      </w:pPr>
+      <w:r>
+        <w:pict w14:anchorId="31C23F51">
+          <v:shape id="_x0000_i1026" type="#_x0000_t75" style="width:251.25pt;height:126pt">
+            <v:imagedata r:id="rId9" o:title="OX_TWORS_Cost_Graph"/>
+          </v:shape>
+        </w:pict>
+      </w:r>
+    </w:p>
+    <w:p>
+      <w:pPr>
+        <w:pStyle w:val="Caption"/>
+        <w:jc w:val="center"/>
+      </w:pPr>
+      <w:r>
+        <w:t xml:space="preserve">Figure </w:t>
+      </w:r>
+      <w:fldSimple w:instr=" SEQ Figure \* ARABIC ">
+        <w:r>
+          <w:rPr>
+            <w:noProof/>
+          </w:rPr>
+          <w:t>2</w:t>
+        </w:r>
+      </w:fldSimple>
+      <w:r>
+        <w:t xml:space="preserve"> : OX / </w:t>
+      </w:r>
+      <w:r>
+        <w:t>TWORS</w:t>
+      </w:r>
+      <w:r>
+        <w:t xml:space="preserve"> Minimum Cost </w:t>
+      </w:r>
+      <w:r>
+        <w:t>i</w:t>
+      </w:r>
+      <w:r>
+        <w:t>n Population Per Generation</w:t>
+      </w:r>
+      <w:r>
+        <w:t xml:space="preserve"> (1 vehicle)</w:t>
+      </w:r>
+    </w:p>
+    <w:p/>
+    <w:p>
+      <w:pPr>
+        <w:keepNext/>
+      </w:pPr>
+      <w:r>
+        <w:pict w14:anchorId="5BFE23C4">
+          <v:shape id="_x0000_i1027" type="#_x0000_t75" style="width:251.25pt;height:126pt">
+            <v:imagedata r:id="rId10" o:title="PMX_RSM_Cost_Graph"/>
+          </v:shape>
+        </w:pict>
+      </w:r>
+    </w:p>
+    <w:p>
+      <w:pPr>
+        <w:pStyle w:val="Caption"/>
+        <w:jc w:val="center"/>
+      </w:pPr>
+      <w:r>
+        <w:t xml:space="preserve">Figure </w:t>
+      </w:r>
+      <w:fldSimple w:instr=" SEQ Figure \* ARABIC ">
+        <w:r>
+          <w:rPr>
+            <w:noProof/>
+          </w:rPr>
+          <w:t>3</w:t>
+        </w:r>
+      </w:fldSimple>
+      <w:r>
+        <w:t xml:space="preserve"> : </w:t>
+      </w:r>
+      <w:r>
+        <w:t>PM</w:t>
+      </w:r>
+      <w:r>
+        <w:t>X / RSM Minimum Cost in Population Per Generation</w:t>
+      </w:r>
+      <w:r>
+        <w:t xml:space="preserve"> (1 vehicle)</w:t>
+      </w:r>
+    </w:p>
+    <w:p>
+      <w:pPr>
+        <w:keepNext/>
+      </w:pPr>
+      <w:r>
+        <w:lastRenderedPageBreak/>
+        <w:pict w14:anchorId="61086F98">
+          <v:shape id="_x0000_i1028" type="#_x0000_t75" style="width:251.25pt;height:126pt">
+            <v:imagedata r:id="rId11" o:title="PMX_TWORS_Cost_Graph"/>
+          </v:shape>
+        </w:pict>
+      </w:r>
+    </w:p>
+    <w:p>
+      <w:pPr>
+        <w:pStyle w:val="Caption"/>
+        <w:jc w:val="center"/>
+      </w:pPr>
+      <w:r>
+        <w:t xml:space="preserve">Figure </w:t>
+      </w:r>
+      <w:fldSimple w:instr=" SEQ Figure \* ARABIC ">
+        <w:r>
+          <w:rPr>
+            <w:noProof/>
+          </w:rPr>
+          <w:t>4</w:t>
+        </w:r>
+      </w:fldSimple>
+      <w:r>
+        <w:t xml:space="preserve"> : </w:t>
+      </w:r>
+      <w:r>
+        <w:t>PM</w:t>
+      </w:r>
+      <w:r>
+        <w:t xml:space="preserve">X / </w:t>
+      </w:r>
+      <w:r>
+        <w:t>TWORS</w:t>
+      </w:r>
+      <w:r>
+        <w:t xml:space="preserve"> Minimum Cost in Population Per Generation</w:t>
+      </w:r>
+      <w:r>
+        <w:t xml:space="preserve"> (1 vehicle)</w:t>
+      </w:r>
+    </w:p>
+    <w:p>
+      <w:pPr>
+        <w:keepNext/>
+      </w:pPr>
+      <w:r>
+        <w:pict w14:anchorId="0340CDED">
+          <v:shape id="_x0000_i1029" type="#_x0000_t75" style="width:251.25pt;height:126pt">
+            <v:imagedata r:id="rId12" o:title="UNIFORM_RSM_Cost_Graph"/>
+          </v:shape>
+        </w:pict>
+      </w:r>
+    </w:p>
+    <w:p>
+      <w:pPr>
+        <w:pStyle w:val="Caption"/>
+        <w:jc w:val="center"/>
+      </w:pPr>
+      <w:r>
+        <w:t xml:space="preserve">Figure </w:t>
+      </w:r>
+      <w:fldSimple w:instr=" SEQ Figure \* ARABIC ">
+        <w:r>
+          <w:rPr>
+            <w:noProof/>
+          </w:rPr>
+          <w:t>5</w:t>
+        </w:r>
+      </w:fldSimple>
+      <w:r>
+        <w:t xml:space="preserve"> : </w:t>
+      </w:r>
+      <w:r>
+        <w:t>UNIFORM</w:t>
+      </w:r>
+      <w:r>
+        <w:t xml:space="preserve"> / RSM Minimum Cost in Population Per Generation</w:t>
+      </w:r>
+      <w:r>
+        <w:t xml:space="preserve"> (1 vehicle)</w:t>
+      </w:r>
+    </w:p>
+    <w:p/>
+    <w:p>
+      <w:pPr>
+        <w:keepNext/>
+      </w:pPr>
+      <w:r>
+        <w:pict w14:anchorId="4D809184">
+          <v:shape id="_x0000_i1030" type="#_x0000_t75" style="width:251.25pt;height:126pt">
+            <v:imagedata r:id="rId13" o:title="UNIFORM_TWORS_Cost_Graph"/>
+          </v:shape>
+        </w:pict>
+      </w:r>
+    </w:p>
+    <w:p>
+      <w:pPr>
+        <w:pStyle w:val="Caption"/>
+        <w:jc w:val="center"/>
+      </w:pPr>
+      <w:r>
+        <w:t xml:space="preserve">Figure </w:t>
+      </w:r>
+      <w:fldSimple w:instr=" SEQ Figure \* ARABIC ">
+        <w:r>
+          <w:rPr>
+            <w:noProof/>
+          </w:rPr>
+          <w:t>6</w:t>
+        </w:r>
+      </w:fldSimple>
+      <w:r>
+        <w:t xml:space="preserve"> : UNIFORM / </w:t>
+      </w:r>
+      <w:r>
+        <w:t>TWORS</w:t>
+      </w:r>
+      <w:r>
+        <w:t xml:space="preserve"> Minimum Cost in Population Per Generation</w:t>
+      </w:r>
+      <w:r>
+        <w:t xml:space="preserve"> (1 vehicle)</w:t>
+      </w:r>
+    </w:p>
+    <w:p/>
+    <w:p>
+      <w:pPr>
+        <w:rPr>
+          <w:i/>
+          <w:color w:val="000000"/>
+        </w:rPr>
+      </w:pPr>
+      <w:r>
+        <w:rPr>
+          <w:i/>
+          <w:color w:val="000000"/>
+        </w:rPr>
+        <w:t>GA Results: 3 vehicles, 1 depot, 21 customers</w:t>
+      </w:r>
+    </w:p>
+    <w:p>
+      <w:r>
+        <w:tab/>
+        <w:t xml:space="preserve">Figures 7-12 show improvements in minimum cost or maximum fitness in runs of each genetic algorithm.  The algorithms share a population size of 20, a vehicle count of 3, a crossover probability of 50%, a mutation probability of 5% and an epoch threshold of 10.  As you can see, all GAs </w:t>
+      </w:r>
+      <w:proofErr w:type="gramStart"/>
+      <w:r>
+        <w:t>improve</w:t>
+      </w:r>
+      <w:proofErr w:type="gramEnd"/>
+      <w:r>
+        <w:t xml:space="preserve"> over time with the combination of OX and RSM producing the most optimal approximations.</w:t>
+      </w:r>
+    </w:p>
+    <w:p>
+      <w:pPr>
+        <w:keepNext/>
+      </w:pPr>
+      <w:r>
+        <w:pict w14:anchorId="4402DBC9">
+          <v:shape id="_x0000_i1037" type="#_x0000_t75" style="width:251.25pt;height:126pt">
+            <v:imagedata r:id="rId14" o:title="OX_RSM_Cost_Graph"/>
+          </v:shape>
+        </w:pict>
+      </w:r>
+    </w:p>
+    <w:p>
+      <w:pPr>
+        <w:pStyle w:val="Caption"/>
+        <w:jc w:val="center"/>
+      </w:pPr>
+      <w:r>
+        <w:t xml:space="preserve">Figure </w:t>
+      </w:r>
+      <w:fldSimple w:instr=" SEQ Figure \* ARABIC ">
+        <w:r>
+          <w:rPr>
+            <w:noProof/>
+          </w:rPr>
+          <w:t>7</w:t>
+        </w:r>
+      </w:fldSimple>
+      <w:r>
+        <w:t xml:space="preserve"> </w:t>
+      </w:r>
+      <w:r>
+        <w:t>: OX / RSM Minimum Cost in Population Per Generation (</w:t>
+      </w:r>
+      <w:r>
+        <w:t>3</w:t>
+      </w:r>
+      <w:r>
+        <w:t xml:space="preserve"> vehicle</w:t>
+      </w:r>
+      <w:r>
+        <w:t>s</w:t>
+      </w:r>
+      <w:r>
+        <w:t>)</w:t>
+      </w:r>
+    </w:p>
+    <w:p/>
+    <w:p>
+      <w:pPr>
+        <w:keepNext/>
+      </w:pPr>
+      <w:r>
+        <w:pict w14:anchorId="39FD7FAC">
+          <v:shape id="_x0000_i1038" type="#_x0000_t75" style="width:251.25pt;height:126pt">
+            <v:imagedata r:id="rId15" o:title="OX_TWORS_Cost_Graph"/>
+          </v:shape>
+        </w:pict>
+      </w:r>
+    </w:p>
+    <w:p>
+      <w:pPr>
+        <w:pStyle w:val="Caption"/>
+        <w:jc w:val="center"/>
+      </w:pPr>
+      <w:r>
+        <w:t xml:space="preserve">Figure </w:t>
+      </w:r>
+      <w:fldSimple w:instr=" SEQ Figure \* ARABIC ">
+        <w:r>
+          <w:rPr>
+            <w:noProof/>
+          </w:rPr>
+          <w:t>8</w:t>
+        </w:r>
+      </w:fldSimple>
+      <w:r>
+        <w:t xml:space="preserve"> : OX / </w:t>
+      </w:r>
+      <w:r>
+        <w:t>TWORS</w:t>
+      </w:r>
+      <w:r>
+        <w:t xml:space="preserve"> Minimum Cost in Population Per Generation (3 vehicles)</w:t>
+      </w:r>
+    </w:p>
+    <w:p>
+      <w:pPr>
+        <w:keepNext/>
+      </w:pPr>
+      <w:r>
+        <w:pict w14:anchorId="4BB1C49C">
+          <v:shape id="_x0000_i1039" type="#_x0000_t75" style="width:251.25pt;height:126pt">
+            <v:imagedata r:id="rId16" o:title="PMX_RSM_Cost_Graph"/>
+          </v:shape>
+        </w:pict>
+      </w:r>
+    </w:p>
+    <w:p>
+      <w:pPr>
+        <w:pStyle w:val="Caption"/>
+        <w:jc w:val="center"/>
+      </w:pPr>
+      <w:r>
+        <w:t xml:space="preserve">Figure </w:t>
+      </w:r>
+      <w:fldSimple w:instr=" SEQ Figure \* ARABIC ">
+        <w:r>
+          <w:rPr>
+            <w:noProof/>
+          </w:rPr>
+          <w:t>9</w:t>
+        </w:r>
+      </w:fldSimple>
+      <w:r>
+        <w:t xml:space="preserve"> : </w:t>
+      </w:r>
+      <w:r>
+        <w:t>PM</w:t>
+      </w:r>
+      <w:r>
+        <w:t>X / RSM Minimum Cost in Population Per Generation (3 vehicles)</w:t>
+      </w:r>
+    </w:p>
+    <w:p>
+      <w:pPr>
+        <w:keepNext/>
+      </w:pPr>
+      <w:r>
+        <w:pict w14:anchorId="62F5AD01">
+          <v:shape id="_x0000_i1040" type="#_x0000_t75" style="width:251.25pt;height:126pt">
+            <v:imagedata r:id="rId17" o:title="PMX_TWORS_Cost_Graph"/>
+          </v:shape>
+        </w:pict>
+      </w:r>
+    </w:p>
+    <w:p>
+      <w:pPr>
+        <w:pStyle w:val="Caption"/>
+        <w:jc w:val="center"/>
+      </w:pPr>
+      <w:r>
+        <w:t xml:space="preserve">Figure </w:t>
+      </w:r>
+      <w:fldSimple w:instr=" SEQ Figure \* ARABIC ">
+        <w:r>
+          <w:rPr>
+            <w:noProof/>
+          </w:rPr>
+          <w:t>10</w:t>
+        </w:r>
+      </w:fldSimple>
+      <w:r>
+        <w:t xml:space="preserve"> : </w:t>
+      </w:r>
+      <w:r>
+        <w:t>PM</w:t>
+      </w:r>
+      <w:r>
+        <w:t xml:space="preserve">X / </w:t>
+      </w:r>
+      <w:r>
+        <w:t>TWORS</w:t>
+      </w:r>
+      <w:r>
+        <w:t xml:space="preserve"> Minimum Cost in Population Per Generation (3 vehicles)</w:t>
+      </w:r>
+    </w:p>
+    <w:p>
+      <w:pPr>
+        <w:keepNext/>
+      </w:pPr>
+      <w:r>
+        <w:lastRenderedPageBreak/>
+        <w:pict w14:anchorId="26AB94D3">
+          <v:shape id="_x0000_i1041" type="#_x0000_t75" style="width:251.25pt;height:126pt">
+            <v:imagedata r:id="rId18" o:title="UNIFORM_RSM_Cost_Graph"/>
+          </v:shape>
+        </w:pict>
+      </w:r>
+    </w:p>
+    <w:p>
+      <w:pPr>
+        <w:pStyle w:val="Caption"/>
+        <w:jc w:val="center"/>
+      </w:pPr>
+      <w:r>
+        <w:t xml:space="preserve">Figure </w:t>
+      </w:r>
+      <w:fldSimple w:instr=" SEQ Figure \* ARABIC ">
+        <w:r>
+          <w:rPr>
+            <w:noProof/>
+          </w:rPr>
+          <w:t>11</w:t>
+        </w:r>
+      </w:fldSimple>
+      <w:r>
+        <w:t xml:space="preserve"> : </w:t>
+      </w:r>
+      <w:r>
+        <w:t>UNIFORM</w:t>
+      </w:r>
+      <w:r>
+        <w:t xml:space="preserve"> / RSM Minimum Cost in Population Per Generation (3 vehicles)</w:t>
+      </w:r>
+    </w:p>
+    <w:p>
+      <w:pPr>
+        <w:keepNext/>
+      </w:pPr>
+      <w:r>
+        <w:pict w14:anchorId="4C6C4838">
+          <v:shape id="_x0000_i1042" type="#_x0000_t75" style="width:251.25pt;height:126pt">
+            <v:imagedata r:id="rId19" o:title="UNIFORM_TWORS_Cost_Graph"/>
+          </v:shape>
+        </w:pict>
+      </w:r>
+    </w:p>
+    <w:p>
+      <w:pPr>
+        <w:pStyle w:val="Caption"/>
+        <w:jc w:val="center"/>
+      </w:pPr>
+      <w:r>
+        <w:t xml:space="preserve">Figure </w:t>
+      </w:r>
+      <w:fldSimple w:instr=" SEQ Figure \* ARABIC ">
+        <w:r>
+          <w:rPr>
+            <w:noProof/>
+          </w:rPr>
+          <w:t>12</w:t>
+        </w:r>
+      </w:fldSimple>
+      <w:r>
+        <w:t xml:space="preserve"> : </w:t>
+      </w:r>
+      <w:r>
+        <w:t>UNIFORM</w:t>
+      </w:r>
+      <w:r>
+        <w:t xml:space="preserve"> /</w:t>
+      </w:r>
+      <w:r>
+        <w:t xml:space="preserve"> TWORS</w:t>
+      </w:r>
+      <w:r>
+        <w:t xml:space="preserve"> Minimum Cost in Population Per Generation (3 vehicles)</w:t>
+      </w:r>
+    </w:p>
+    <w:p/>
+    <w:p>
+      <w:pPr>
+        <w:rPr>
+          <w:i/>
+          <w:color w:val="000000"/>
+        </w:rPr>
+      </w:pPr>
+      <w:proofErr w:type="spellStart"/>
+      <w:r>
+        <w:rPr>
+          <w:i/>
+          <w:color w:val="000000"/>
+        </w:rPr>
+        <w:t>WoAC</w:t>
+      </w:r>
+      <w:proofErr w:type="spellEnd"/>
+      <w:r>
+        <w:rPr>
+          <w:i/>
+          <w:color w:val="000000"/>
+        </w:rPr>
+        <w:t xml:space="preserve"> Results: 1 vehicle, 1 depot, 20 customers</w:t>
+      </w:r>
+    </w:p>
+    <w:p>
+      <w:r>
+        <w:tab/>
+        <w:t xml:space="preserve">Table 4 and Figure 13 show comparisons between the different algorithms described in this paper.  As you can see, the </w:t>
+      </w:r>
+      <w:proofErr w:type="spellStart"/>
+      <w:r>
+        <w:t>WoAC</w:t>
+      </w:r>
+      <w:proofErr w:type="spellEnd"/>
+      <w:r>
+        <w:t xml:space="preserve"> algorithm produces a better result at the cost of a post processing overhead.  It is important to note the GAs in the crowd of the </w:t>
+      </w:r>
+      <w:proofErr w:type="spellStart"/>
+      <w:r>
+        <w:t>WoAC</w:t>
+      </w:r>
+      <w:proofErr w:type="spellEnd"/>
+      <w:r>
+        <w:t xml:space="preserve"> algorithm are ran in parallel.  This is included in </w:t>
+      </w:r>
+      <w:proofErr w:type="spellStart"/>
+      <w:r>
+        <w:t>WoAC’s</w:t>
+      </w:r>
+      <w:proofErr w:type="spellEnd"/>
+      <w:r>
+        <w:t xml:space="preserve"> runtime.</w:t>
+      </w:r>
+    </w:p>
+    <w:p>
+      <w:pPr>
+        <w:rPr>
+          <w:i/>
+          <w:color w:val="000000"/>
+        </w:rPr>
+      </w:pPr>
+    </w:p>
+    <w:p>
+      <w:pPr>
+        <w:pStyle w:val="Caption"/>
+        <w:keepNext/>
+        <w:jc w:val="center"/>
+      </w:pPr>
+      <w:r>
+        <w:t xml:space="preserve">Table </w:t>
+      </w:r>
+      <w:fldSimple w:instr=" SEQ Table \* ARABIC ">
+        <w:r>
+          <w:rPr>
+            <w:noProof/>
+          </w:rPr>
+          <w:t>4</w:t>
+        </w:r>
+      </w:fldSimple>
+      <w:r>
+        <w:t xml:space="preserve"> : Comparison of Algorithm Performance (1 Depot, 20 Customers, 1 vehicle)</w:t>
+      </w:r>
+    </w:p>
+    <w:tbl>
+      <w:tblPr>
+        <w:tblW w:w="4930" w:type="dxa"/>
+        <w:tblBorders>
+          <w:top w:val="single" w:sz="4" w:space="0" w:color="7F7F7F"/>
+          <w:bottom w:val="single" w:sz="4" w:space="0" w:color="7F7F7F"/>
+        </w:tblBorders>
+        <w:tblLook w:val="04A0" w:firstRow="1" w:lastRow="0" w:firstColumn="1" w:lastColumn="0" w:noHBand="0" w:noVBand="1"/>
+      </w:tblPr>
+      <w:tblGrid>
+        <w:gridCol w:w="1769"/>
+        <w:gridCol w:w="1281"/>
+        <w:gridCol w:w="884"/>
+        <w:gridCol w:w="996"/>
+      </w:tblGrid>
+      <w:tr>
+        <w:trPr>
+          <w:trHeight w:val="315"/>
+        </w:trPr>
+        <w:tc>
+          <w:tcPr>
+            <w:tcW w:w="1769" w:type="dxa"/>
+            <w:tcBorders>
+              <w:bottom w:val="single" w:sz="4" w:space="0" w:color="7F7F7F"/>
+            </w:tcBorders>
+            <w:shd w:val="clear" w:color="auto" w:fill="auto"/>
+            <w:noWrap/>
+            <w:hideMark/>
+          </w:tcPr>
+          <w:p>
+            <w:pPr>
+              <w:rPr>
+                <w:rFonts w:ascii="Calibri" w:hAnsi="Calibri" w:cs="Calibri"/>
+                <w:color w:val="000000"/>
+              </w:rPr>
+            </w:pPr>
+            <w:r>
+              <w:rPr>
+                <w:rFonts w:ascii="Calibri" w:hAnsi="Calibri" w:cs="Calibri"/>
+                <w:b/>
+                <w:bCs/>
+                <w:color w:val="000000"/>
+              </w:rPr>
+              <w:t>ALGORITHM</w:t>
+            </w:r>
+          </w:p>
+        </w:tc>
+        <w:tc>
+          <w:tcPr>
+            <w:tcW w:w="1281" w:type="dxa"/>
+            <w:tcBorders>
+              <w:bottom w:val="single" w:sz="4" w:space="0" w:color="7F7F7F"/>
+            </w:tcBorders>
+            <w:shd w:val="clear" w:color="auto" w:fill="auto"/>
+            <w:noWrap/>
+            <w:hideMark/>
+          </w:tcPr>
+          <w:p>
+            <w:pPr>
+              <w:rPr>
+                <w:rFonts w:ascii="Calibri" w:hAnsi="Calibri" w:cs="Calibri"/>
+                <w:color w:val="000000"/>
+              </w:rPr>
+            </w:pPr>
+            <w:r>
+              <w:rPr>
+                <w:rFonts w:ascii="Calibri" w:hAnsi="Calibri" w:cs="Calibri"/>
+                <w:b/>
+                <w:bCs/>
+                <w:color w:val="000000"/>
+              </w:rPr>
+              <w:t>average result</w:t>
+            </w:r>
+          </w:p>
+        </w:tc>
+        <w:tc>
+          <w:tcPr>
+            <w:tcW w:w="884" w:type="dxa"/>
+            <w:tcBorders>
+              <w:bottom w:val="single" w:sz="4" w:space="0" w:color="7F7F7F"/>
+            </w:tcBorders>
+            <w:shd w:val="clear" w:color="auto" w:fill="auto"/>
+            <w:noWrap/>
+            <w:hideMark/>
+          </w:tcPr>
+          <w:p>
+            <w:pPr>
+              <w:rPr>
+                <w:rFonts w:ascii="Calibri" w:hAnsi="Calibri" w:cs="Calibri"/>
+                <w:color w:val="000000"/>
+              </w:rPr>
+            </w:pPr>
+            <w:r>
+              <w:rPr>
+                <w:rFonts w:ascii="Calibri" w:hAnsi="Calibri" w:cs="Calibri"/>
+                <w:b/>
+                <w:bCs/>
+                <w:color w:val="000000"/>
+              </w:rPr>
+              <w:t>average runtime</w:t>
+            </w:r>
+          </w:p>
+        </w:tc>
+        <w:tc>
+          <w:tcPr>
+            <w:tcW w:w="996" w:type="dxa"/>
+            <w:tcBorders>
+              <w:bottom w:val="single" w:sz="4" w:space="0" w:color="7F7F7F"/>
+            </w:tcBorders>
+            <w:shd w:val="clear" w:color="auto" w:fill="auto"/>
+            <w:noWrap/>
+            <w:hideMark/>
+          </w:tcPr>
+          <w:p>
+            <w:pPr>
+              <w:rPr>
+                <w:rFonts w:ascii="Calibri" w:hAnsi="Calibri" w:cs="Calibri"/>
+                <w:color w:val="000000"/>
+              </w:rPr>
+            </w:pPr>
+            <w:r>
+              <w:rPr>
+                <w:rFonts w:ascii="Calibri" w:hAnsi="Calibri" w:cs="Calibri"/>
+                <w:b/>
+                <w:bCs/>
+                <w:color w:val="000000"/>
+              </w:rPr>
+              <w:t>Percent Superior to Avg</w:t>
+            </w:r>
+          </w:p>
+        </w:tc>
+      </w:tr>
+      <w:tr>
+        <w:trPr>
+          <w:trHeight w:val="300"/>
+        </w:trPr>
+        <w:tc>
+          <w:tcPr>
+            <w:tcW w:w="1769" w:type="dxa"/>
+            <w:tcBorders>
+              <w:top w:val="single" w:sz="4" w:space="0" w:color="7F7F7F"/>
+              <w:bottom w:val="single" w:sz="4" w:space="0" w:color="7F7F7F"/>
+            </w:tcBorders>
+            <w:shd w:val="clear" w:color="auto" w:fill="auto"/>
+            <w:noWrap/>
+            <w:hideMark/>
+          </w:tcPr>
+          <w:p>
+            <w:pPr>
+              <w:rPr>
+                <w:rFonts w:ascii="Calibri" w:hAnsi="Calibri" w:cs="Calibri"/>
+                <w:b/>
+                <w:bCs/>
+                <w:color w:val="000000"/>
+              </w:rPr>
+            </w:pPr>
+            <w:r>
+              <w:rPr>
+                <w:rFonts w:ascii="Calibri" w:hAnsi="Calibri" w:cs="Calibri"/>
+                <w:b/>
+                <w:bCs/>
+                <w:color w:val="000000"/>
+              </w:rPr>
+              <w:t>UNIFORM_TWORS</w:t>
+            </w:r>
+          </w:p>
+        </w:tc>
+        <w:tc>
+          <w:tcPr>
+            <w:tcW w:w="1281" w:type="dxa"/>
+            <w:tcBorders>
+              <w:top w:val="single" w:sz="4" w:space="0" w:color="7F7F7F"/>
+              <w:bottom w:val="single" w:sz="4" w:space="0" w:color="7F7F7F"/>
+            </w:tcBorders>
+            <w:shd w:val="clear" w:color="auto" w:fill="auto"/>
+            <w:noWrap/>
+            <w:hideMark/>
+          </w:tcPr>
+          <w:p>
+            <w:pPr>
+              <w:jc w:val="right"/>
+              <w:rPr>
+                <w:rFonts w:ascii="Calibri" w:hAnsi="Calibri" w:cs="Calibri"/>
+                <w:color w:val="000000"/>
+              </w:rPr>
+            </w:pPr>
+            <w:r>
+              <w:rPr>
+                <w:rFonts w:ascii="Calibri" w:hAnsi="Calibri" w:cs="Calibri"/>
+                <w:color w:val="000000"/>
+              </w:rPr>
+              <w:t>860.4853784</w:t>
+            </w:r>
+          </w:p>
+        </w:tc>
+        <w:tc>
+          <w:tcPr>
+            <w:tcW w:w="884" w:type="dxa"/>
+            <w:tcBorders>
+              <w:top w:val="single" w:sz="4" w:space="0" w:color="7F7F7F"/>
+              <w:bottom w:val="single" w:sz="4" w:space="0" w:color="7F7F7F"/>
+            </w:tcBorders>
+            <w:shd w:val="clear" w:color="auto" w:fill="auto"/>
+            <w:noWrap/>
+            <w:hideMark/>
+          </w:tcPr>
+          <w:p>
+            <w:pPr>
+              <w:jc w:val="right"/>
+              <w:rPr>
+                <w:rFonts w:ascii="Calibri" w:hAnsi="Calibri" w:cs="Calibri"/>
+                <w:color w:val="000000"/>
+              </w:rPr>
+            </w:pPr>
+            <w:r>
+              <w:rPr>
+                <w:rFonts w:ascii="Calibri" w:hAnsi="Calibri" w:cs="Calibri"/>
+                <w:color w:val="000000"/>
+              </w:rPr>
+              <w:t>0.990</w:t>
+            </w:r>
+          </w:p>
+        </w:tc>
+        <w:tc>
+          <w:tcPr>
+            <w:tcW w:w="996" w:type="dxa"/>
+            <w:tcBorders>
+              <w:top w:val="single" w:sz="4" w:space="0" w:color="7F7F7F"/>
+              <w:bottom w:val="single" w:sz="4" w:space="0" w:color="7F7F7F"/>
+            </w:tcBorders>
+            <w:shd w:val="clear" w:color="auto" w:fill="auto"/>
+            <w:noWrap/>
+            <w:hideMark/>
+          </w:tcPr>
+          <w:p>
+            <w:pPr>
+              <w:jc w:val="right"/>
+              <w:rPr>
+                <w:rFonts w:ascii="Calibri" w:hAnsi="Calibri" w:cs="Calibri"/>
+                <w:color w:val="000000"/>
+              </w:rPr>
+            </w:pPr>
+            <w:r>
+              <w:rPr>
+                <w:rFonts w:ascii="Calibri" w:hAnsi="Calibri" w:cs="Calibri"/>
+                <w:color w:val="000000"/>
+              </w:rPr>
+              <w:t>50%</w:t>
+            </w:r>
+          </w:p>
+        </w:tc>
+      </w:tr>
+      <w:tr>
+        <w:trPr>
+          <w:trHeight w:val="300"/>
+        </w:trPr>
+        <w:tc>
+          <w:tcPr>
+            <w:tcW w:w="1769" w:type="dxa"/>
+            <w:shd w:val="clear" w:color="auto" w:fill="auto"/>
+            <w:noWrap/>
+            <w:hideMark/>
+          </w:tcPr>
+          <w:p>
+            <w:pPr>
+              <w:rPr>
+                <w:rFonts w:ascii="Calibri" w:hAnsi="Calibri" w:cs="Calibri"/>
+                <w:b/>
+                <w:bCs/>
+                <w:color w:val="000000"/>
+              </w:rPr>
+            </w:pPr>
+            <w:r>
+              <w:rPr>
+                <w:rFonts w:ascii="Calibri" w:hAnsi="Calibri" w:cs="Calibri"/>
+                <w:b/>
+                <w:bCs/>
+                <w:color w:val="000000"/>
+              </w:rPr>
+              <w:t>UNIFORM_RSM</w:t>
+            </w:r>
+          </w:p>
+        </w:tc>
+        <w:tc>
+          <w:tcPr>
+            <w:tcW w:w="1281" w:type="dxa"/>
+            <w:shd w:val="clear" w:color="auto" w:fill="auto"/>
+            <w:noWrap/>
+            <w:hideMark/>
+          </w:tcPr>
+          <w:p>
+            <w:pPr>
+              <w:jc w:val="right"/>
+              <w:rPr>
+                <w:rFonts w:ascii="Calibri" w:hAnsi="Calibri" w:cs="Calibri"/>
+                <w:color w:val="000000"/>
+              </w:rPr>
+            </w:pPr>
+            <w:r>
+              <w:rPr>
+                <w:rFonts w:ascii="Calibri" w:hAnsi="Calibri" w:cs="Calibri"/>
+                <w:color w:val="000000"/>
+              </w:rPr>
+              <w:t>874.7368728</w:t>
+            </w:r>
+          </w:p>
+        </w:tc>
+        <w:tc>
+          <w:tcPr>
+            <w:tcW w:w="884" w:type="dxa"/>
+            <w:shd w:val="clear" w:color="auto" w:fill="auto"/>
+            <w:noWrap/>
+            <w:hideMark/>
+          </w:tcPr>
+          <w:p>
+            <w:pPr>
+              <w:jc w:val="right"/>
+              <w:rPr>
+                <w:rFonts w:ascii="Calibri" w:hAnsi="Calibri" w:cs="Calibri"/>
+                <w:color w:val="000000"/>
+              </w:rPr>
+            </w:pPr>
+            <w:r>
+              <w:rPr>
+                <w:rFonts w:ascii="Calibri" w:hAnsi="Calibri" w:cs="Calibri"/>
+                <w:color w:val="000000"/>
+              </w:rPr>
+              <w:t>1.024</w:t>
+            </w:r>
+          </w:p>
+        </w:tc>
+        <w:tc>
+          <w:tcPr>
+            <w:tcW w:w="996" w:type="dxa"/>
+            <w:shd w:val="clear" w:color="auto" w:fill="auto"/>
+            <w:noWrap/>
+            <w:hideMark/>
+          </w:tcPr>
+          <w:p>
+            <w:pPr>
+              <w:jc w:val="right"/>
+              <w:rPr>
+                <w:rFonts w:ascii="Calibri" w:hAnsi="Calibri" w:cs="Calibri"/>
+                <w:color w:val="000000"/>
+              </w:rPr>
+            </w:pPr>
+            <w:r>
+              <w:rPr>
+                <w:rFonts w:ascii="Calibri" w:hAnsi="Calibri" w:cs="Calibri"/>
+                <w:color w:val="000000"/>
+              </w:rPr>
+              <w:t>20%</w:t>
+            </w:r>
+          </w:p>
+        </w:tc>
+      </w:tr>
+      <w:tr>
+        <w:trPr>
+          <w:trHeight w:val="300"/>
+        </w:trPr>
+        <w:tc>
+          <w:tcPr>
+            <w:tcW w:w="1769" w:type="dxa"/>
+            <w:tcBorders>
+              <w:top w:val="single" w:sz="4" w:space="0" w:color="7F7F7F"/>
+              <w:bottom w:val="single" w:sz="4" w:space="0" w:color="7F7F7F"/>
+            </w:tcBorders>
+            <w:shd w:val="clear" w:color="auto" w:fill="auto"/>
+            <w:noWrap/>
+            <w:hideMark/>
+          </w:tcPr>
+          <w:p>
+            <w:pPr>
+              <w:rPr>
+                <w:rFonts w:ascii="Calibri" w:hAnsi="Calibri" w:cs="Calibri"/>
+                <w:b/>
+                <w:bCs/>
+                <w:color w:val="000000"/>
+              </w:rPr>
+            </w:pPr>
+            <w:r>
+              <w:rPr>
+                <w:rFonts w:ascii="Calibri" w:hAnsi="Calibri" w:cs="Calibri"/>
+                <w:b/>
+                <w:bCs/>
+                <w:color w:val="000000"/>
+              </w:rPr>
+              <w:t>PM_TWORS</w:t>
+            </w:r>
+          </w:p>
+        </w:tc>
+        <w:tc>
+          <w:tcPr>
+            <w:tcW w:w="1281" w:type="dxa"/>
+            <w:tcBorders>
+              <w:top w:val="single" w:sz="4" w:space="0" w:color="7F7F7F"/>
+              <w:bottom w:val="single" w:sz="4" w:space="0" w:color="7F7F7F"/>
+            </w:tcBorders>
+            <w:shd w:val="clear" w:color="auto" w:fill="auto"/>
+            <w:noWrap/>
+            <w:hideMark/>
+          </w:tcPr>
+          <w:p>
+            <w:pPr>
+              <w:jc w:val="right"/>
+              <w:rPr>
+                <w:rFonts w:ascii="Calibri" w:hAnsi="Calibri" w:cs="Calibri"/>
+                <w:color w:val="000000"/>
+              </w:rPr>
+            </w:pPr>
+            <w:r>
+              <w:rPr>
+                <w:rFonts w:ascii="Calibri" w:hAnsi="Calibri" w:cs="Calibri"/>
+                <w:color w:val="000000"/>
+              </w:rPr>
+              <w:t>871.600</w:t>
+            </w:r>
+          </w:p>
+        </w:tc>
+        <w:tc>
+          <w:tcPr>
+            <w:tcW w:w="884" w:type="dxa"/>
+            <w:tcBorders>
+              <w:top w:val="single" w:sz="4" w:space="0" w:color="7F7F7F"/>
+              <w:bottom w:val="single" w:sz="4" w:space="0" w:color="7F7F7F"/>
+            </w:tcBorders>
+            <w:shd w:val="clear" w:color="auto" w:fill="auto"/>
+            <w:noWrap/>
+            <w:hideMark/>
+          </w:tcPr>
+          <w:p>
+            <w:pPr>
+              <w:jc w:val="right"/>
+              <w:rPr>
+                <w:rFonts w:ascii="Calibri" w:hAnsi="Calibri" w:cs="Calibri"/>
+                <w:color w:val="000000"/>
+              </w:rPr>
+            </w:pPr>
+            <w:r>
+              <w:rPr>
+                <w:rFonts w:ascii="Calibri" w:hAnsi="Calibri" w:cs="Calibri"/>
+                <w:color w:val="000000"/>
+              </w:rPr>
+              <w:t>1.002</w:t>
+            </w:r>
+          </w:p>
+        </w:tc>
+        <w:tc>
+          <w:tcPr>
+            <w:tcW w:w="996" w:type="dxa"/>
+            <w:tcBorders>
+              <w:top w:val="single" w:sz="4" w:space="0" w:color="7F7F7F"/>
+              <w:bottom w:val="single" w:sz="4" w:space="0" w:color="7F7F7F"/>
+            </w:tcBorders>
+            <w:shd w:val="clear" w:color="auto" w:fill="auto"/>
+            <w:noWrap/>
+            <w:hideMark/>
+          </w:tcPr>
+          <w:p>
+            <w:pPr>
+              <w:jc w:val="right"/>
+              <w:rPr>
+                <w:rFonts w:ascii="Calibri" w:hAnsi="Calibri" w:cs="Calibri"/>
+                <w:color w:val="000000"/>
+              </w:rPr>
+            </w:pPr>
+            <w:r>
+              <w:rPr>
+                <w:rFonts w:ascii="Calibri" w:hAnsi="Calibri" w:cs="Calibri"/>
+                <w:color w:val="000000"/>
+              </w:rPr>
+              <w:t>30%</w:t>
+            </w:r>
+          </w:p>
+        </w:tc>
+      </w:tr>
+      <w:tr>
+        <w:trPr>
+          <w:trHeight w:val="300"/>
+        </w:trPr>
+        <w:tc>
+          <w:tcPr>
+            <w:tcW w:w="1769" w:type="dxa"/>
+            <w:shd w:val="clear" w:color="auto" w:fill="auto"/>
+            <w:noWrap/>
+            <w:hideMark/>
+          </w:tcPr>
+          <w:p>
+            <w:pPr>
+              <w:rPr>
+                <w:rFonts w:ascii="Calibri" w:hAnsi="Calibri" w:cs="Calibri"/>
+                <w:b/>
+                <w:bCs/>
+                <w:color w:val="000000"/>
+              </w:rPr>
+            </w:pPr>
+            <w:r>
+              <w:rPr>
+                <w:rFonts w:ascii="Calibri" w:hAnsi="Calibri" w:cs="Calibri"/>
+                <w:b/>
+                <w:bCs/>
+                <w:color w:val="000000"/>
+              </w:rPr>
+              <w:t>PM_RSM</w:t>
+            </w:r>
+          </w:p>
+        </w:tc>
+        <w:tc>
+          <w:tcPr>
+            <w:tcW w:w="1281" w:type="dxa"/>
+            <w:shd w:val="clear" w:color="auto" w:fill="auto"/>
+            <w:noWrap/>
+            <w:hideMark/>
+          </w:tcPr>
+          <w:p>
+            <w:pPr>
+              <w:jc w:val="right"/>
+              <w:rPr>
+                <w:rFonts w:ascii="Calibri" w:hAnsi="Calibri" w:cs="Calibri"/>
+                <w:color w:val="000000"/>
+              </w:rPr>
+            </w:pPr>
+            <w:r>
+              <w:rPr>
+                <w:rFonts w:ascii="Calibri" w:hAnsi="Calibri" w:cs="Calibri"/>
+                <w:color w:val="000000"/>
+              </w:rPr>
+              <w:t>874.501</w:t>
+            </w:r>
+          </w:p>
+        </w:tc>
+        <w:tc>
+          <w:tcPr>
+            <w:tcW w:w="884" w:type="dxa"/>
+            <w:shd w:val="clear" w:color="auto" w:fill="auto"/>
+            <w:noWrap/>
+            <w:hideMark/>
+          </w:tcPr>
+          <w:p>
+            <w:pPr>
+              <w:jc w:val="right"/>
+              <w:rPr>
+                <w:rFonts w:ascii="Calibri" w:hAnsi="Calibri" w:cs="Calibri"/>
+                <w:color w:val="000000"/>
+              </w:rPr>
+            </w:pPr>
+            <w:r>
+              <w:rPr>
+                <w:rFonts w:ascii="Calibri" w:hAnsi="Calibri" w:cs="Calibri"/>
+                <w:color w:val="000000"/>
+              </w:rPr>
+              <w:t>1.100</w:t>
+            </w:r>
+          </w:p>
+        </w:tc>
+        <w:tc>
+          <w:tcPr>
+            <w:tcW w:w="996" w:type="dxa"/>
+            <w:shd w:val="clear" w:color="auto" w:fill="auto"/>
+            <w:noWrap/>
+            <w:hideMark/>
+          </w:tcPr>
+          <w:p>
+            <w:pPr>
+              <w:jc w:val="right"/>
+              <w:rPr>
+                <w:rFonts w:ascii="Calibri" w:hAnsi="Calibri" w:cs="Calibri"/>
+                <w:color w:val="000000"/>
+              </w:rPr>
+            </w:pPr>
+            <w:r>
+              <w:rPr>
+                <w:rFonts w:ascii="Calibri" w:hAnsi="Calibri" w:cs="Calibri"/>
+                <w:color w:val="000000"/>
+              </w:rPr>
+              <w:t>25%</w:t>
+            </w:r>
+          </w:p>
+        </w:tc>
+      </w:tr>
+      <w:tr>
+        <w:trPr>
+          <w:trHeight w:val="300"/>
+        </w:trPr>
+        <w:tc>
+          <w:tcPr>
+            <w:tcW w:w="1769" w:type="dxa"/>
+            <w:tcBorders>
+              <w:top w:val="single" w:sz="4" w:space="0" w:color="7F7F7F"/>
+              <w:bottom w:val="single" w:sz="4" w:space="0" w:color="7F7F7F"/>
+            </w:tcBorders>
+            <w:shd w:val="clear" w:color="auto" w:fill="auto"/>
+            <w:noWrap/>
+            <w:hideMark/>
+          </w:tcPr>
+          <w:p>
+            <w:pPr>
+              <w:rPr>
+                <w:rFonts w:ascii="Calibri" w:hAnsi="Calibri" w:cs="Calibri"/>
+                <w:b/>
+                <w:bCs/>
+                <w:color w:val="000000"/>
+              </w:rPr>
+            </w:pPr>
+            <w:r>
+              <w:rPr>
+                <w:rFonts w:ascii="Calibri" w:hAnsi="Calibri" w:cs="Calibri"/>
+                <w:b/>
+                <w:bCs/>
+                <w:color w:val="000000"/>
+              </w:rPr>
+              <w:t>ORDERED_TWORS</w:t>
+            </w:r>
+          </w:p>
+        </w:tc>
+        <w:tc>
+          <w:tcPr>
+            <w:tcW w:w="1281" w:type="dxa"/>
+            <w:tcBorders>
+              <w:top w:val="single" w:sz="4" w:space="0" w:color="7F7F7F"/>
+              <w:bottom w:val="single" w:sz="4" w:space="0" w:color="7F7F7F"/>
+            </w:tcBorders>
+            <w:shd w:val="clear" w:color="auto" w:fill="auto"/>
+            <w:noWrap/>
+            <w:hideMark/>
+          </w:tcPr>
+          <w:p>
+            <w:pPr>
+              <w:jc w:val="right"/>
+              <w:rPr>
+                <w:rFonts w:ascii="Calibri" w:hAnsi="Calibri" w:cs="Calibri"/>
+                <w:color w:val="000000"/>
+              </w:rPr>
+            </w:pPr>
+            <w:r>
+              <w:rPr>
+                <w:rFonts w:ascii="Calibri" w:hAnsi="Calibri" w:cs="Calibri"/>
+                <w:color w:val="000000"/>
+              </w:rPr>
+              <w:t>862.469</w:t>
+            </w:r>
+          </w:p>
+        </w:tc>
+        <w:tc>
+          <w:tcPr>
+            <w:tcW w:w="884" w:type="dxa"/>
+            <w:tcBorders>
+              <w:top w:val="single" w:sz="4" w:space="0" w:color="7F7F7F"/>
+              <w:bottom w:val="single" w:sz="4" w:space="0" w:color="7F7F7F"/>
+            </w:tcBorders>
+            <w:shd w:val="clear" w:color="auto" w:fill="auto"/>
+            <w:noWrap/>
+            <w:hideMark/>
+          </w:tcPr>
+          <w:p>
+            <w:pPr>
+              <w:jc w:val="right"/>
+              <w:rPr>
+                <w:rFonts w:ascii="Calibri" w:hAnsi="Calibri" w:cs="Calibri"/>
+                <w:color w:val="000000"/>
+              </w:rPr>
+            </w:pPr>
+            <w:r>
+              <w:rPr>
+                <w:rFonts w:ascii="Calibri" w:hAnsi="Calibri" w:cs="Calibri"/>
+                <w:color w:val="000000"/>
+              </w:rPr>
+              <w:t>1.184</w:t>
+            </w:r>
+          </w:p>
+        </w:tc>
+        <w:tc>
+          <w:tcPr>
+            <w:tcW w:w="996" w:type="dxa"/>
+            <w:tcBorders>
+              <w:top w:val="single" w:sz="4" w:space="0" w:color="7F7F7F"/>
+              <w:bottom w:val="single" w:sz="4" w:space="0" w:color="7F7F7F"/>
+            </w:tcBorders>
+            <w:shd w:val="clear" w:color="auto" w:fill="auto"/>
+            <w:noWrap/>
+            <w:hideMark/>
+          </w:tcPr>
+          <w:p>
+            <w:pPr>
+              <w:jc w:val="right"/>
+              <w:rPr>
+                <w:rFonts w:ascii="Calibri" w:hAnsi="Calibri" w:cs="Calibri"/>
+                <w:color w:val="000000"/>
+              </w:rPr>
+            </w:pPr>
+            <w:r>
+              <w:rPr>
+                <w:rFonts w:ascii="Calibri" w:hAnsi="Calibri" w:cs="Calibri"/>
+                <w:color w:val="000000"/>
+              </w:rPr>
+              <w:t>40%</w:t>
+            </w:r>
+          </w:p>
+        </w:tc>
+      </w:tr>
+      <w:tr>
+        <w:trPr>
+          <w:trHeight w:val="300"/>
+        </w:trPr>
+        <w:tc>
+          <w:tcPr>
+            <w:tcW w:w="1769" w:type="dxa"/>
+            <w:shd w:val="clear" w:color="auto" w:fill="auto"/>
+            <w:noWrap/>
+            <w:hideMark/>
+          </w:tcPr>
+          <w:p>
+            <w:pPr>
+              <w:rPr>
+                <w:rFonts w:ascii="Calibri" w:hAnsi="Calibri" w:cs="Calibri"/>
+                <w:b/>
+                <w:bCs/>
+                <w:color w:val="000000"/>
+              </w:rPr>
+            </w:pPr>
+            <w:r>
+              <w:rPr>
+                <w:rFonts w:ascii="Calibri" w:hAnsi="Calibri" w:cs="Calibri"/>
+                <w:b/>
+                <w:bCs/>
+                <w:color w:val="000000"/>
+              </w:rPr>
+              <w:t>ORDERED_RSM</w:t>
+            </w:r>
+          </w:p>
+        </w:tc>
+        <w:tc>
+          <w:tcPr>
+            <w:tcW w:w="1281" w:type="dxa"/>
+            <w:shd w:val="clear" w:color="auto" w:fill="auto"/>
+            <w:noWrap/>
+            <w:hideMark/>
+          </w:tcPr>
+          <w:p>
+            <w:pPr>
+              <w:jc w:val="right"/>
+              <w:rPr>
+                <w:rFonts w:ascii="Calibri" w:hAnsi="Calibri" w:cs="Calibri"/>
+                <w:color w:val="000000"/>
+              </w:rPr>
+            </w:pPr>
+            <w:r>
+              <w:rPr>
+                <w:rFonts w:ascii="Calibri" w:hAnsi="Calibri" w:cs="Calibri"/>
+                <w:color w:val="000000"/>
+              </w:rPr>
+              <w:t>866.795</w:t>
+            </w:r>
+          </w:p>
+        </w:tc>
+        <w:tc>
+          <w:tcPr>
+            <w:tcW w:w="884" w:type="dxa"/>
+            <w:shd w:val="clear" w:color="auto" w:fill="auto"/>
+            <w:noWrap/>
+            <w:hideMark/>
+          </w:tcPr>
+          <w:p>
+            <w:pPr>
+              <w:jc w:val="right"/>
+              <w:rPr>
+                <w:rFonts w:ascii="Calibri" w:hAnsi="Calibri" w:cs="Calibri"/>
+                <w:color w:val="000000"/>
+              </w:rPr>
+            </w:pPr>
+            <w:r>
+              <w:rPr>
+                <w:rFonts w:ascii="Calibri" w:hAnsi="Calibri" w:cs="Calibri"/>
+                <w:color w:val="000000"/>
+              </w:rPr>
+              <w:t>1.002</w:t>
+            </w:r>
+          </w:p>
+        </w:tc>
+        <w:tc>
+          <w:tcPr>
+            <w:tcW w:w="996" w:type="dxa"/>
+            <w:shd w:val="clear" w:color="auto" w:fill="auto"/>
+            <w:noWrap/>
+            <w:hideMark/>
+          </w:tcPr>
+          <w:p>
+            <w:pPr>
+              <w:jc w:val="right"/>
+              <w:rPr>
+                <w:rFonts w:ascii="Calibri" w:hAnsi="Calibri" w:cs="Calibri"/>
+                <w:color w:val="000000"/>
+              </w:rPr>
+            </w:pPr>
+            <w:r>
+              <w:rPr>
+                <w:rFonts w:ascii="Calibri" w:hAnsi="Calibri" w:cs="Calibri"/>
+                <w:color w:val="000000"/>
+              </w:rPr>
+              <w:t>25%</w:t>
+            </w:r>
+          </w:p>
+        </w:tc>
+      </w:tr>
+      <w:tr>
+        <w:trPr>
+          <w:trHeight w:val="300"/>
+        </w:trPr>
+        <w:tc>
+          <w:tcPr>
+            <w:tcW w:w="1769" w:type="dxa"/>
+            <w:tcBorders>
+              <w:top w:val="single" w:sz="4" w:space="0" w:color="7F7F7F"/>
+              <w:bottom w:val="single" w:sz="4" w:space="0" w:color="7F7F7F"/>
+            </w:tcBorders>
+            <w:shd w:val="clear" w:color="auto" w:fill="auto"/>
+            <w:noWrap/>
+            <w:hideMark/>
+          </w:tcPr>
+          <w:p>
+            <w:pPr>
+              <w:rPr>
+                <w:rFonts w:ascii="Calibri" w:hAnsi="Calibri" w:cs="Calibri"/>
+                <w:b/>
+                <w:bCs/>
+                <w:color w:val="000000"/>
+              </w:rPr>
+            </w:pPr>
+            <w:proofErr w:type="spellStart"/>
+            <w:r>
+              <w:rPr>
+                <w:rFonts w:ascii="Calibri" w:hAnsi="Calibri" w:cs="Calibri"/>
+                <w:b/>
+                <w:bCs/>
+                <w:color w:val="000000"/>
+              </w:rPr>
+              <w:t>WoAC</w:t>
+            </w:r>
+            <w:proofErr w:type="spellEnd"/>
+          </w:p>
+        </w:tc>
+        <w:tc>
+          <w:tcPr>
+            <w:tcW w:w="1281" w:type="dxa"/>
+            <w:tcBorders>
+              <w:top w:val="single" w:sz="4" w:space="0" w:color="7F7F7F"/>
+              <w:bottom w:val="single" w:sz="4" w:space="0" w:color="7F7F7F"/>
+            </w:tcBorders>
+            <w:shd w:val="clear" w:color="auto" w:fill="auto"/>
+            <w:noWrap/>
+            <w:hideMark/>
+          </w:tcPr>
+          <w:p>
+            <w:pPr>
+              <w:jc w:val="right"/>
+              <w:rPr>
+                <w:rFonts w:ascii="Calibri" w:hAnsi="Calibri" w:cs="Calibri"/>
+                <w:color w:val="000000"/>
+              </w:rPr>
+            </w:pPr>
+            <w:r>
+              <w:rPr>
+                <w:rFonts w:ascii="Calibri" w:hAnsi="Calibri" w:cs="Calibri"/>
+                <w:color w:val="000000"/>
+              </w:rPr>
+              <w:t>736.365</w:t>
+            </w:r>
+          </w:p>
+        </w:tc>
+        <w:tc>
+          <w:tcPr>
+            <w:tcW w:w="884" w:type="dxa"/>
+            <w:tcBorders>
+              <w:top w:val="single" w:sz="4" w:space="0" w:color="7F7F7F"/>
+              <w:bottom w:val="single" w:sz="4" w:space="0" w:color="7F7F7F"/>
+            </w:tcBorders>
+            <w:shd w:val="clear" w:color="auto" w:fill="auto"/>
+            <w:noWrap/>
+            <w:hideMark/>
+          </w:tcPr>
+          <w:p>
+            <w:pPr>
+              <w:jc w:val="right"/>
+              <w:rPr>
+                <w:rFonts w:ascii="Calibri" w:hAnsi="Calibri" w:cs="Calibri"/>
+                <w:color w:val="000000"/>
+              </w:rPr>
+            </w:pPr>
+            <w:r>
+              <w:rPr>
+                <w:rFonts w:ascii="Calibri" w:hAnsi="Calibri" w:cs="Calibri"/>
+                <w:color w:val="000000"/>
+              </w:rPr>
+              <w:t>6.730</w:t>
+            </w:r>
+          </w:p>
+        </w:tc>
+        <w:tc>
+          <w:tcPr>
+            <w:tcW w:w="996" w:type="dxa"/>
+            <w:tcBorders>
+              <w:top w:val="single" w:sz="4" w:space="0" w:color="7F7F7F"/>
+              <w:bottom w:val="single" w:sz="4" w:space="0" w:color="7F7F7F"/>
+            </w:tcBorders>
+            <w:shd w:val="clear" w:color="auto" w:fill="auto"/>
+            <w:noWrap/>
+            <w:hideMark/>
+          </w:tcPr>
+          <w:p>
+            <w:pPr>
+              <w:jc w:val="right"/>
+              <w:rPr>
+                <w:rFonts w:ascii="Calibri" w:hAnsi="Calibri" w:cs="Calibri"/>
+                <w:color w:val="000000"/>
+              </w:rPr>
+            </w:pPr>
+            <w:r>
+              <w:rPr>
+                <w:rFonts w:ascii="Calibri" w:hAnsi="Calibri" w:cs="Calibri"/>
+                <w:color w:val="000000"/>
+              </w:rPr>
+              <w:t>95%</w:t>
+            </w:r>
+          </w:p>
+        </w:tc>
+      </w:tr>
+      <w:tr>
+        <w:trPr>
+          <w:trHeight w:val="300"/>
+        </w:trPr>
+        <w:tc>
+          <w:tcPr>
+            <w:tcW w:w="1769" w:type="dxa"/>
+            <w:shd w:val="clear" w:color="auto" w:fill="auto"/>
+            <w:noWrap/>
+            <w:hideMark/>
+          </w:tcPr>
+          <w:p>
+            <w:pPr>
+              <w:rPr>
+                <w:rFonts w:ascii="Calibri" w:hAnsi="Calibri" w:cs="Calibri"/>
+                <w:b/>
+                <w:bCs/>
+                <w:color w:val="000000"/>
+              </w:rPr>
+            </w:pPr>
+            <w:r>
+              <w:rPr>
+                <w:rFonts w:ascii="Calibri" w:hAnsi="Calibri" w:cs="Calibri"/>
+                <w:b/>
+                <w:bCs/>
+                <w:color w:val="000000"/>
+              </w:rPr>
+              <w:t>Average for all</w:t>
+            </w:r>
+          </w:p>
+        </w:tc>
+        <w:tc>
+          <w:tcPr>
+            <w:tcW w:w="1281" w:type="dxa"/>
+            <w:shd w:val="clear" w:color="auto" w:fill="auto"/>
+            <w:noWrap/>
+            <w:hideMark/>
+          </w:tcPr>
+          <w:p>
+            <w:pPr>
+              <w:jc w:val="right"/>
+              <w:rPr>
+                <w:rFonts w:ascii="Calibri" w:hAnsi="Calibri" w:cs="Calibri"/>
+                <w:color w:val="000000"/>
+              </w:rPr>
+            </w:pPr>
+            <w:r>
+              <w:rPr>
+                <w:rFonts w:ascii="Calibri" w:hAnsi="Calibri" w:cs="Calibri"/>
+                <w:color w:val="000000"/>
+              </w:rPr>
+              <w:t>849.564</w:t>
+            </w:r>
+          </w:p>
+        </w:tc>
+        <w:tc>
+          <w:tcPr>
+            <w:tcW w:w="884" w:type="dxa"/>
+            <w:shd w:val="clear" w:color="auto" w:fill="auto"/>
+            <w:noWrap/>
+            <w:hideMark/>
+          </w:tcPr>
+          <w:p>
+            <w:pPr>
+              <w:jc w:val="right"/>
+              <w:rPr>
+                <w:rFonts w:ascii="Calibri" w:hAnsi="Calibri" w:cs="Calibri"/>
+                <w:color w:val="000000"/>
+              </w:rPr>
+            </w:pPr>
+            <w:r>
+              <w:rPr>
+                <w:rFonts w:ascii="Calibri" w:hAnsi="Calibri" w:cs="Calibri"/>
+                <w:color w:val="000000"/>
+              </w:rPr>
+              <w:t>1.862</w:t>
+            </w:r>
+          </w:p>
+        </w:tc>
+        <w:tc>
+          <w:tcPr>
+            <w:tcW w:w="996" w:type="dxa"/>
+            <w:shd w:val="clear" w:color="auto" w:fill="auto"/>
+            <w:noWrap/>
+            <w:hideMark/>
+          </w:tcPr>
+          <w:p>
+            <w:pPr>
+              <w:jc w:val="right"/>
+              <w:rPr>
+                <w:rFonts w:ascii="Calibri" w:hAnsi="Calibri" w:cs="Calibri"/>
+                <w:color w:val="000000"/>
+              </w:rPr>
+            </w:pPr>
+            <w:r>
+              <w:rPr>
+                <w:rFonts w:ascii="Calibri" w:hAnsi="Calibri" w:cs="Calibri"/>
+                <w:color w:val="000000"/>
+              </w:rPr>
+              <w:t>-</w:t>
+            </w:r>
+          </w:p>
+        </w:tc>
+      </w:tr>
+    </w:tbl>
+    <w:p/>
+    <w:p>
+      <w:pPr>
+        <w:keepNext/>
+      </w:pPr>
+      <w:r>
+        <w:rPr>
+          <w:noProof/>
+        </w:rPr>
+        <w:pict w14:anchorId="1C6487ED">
+          <v:shape id="Chart 23" o:spid="_x0000_i1052" type="#_x0000_t75" style="width:252pt;height:151.5pt;visibility:visible" o:gfxdata="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">
+            <v:imagedata r:id="rId20" o:title=""/>
+            <o:lock v:ext="edit" aspectratio="f"/>
+          </v:shape>
+        </w:pict>
+      </w:r>
+    </w:p>
+    <w:p>
+      <w:pPr>
+        <w:pStyle w:val="Caption"/>
+        <w:jc w:val="center"/>
+      </w:pPr>
+      <w:r>
+        <w:t xml:space="preserve">Figure </w:t>
+      </w:r>
+      <w:fldSimple w:instr=" SEQ Figure \* ARABIC ">
+        <w:r>
+          <w:rPr>
+            <w:noProof/>
+          </w:rPr>
+          <w:t>13</w:t>
+        </w:r>
+      </w:fldSimple>
+      <w:r>
+        <w:t xml:space="preserve"> : Average Runtime per Algorithm</w:t>
+      </w:r>
+    </w:p>
+    <w:p>
+      <w:pPr>
         <w:pStyle w:val="Heading1"/>
       </w:pPr>
       <w:r>
         <w:t>Conclusions</w:t>
+      </w:r>
+    </w:p>
+    <w:p>
+      <w:pPr>
+        <w:ind w:firstLine="202"/>
+      </w:pPr>
+      <w:r>
+        <w:t>In conclusion, the GAs described in this paper improve upon approximations of the VRP.  Figures 1-12 show the improvements made over subsequent generations to the approximation.  The OX crossover is more likely to produce helpful improvements when compared to other crossover methods.  The same is true for the RSM mutation method when compared to other mutation methods.</w:t>
+      </w:r>
+    </w:p>
+    <w:p>
+      <w:pPr>
+        <w:ind w:firstLine="202"/>
+      </w:pPr>
+      <w:r>
+        <w:t xml:space="preserve">The </w:t>
+      </w:r>
+      <w:proofErr w:type="spellStart"/>
+      <w:r>
+        <w:t>WoAC</w:t>
+      </w:r>
+      <w:proofErr w:type="spellEnd"/>
+      <w:r>
+        <w:t xml:space="preserve"> post processing algorithm described in this paper is shown to improve upon the approximations produced by individual GAs.  This was shown in Figure 13 and Table 4.  </w:t>
+      </w:r>
+      <w:r>
+        <w:t xml:space="preserve">The </w:t>
+      </w:r>
+      <w:proofErr w:type="spellStart"/>
+      <w:r>
+        <w:t>WoAC</w:t>
+      </w:r>
+      <w:proofErr w:type="spellEnd"/>
+      <w:r>
+        <w:t xml:space="preserve"> algorithm produces a more optimal approximation at the cost of post processing overhead.  95% of the tests surveyed, the </w:t>
+      </w:r>
+      <w:proofErr w:type="spellStart"/>
+      <w:r>
+        <w:t>WoAC</w:t>
+      </w:r>
+      <w:proofErr w:type="spellEnd"/>
+      <w:r>
+        <w:t xml:space="preserve"> algorithm </w:t>
+      </w:r>
+      <w:r>
+        <w:t>outperformed</w:t>
+      </w:r>
+      <w:r>
+        <w:t xml:space="preserve"> the average for all</w:t>
+      </w:r>
+      <w:r>
+        <w:t xml:space="preserve"> algorithms which was often lower than the best result for any genetic algorithm</w:t>
+      </w:r>
+      <w:r>
+        <w:t>.</w:t>
+      </w:r>
+      <w:bookmarkStart w:id="1" w:name="_GoBack"/>
+      <w:bookmarkEnd w:id="1"/>
+    </w:p>
+    <w:p>
+      <w:pPr>
+        <w:pStyle w:val="Heading1"/>
+      </w:pPr>
+      <w:r>
+        <w:t>Future Work</w:t>
+      </w:r>
+    </w:p>
+    <w:p>
+      <w:pPr>
+        <w:ind w:firstLine="202"/>
+      </w:pPr>
+      <w:r>
+        <w:t xml:space="preserve">To understand how the algorithm presented here compares to classical solutions such as the brute force method or the standard </w:t>
+      </w:r>
+      <w:r>
+        <w:t>TS</w:t>
+      </w:r>
+      <w:r>
+        <w:t xml:space="preserve"> method for approximating solutions to VRP.  These algorithms need to be implemented and ran on the same datasets as VRP to isolate benefits and costs associated with each algorithm.</w:t>
+      </w:r>
+    </w:p>
+    <w:p>
+      <w:pPr>
+        <w:ind w:firstLine="202"/>
+      </w:pPr>
+      <w:r>
+        <w:t xml:space="preserve">Furthermore, since the </w:t>
+      </w:r>
+      <w:proofErr w:type="spellStart"/>
+      <w:r>
+        <w:t>WoAC</w:t>
+      </w:r>
+      <w:proofErr w:type="spellEnd"/>
+      <w:r>
+        <w:t xml:space="preserve"> component of this algorithm can be used as a post processing technique, separate from the GAs described in this paper, more analysis needs to be done on the computational costs of </w:t>
+      </w:r>
+      <w:proofErr w:type="spellStart"/>
+      <w:r>
+        <w:t>WoAC</w:t>
+      </w:r>
+      <w:proofErr w:type="spellEnd"/>
+      <w:r>
+        <w:t xml:space="preserve"> alone.  If it is shown to have low overhead, this method could be used in distributed systems where parallelizing less optimal approximations using GAs could then be processed at a different point improving their collective approximation.  This could be shown to be superior over classical methods if the computational cost could be </w:t>
+      </w:r>
+      <w:r>
+        <w:t>spread out</w:t>
+      </w:r>
+      <w:r>
+        <w:t xml:space="preserve"> asynchronously on multiple machines.</w:t>
+      </w:r>
+    </w:p>
+    <w:p>
+      <w:pPr>
+        <w:ind w:firstLine="202"/>
+      </w:pPr>
+      <w:r>
+        <w:t xml:space="preserve">Lastly, to compare the idea for injecting cognitive diversity to that purposed by </w:t>
+      </w:r>
+      <w:proofErr w:type="spellStart"/>
+      <w:r>
+        <w:t>Yampolskiy</w:t>
+      </w:r>
+      <w:proofErr w:type="spellEnd"/>
+      <w:r>
+        <w:t xml:space="preserve"> </w:t>
+      </w:r>
+      <w:r>
+        <w:fldChar w:fldCharType="begin"/>
+      </w:r>
+      <w:r>
+        <w:instrText xml:space="preserve"> ADDIN EN.CITE &lt;EndNote&gt;&lt;Cite&gt;&lt;Author&gt;Yampolskiy&lt;/Author&gt;&lt;Year&gt;2011&lt;/Year&gt;&lt;RecNum&gt;8&lt;/RecNum&gt;&lt;DisplayText&gt;[17]&lt;/DisplayText&gt;&lt;record&gt;&lt;rec-number&gt;8&lt;/rec-number&gt;&lt;foreign-keys&gt;&lt;key app="EN" db-id="vraxxtrzfapvzrezpxpxdfw4paepp5evw99x" timestamp="1573774617"&gt;8&lt;/key&gt;&lt;/foreign-keys&gt;&lt;ref-type name="Journal Article"&gt;17&lt;/ref-type&gt;&lt;contributors&gt;&lt;authors&gt;&lt;author&gt;Yampolskiy, Roman V.&lt;/author&gt;&lt;author&gt;EL-Barkouky, Ahmed&lt;/author&gt;&lt;/authors&gt;&lt;/contributors&gt;&lt;titles&gt;&lt;title&gt;Wisdom of artifical crowds algorithm for solving NP-hard problems&lt;/title&gt;&lt;secondary-title&gt;International Journal of Bio-Inspired Computation&lt;/secondary-title&gt;&lt;/titles&gt;&lt;periodical&gt;&lt;full-title&gt;International Journal of Bio-Inspired Computation&lt;/full-title&gt;&lt;/periodical&gt;&lt;pages&gt;358-369&lt;/pages&gt;&lt;volume&gt;3&lt;/volume&gt;&lt;number&gt;6&lt;/number&gt;&lt;dates&gt;&lt;year&gt;2011&lt;/year&gt;&lt;pub-dates&gt;&lt;date&gt;Jan&lt;/date&gt;&lt;/pub-dates&gt;&lt;/dates&gt;&lt;urls&gt;&lt;/urls&gt;&lt;electronic-resource-num&gt;10.1504/IJBIC.2011.043624&lt;/electronic-resource-num&gt;&lt;/record&gt;&lt;/Cite&gt;&lt;/EndNote&gt;</w:instrText>
+      </w:r>
+      <w:r>
+        <w:fldChar w:fldCharType="separate"/>
+      </w:r>
+      <w:r>
+        <w:rPr>
+          <w:noProof/>
+        </w:rPr>
+        <w:t>[17]</w:t>
+      </w:r>
+      <w:r>
+        <w:fldChar w:fldCharType="end"/>
+      </w:r>
+      <w:r>
+        <w:t xml:space="preserve">, tests need to be ran using both methods with similar sized crowds and genetic algorithm implementations to determine which method is superior.  Further analysis could be done to examine the differences in final solutions produced by different combinations of crossover and mutation methods.  If it could be shown that different crossover and mutation method pairs produce similarly optimal results with vastly different configurations, the </w:t>
+      </w:r>
+      <w:proofErr w:type="spellStart"/>
+      <w:r>
+        <w:t>WoAC</w:t>
+      </w:r>
+      <w:proofErr w:type="spellEnd"/>
+      <w:r>
+        <w:t xml:space="preserve"> solution might suffer or prosper as </w:t>
+      </w:r>
+      <w:r>
+        <w:lastRenderedPageBreak/>
+        <w:t>a result of the increased entropy.  It would be interesting to better understand the benefit of entropy in these populations.</w:t>
       </w:r>
     </w:p>
     <w:p>
@@ -2710,7 +4592,7 @@
       <w:r>
         <w:t xml:space="preserve">vol. 2, no. 4, pp. 365-462, 1954, doi: </w:t>
       </w:r>
-      <w:hyperlink r:id="rId8" w:history="1">
+      <w:hyperlink r:id="rId21" w:history="1">
         <w:r>
           <w:rPr>
             <w:rStyle w:val="Hyperlink"/>
@@ -2743,7 +4625,7 @@
       <w:r>
         <w:t xml:space="preserve">vol. 43, no. 4, pp. 408-416, Nov 2009, doi: </w:t>
       </w:r>
-      <w:hyperlink r:id="rId9" w:history="1">
+      <w:hyperlink r:id="rId22" w:history="1">
         <w:r>
           <w:rPr>
             <w:rStyle w:val="Hyperlink"/>
@@ -2776,7 +4658,7 @@
       <w:r>
         <w:t xml:space="preserve">vol. 57, no. 4, pp. 1472-1483, 2009, doi: </w:t>
       </w:r>
-      <w:hyperlink r:id="rId10" w:history="1">
+      <w:hyperlink r:id="rId23" w:history="1">
         <w:r>
           <w:rPr>
             <w:rStyle w:val="Hyperlink"/>
@@ -2809,7 +4691,7 @@
       <w:r>
         <w:t xml:space="preserve">vol. 124, pp. 40-52, 2014, doi: </w:t>
       </w:r>
-      <w:hyperlink r:id="rId11" w:history="1">
+      <w:hyperlink r:id="rId24" w:history="1">
         <w:r>
           <w:rPr>
             <w:rStyle w:val="Hyperlink"/>
@@ -2842,7 +4724,7 @@
       <w:r>
         <w:t xml:space="preserve">vol. 41, no. 4, 1, pp. 1118-1138, March 2014, doi: </w:t>
       </w:r>
-      <w:hyperlink r:id="rId12" w:history="1">
+      <w:hyperlink r:id="rId25" w:history="1">
         <w:r>
           <w:rPr>
             <w:rStyle w:val="Hyperlink"/>
@@ -2897,7 +4779,7 @@
       <w:r>
         <w:t xml:space="preserve">vol. 9, no. 3, pp. 297-314, July 1962, doi: </w:t>
       </w:r>
-      <w:hyperlink r:id="rId13" w:history="1">
+      <w:hyperlink r:id="rId26" w:history="1">
         <w:r>
           <w:rPr>
             <w:rStyle w:val="Hyperlink"/>
@@ -2930,7 +4812,7 @@
       <w:r>
         <w:t xml:space="preserve">vol. 40, no. 1-3, pp. 235-282, September 1989, doi: </w:t>
       </w:r>
-      <w:hyperlink r:id="rId14" w:history="1">
+      <w:hyperlink r:id="rId27" w:history="1">
         <w:r>
           <w:rPr>
             <w:rStyle w:val="Hyperlink"/>
@@ -2963,7 +4845,7 @@
       <w:r>
         <w:t xml:space="preserve">vol. 31, no. 11, pp. 49-57, Oct 2011. [Online]. Available: </w:t>
       </w:r>
-      <w:hyperlink r:id="rId15" w:history="1">
+      <w:hyperlink r:id="rId28" w:history="1">
         <w:r>
           <w:rPr>
             <w:rStyle w:val="Hyperlink"/>
@@ -2991,7 +4873,13 @@
         <w:rPr>
           <w:i/>
         </w:rPr>
-        <w:t xml:space="preserve">International Journal of Emerging Sciences, </w:t>
+        <w:t xml:space="preserve">International </w:t>
+      </w:r>
+      <w:r>
+        <w:rPr>
+          <w:i/>
+        </w:rPr>
+        <w:t xml:space="preserve">Journal of Emerging Sciences, </w:t>
       </w:r>
       <w:r>
         <w:t>vol. 2, no. 1, pp. 61-77, March 2012.</w:t>
@@ -3007,11 +4895,7 @@
       </w:r>
       <w:r>
         <w:tab/>
-        <w:t xml:space="preserve">J. Zhong, X. Hu, M. Gu, and J. Zhang, "Comparison of Performance between Different Selection Strategies on Simple Genetic Algorithms," presented at the International Conference on Computational Intelligence for Modelling, Control and Automation </w:t>
-      </w:r>
-      <w:r>
-        <w:lastRenderedPageBreak/>
-        <w:t>and International Conference on Intelligent Agents, Web Technologies and Internet Commerce, Vienna, Austria, 28-30 Nov., 2005.</w:t>
+        <w:t>J. Zhong, X. Hu, M. Gu, and J. Zhang, "Comparison of Performance between Different Selection Strategies on Simple Genetic Algorithms," presented at the International Conference on Computational Intelligence for Modelling, Control and Automation and International Conference on Intelligent Agents, Web Technologies and Internet Commerce, Vienna, Austria, 28-30 Nov., 2005.</w:t>
       </w:r>
     </w:p>
     <w:p>
@@ -3035,7 +4919,7 @@
       <w:r>
         <w:t xml:space="preserve">vol. 31, no. 12, pp. 1985-2002, Oct 2004, doi: </w:t>
       </w:r>
-      <w:hyperlink r:id="rId16" w:history="1">
+      <w:hyperlink r:id="rId29" w:history="1">
         <w:r>
           <w:rPr>
             <w:rStyle w:val="Hyperlink"/>
@@ -3081,7 +4965,7 @@
         <w:tab/>
         <w:t xml:space="preserve">S. K. M. Yi, M. Steyvers, and M. D. Lee, "Wisdom of the crowds in traveling salesman problems," 2010. [Online]. Available: </w:t>
       </w:r>
-      <w:hyperlink r:id="rId17" w:history="1">
+      <w:hyperlink r:id="rId30" w:history="1">
         <w:r>
           <w:rPr>
             <w:rStyle w:val="Hyperlink"/>
@@ -3184,7 +5068,7 @@
         <w:tab/>
         <w:t xml:space="preserve">W. Cook. "Concorde TSP Solver." </w:t>
       </w:r>
-      <w:hyperlink r:id="rId18" w:history="1">
+      <w:hyperlink r:id="rId31" w:history="1">
         <w:r>
           <w:rPr>
             <w:rStyle w:val="Hyperlink"/>
@@ -3206,7 +5090,7 @@
       </w:r>
     </w:p>
     <w:sectPr>
-      <w:headerReference w:type="default" r:id="rId19"/>
+      <w:headerReference w:type="default" r:id="rId32"/>
       <w:pgSz w:w="12240" w:h="15840" w:code="1"/>
       <w:pgMar w:top="1008" w:right="936" w:bottom="1008" w:left="936" w:header="432" w:footer="432" w:gutter="0"/>
       <w:cols w:num="2" w:space="288"/>
@@ -4504,7 +6388,6 @@
   <w:style w:type="character" w:default="1" w:styleId="DefaultParagraphFont">
     <w:name w:val="Default Paragraph Font"/>
     <w:uiPriority w:val="1"/>
-    <w:semiHidden/>
     <w:unhideWhenUsed/>
   </w:style>
   <w:style w:type="table" w:default="1" w:styleId="TableNormal">
@@ -4889,6 +6772,141 @@
       <w:szCs w:val="18"/>
     </w:rPr>
   </w:style>
+  <w:style w:type="table" w:styleId="PlainTable1">
+    <w:name w:val="Plain Table 1"/>
+    <w:basedOn w:val="TableNormal"/>
+    <w:rsid w:val="00472B6D"/>
+    <w:tblPr>
+      <w:tblStyleRowBandSize w:val="1"/>
+      <w:tblStyleColBandSize w:val="1"/>
+      <w:tblBorders>
+        <w:top w:val="single" w:sz="4" w:space="0" w:color="BFBFBF"/>
+        <w:left w:val="single" w:sz="4" w:space="0" w:color="BFBFBF"/>
+        <w:bottom w:val="single" w:sz="4" w:space="0" w:color="BFBFBF"/>
+        <w:right w:val="single" w:sz="4" w:space="0" w:color="BFBFBF"/>
+        <w:insideH w:val="single" w:sz="4" w:space="0" w:color="BFBFBF"/>
+        <w:insideV w:val="single" w:sz="4" w:space="0" w:color="BFBFBF"/>
+      </w:tblBorders>
+    </w:tblPr>
+    <w:tblStylePr w:type="firstRow">
+      <w:rPr>
+        <w:b/>
+        <w:bCs/>
+      </w:rPr>
+    </w:tblStylePr>
+    <w:tblStylePr w:type="lastRow">
+      <w:rPr>
+        <w:b/>
+        <w:bCs/>
+      </w:rPr>
+      <w:tblPr/>
+      <w:tcPr>
+        <w:tcBorders>
+          <w:top w:val="double" w:sz="4" w:space="0" w:color="BFBFBF"/>
+        </w:tcBorders>
+      </w:tcPr>
+    </w:tblStylePr>
+    <w:tblStylePr w:type="firstCol">
+      <w:rPr>
+        <w:b/>
+        <w:bCs/>
+      </w:rPr>
+    </w:tblStylePr>
+    <w:tblStylePr w:type="lastCol">
+      <w:rPr>
+        <w:b/>
+        <w:bCs/>
+      </w:rPr>
+    </w:tblStylePr>
+    <w:tblStylePr w:type="band1Vert">
+      <w:tblPr/>
+      <w:tcPr>
+        <w:shd w:val="clear" w:color="auto" w:fill="F2F2F2"/>
+      </w:tcPr>
+    </w:tblStylePr>
+    <w:tblStylePr w:type="band1Horz">
+      <w:tblPr/>
+      <w:tcPr>
+        <w:shd w:val="clear" w:color="auto" w:fill="F2F2F2"/>
+      </w:tcPr>
+    </w:tblStylePr>
+  </w:style>
+  <w:style w:type="table" w:styleId="PlainTable2">
+    <w:name w:val="Plain Table 2"/>
+    <w:basedOn w:val="TableNormal"/>
+    <w:rsid w:val="00472B6D"/>
+    <w:tblPr>
+      <w:tblStyleRowBandSize w:val="1"/>
+      <w:tblStyleColBandSize w:val="1"/>
+      <w:tblBorders>
+        <w:top w:val="single" w:sz="4" w:space="0" w:color="7F7F7F"/>
+        <w:bottom w:val="single" w:sz="4" w:space="0" w:color="7F7F7F"/>
+      </w:tblBorders>
+    </w:tblPr>
+    <w:tblStylePr w:type="firstRow">
+      <w:rPr>
+        <w:b/>
+        <w:bCs/>
+      </w:rPr>
+      <w:tblPr/>
+      <w:tcPr>
+        <w:tcBorders>
+          <w:bottom w:val="single" w:sz="4" w:space="0" w:color="7F7F7F"/>
+        </w:tcBorders>
+      </w:tcPr>
+    </w:tblStylePr>
+    <w:tblStylePr w:type="lastRow">
+      <w:rPr>
+        <w:b/>
+        <w:bCs/>
+      </w:rPr>
+      <w:tblPr/>
+      <w:tcPr>
+        <w:tcBorders>
+          <w:top w:val="single" w:sz="4" w:space="0" w:color="7F7F7F"/>
+        </w:tcBorders>
+      </w:tcPr>
+    </w:tblStylePr>
+    <w:tblStylePr w:type="firstCol">
+      <w:rPr>
+        <w:b/>
+        <w:bCs/>
+      </w:rPr>
+    </w:tblStylePr>
+    <w:tblStylePr w:type="lastCol">
+      <w:rPr>
+        <w:b/>
+        <w:bCs/>
+      </w:rPr>
+    </w:tblStylePr>
+    <w:tblStylePr w:type="band1Vert">
+      <w:tblPr/>
+      <w:tcPr>
+        <w:tcBorders>
+          <w:left w:val="single" w:sz="4" w:space="0" w:color="7F7F7F"/>
+          <w:right w:val="single" w:sz="4" w:space="0" w:color="7F7F7F"/>
+        </w:tcBorders>
+      </w:tcPr>
+    </w:tblStylePr>
+    <w:tblStylePr w:type="band2Vert">
+      <w:tblPr/>
+      <w:tcPr>
+        <w:tcBorders>
+          <w:left w:val="single" w:sz="4" w:space="0" w:color="7F7F7F"/>
+          <w:right w:val="single" w:sz="4" w:space="0" w:color="7F7F7F"/>
+        </w:tcBorders>
+      </w:tcPr>
+    </w:tblStylePr>
+    <w:tblStylePr w:type="band1Horz">
+      <w:tblPr/>
+      <w:tcPr>
+        <w:tcBorders>
+          <w:top w:val="single" w:sz="4" w:space="0" w:color="7F7F7F"/>
+          <w:bottom w:val="single" w:sz="4" w:space="0" w:color="7F7F7F"/>
+        </w:tcBorders>
+      </w:tcPr>
+    </w:tblStylePr>
+  </w:style>
 </w:styles>
 </file>
 
@@ -5192,7 +7210,7 @@
 </file>
 
 <file path=customXml/itemProps1.xml><?xml version="1.0" encoding="utf-8"?>
-<ds:datastoreItem xmlns:ds="http://schemas.openxmlformats.org/officeDocument/2006/customXml" ds:itemID="{FF89B4A4-1451-455F-8C44-AF124951B498}">
+<ds:datastoreItem xmlns:ds="http://schemas.openxmlformats.org/officeDocument/2006/customXml" ds:itemID="{251B6CA7-8354-48FA-8357-16A14234693C}">
   <ds:schemaRefs>
     <ds:schemaRef ds:uri="http://schemas.openxmlformats.org/officeDocument/2006/bibliography"/>
   </ds:schemaRefs>

</xml_diff>